<commit_message>
añado el puesto de trabajo al models
</commit_message>
<xml_diff>
--- a/plantilla_ficha_accidente.docx
+++ b/plantilla_ficha_accidente.docx
@@ -32,7 +32,7 @@
           <w:sz w:val="22"/>
           <w:szCs w:val="22"/>
         </w:rPr>
-        <w:t xml:space="preserve"> {{nombre}}</w:t>
+        <w:t xml:space="preserve"> </w:t>
       </w:r>
     </w:p>
     <w:p>
@@ -518,13 +518,21 @@
                 <w:rFonts w:ascii="Arial" w:hAnsi="Arial" w:cs="Arial"/>
                 <w:b/>
               </w:rPr>
-              <w:t>LUGAR DEL ACCIDENTE:</w:t>
-            </w:r>
+              <w:t>LUGAR DEL ACCIDENTE</w:t>
+            </w:r>
+            <w:proofErr w:type="gramStart"/>
             <w:r>
               <w:rPr>
                 <w:rFonts w:ascii="Arial" w:hAnsi="Arial" w:cs="Arial"/>
                 <w:b/>
               </w:rPr>
+              <w:t>:</w:t>
+            </w:r>
+            <w:r>
+              <w:rPr>
+                <w:rFonts w:ascii="Arial" w:hAnsi="Arial" w:cs="Arial"/>
+                <w:b/>
+              </w:rPr>
               <w:t xml:space="preserve"> </w:t>
             </w:r>
             <w:r>
@@ -540,7 +548,15 @@
                 <w:rFonts w:ascii="Arial" w:hAnsi="Arial" w:cs="Arial"/>
                 <w:bCs/>
               </w:rPr>
-              <w:t>{{</w:t>
+              <w:t>{</w:t>
+            </w:r>
+            <w:proofErr w:type="gramEnd"/>
+            <w:r>
+              <w:rPr>
+                <w:rFonts w:ascii="Arial" w:hAnsi="Arial" w:cs="Arial"/>
+                <w:bCs/>
+              </w:rPr>
+              <w:t>{</w:t>
             </w:r>
             <w:proofErr w:type="spellStart"/>
             <w:r>
@@ -830,55 +846,37 @@
               </w:rPr>
             </w:pPr>
           </w:p>
-          <w:p>
-            <w:pPr>
-              <w:jc w:val="center"/>
-              <w:rPr>
-                <w:rFonts w:ascii="Arial" w:hAnsi="Arial" w:cs="Arial"/>
-              </w:rPr>
-            </w:pPr>
-            <w:r>
-              <w:rPr>
-                <w:rFonts w:ascii="Arial" w:hAnsi="Arial" w:cs="Arial"/>
-              </w:rPr>
-              <w:fldChar w:fldCharType="begin">
-                <w:ffData>
-                  <w:name w:val="Casilla7"/>
-                  <w:enabled/>
-                  <w:calcOnExit w:val="0"/>
-                  <w:checkBox>
-                    <w:sizeAuto/>
-                    <w:default w:val="0"/>
-                  </w:checkBox>
-                </w:ffData>
-              </w:fldChar>
-            </w:r>
-            <w:bookmarkStart w:id="8" w:name="Casilla7"/>
-            <w:r>
-              <w:rPr>
-                <w:rFonts w:ascii="Arial" w:hAnsi="Arial" w:cs="Arial"/>
-              </w:rPr>
-              <w:instrText xml:space="preserve"> FORMCHECKBOX </w:instrText>
-            </w:r>
-            <w:r>
-              <w:rPr>
-                <w:rFonts w:ascii="Arial" w:hAnsi="Arial" w:cs="Arial"/>
-              </w:rPr>
-            </w:r>
-            <w:r>
-              <w:rPr>
-                <w:rFonts w:ascii="Arial" w:hAnsi="Arial" w:cs="Arial"/>
-              </w:rPr>
-              <w:fldChar w:fldCharType="separate"/>
-            </w:r>
-            <w:r>
-              <w:rPr>
-                <w:rFonts w:ascii="Arial" w:hAnsi="Arial" w:cs="Arial"/>
-              </w:rPr>
-              <w:fldChar w:fldCharType="end"/>
-            </w:r>
-            <w:bookmarkEnd w:id="8"/>
-          </w:p>
+          <w:sdt>
+            <w:sdtPr>
+              <w:rPr>
+                <w:rFonts w:ascii="Arial" w:hAnsi="Arial" w:cs="Arial"/>
+              </w:rPr>
+              <w:alias w:val="LesionSinLesion"/>
+              <w:tag w:val="LesionSinLesion"/>
+              <w:id w:val="-1784029338"/>
+              <w14:checkbox>
+                <w14:checked w14:val="0"/>
+                <w14:checkedState w14:val="2612" w14:font="MS Gothic"/>
+                <w14:uncheckedState w14:val="2610" w14:font="MS Gothic"/>
+              </w14:checkbox>
+            </w:sdtPr>
+            <w:sdtContent>
+              <w:p>
+                <w:pPr>
+                  <w:jc w:val="center"/>
+                  <w:rPr>
+                    <w:rFonts w:ascii="Arial" w:hAnsi="Arial" w:cs="Arial"/>
+                  </w:rPr>
+                </w:pPr>
+                <w:r>
+                  <w:rPr>
+                    <w:rFonts w:ascii="MS Gothic" w:eastAsia="MS Gothic" w:hAnsi="MS Gothic" w:cs="Arial" w:hint="eastAsia"/>
+                  </w:rPr>
+                  <w:t>☐</w:t>
+                </w:r>
+              </w:p>
+            </w:sdtContent>
+          </w:sdt>
         </w:tc>
       </w:tr>
       <w:tr>
@@ -1235,39 +1233,31 @@
                 <w:sz w:val="22"/>
               </w:rPr>
             </w:pPr>
-            <w:r>
-              <w:rPr>
-                <w:rFonts w:ascii="Arial" w:hAnsi="Arial" w:cs="Arial"/>
-                <w:sz w:val="22"/>
-              </w:rPr>
-              <w:t>La trabajadora se disponía a coger una caja que no estaba fácilmente accesible desde la zona donde ella se encontraba. Estiró los brazos y se inclinó hacia adelante para cogerla (postura forzada). En ese momento, la caja se le desestabilizó y notó dolor en la mano</w:t>
-            </w:r>
-            <w:r>
-              <w:rPr>
-                <w:rFonts w:ascii="Arial" w:hAnsi="Arial" w:cs="Arial"/>
-                <w:sz w:val="22"/>
-              </w:rPr>
-              <w:t xml:space="preserve"> derecha.</w:t>
-            </w:r>
-          </w:p>
-          <w:p>
-            <w:pPr>
-              <w:tabs>
-                <w:tab w:val="left" w:pos="2880"/>
-              </w:tabs>
-              <w:jc w:val="both"/>
-              <w:rPr>
-                <w:rFonts w:ascii="Arial" w:hAnsi="Arial" w:cs="Arial"/>
-                <w:sz w:val="22"/>
-              </w:rPr>
-            </w:pPr>
-            <w:r>
-              <w:rPr>
-                <w:rFonts w:ascii="Arial" w:hAnsi="Arial" w:cs="Arial"/>
-                <w:sz w:val="22"/>
-              </w:rPr>
-              <w:t>Las trabajadoras de este puesto son informadas de que, en un caso similar, deben avisar a una ayudante para que mueva el palet hasta tener un acceso adecuado a la carga.</w:t>
-            </w:r>
+            <w:bookmarkStart w:id="8" w:name="descripcion_hechos"/>
+            <w:r>
+              <w:rPr>
+                <w:rFonts w:ascii="Arial" w:hAnsi="Arial" w:cs="Arial"/>
+                <w:sz w:val="22"/>
+              </w:rPr>
+              <w:t>{{</w:t>
+            </w:r>
+            <w:proofErr w:type="spellStart"/>
+            <w:r>
+              <w:rPr>
+                <w:rFonts w:ascii="Arial" w:hAnsi="Arial" w:cs="Arial"/>
+                <w:sz w:val="22"/>
+              </w:rPr>
+              <w:t>descripción_hechos</w:t>
+            </w:r>
+            <w:proofErr w:type="spellEnd"/>
+            <w:r>
+              <w:rPr>
+                <w:rFonts w:ascii="Arial" w:hAnsi="Arial" w:cs="Arial"/>
+                <w:sz w:val="22"/>
+              </w:rPr>
+              <w:t>}}</w:t>
+            </w:r>
+            <w:bookmarkEnd w:id="8"/>
           </w:p>
         </w:tc>
       </w:tr>
@@ -3289,6 +3279,7 @@
                 <w:sz w:val="22"/>
                 <w:szCs w:val="22"/>
               </w:rPr>
+              <w:lastRenderedPageBreak/>
               <w:fldChar w:fldCharType="begin">
                 <w:ffData>
                   <w:name w:val=""/>
@@ -3354,7 +3345,25 @@
                 <w:sz w:val="18"/>
                 <w:szCs w:val="18"/>
               </w:rPr>
-              <w:t>Golpes y contactos con elementos  móviles.</w:t>
+              <w:t xml:space="preserve">Golpes y contactos con </w:t>
+            </w:r>
+            <w:proofErr w:type="gramStart"/>
+            <w:r>
+              <w:rPr>
+                <w:rFonts w:ascii="Arial" w:hAnsi="Arial" w:cs="Arial"/>
+                <w:sz w:val="18"/>
+                <w:szCs w:val="18"/>
+              </w:rPr>
+              <w:t>elementos  móviles</w:t>
+            </w:r>
+            <w:proofErr w:type="gramEnd"/>
+            <w:r>
+              <w:rPr>
+                <w:rFonts w:ascii="Arial" w:hAnsi="Arial" w:cs="Arial"/>
+                <w:sz w:val="18"/>
+                <w:szCs w:val="18"/>
+              </w:rPr>
+              <w:t>.</w:t>
             </w:r>
           </w:p>
         </w:tc>
@@ -3806,7 +3815,6 @@
           <w:b/>
           <w:bCs/>
         </w:rPr>
-        <w:lastRenderedPageBreak/>
         <w:t xml:space="preserve">ANÁLISIS DE LAS </w:t>
       </w:r>
       <w:r>
@@ -4587,7 +4595,25 @@
                 <w:sz w:val="16"/>
                 <w:szCs w:val="16"/>
               </w:rPr>
-              <w:t>Desconocimiento medidas prevención  a aplicar.</w:t>
+              <w:t xml:space="preserve">Desconocimiento medidas </w:t>
+            </w:r>
+            <w:proofErr w:type="gramStart"/>
+            <w:r>
+              <w:rPr>
+                <w:rFonts w:ascii="Arial" w:hAnsi="Arial" w:cs="Arial"/>
+                <w:sz w:val="16"/>
+                <w:szCs w:val="16"/>
+              </w:rPr>
+              <w:t>prevención  a</w:t>
+            </w:r>
+            <w:proofErr w:type="gramEnd"/>
+            <w:r>
+              <w:rPr>
+                <w:rFonts w:ascii="Arial" w:hAnsi="Arial" w:cs="Arial"/>
+                <w:sz w:val="16"/>
+                <w:szCs w:val="16"/>
+              </w:rPr>
+              <w:t xml:space="preserve"> aplicar.</w:t>
             </w:r>
           </w:p>
         </w:tc>
@@ -4792,7 +4818,25 @@
                 <w:sz w:val="16"/>
                 <w:szCs w:val="16"/>
               </w:rPr>
-              <w:t>Objetos peligrosos por naturaleza (pesados, cortantes,...)</w:t>
+              <w:t xml:space="preserve">Objetos peligrosos por naturaleza (pesados, </w:t>
+            </w:r>
+            <w:proofErr w:type="gramStart"/>
+            <w:r>
+              <w:rPr>
+                <w:rFonts w:ascii="Arial" w:hAnsi="Arial" w:cs="Arial"/>
+                <w:sz w:val="16"/>
+                <w:szCs w:val="16"/>
+              </w:rPr>
+              <w:t>cortantes,...</w:t>
+            </w:r>
+            <w:proofErr w:type="gramEnd"/>
+            <w:r>
+              <w:rPr>
+                <w:rFonts w:ascii="Arial" w:hAnsi="Arial" w:cs="Arial"/>
+                <w:sz w:val="16"/>
+                <w:szCs w:val="16"/>
+              </w:rPr>
+              <w:t>)</w:t>
             </w:r>
           </w:p>
         </w:tc>
@@ -4980,8 +5024,18 @@
                 <w:sz w:val="16"/>
                 <w:szCs w:val="16"/>
               </w:rPr>
-              <w:t>Dispositivos enclavamiento violados</w:t>
-            </w:r>
+              <w:t xml:space="preserve">Dispositivos </w:t>
+            </w:r>
+            <w:proofErr w:type="gramStart"/>
+            <w:r>
+              <w:rPr>
+                <w:rFonts w:ascii="Arial" w:hAnsi="Arial" w:cs="Arial"/>
+                <w:sz w:val="16"/>
+                <w:szCs w:val="16"/>
+              </w:rPr>
+              <w:t>enclavamiento violados</w:t>
+            </w:r>
+            <w:proofErr w:type="gramEnd"/>
           </w:p>
         </w:tc>
         <w:tc>
@@ -5768,7 +5822,16 @@
                 <w:sz w:val="16"/>
                 <w:szCs w:val="16"/>
               </w:rPr>
-              <w:t>Otros.</w:t>
+              <w:t>Otros</w:t>
+            </w:r>
+            <w:proofErr w:type="gramStart"/>
+            <w:r>
+              <w:rPr>
+                <w:rFonts w:ascii="Arial" w:hAnsi="Arial" w:cs="Arial"/>
+                <w:sz w:val="16"/>
+                <w:szCs w:val="16"/>
+              </w:rPr>
+              <w:t>.</w:t>
             </w:r>
             <w:r>
               <w:rPr>
@@ -5786,6 +5849,7 @@
               </w:rPr>
               <w:t>.....................</w:t>
             </w:r>
+            <w:proofErr w:type="gramEnd"/>
           </w:p>
         </w:tc>
         <w:tc>
@@ -8257,6 +8321,7 @@
                 <w:szCs w:val="16"/>
               </w:rPr>
             </w:pPr>
+            <w:proofErr w:type="gramStart"/>
             <w:r>
               <w:rPr>
                 <w:rFonts w:ascii="Arial" w:hAnsi="Arial" w:cs="Arial"/>
@@ -8281,6 +8346,7 @@
               </w:rPr>
               <w:t>.</w:t>
             </w:r>
+            <w:proofErr w:type="gramEnd"/>
           </w:p>
         </w:tc>
         <w:tc>
@@ -10654,6 +10720,7 @@
                 <w:szCs w:val="16"/>
               </w:rPr>
             </w:pPr>
+            <w:proofErr w:type="gramStart"/>
             <w:r>
               <w:rPr>
                 <w:rFonts w:ascii="Arial" w:hAnsi="Arial" w:cs="Arial"/>
@@ -10663,6 +10730,7 @@
               </w:rPr>
               <w:t>ACCIONES A REALIZAR</w:t>
             </w:r>
+            <w:proofErr w:type="gramEnd"/>
           </w:p>
         </w:tc>
         <w:tc>
@@ -10906,7 +10974,16 @@
                 <w:sz w:val="16"/>
                 <w:szCs w:val="16"/>
               </w:rPr>
-              <w:t>LAS AYUDANTES / ENCARGADOS DE LA OBLIGACIÓN DE MANTENER UNA DISTANCIA SUFICIENTE ENTRE PALETS (SIEMPRE QUE SEA POSIBLE) DE FORMA QUE LAS TRABAJADORAS TENGAN ACCESO LIBRE A TODAS LAS CAJAS.</w:t>
+              <w:t xml:space="preserve">LAS AYUDANTES / ENCARGADOS DE LA OBLIGACIÓN DE MANTENER UNA DISTANCIA SUFICIENTE ENTRE PALETS (SIEMPRE QUE SEA POSIBLE) DE FORMA QUE LAS TRABAJADORAS TENGAN ACCESO LIBRE A TODAS LAS </w:t>
+            </w:r>
+            <w:proofErr w:type="gramStart"/>
+            <w:r>
+              <w:rPr>
+                <w:rFonts w:ascii="Arial" w:hAnsi="Arial" w:cs="Arial"/>
+                <w:sz w:val="16"/>
+                <w:szCs w:val="16"/>
+              </w:rPr>
+              <w:t>CAJAS.</w:t>
             </w:r>
             <w:r>
               <w:rPr>
@@ -10916,6 +10993,7 @@
               </w:rPr>
               <w:t>.</w:t>
             </w:r>
+            <w:proofErr w:type="gramEnd"/>
           </w:p>
         </w:tc>
         <w:tc>
@@ -12120,7 +12198,16 @@
                 <w:sz w:val="16"/>
                 <w:szCs w:val="16"/>
               </w:rPr>
-              <w:t>LAS AYUDANTES / ENCARGADOS DE LA OBLIGACIÓN DE MANTENER UNA DISTANCIA SUFICIENTE ENTRE PALETS (SIEMPRE QUE SEA POSIBLE) DE FORMA QUE LAS TRABAJADORAS TENGAN ACCESO LIBRE A TODAS LAS CAJAS.</w:t>
+              <w:t xml:space="preserve">LAS AYUDANTES / ENCARGADOS DE LA OBLIGACIÓN DE MANTENER UNA DISTANCIA SUFICIENTE ENTRE PALETS (SIEMPRE QUE SEA POSIBLE) DE FORMA QUE LAS TRABAJADORAS TENGAN ACCESO LIBRE A TODAS LAS </w:t>
+            </w:r>
+            <w:proofErr w:type="gramStart"/>
+            <w:r>
+              <w:rPr>
+                <w:rFonts w:ascii="Arial" w:hAnsi="Arial" w:cs="Arial"/>
+                <w:sz w:val="16"/>
+                <w:szCs w:val="16"/>
+              </w:rPr>
+              <w:t>CAJAS.</w:t>
             </w:r>
             <w:r>
               <w:rPr>
@@ -12130,6 +12217,7 @@
               </w:rPr>
               <w:t>.</w:t>
             </w:r>
+            <w:proofErr w:type="gramEnd"/>
           </w:p>
         </w:tc>
         <w:tc>

</xml_diff>

<commit_message>
Export: 6. Valoracion hechos implementado
</commit_message>
<xml_diff>
--- a/plantilla_ficha_accidente.docx
+++ b/plantilla_ficha_accidente.docx
@@ -3279,7 +3279,6 @@
                 <w:sz w:val="22"/>
                 <w:szCs w:val="22"/>
               </w:rPr>
-              <w:lastRenderedPageBreak/>
               <w:fldChar w:fldCharType="begin">
                 <w:ffData>
                   <w:name w:val=""/>
@@ -3815,6 +3814,7 @@
           <w:b/>
           <w:bCs/>
         </w:rPr>
+        <w:lastRenderedPageBreak/>
         <w:t xml:space="preserve">ANÁLISIS DE LAS </w:t>
       </w:r>
       <w:r>
@@ -9412,59 +9412,43 @@
             </w:r>
           </w:p>
         </w:tc>
-        <w:tc>
-          <w:tcPr>
-            <w:tcW w:w="567" w:type="dxa"/>
-            <w:vAlign w:val="center"/>
-          </w:tcPr>
-          <w:p>
-            <w:pPr>
-              <w:jc w:val="center"/>
-              <w:rPr>
-                <w:rFonts w:ascii="Arial" w:hAnsi="Arial" w:cs="Arial"/>
-              </w:rPr>
-            </w:pPr>
-            <w:r>
-              <w:rPr>
-                <w:rFonts w:ascii="Arial" w:hAnsi="Arial" w:cs="Arial"/>
-              </w:rPr>
-              <w:fldChar w:fldCharType="begin">
-                <w:ffData>
-                  <w:name w:val="Casilla9"/>
-                  <w:enabled/>
-                  <w:calcOnExit w:val="0"/>
-                  <w:checkBox>
-                    <w:sizeAuto/>
-                    <w:default w:val="0"/>
-                  </w:checkBox>
-                </w:ffData>
-              </w:fldChar>
-            </w:r>
-            <w:r>
-              <w:rPr>
-                <w:rFonts w:ascii="Arial" w:hAnsi="Arial" w:cs="Arial"/>
-              </w:rPr>
-              <w:instrText xml:space="preserve"> FORMCHECKBOX </w:instrText>
-            </w:r>
-            <w:r>
-              <w:rPr>
-                <w:rFonts w:ascii="Arial" w:hAnsi="Arial" w:cs="Arial"/>
-              </w:rPr>
-            </w:r>
-            <w:r>
-              <w:rPr>
-                <w:rFonts w:ascii="Arial" w:hAnsi="Arial" w:cs="Arial"/>
-              </w:rPr>
-              <w:fldChar w:fldCharType="separate"/>
-            </w:r>
-            <w:r>
-              <w:rPr>
-                <w:rFonts w:ascii="Arial" w:hAnsi="Arial" w:cs="Arial"/>
-              </w:rPr>
-              <w:fldChar w:fldCharType="end"/>
-            </w:r>
-          </w:p>
-        </w:tc>
+        <w:sdt>
+          <w:sdtPr>
+            <w:rPr>
+              <w:rFonts w:ascii="Arial" w:hAnsi="Arial" w:cs="Arial"/>
+            </w:rPr>
+            <w:alias w:val="BAJA"/>
+            <w:tag w:val="BAJA"/>
+            <w:id w:val="-2086520638"/>
+            <w14:checkbox>
+              <w14:checked w14:val="0"/>
+              <w14:checkedState w14:val="2612" w14:font="MS Gothic"/>
+              <w14:uncheckedState w14:val="2610" w14:font="MS Gothic"/>
+            </w14:checkbox>
+          </w:sdtPr>
+          <w:sdtContent>
+            <w:tc>
+              <w:tcPr>
+                <w:tcW w:w="567" w:type="dxa"/>
+                <w:vAlign w:val="center"/>
+              </w:tcPr>
+              <w:p>
+                <w:pPr>
+                  <w:jc w:val="center"/>
+                  <w:rPr>
+                    <w:rFonts w:ascii="Arial" w:hAnsi="Arial" w:cs="Arial"/>
+                  </w:rPr>
+                </w:pPr>
+                <w:r>
+                  <w:rPr>
+                    <w:rFonts w:ascii="MS Gothic" w:eastAsia="MS Gothic" w:hAnsi="MS Gothic" w:cs="Arial" w:hint="eastAsia"/>
+                  </w:rPr>
+                  <w:t>☐</w:t>
+                </w:r>
+              </w:p>
+            </w:tc>
+          </w:sdtContent>
+        </w:sdt>
         <w:tc>
           <w:tcPr>
             <w:tcW w:w="2046" w:type="dxa"/>
@@ -9506,61 +9490,43 @@
             </w:pPr>
           </w:p>
         </w:tc>
-        <w:tc>
-          <w:tcPr>
-            <w:tcW w:w="567" w:type="dxa"/>
-            <w:vAlign w:val="center"/>
-          </w:tcPr>
-          <w:p>
-            <w:pPr>
-              <w:jc w:val="center"/>
-              <w:rPr>
-                <w:rFonts w:ascii="Arial" w:hAnsi="Arial" w:cs="Arial"/>
-              </w:rPr>
-            </w:pPr>
-            <w:r>
-              <w:rPr>
-                <w:rFonts w:ascii="Arial" w:hAnsi="Arial" w:cs="Arial"/>
-              </w:rPr>
-              <w:fldChar w:fldCharType="begin">
-                <w:ffData>
-                  <w:name w:val="Casilla9"/>
-                  <w:enabled/>
-                  <w:calcOnExit w:val="0"/>
-                  <w:checkBox>
-                    <w:sizeAuto/>
-                    <w:default w:val="1"/>
-                  </w:checkBox>
-                </w:ffData>
-              </w:fldChar>
-            </w:r>
-            <w:bookmarkStart w:id="10" w:name="Casilla9"/>
-            <w:r>
-              <w:rPr>
-                <w:rFonts w:ascii="Arial" w:hAnsi="Arial" w:cs="Arial"/>
-              </w:rPr>
-              <w:instrText xml:space="preserve"> FORMCHECKBOX </w:instrText>
-            </w:r>
-            <w:r>
-              <w:rPr>
-                <w:rFonts w:ascii="Arial" w:hAnsi="Arial" w:cs="Arial"/>
-              </w:rPr>
-            </w:r>
-            <w:r>
-              <w:rPr>
-                <w:rFonts w:ascii="Arial" w:hAnsi="Arial" w:cs="Arial"/>
-              </w:rPr>
-              <w:fldChar w:fldCharType="separate"/>
-            </w:r>
-            <w:r>
-              <w:rPr>
-                <w:rFonts w:ascii="Arial" w:hAnsi="Arial" w:cs="Arial"/>
-              </w:rPr>
-              <w:fldChar w:fldCharType="end"/>
-            </w:r>
-            <w:bookmarkEnd w:id="10"/>
-          </w:p>
-        </w:tc>
+        <w:sdt>
+          <w:sdtPr>
+            <w:rPr>
+              <w:rFonts w:ascii="Arial" w:hAnsi="Arial" w:cs="Arial"/>
+            </w:rPr>
+            <w:alias w:val="MEDIA"/>
+            <w:tag w:val="MEDIA"/>
+            <w:id w:val="480276610"/>
+            <w14:checkbox>
+              <w14:checked w14:val="0"/>
+              <w14:checkedState w14:val="2612" w14:font="MS Gothic"/>
+              <w14:uncheckedState w14:val="2610" w14:font="MS Gothic"/>
+            </w14:checkbox>
+          </w:sdtPr>
+          <w:sdtContent>
+            <w:tc>
+              <w:tcPr>
+                <w:tcW w:w="567" w:type="dxa"/>
+                <w:vAlign w:val="center"/>
+              </w:tcPr>
+              <w:p>
+                <w:pPr>
+                  <w:jc w:val="center"/>
+                  <w:rPr>
+                    <w:rFonts w:ascii="Arial" w:hAnsi="Arial" w:cs="Arial"/>
+                  </w:rPr>
+                </w:pPr>
+                <w:r>
+                  <w:rPr>
+                    <w:rFonts w:ascii="MS Gothic" w:eastAsia="MS Gothic" w:hAnsi="MS Gothic" w:cs="Arial" w:hint="eastAsia"/>
+                  </w:rPr>
+                  <w:t>☐</w:t>
+                </w:r>
+              </w:p>
+            </w:tc>
+          </w:sdtContent>
+        </w:sdt>
         <w:tc>
           <w:tcPr>
             <w:tcW w:w="2046" w:type="dxa"/>
@@ -9602,59 +9568,43 @@
             </w:pPr>
           </w:p>
         </w:tc>
-        <w:tc>
-          <w:tcPr>
-            <w:tcW w:w="567" w:type="dxa"/>
-            <w:vAlign w:val="center"/>
-          </w:tcPr>
-          <w:p>
-            <w:pPr>
-              <w:jc w:val="center"/>
-              <w:rPr>
-                <w:rFonts w:ascii="Arial" w:hAnsi="Arial" w:cs="Arial"/>
-              </w:rPr>
-            </w:pPr>
-            <w:r>
-              <w:rPr>
-                <w:rFonts w:ascii="Arial" w:hAnsi="Arial" w:cs="Arial"/>
-              </w:rPr>
-              <w:fldChar w:fldCharType="begin">
-                <w:ffData>
-                  <w:name w:val="Casilla9"/>
-                  <w:enabled/>
-                  <w:calcOnExit w:val="0"/>
-                  <w:checkBox>
-                    <w:sizeAuto/>
-                    <w:default w:val="0"/>
-                  </w:checkBox>
-                </w:ffData>
-              </w:fldChar>
-            </w:r>
-            <w:r>
-              <w:rPr>
-                <w:rFonts w:ascii="Arial" w:hAnsi="Arial" w:cs="Arial"/>
-              </w:rPr>
-              <w:instrText xml:space="preserve"> FORMCHECKBOX </w:instrText>
-            </w:r>
-            <w:r>
-              <w:rPr>
-                <w:rFonts w:ascii="Arial" w:hAnsi="Arial" w:cs="Arial"/>
-              </w:rPr>
-            </w:r>
-            <w:r>
-              <w:rPr>
-                <w:rFonts w:ascii="Arial" w:hAnsi="Arial" w:cs="Arial"/>
-              </w:rPr>
-              <w:fldChar w:fldCharType="separate"/>
-            </w:r>
-            <w:r>
-              <w:rPr>
-                <w:rFonts w:ascii="Arial" w:hAnsi="Arial" w:cs="Arial"/>
-              </w:rPr>
-              <w:fldChar w:fldCharType="end"/>
-            </w:r>
-          </w:p>
-        </w:tc>
+        <w:sdt>
+          <w:sdtPr>
+            <w:rPr>
+              <w:rFonts w:ascii="Arial" w:hAnsi="Arial" w:cs="Arial"/>
+            </w:rPr>
+            <w:alias w:val="ALTA"/>
+            <w:tag w:val="ALTA"/>
+            <w:id w:val="1790618770"/>
+            <w14:checkbox>
+              <w14:checked w14:val="0"/>
+              <w14:checkedState w14:val="2612" w14:font="MS Gothic"/>
+              <w14:uncheckedState w14:val="2610" w14:font="MS Gothic"/>
+            </w14:checkbox>
+          </w:sdtPr>
+          <w:sdtContent>
+            <w:tc>
+              <w:tcPr>
+                <w:tcW w:w="567" w:type="dxa"/>
+                <w:vAlign w:val="center"/>
+              </w:tcPr>
+              <w:p>
+                <w:pPr>
+                  <w:jc w:val="center"/>
+                  <w:rPr>
+                    <w:rFonts w:ascii="Arial" w:hAnsi="Arial" w:cs="Arial"/>
+                  </w:rPr>
+                </w:pPr>
+                <w:r>
+                  <w:rPr>
+                    <w:rFonts w:ascii="MS Gothic" w:eastAsia="MS Gothic" w:hAnsi="MS Gothic" w:cs="Arial" w:hint="eastAsia"/>
+                  </w:rPr>
+                  <w:t>☐</w:t>
+                </w:r>
+              </w:p>
+            </w:tc>
+          </w:sdtContent>
+        </w:sdt>
         <w:tc>
           <w:tcPr>
             <w:tcW w:w="2046" w:type="dxa"/>
@@ -9713,59 +9663,43 @@
             </w:r>
           </w:p>
         </w:tc>
-        <w:tc>
-          <w:tcPr>
-            <w:tcW w:w="567" w:type="dxa"/>
-            <w:vAlign w:val="center"/>
-          </w:tcPr>
-          <w:p>
-            <w:pPr>
-              <w:jc w:val="center"/>
-              <w:rPr>
-                <w:rFonts w:ascii="Arial" w:hAnsi="Arial" w:cs="Arial"/>
-              </w:rPr>
-            </w:pPr>
-            <w:r>
-              <w:rPr>
-                <w:rFonts w:ascii="Arial" w:hAnsi="Arial" w:cs="Arial"/>
-              </w:rPr>
-              <w:fldChar w:fldCharType="begin">
-                <w:ffData>
-                  <w:name w:val=""/>
-                  <w:enabled/>
-                  <w:calcOnExit w:val="0"/>
-                  <w:checkBox>
-                    <w:sizeAuto/>
-                    <w:default w:val="1"/>
-                  </w:checkBox>
-                </w:ffData>
-              </w:fldChar>
-            </w:r>
-            <w:r>
-              <w:rPr>
-                <w:rFonts w:ascii="Arial" w:hAnsi="Arial" w:cs="Arial"/>
-              </w:rPr>
-              <w:instrText xml:space="preserve"> FORMCHECKBOX </w:instrText>
-            </w:r>
-            <w:r>
-              <w:rPr>
-                <w:rFonts w:ascii="Arial" w:hAnsi="Arial" w:cs="Arial"/>
-              </w:rPr>
-            </w:r>
-            <w:r>
-              <w:rPr>
-                <w:rFonts w:ascii="Arial" w:hAnsi="Arial" w:cs="Arial"/>
-              </w:rPr>
-              <w:fldChar w:fldCharType="separate"/>
-            </w:r>
-            <w:r>
-              <w:rPr>
-                <w:rFonts w:ascii="Arial" w:hAnsi="Arial" w:cs="Arial"/>
-              </w:rPr>
-              <w:fldChar w:fldCharType="end"/>
-            </w:r>
-          </w:p>
-        </w:tc>
+        <w:sdt>
+          <w:sdtPr>
+            <w:rPr>
+              <w:rFonts w:ascii="Arial" w:hAnsi="Arial" w:cs="Arial"/>
+            </w:rPr>
+            <w:alias w:val="LEVE"/>
+            <w:tag w:val="LEVE"/>
+            <w:id w:val="-1560316473"/>
+            <w14:checkbox>
+              <w14:checked w14:val="0"/>
+              <w14:checkedState w14:val="2612" w14:font="MS Gothic"/>
+              <w14:uncheckedState w14:val="2610" w14:font="MS Gothic"/>
+            </w14:checkbox>
+          </w:sdtPr>
+          <w:sdtContent>
+            <w:tc>
+              <w:tcPr>
+                <w:tcW w:w="567" w:type="dxa"/>
+                <w:vAlign w:val="center"/>
+              </w:tcPr>
+              <w:p>
+                <w:pPr>
+                  <w:jc w:val="center"/>
+                  <w:rPr>
+                    <w:rFonts w:ascii="Arial" w:hAnsi="Arial" w:cs="Arial"/>
+                  </w:rPr>
+                </w:pPr>
+                <w:r>
+                  <w:rPr>
+                    <w:rFonts w:ascii="MS Gothic" w:eastAsia="MS Gothic" w:hAnsi="MS Gothic" w:cs="Arial" w:hint="eastAsia"/>
+                  </w:rPr>
+                  <w:t>☐</w:t>
+                </w:r>
+              </w:p>
+            </w:tc>
+          </w:sdtContent>
+        </w:sdt>
         <w:tc>
           <w:tcPr>
             <w:tcW w:w="2046" w:type="dxa"/>
@@ -9807,59 +9741,43 @@
             </w:pPr>
           </w:p>
         </w:tc>
-        <w:tc>
-          <w:tcPr>
-            <w:tcW w:w="567" w:type="dxa"/>
-            <w:vAlign w:val="center"/>
-          </w:tcPr>
-          <w:p>
-            <w:pPr>
-              <w:jc w:val="center"/>
-              <w:rPr>
-                <w:rFonts w:ascii="Arial" w:hAnsi="Arial" w:cs="Arial"/>
-              </w:rPr>
-            </w:pPr>
-            <w:r>
-              <w:rPr>
-                <w:rFonts w:ascii="Arial" w:hAnsi="Arial" w:cs="Arial"/>
-              </w:rPr>
-              <w:fldChar w:fldCharType="begin">
-                <w:ffData>
-                  <w:name w:val=""/>
-                  <w:enabled/>
-                  <w:calcOnExit w:val="0"/>
-                  <w:checkBox>
-                    <w:sizeAuto/>
-                    <w:default w:val="0"/>
-                  </w:checkBox>
-                </w:ffData>
-              </w:fldChar>
-            </w:r>
-            <w:r>
-              <w:rPr>
-                <w:rFonts w:ascii="Arial" w:hAnsi="Arial" w:cs="Arial"/>
-              </w:rPr>
-              <w:instrText xml:space="preserve"> FORMCHECKBOX </w:instrText>
-            </w:r>
-            <w:r>
-              <w:rPr>
-                <w:rFonts w:ascii="Arial" w:hAnsi="Arial" w:cs="Arial"/>
-              </w:rPr>
-            </w:r>
-            <w:r>
-              <w:rPr>
-                <w:rFonts w:ascii="Arial" w:hAnsi="Arial" w:cs="Arial"/>
-              </w:rPr>
-              <w:fldChar w:fldCharType="separate"/>
-            </w:r>
-            <w:r>
-              <w:rPr>
-                <w:rFonts w:ascii="Arial" w:hAnsi="Arial" w:cs="Arial"/>
-              </w:rPr>
-              <w:fldChar w:fldCharType="end"/>
-            </w:r>
-          </w:p>
-        </w:tc>
+        <w:sdt>
+          <w:sdtPr>
+            <w:rPr>
+              <w:rFonts w:ascii="Arial" w:hAnsi="Arial" w:cs="Arial"/>
+            </w:rPr>
+            <w:alias w:val="GRAVE"/>
+            <w:tag w:val="GRAVE"/>
+            <w:id w:val="-1398505523"/>
+            <w14:checkbox>
+              <w14:checked w14:val="0"/>
+              <w14:checkedState w14:val="2612" w14:font="MS Gothic"/>
+              <w14:uncheckedState w14:val="2610" w14:font="MS Gothic"/>
+            </w14:checkbox>
+          </w:sdtPr>
+          <w:sdtContent>
+            <w:tc>
+              <w:tcPr>
+                <w:tcW w:w="567" w:type="dxa"/>
+                <w:vAlign w:val="center"/>
+              </w:tcPr>
+              <w:p>
+                <w:pPr>
+                  <w:jc w:val="center"/>
+                  <w:rPr>
+                    <w:rFonts w:ascii="Arial" w:hAnsi="Arial" w:cs="Arial"/>
+                  </w:rPr>
+                </w:pPr>
+                <w:r>
+                  <w:rPr>
+                    <w:rFonts w:ascii="MS Gothic" w:eastAsia="MS Gothic" w:hAnsi="MS Gothic" w:cs="Arial" w:hint="eastAsia"/>
+                  </w:rPr>
+                  <w:t>☐</w:t>
+                </w:r>
+              </w:p>
+            </w:tc>
+          </w:sdtContent>
+        </w:sdt>
         <w:tc>
           <w:tcPr>
             <w:tcW w:w="2046" w:type="dxa"/>
@@ -9901,59 +9819,43 @@
             </w:pPr>
           </w:p>
         </w:tc>
-        <w:tc>
-          <w:tcPr>
-            <w:tcW w:w="567" w:type="dxa"/>
-            <w:vAlign w:val="center"/>
-          </w:tcPr>
-          <w:p>
-            <w:pPr>
-              <w:jc w:val="center"/>
-              <w:rPr>
-                <w:rFonts w:ascii="Arial" w:hAnsi="Arial" w:cs="Arial"/>
-              </w:rPr>
-            </w:pPr>
-            <w:r>
-              <w:rPr>
-                <w:rFonts w:ascii="Arial" w:hAnsi="Arial" w:cs="Arial"/>
-              </w:rPr>
-              <w:fldChar w:fldCharType="begin">
-                <w:ffData>
-                  <w:name w:val=""/>
-                  <w:enabled/>
-                  <w:calcOnExit w:val="0"/>
-                  <w:checkBox>
-                    <w:sizeAuto/>
-                    <w:default w:val="0"/>
-                  </w:checkBox>
-                </w:ffData>
-              </w:fldChar>
-            </w:r>
-            <w:r>
-              <w:rPr>
-                <w:rFonts w:ascii="Arial" w:hAnsi="Arial" w:cs="Arial"/>
-              </w:rPr>
-              <w:instrText xml:space="preserve"> FORMCHECKBOX </w:instrText>
-            </w:r>
-            <w:r>
-              <w:rPr>
-                <w:rFonts w:ascii="Arial" w:hAnsi="Arial" w:cs="Arial"/>
-              </w:rPr>
-            </w:r>
-            <w:r>
-              <w:rPr>
-                <w:rFonts w:ascii="Arial" w:hAnsi="Arial" w:cs="Arial"/>
-              </w:rPr>
-              <w:fldChar w:fldCharType="separate"/>
-            </w:r>
-            <w:r>
-              <w:rPr>
-                <w:rFonts w:ascii="Arial" w:hAnsi="Arial" w:cs="Arial"/>
-              </w:rPr>
-              <w:fldChar w:fldCharType="end"/>
-            </w:r>
-          </w:p>
-        </w:tc>
+        <w:sdt>
+          <w:sdtPr>
+            <w:rPr>
+              <w:rFonts w:ascii="Arial" w:hAnsi="Arial" w:cs="Arial"/>
+            </w:rPr>
+            <w:alias w:val="MUY GRAVE"/>
+            <w:tag w:val="MUY GRAVE"/>
+            <w:id w:val="-1802223014"/>
+            <w14:checkbox>
+              <w14:checked w14:val="0"/>
+              <w14:checkedState w14:val="2612" w14:font="MS Gothic"/>
+              <w14:uncheckedState w14:val="2610" w14:font="MS Gothic"/>
+            </w14:checkbox>
+          </w:sdtPr>
+          <w:sdtContent>
+            <w:tc>
+              <w:tcPr>
+                <w:tcW w:w="567" w:type="dxa"/>
+                <w:vAlign w:val="center"/>
+              </w:tcPr>
+              <w:p>
+                <w:pPr>
+                  <w:jc w:val="center"/>
+                  <w:rPr>
+                    <w:rFonts w:ascii="Arial" w:hAnsi="Arial" w:cs="Arial"/>
+                  </w:rPr>
+                </w:pPr>
+                <w:r>
+                  <w:rPr>
+                    <w:rFonts w:ascii="MS Gothic" w:eastAsia="MS Gothic" w:hAnsi="MS Gothic" w:cs="Arial" w:hint="eastAsia"/>
+                  </w:rPr>
+                  <w:t>☐</w:t>
+                </w:r>
+              </w:p>
+            </w:tc>
+          </w:sdtContent>
+        </w:sdt>
         <w:tc>
           <w:tcPr>
             <w:tcW w:w="2046" w:type="dxa"/>
@@ -10001,59 +9903,43 @@
             </w:r>
           </w:p>
         </w:tc>
-        <w:tc>
-          <w:tcPr>
-            <w:tcW w:w="567" w:type="dxa"/>
-            <w:vAlign w:val="center"/>
-          </w:tcPr>
-          <w:p>
-            <w:pPr>
-              <w:jc w:val="center"/>
-              <w:rPr>
-                <w:rFonts w:ascii="Arial" w:hAnsi="Arial" w:cs="Arial"/>
-              </w:rPr>
-            </w:pPr>
-            <w:r>
-              <w:rPr>
-                <w:rFonts w:ascii="Arial" w:hAnsi="Arial" w:cs="Arial"/>
-              </w:rPr>
-              <w:fldChar w:fldCharType="begin">
-                <w:ffData>
-                  <w:name w:val=""/>
-                  <w:enabled/>
-                  <w:calcOnExit w:val="0"/>
-                  <w:checkBox>
-                    <w:sizeAuto/>
-                    <w:default w:val="1"/>
-                  </w:checkBox>
-                </w:ffData>
-              </w:fldChar>
-            </w:r>
-            <w:r>
-              <w:rPr>
-                <w:rFonts w:ascii="Arial" w:hAnsi="Arial" w:cs="Arial"/>
-              </w:rPr>
-              <w:instrText xml:space="preserve"> FORMCHECKBOX </w:instrText>
-            </w:r>
-            <w:r>
-              <w:rPr>
-                <w:rFonts w:ascii="Arial" w:hAnsi="Arial" w:cs="Arial"/>
-              </w:rPr>
-            </w:r>
-            <w:r>
-              <w:rPr>
-                <w:rFonts w:ascii="Arial" w:hAnsi="Arial" w:cs="Arial"/>
-              </w:rPr>
-              <w:fldChar w:fldCharType="separate"/>
-            </w:r>
-            <w:r>
-              <w:rPr>
-                <w:rFonts w:ascii="Arial" w:hAnsi="Arial" w:cs="Arial"/>
-              </w:rPr>
-              <w:fldChar w:fldCharType="end"/>
-            </w:r>
-          </w:p>
-        </w:tc>
+        <w:sdt>
+          <w:sdtPr>
+            <w:rPr>
+              <w:rFonts w:ascii="Arial" w:hAnsi="Arial" w:cs="Arial"/>
+            </w:rPr>
+            <w:alias w:val="1SI"/>
+            <w:tag w:val="1SI"/>
+            <w:id w:val="1070462353"/>
+            <w14:checkbox>
+              <w14:checked w14:val="0"/>
+              <w14:checkedState w14:val="2612" w14:font="MS Gothic"/>
+              <w14:uncheckedState w14:val="2610" w14:font="MS Gothic"/>
+            </w14:checkbox>
+          </w:sdtPr>
+          <w:sdtContent>
+            <w:tc>
+              <w:tcPr>
+                <w:tcW w:w="567" w:type="dxa"/>
+                <w:vAlign w:val="center"/>
+              </w:tcPr>
+              <w:p>
+                <w:pPr>
+                  <w:jc w:val="center"/>
+                  <w:rPr>
+                    <w:rFonts w:ascii="Arial" w:hAnsi="Arial" w:cs="Arial"/>
+                  </w:rPr>
+                </w:pPr>
+                <w:r>
+                  <w:rPr>
+                    <w:rFonts w:ascii="MS Gothic" w:eastAsia="MS Gothic" w:hAnsi="MS Gothic" w:cs="Arial" w:hint="eastAsia"/>
+                  </w:rPr>
+                  <w:t>☐</w:t>
+                </w:r>
+              </w:p>
+            </w:tc>
+          </w:sdtContent>
+        </w:sdt>
         <w:tc>
           <w:tcPr>
             <w:tcW w:w="2046" w:type="dxa"/>
@@ -10095,59 +9981,43 @@
             </w:pPr>
           </w:p>
         </w:tc>
-        <w:tc>
-          <w:tcPr>
-            <w:tcW w:w="567" w:type="dxa"/>
-            <w:vAlign w:val="center"/>
-          </w:tcPr>
-          <w:p>
-            <w:pPr>
-              <w:jc w:val="center"/>
-              <w:rPr>
-                <w:rFonts w:ascii="Arial" w:hAnsi="Arial" w:cs="Arial"/>
-              </w:rPr>
-            </w:pPr>
-            <w:r>
-              <w:rPr>
-                <w:rFonts w:ascii="Arial" w:hAnsi="Arial" w:cs="Arial"/>
-              </w:rPr>
-              <w:fldChar w:fldCharType="begin">
-                <w:ffData>
-                  <w:name w:val=""/>
-                  <w:enabled/>
-                  <w:calcOnExit w:val="0"/>
-                  <w:checkBox>
-                    <w:sizeAuto/>
-                    <w:default w:val="0"/>
-                  </w:checkBox>
-                </w:ffData>
-              </w:fldChar>
-            </w:r>
-            <w:r>
-              <w:rPr>
-                <w:rFonts w:ascii="Arial" w:hAnsi="Arial" w:cs="Arial"/>
-              </w:rPr>
-              <w:instrText xml:space="preserve"> FORMCHECKBOX </w:instrText>
-            </w:r>
-            <w:r>
-              <w:rPr>
-                <w:rFonts w:ascii="Arial" w:hAnsi="Arial" w:cs="Arial"/>
-              </w:rPr>
-            </w:r>
-            <w:r>
-              <w:rPr>
-                <w:rFonts w:ascii="Arial" w:hAnsi="Arial" w:cs="Arial"/>
-              </w:rPr>
-              <w:fldChar w:fldCharType="separate"/>
-            </w:r>
-            <w:r>
-              <w:rPr>
-                <w:rFonts w:ascii="Arial" w:hAnsi="Arial" w:cs="Arial"/>
-              </w:rPr>
-              <w:fldChar w:fldCharType="end"/>
-            </w:r>
-          </w:p>
-        </w:tc>
+        <w:sdt>
+          <w:sdtPr>
+            <w:rPr>
+              <w:rFonts w:ascii="Arial" w:hAnsi="Arial" w:cs="Arial"/>
+            </w:rPr>
+            <w:alias w:val="1NO"/>
+            <w:tag w:val="1NO"/>
+            <w:id w:val="1474095136"/>
+            <w14:checkbox>
+              <w14:checked w14:val="0"/>
+              <w14:checkedState w14:val="2612" w14:font="MS Gothic"/>
+              <w14:uncheckedState w14:val="2610" w14:font="MS Gothic"/>
+            </w14:checkbox>
+          </w:sdtPr>
+          <w:sdtContent>
+            <w:tc>
+              <w:tcPr>
+                <w:tcW w:w="567" w:type="dxa"/>
+                <w:vAlign w:val="center"/>
+              </w:tcPr>
+              <w:p>
+                <w:pPr>
+                  <w:jc w:val="center"/>
+                  <w:rPr>
+                    <w:rFonts w:ascii="Arial" w:hAnsi="Arial" w:cs="Arial"/>
+                  </w:rPr>
+                </w:pPr>
+                <w:r>
+                  <w:rPr>
+                    <w:rFonts w:ascii="MS Gothic" w:eastAsia="MS Gothic" w:hAnsi="MS Gothic" w:cs="Arial" w:hint="eastAsia"/>
+                  </w:rPr>
+                  <w:t>☐</w:t>
+                </w:r>
+              </w:p>
+            </w:tc>
+          </w:sdtContent>
+        </w:sdt>
         <w:tc>
           <w:tcPr>
             <w:tcW w:w="2046" w:type="dxa"/>
@@ -10207,59 +10077,43 @@
             </w:r>
           </w:p>
         </w:tc>
-        <w:tc>
-          <w:tcPr>
-            <w:tcW w:w="567" w:type="dxa"/>
-            <w:vAlign w:val="center"/>
-          </w:tcPr>
-          <w:p>
-            <w:pPr>
-              <w:jc w:val="center"/>
-              <w:rPr>
-                <w:rFonts w:ascii="Arial" w:hAnsi="Arial" w:cs="Arial"/>
-              </w:rPr>
-            </w:pPr>
-            <w:r>
-              <w:rPr>
-                <w:rFonts w:ascii="Arial" w:hAnsi="Arial" w:cs="Arial"/>
-              </w:rPr>
-              <w:fldChar w:fldCharType="begin">
-                <w:ffData>
-                  <w:name w:val=""/>
-                  <w:enabled/>
-                  <w:calcOnExit w:val="0"/>
-                  <w:checkBox>
-                    <w:sizeAuto/>
-                    <w:default w:val="1"/>
-                  </w:checkBox>
-                </w:ffData>
-              </w:fldChar>
-            </w:r>
-            <w:r>
-              <w:rPr>
-                <w:rFonts w:ascii="Arial" w:hAnsi="Arial" w:cs="Arial"/>
-              </w:rPr>
-              <w:instrText xml:space="preserve"> FORMCHECKBOX </w:instrText>
-            </w:r>
-            <w:r>
-              <w:rPr>
-                <w:rFonts w:ascii="Arial" w:hAnsi="Arial" w:cs="Arial"/>
-              </w:rPr>
-            </w:r>
-            <w:r>
-              <w:rPr>
-                <w:rFonts w:ascii="Arial" w:hAnsi="Arial" w:cs="Arial"/>
-              </w:rPr>
-              <w:fldChar w:fldCharType="separate"/>
-            </w:r>
-            <w:r>
-              <w:rPr>
-                <w:rFonts w:ascii="Arial" w:hAnsi="Arial" w:cs="Arial"/>
-              </w:rPr>
-              <w:fldChar w:fldCharType="end"/>
-            </w:r>
-          </w:p>
-        </w:tc>
+        <w:sdt>
+          <w:sdtPr>
+            <w:rPr>
+              <w:rFonts w:ascii="Arial" w:hAnsi="Arial" w:cs="Arial"/>
+            </w:rPr>
+            <w:alias w:val="2SI"/>
+            <w:tag w:val="2SI"/>
+            <w:id w:val="-1859193640"/>
+            <w14:checkbox>
+              <w14:checked w14:val="0"/>
+              <w14:checkedState w14:val="2612" w14:font="MS Gothic"/>
+              <w14:uncheckedState w14:val="2610" w14:font="MS Gothic"/>
+            </w14:checkbox>
+          </w:sdtPr>
+          <w:sdtContent>
+            <w:tc>
+              <w:tcPr>
+                <w:tcW w:w="567" w:type="dxa"/>
+                <w:vAlign w:val="center"/>
+              </w:tcPr>
+              <w:p>
+                <w:pPr>
+                  <w:jc w:val="center"/>
+                  <w:rPr>
+                    <w:rFonts w:ascii="Arial" w:hAnsi="Arial" w:cs="Arial"/>
+                  </w:rPr>
+                </w:pPr>
+                <w:r>
+                  <w:rPr>
+                    <w:rFonts w:ascii="MS Gothic" w:eastAsia="MS Gothic" w:hAnsi="MS Gothic" w:cs="Arial" w:hint="eastAsia"/>
+                  </w:rPr>
+                  <w:t>☐</w:t>
+                </w:r>
+              </w:p>
+            </w:tc>
+          </w:sdtContent>
+        </w:sdt>
         <w:tc>
           <w:tcPr>
             <w:tcW w:w="2046" w:type="dxa"/>
@@ -10301,59 +10155,43 @@
             </w:pPr>
           </w:p>
         </w:tc>
-        <w:tc>
-          <w:tcPr>
-            <w:tcW w:w="567" w:type="dxa"/>
-            <w:vAlign w:val="center"/>
-          </w:tcPr>
-          <w:p>
-            <w:pPr>
-              <w:jc w:val="center"/>
-              <w:rPr>
-                <w:rFonts w:ascii="Arial" w:hAnsi="Arial" w:cs="Arial"/>
-              </w:rPr>
-            </w:pPr>
-            <w:r>
-              <w:rPr>
-                <w:rFonts w:ascii="Arial" w:hAnsi="Arial" w:cs="Arial"/>
-              </w:rPr>
-              <w:fldChar w:fldCharType="begin">
-                <w:ffData>
-                  <w:name w:val=""/>
-                  <w:enabled/>
-                  <w:calcOnExit w:val="0"/>
-                  <w:checkBox>
-                    <w:sizeAuto/>
-                    <w:default w:val="0"/>
-                  </w:checkBox>
-                </w:ffData>
-              </w:fldChar>
-            </w:r>
-            <w:r>
-              <w:rPr>
-                <w:rFonts w:ascii="Arial" w:hAnsi="Arial" w:cs="Arial"/>
-              </w:rPr>
-              <w:instrText xml:space="preserve"> FORMCHECKBOX </w:instrText>
-            </w:r>
-            <w:r>
-              <w:rPr>
-                <w:rFonts w:ascii="Arial" w:hAnsi="Arial" w:cs="Arial"/>
-              </w:rPr>
-            </w:r>
-            <w:r>
-              <w:rPr>
-                <w:rFonts w:ascii="Arial" w:hAnsi="Arial" w:cs="Arial"/>
-              </w:rPr>
-              <w:fldChar w:fldCharType="separate"/>
-            </w:r>
-            <w:r>
-              <w:rPr>
-                <w:rFonts w:ascii="Arial" w:hAnsi="Arial" w:cs="Arial"/>
-              </w:rPr>
-              <w:fldChar w:fldCharType="end"/>
-            </w:r>
-          </w:p>
-        </w:tc>
+        <w:sdt>
+          <w:sdtPr>
+            <w:rPr>
+              <w:rFonts w:ascii="Arial" w:hAnsi="Arial" w:cs="Arial"/>
+            </w:rPr>
+            <w:alias w:val="2NO"/>
+            <w:tag w:val="2NO"/>
+            <w:id w:val="1352994368"/>
+            <w14:checkbox>
+              <w14:checked w14:val="0"/>
+              <w14:checkedState w14:val="2612" w14:font="MS Gothic"/>
+              <w14:uncheckedState w14:val="2610" w14:font="MS Gothic"/>
+            </w14:checkbox>
+          </w:sdtPr>
+          <w:sdtContent>
+            <w:tc>
+              <w:tcPr>
+                <w:tcW w:w="567" w:type="dxa"/>
+                <w:vAlign w:val="center"/>
+              </w:tcPr>
+              <w:p>
+                <w:pPr>
+                  <w:jc w:val="center"/>
+                  <w:rPr>
+                    <w:rFonts w:ascii="Arial" w:hAnsi="Arial" w:cs="Arial"/>
+                  </w:rPr>
+                </w:pPr>
+                <w:r>
+                  <w:rPr>
+                    <w:rFonts w:ascii="MS Gothic" w:eastAsia="MS Gothic" w:hAnsi="MS Gothic" w:cs="Arial" w:hint="eastAsia"/>
+                  </w:rPr>
+                  <w:t>☐</w:t>
+                </w:r>
+              </w:p>
+            </w:tc>
+          </w:sdtContent>
+        </w:sdt>
         <w:tc>
           <w:tcPr>
             <w:tcW w:w="2046" w:type="dxa"/>
@@ -10413,59 +10251,43 @@
             </w:r>
           </w:p>
         </w:tc>
-        <w:tc>
-          <w:tcPr>
-            <w:tcW w:w="567" w:type="dxa"/>
-            <w:vAlign w:val="center"/>
-          </w:tcPr>
-          <w:p>
-            <w:pPr>
-              <w:jc w:val="center"/>
-              <w:rPr>
-                <w:rFonts w:ascii="Arial" w:hAnsi="Arial" w:cs="Arial"/>
-              </w:rPr>
-            </w:pPr>
-            <w:r>
-              <w:rPr>
-                <w:rFonts w:ascii="Arial" w:hAnsi="Arial" w:cs="Arial"/>
-              </w:rPr>
-              <w:fldChar w:fldCharType="begin">
-                <w:ffData>
-                  <w:name w:val=""/>
-                  <w:enabled/>
-                  <w:calcOnExit w:val="0"/>
-                  <w:checkBox>
-                    <w:sizeAuto/>
-                    <w:default w:val="1"/>
-                  </w:checkBox>
-                </w:ffData>
-              </w:fldChar>
-            </w:r>
-            <w:r>
-              <w:rPr>
-                <w:rFonts w:ascii="Arial" w:hAnsi="Arial" w:cs="Arial"/>
-              </w:rPr>
-              <w:instrText xml:space="preserve"> FORMCHECKBOX </w:instrText>
-            </w:r>
-            <w:r>
-              <w:rPr>
-                <w:rFonts w:ascii="Arial" w:hAnsi="Arial" w:cs="Arial"/>
-              </w:rPr>
-            </w:r>
-            <w:r>
-              <w:rPr>
-                <w:rFonts w:ascii="Arial" w:hAnsi="Arial" w:cs="Arial"/>
-              </w:rPr>
-              <w:fldChar w:fldCharType="separate"/>
-            </w:r>
-            <w:r>
-              <w:rPr>
-                <w:rFonts w:ascii="Arial" w:hAnsi="Arial" w:cs="Arial"/>
-              </w:rPr>
-              <w:fldChar w:fldCharType="end"/>
-            </w:r>
-          </w:p>
-        </w:tc>
+        <w:sdt>
+          <w:sdtPr>
+            <w:rPr>
+              <w:rFonts w:ascii="Arial" w:hAnsi="Arial" w:cs="Arial"/>
+            </w:rPr>
+            <w:alias w:val="3SI"/>
+            <w:tag w:val="3SI"/>
+            <w:id w:val="-674951320"/>
+            <w14:checkbox>
+              <w14:checked w14:val="0"/>
+              <w14:checkedState w14:val="2612" w14:font="MS Gothic"/>
+              <w14:uncheckedState w14:val="2610" w14:font="MS Gothic"/>
+            </w14:checkbox>
+          </w:sdtPr>
+          <w:sdtContent>
+            <w:tc>
+              <w:tcPr>
+                <w:tcW w:w="567" w:type="dxa"/>
+                <w:vAlign w:val="center"/>
+              </w:tcPr>
+              <w:p>
+                <w:pPr>
+                  <w:jc w:val="center"/>
+                  <w:rPr>
+                    <w:rFonts w:ascii="Arial" w:hAnsi="Arial" w:cs="Arial"/>
+                  </w:rPr>
+                </w:pPr>
+                <w:r>
+                  <w:rPr>
+                    <w:rFonts w:ascii="MS Gothic" w:eastAsia="MS Gothic" w:hAnsi="MS Gothic" w:cs="Arial" w:hint="eastAsia"/>
+                  </w:rPr>
+                  <w:t>☐</w:t>
+                </w:r>
+              </w:p>
+            </w:tc>
+          </w:sdtContent>
+        </w:sdt>
         <w:tc>
           <w:tcPr>
             <w:tcW w:w="2046" w:type="dxa"/>
@@ -10507,59 +10329,43 @@
             </w:pPr>
           </w:p>
         </w:tc>
-        <w:tc>
-          <w:tcPr>
-            <w:tcW w:w="567" w:type="dxa"/>
-            <w:vAlign w:val="center"/>
-          </w:tcPr>
-          <w:p>
-            <w:pPr>
-              <w:jc w:val="center"/>
-              <w:rPr>
-                <w:rFonts w:ascii="Arial" w:hAnsi="Arial" w:cs="Arial"/>
-              </w:rPr>
-            </w:pPr>
-            <w:r>
-              <w:rPr>
-                <w:rFonts w:ascii="Arial" w:hAnsi="Arial" w:cs="Arial"/>
-              </w:rPr>
-              <w:fldChar w:fldCharType="begin">
-                <w:ffData>
-                  <w:name w:val="Casilla9"/>
-                  <w:enabled/>
-                  <w:calcOnExit w:val="0"/>
-                  <w:checkBox>
-                    <w:sizeAuto/>
-                    <w:default w:val="0"/>
-                  </w:checkBox>
-                </w:ffData>
-              </w:fldChar>
-            </w:r>
-            <w:r>
-              <w:rPr>
-                <w:rFonts w:ascii="Arial" w:hAnsi="Arial" w:cs="Arial"/>
-              </w:rPr>
-              <w:instrText xml:space="preserve"> FORMCHECKBOX </w:instrText>
-            </w:r>
-            <w:r>
-              <w:rPr>
-                <w:rFonts w:ascii="Arial" w:hAnsi="Arial" w:cs="Arial"/>
-              </w:rPr>
-            </w:r>
-            <w:r>
-              <w:rPr>
-                <w:rFonts w:ascii="Arial" w:hAnsi="Arial" w:cs="Arial"/>
-              </w:rPr>
-              <w:fldChar w:fldCharType="separate"/>
-            </w:r>
-            <w:r>
-              <w:rPr>
-                <w:rFonts w:ascii="Arial" w:hAnsi="Arial" w:cs="Arial"/>
-              </w:rPr>
-              <w:fldChar w:fldCharType="end"/>
-            </w:r>
-          </w:p>
-        </w:tc>
+        <w:sdt>
+          <w:sdtPr>
+            <w:rPr>
+              <w:rFonts w:ascii="Arial" w:hAnsi="Arial" w:cs="Arial"/>
+            </w:rPr>
+            <w:alias w:val="3NO"/>
+            <w:tag w:val="3NO"/>
+            <w:id w:val="-1780096226"/>
+            <w14:checkbox>
+              <w14:checked w14:val="0"/>
+              <w14:checkedState w14:val="2612" w14:font="MS Gothic"/>
+              <w14:uncheckedState w14:val="2610" w14:font="MS Gothic"/>
+            </w14:checkbox>
+          </w:sdtPr>
+          <w:sdtContent>
+            <w:tc>
+              <w:tcPr>
+                <w:tcW w:w="567" w:type="dxa"/>
+                <w:vAlign w:val="center"/>
+              </w:tcPr>
+              <w:p>
+                <w:pPr>
+                  <w:jc w:val="center"/>
+                  <w:rPr>
+                    <w:rFonts w:ascii="Arial" w:hAnsi="Arial" w:cs="Arial"/>
+                  </w:rPr>
+                </w:pPr>
+                <w:r>
+                  <w:rPr>
+                    <w:rFonts w:ascii="MS Gothic" w:eastAsia="MS Gothic" w:hAnsi="MS Gothic" w:cs="Arial" w:hint="eastAsia"/>
+                  </w:rPr>
+                  <w:t>☐</w:t>
+                </w:r>
+              </w:p>
+            </w:tc>
+          </w:sdtContent>
+        </w:sdt>
         <w:tc>
           <w:tcPr>
             <w:tcW w:w="2046" w:type="dxa"/>

</xml_diff>

<commit_message>
GenerateWord: Formas producirse accidente implementado
</commit_message>
<xml_diff>
--- a/plantilla_ficha_accidente.docx
+++ b/plantilla_ficha_accidente.docx
@@ -518,21 +518,13 @@
                 <w:rFonts w:ascii="Arial" w:hAnsi="Arial" w:cs="Arial"/>
                 <w:b/>
               </w:rPr>
-              <w:t>LUGAR DEL ACCIDENTE</w:t>
-            </w:r>
-            <w:proofErr w:type="gramStart"/>
+              <w:t>LUGAR DEL ACCIDENTE:</w:t>
+            </w:r>
             <w:r>
               <w:rPr>
                 <w:rFonts w:ascii="Arial" w:hAnsi="Arial" w:cs="Arial"/>
                 <w:b/>
               </w:rPr>
-              <w:t>:</w:t>
-            </w:r>
-            <w:r>
-              <w:rPr>
-                <w:rFonts w:ascii="Arial" w:hAnsi="Arial" w:cs="Arial"/>
-                <w:b/>
-              </w:rPr>
               <w:t xml:space="preserve"> </w:t>
             </w:r>
             <w:r>
@@ -548,31 +540,7 @@
                 <w:rFonts w:ascii="Arial" w:hAnsi="Arial" w:cs="Arial"/>
                 <w:bCs/>
               </w:rPr>
-              <w:t>{</w:t>
-            </w:r>
-            <w:proofErr w:type="gramEnd"/>
-            <w:r>
-              <w:rPr>
-                <w:rFonts w:ascii="Arial" w:hAnsi="Arial" w:cs="Arial"/>
-                <w:bCs/>
-              </w:rPr>
-              <w:t>{</w:t>
-            </w:r>
-            <w:proofErr w:type="spellStart"/>
-            <w:r>
-              <w:rPr>
-                <w:rFonts w:ascii="Arial" w:hAnsi="Arial" w:cs="Arial"/>
-                <w:bCs/>
-              </w:rPr>
-              <w:t>lugar_accidente</w:t>
-            </w:r>
-            <w:proofErr w:type="spellEnd"/>
-            <w:r>
-              <w:rPr>
-                <w:rFonts w:ascii="Arial" w:hAnsi="Arial" w:cs="Arial"/>
-                <w:bCs/>
-              </w:rPr>
-              <w:t>}}</w:t>
+              <w:t>{{lugar_accidente}}</w:t>
             </w:r>
             <w:bookmarkEnd w:id="4"/>
           </w:p>
@@ -659,7 +627,6 @@
               </w:rPr>
               <w:t>{{</w:t>
             </w:r>
-            <w:proofErr w:type="spellStart"/>
             <w:r>
               <w:rPr>
                 <w:rFonts w:ascii="Arial" w:hAnsi="Arial" w:cs="Arial"/>
@@ -667,7 +634,6 @@
               </w:rPr>
               <w:t>fecha_accidente</w:t>
             </w:r>
-            <w:proofErr w:type="spellEnd"/>
             <w:r>
               <w:rPr>
                 <w:rFonts w:ascii="Arial" w:hAnsi="Arial" w:cs="Arial"/>
@@ -790,7 +756,6 @@
               </w:rPr>
               <w:t>{{</w:t>
             </w:r>
-            <w:proofErr w:type="spellStart"/>
             <w:r>
               <w:rPr>
                 <w:rFonts w:ascii="Arial" w:hAnsi="Arial" w:cs="Arial"/>
@@ -798,7 +763,6 @@
               </w:rPr>
               <w:t>lesion</w:t>
             </w:r>
-            <w:proofErr w:type="spellEnd"/>
             <w:r>
               <w:rPr>
                 <w:rFonts w:ascii="Arial" w:hAnsi="Arial" w:cs="Arial"/>
@@ -1239,23 +1203,7 @@
                 <w:rFonts w:ascii="Arial" w:hAnsi="Arial" w:cs="Arial"/>
                 <w:sz w:val="22"/>
               </w:rPr>
-              <w:t>{{</w:t>
-            </w:r>
-            <w:proofErr w:type="spellStart"/>
-            <w:r>
-              <w:rPr>
-                <w:rFonts w:ascii="Arial" w:hAnsi="Arial" w:cs="Arial"/>
-                <w:sz w:val="22"/>
-              </w:rPr>
-              <w:t>descripción_hechos</w:t>
-            </w:r>
-            <w:proofErr w:type="spellEnd"/>
-            <w:r>
-              <w:rPr>
-                <w:rFonts w:ascii="Arial" w:hAnsi="Arial" w:cs="Arial"/>
-                <w:sz w:val="22"/>
-              </w:rPr>
-              <w:t>}}</w:t>
+              <w:t>{{descripción_hechos}}</w:t>
             </w:r>
             <w:bookmarkEnd w:id="8"/>
           </w:p>
@@ -1327,7 +1275,7 @@
     </w:p>
     <w:tbl>
       <w:tblPr>
-        <w:tblW w:w="9491" w:type="dxa"/>
+        <w:tblW w:w="9581" w:type="dxa"/>
         <w:tblInd w:w="360" w:type="dxa"/>
         <w:tblBorders>
           <w:top w:val="single" w:sz="4" w:space="0" w:color="auto"/>
@@ -1347,7 +1295,7 @@
       <w:tblGrid>
         <w:gridCol w:w="419"/>
         <w:gridCol w:w="2693"/>
-        <w:gridCol w:w="426"/>
+        <w:gridCol w:w="516"/>
         <w:gridCol w:w="2976"/>
         <w:gridCol w:w="426"/>
         <w:gridCol w:w="2551"/>
@@ -1357,70 +1305,48 @@
           <w:cantSplit/>
           <w:trHeight w:val="400"/>
         </w:trPr>
-        <w:tc>
-          <w:tcPr>
-            <w:tcW w:w="419" w:type="dxa"/>
-            <w:vAlign w:val="center"/>
-          </w:tcPr>
-          <w:p>
-            <w:pPr>
-              <w:rPr>
-                <w:rFonts w:ascii="Arial" w:hAnsi="Arial" w:cs="Arial"/>
-                <w:sz w:val="22"/>
-                <w:szCs w:val="22"/>
-              </w:rPr>
-            </w:pPr>
-            <w:r>
-              <w:rPr>
-                <w:rFonts w:ascii="Arial" w:hAnsi="Arial" w:cs="Arial"/>
-                <w:sz w:val="22"/>
-                <w:szCs w:val="22"/>
-              </w:rPr>
-              <w:fldChar w:fldCharType="begin">
-                <w:ffData>
-                  <w:name w:val=""/>
-                  <w:enabled/>
-                  <w:calcOnExit w:val="0"/>
-                  <w:checkBox>
-                    <w:sizeAuto/>
-                    <w:default w:val="0"/>
-                  </w:checkBox>
-                </w:ffData>
-              </w:fldChar>
-            </w:r>
-            <w:r>
-              <w:rPr>
-                <w:rFonts w:ascii="Arial" w:hAnsi="Arial" w:cs="Arial"/>
-                <w:sz w:val="22"/>
-                <w:szCs w:val="22"/>
-              </w:rPr>
-              <w:instrText xml:space="preserve"> FORMCHECKBOX </w:instrText>
-            </w:r>
-            <w:r>
-              <w:rPr>
-                <w:rFonts w:ascii="Arial" w:hAnsi="Arial" w:cs="Arial"/>
-                <w:sz w:val="22"/>
-                <w:szCs w:val="22"/>
-              </w:rPr>
-            </w:r>
-            <w:r>
-              <w:rPr>
-                <w:rFonts w:ascii="Arial" w:hAnsi="Arial" w:cs="Arial"/>
-                <w:sz w:val="22"/>
-                <w:szCs w:val="22"/>
-              </w:rPr>
-              <w:fldChar w:fldCharType="separate"/>
-            </w:r>
-            <w:r>
-              <w:rPr>
-                <w:rFonts w:ascii="Arial" w:hAnsi="Arial" w:cs="Arial"/>
-                <w:sz w:val="22"/>
-                <w:szCs w:val="22"/>
-              </w:rPr>
-              <w:fldChar w:fldCharType="end"/>
-            </w:r>
-          </w:p>
-        </w:tc>
+        <w:sdt>
+          <w:sdtPr>
+            <w:rPr>
+              <w:rFonts w:ascii="Arial" w:hAnsi="Arial" w:cs="Arial"/>
+              <w:sz w:val="22"/>
+              <w:szCs w:val="22"/>
+            </w:rPr>
+            <w:alias w:val="Caída a distinto nivel."/>
+            <w:tag w:val="Caída a distinto nivel."/>
+            <w:id w:val="2072077997"/>
+            <w14:checkbox>
+              <w14:checked w14:val="0"/>
+              <w14:checkedState w14:val="2612" w14:font="MS Gothic"/>
+              <w14:uncheckedState w14:val="2610" w14:font="MS Gothic"/>
+            </w14:checkbox>
+          </w:sdtPr>
+          <w:sdtContent>
+            <w:tc>
+              <w:tcPr>
+                <w:tcW w:w="419" w:type="dxa"/>
+                <w:vAlign w:val="center"/>
+              </w:tcPr>
+              <w:p>
+                <w:pPr>
+                  <w:rPr>
+                    <w:rFonts w:ascii="Arial" w:hAnsi="Arial" w:cs="Arial"/>
+                    <w:sz w:val="22"/>
+                    <w:szCs w:val="22"/>
+                  </w:rPr>
+                </w:pPr>
+                <w:r>
+                  <w:rPr>
+                    <w:rFonts w:ascii="MS Gothic" w:eastAsia="MS Gothic" w:hAnsi="MS Gothic" w:cs="Arial" w:hint="eastAsia"/>
+                    <w:sz w:val="22"/>
+                    <w:szCs w:val="22"/>
+                  </w:rPr>
+                  <w:t>☐</w:t>
+                </w:r>
+              </w:p>
+            </w:tc>
+          </w:sdtContent>
+        </w:sdt>
         <w:tc>
           <w:tcPr>
             <w:tcW w:w="2693" w:type="dxa"/>
@@ -1445,70 +1371,48 @@
             </w:r>
           </w:p>
         </w:tc>
-        <w:tc>
-          <w:tcPr>
-            <w:tcW w:w="426" w:type="dxa"/>
-            <w:vAlign w:val="center"/>
-          </w:tcPr>
-          <w:p>
-            <w:pPr>
-              <w:rPr>
-                <w:rFonts w:ascii="Arial" w:hAnsi="Arial" w:cs="Arial"/>
-                <w:sz w:val="22"/>
-                <w:szCs w:val="22"/>
-              </w:rPr>
-            </w:pPr>
-            <w:r>
-              <w:rPr>
-                <w:rFonts w:ascii="Arial" w:hAnsi="Arial" w:cs="Arial"/>
-                <w:sz w:val="22"/>
-                <w:szCs w:val="22"/>
-              </w:rPr>
-              <w:fldChar w:fldCharType="begin">
-                <w:ffData>
-                  <w:name w:val=""/>
-                  <w:enabled/>
-                  <w:calcOnExit w:val="0"/>
-                  <w:checkBox>
-                    <w:sizeAuto/>
-                    <w:default w:val="0"/>
-                  </w:checkBox>
-                </w:ffData>
-              </w:fldChar>
-            </w:r>
-            <w:r>
-              <w:rPr>
-                <w:rFonts w:ascii="Arial" w:hAnsi="Arial" w:cs="Arial"/>
-                <w:sz w:val="22"/>
-                <w:szCs w:val="22"/>
-              </w:rPr>
-              <w:instrText xml:space="preserve"> FORMCHECKBOX </w:instrText>
-            </w:r>
-            <w:r>
-              <w:rPr>
-                <w:rFonts w:ascii="Arial" w:hAnsi="Arial" w:cs="Arial"/>
-                <w:sz w:val="22"/>
-                <w:szCs w:val="22"/>
-              </w:rPr>
-            </w:r>
-            <w:r>
-              <w:rPr>
-                <w:rFonts w:ascii="Arial" w:hAnsi="Arial" w:cs="Arial"/>
-                <w:sz w:val="22"/>
-                <w:szCs w:val="22"/>
-              </w:rPr>
-              <w:fldChar w:fldCharType="separate"/>
-            </w:r>
-            <w:r>
-              <w:rPr>
-                <w:rFonts w:ascii="Arial" w:hAnsi="Arial" w:cs="Arial"/>
-                <w:sz w:val="22"/>
-                <w:szCs w:val="22"/>
-              </w:rPr>
-              <w:fldChar w:fldCharType="end"/>
-            </w:r>
-          </w:p>
-        </w:tc>
+        <w:sdt>
+          <w:sdtPr>
+            <w:rPr>
+              <w:rFonts w:ascii="Arial" w:hAnsi="Arial" w:cs="Arial"/>
+              <w:sz w:val="22"/>
+              <w:szCs w:val="22"/>
+            </w:rPr>
+            <w:alias w:val="Proyección de fragmentos o partículas."/>
+            <w:tag w:val="Proyección de fragmentos o partículas."/>
+            <w:id w:val="-1588535452"/>
+            <w14:checkbox>
+              <w14:checked w14:val="0"/>
+              <w14:checkedState w14:val="2612" w14:font="MS Gothic"/>
+              <w14:uncheckedState w14:val="2610" w14:font="MS Gothic"/>
+            </w14:checkbox>
+          </w:sdtPr>
+          <w:sdtContent>
+            <w:tc>
+              <w:tcPr>
+                <w:tcW w:w="516" w:type="dxa"/>
+                <w:vAlign w:val="center"/>
+              </w:tcPr>
+              <w:p>
+                <w:pPr>
+                  <w:rPr>
+                    <w:rFonts w:ascii="Arial" w:hAnsi="Arial" w:cs="Arial"/>
+                    <w:sz w:val="22"/>
+                    <w:szCs w:val="22"/>
+                  </w:rPr>
+                </w:pPr>
+                <w:r>
+                  <w:rPr>
+                    <w:rFonts w:ascii="MS Gothic" w:eastAsia="MS Gothic" w:hAnsi="MS Gothic" w:cs="Arial" w:hint="eastAsia"/>
+                    <w:sz w:val="22"/>
+                    <w:szCs w:val="22"/>
+                  </w:rPr>
+                  <w:t>☐</w:t>
+                </w:r>
+              </w:p>
+            </w:tc>
+          </w:sdtContent>
+        </w:sdt>
         <w:tc>
           <w:tcPr>
             <w:tcW w:w="2976" w:type="dxa"/>
@@ -1529,6 +1433,1429 @@
                 <w:szCs w:val="18"/>
               </w:rPr>
               <w:t>Proyección de fragmentos o partículas.</w:t>
+            </w:r>
+          </w:p>
+        </w:tc>
+        <w:sdt>
+          <w:sdtPr>
+            <w:rPr>
+              <w:rFonts w:ascii="Arial" w:hAnsi="Arial" w:cs="Arial"/>
+              <w:sz w:val="22"/>
+              <w:szCs w:val="22"/>
+            </w:rPr>
+            <w:alias w:val="Incendios."/>
+            <w:tag w:val="Incendios."/>
+            <w:id w:val="-1226438604"/>
+            <w14:checkbox>
+              <w14:checked w14:val="0"/>
+              <w14:checkedState w14:val="2612" w14:font="MS Gothic"/>
+              <w14:uncheckedState w14:val="2610" w14:font="MS Gothic"/>
+            </w14:checkbox>
+          </w:sdtPr>
+          <w:sdtContent>
+            <w:tc>
+              <w:tcPr>
+                <w:tcW w:w="426" w:type="dxa"/>
+                <w:vAlign w:val="center"/>
+              </w:tcPr>
+              <w:p>
+                <w:pPr>
+                  <w:rPr>
+                    <w:rFonts w:ascii="Arial" w:hAnsi="Arial" w:cs="Arial"/>
+                    <w:sz w:val="22"/>
+                    <w:szCs w:val="22"/>
+                  </w:rPr>
+                </w:pPr>
+                <w:r>
+                  <w:rPr>
+                    <w:rFonts w:ascii="MS Gothic" w:eastAsia="MS Gothic" w:hAnsi="MS Gothic" w:cs="Arial" w:hint="eastAsia"/>
+                    <w:sz w:val="22"/>
+                    <w:szCs w:val="22"/>
+                  </w:rPr>
+                  <w:t>☐</w:t>
+                </w:r>
+              </w:p>
+            </w:tc>
+          </w:sdtContent>
+        </w:sdt>
+        <w:tc>
+          <w:tcPr>
+            <w:tcW w:w="2551" w:type="dxa"/>
+            <w:vAlign w:val="center"/>
+          </w:tcPr>
+          <w:p>
+            <w:pPr>
+              <w:rPr>
+                <w:rFonts w:ascii="Arial" w:hAnsi="Arial" w:cs="Arial"/>
+                <w:sz w:val="18"/>
+                <w:szCs w:val="18"/>
+              </w:rPr>
+            </w:pPr>
+            <w:r>
+              <w:rPr>
+                <w:rFonts w:ascii="Arial" w:hAnsi="Arial" w:cs="Arial"/>
+                <w:sz w:val="18"/>
+                <w:szCs w:val="18"/>
+              </w:rPr>
+              <w:t>Incendios.</w:t>
+            </w:r>
+          </w:p>
+        </w:tc>
+      </w:tr>
+      <w:tr>
+        <w:trPr>
+          <w:cantSplit/>
+          <w:trHeight w:val="400"/>
+        </w:trPr>
+        <w:sdt>
+          <w:sdtPr>
+            <w:rPr>
+              <w:rFonts w:ascii="Arial" w:hAnsi="Arial" w:cs="Arial"/>
+              <w:sz w:val="22"/>
+              <w:szCs w:val="22"/>
+            </w:rPr>
+            <w:alias w:val="Caída al mismo nivel."/>
+            <w:tag w:val="Caída al mismo nivel."/>
+            <w:id w:val="-434894276"/>
+            <w14:checkbox>
+              <w14:checked w14:val="0"/>
+              <w14:checkedState w14:val="2612" w14:font="MS Gothic"/>
+              <w14:uncheckedState w14:val="2610" w14:font="MS Gothic"/>
+            </w14:checkbox>
+          </w:sdtPr>
+          <w:sdtContent>
+            <w:tc>
+              <w:tcPr>
+                <w:tcW w:w="419" w:type="dxa"/>
+                <w:vAlign w:val="center"/>
+              </w:tcPr>
+              <w:p>
+                <w:pPr>
+                  <w:rPr>
+                    <w:rFonts w:ascii="Arial" w:hAnsi="Arial" w:cs="Arial"/>
+                    <w:sz w:val="22"/>
+                    <w:szCs w:val="22"/>
+                  </w:rPr>
+                </w:pPr>
+                <w:r>
+                  <w:rPr>
+                    <w:rFonts w:ascii="MS Gothic" w:eastAsia="MS Gothic" w:hAnsi="MS Gothic" w:cs="Arial" w:hint="eastAsia"/>
+                    <w:sz w:val="22"/>
+                    <w:szCs w:val="22"/>
+                  </w:rPr>
+                  <w:t>☐</w:t>
+                </w:r>
+              </w:p>
+            </w:tc>
+          </w:sdtContent>
+        </w:sdt>
+        <w:tc>
+          <w:tcPr>
+            <w:tcW w:w="2693" w:type="dxa"/>
+            <w:vAlign w:val="center"/>
+          </w:tcPr>
+          <w:p>
+            <w:pPr>
+              <w:ind w:left="62"/>
+              <w:rPr>
+                <w:rFonts w:ascii="Arial" w:hAnsi="Arial" w:cs="Arial"/>
+                <w:sz w:val="18"/>
+                <w:szCs w:val="18"/>
+              </w:rPr>
+            </w:pPr>
+            <w:r>
+              <w:rPr>
+                <w:rFonts w:ascii="Arial" w:hAnsi="Arial" w:cs="Arial"/>
+                <w:sz w:val="18"/>
+                <w:szCs w:val="18"/>
+              </w:rPr>
+              <w:t>Caída al mismo nivel.</w:t>
+            </w:r>
+          </w:p>
+        </w:tc>
+        <w:sdt>
+          <w:sdtPr>
+            <w:rPr>
+              <w:rFonts w:ascii="Arial" w:hAnsi="Arial" w:cs="Arial"/>
+              <w:sz w:val="22"/>
+              <w:szCs w:val="22"/>
+            </w:rPr>
+            <w:alias w:val="Atrapamientos por o entre objetos."/>
+            <w:tag w:val="Atrapamientos por o entre objetos."/>
+            <w:id w:val="1181707766"/>
+            <w14:checkbox>
+              <w14:checked w14:val="0"/>
+              <w14:checkedState w14:val="2612" w14:font="MS Gothic"/>
+              <w14:uncheckedState w14:val="2610" w14:font="MS Gothic"/>
+            </w14:checkbox>
+          </w:sdtPr>
+          <w:sdtContent>
+            <w:tc>
+              <w:tcPr>
+                <w:tcW w:w="516" w:type="dxa"/>
+                <w:vAlign w:val="center"/>
+              </w:tcPr>
+              <w:p>
+                <w:pPr>
+                  <w:rPr>
+                    <w:rFonts w:ascii="Arial" w:hAnsi="Arial" w:cs="Arial"/>
+                    <w:sz w:val="22"/>
+                    <w:szCs w:val="22"/>
+                  </w:rPr>
+                </w:pPr>
+                <w:r>
+                  <w:rPr>
+                    <w:rFonts w:ascii="MS Gothic" w:eastAsia="MS Gothic" w:hAnsi="MS Gothic" w:cs="Arial" w:hint="eastAsia"/>
+                    <w:sz w:val="22"/>
+                    <w:szCs w:val="22"/>
+                  </w:rPr>
+                  <w:t>☐</w:t>
+                </w:r>
+              </w:p>
+            </w:tc>
+          </w:sdtContent>
+        </w:sdt>
+        <w:tc>
+          <w:tcPr>
+            <w:tcW w:w="2976" w:type="dxa"/>
+            <w:vAlign w:val="center"/>
+          </w:tcPr>
+          <w:p>
+            <w:pPr>
+              <w:rPr>
+                <w:rFonts w:ascii="Arial" w:hAnsi="Arial" w:cs="Arial"/>
+                <w:sz w:val="18"/>
+                <w:szCs w:val="18"/>
+              </w:rPr>
+            </w:pPr>
+            <w:r>
+              <w:rPr>
+                <w:rFonts w:ascii="Arial" w:hAnsi="Arial" w:cs="Arial"/>
+                <w:sz w:val="18"/>
+                <w:szCs w:val="18"/>
+              </w:rPr>
+              <w:t>Atrapamientos por o entre objetos.</w:t>
+            </w:r>
+          </w:p>
+        </w:tc>
+        <w:sdt>
+          <w:sdtPr>
+            <w:rPr>
+              <w:rFonts w:ascii="Arial" w:hAnsi="Arial" w:cs="Arial"/>
+              <w:sz w:val="22"/>
+              <w:szCs w:val="22"/>
+            </w:rPr>
+            <w:alias w:val="Explosiones."/>
+            <w:tag w:val="Explosiones."/>
+            <w:id w:val="-845556494"/>
+            <w14:checkbox>
+              <w14:checked w14:val="0"/>
+              <w14:checkedState w14:val="2612" w14:font="MS Gothic"/>
+              <w14:uncheckedState w14:val="2610" w14:font="MS Gothic"/>
+            </w14:checkbox>
+          </w:sdtPr>
+          <w:sdtContent>
+            <w:tc>
+              <w:tcPr>
+                <w:tcW w:w="426" w:type="dxa"/>
+                <w:vAlign w:val="center"/>
+              </w:tcPr>
+              <w:p>
+                <w:pPr>
+                  <w:rPr>
+                    <w:rFonts w:ascii="Arial" w:hAnsi="Arial" w:cs="Arial"/>
+                    <w:sz w:val="22"/>
+                    <w:szCs w:val="22"/>
+                  </w:rPr>
+                </w:pPr>
+                <w:r>
+                  <w:rPr>
+                    <w:rFonts w:ascii="MS Gothic" w:eastAsia="MS Gothic" w:hAnsi="MS Gothic" w:cs="Arial" w:hint="eastAsia"/>
+                    <w:sz w:val="22"/>
+                    <w:szCs w:val="22"/>
+                  </w:rPr>
+                  <w:t>☐</w:t>
+                </w:r>
+              </w:p>
+            </w:tc>
+          </w:sdtContent>
+        </w:sdt>
+        <w:tc>
+          <w:tcPr>
+            <w:tcW w:w="2551" w:type="dxa"/>
+            <w:vAlign w:val="center"/>
+          </w:tcPr>
+          <w:p>
+            <w:pPr>
+              <w:rPr>
+                <w:rFonts w:ascii="Arial" w:hAnsi="Arial" w:cs="Arial"/>
+                <w:sz w:val="18"/>
+                <w:szCs w:val="18"/>
+              </w:rPr>
+            </w:pPr>
+            <w:r>
+              <w:rPr>
+                <w:rFonts w:ascii="Arial" w:hAnsi="Arial" w:cs="Arial"/>
+                <w:sz w:val="18"/>
+                <w:szCs w:val="18"/>
+              </w:rPr>
+              <w:t>Explosiones.</w:t>
+            </w:r>
+          </w:p>
+        </w:tc>
+      </w:tr>
+      <w:tr>
+        <w:trPr>
+          <w:cantSplit/>
+          <w:trHeight w:val="400"/>
+        </w:trPr>
+        <w:sdt>
+          <w:sdtPr>
+            <w:rPr>
+              <w:rFonts w:ascii="Arial" w:hAnsi="Arial" w:cs="Arial"/>
+              <w:sz w:val="22"/>
+              <w:szCs w:val="22"/>
+            </w:rPr>
+            <w:alias w:val="Caída de objetos por desplome."/>
+            <w:tag w:val="Caída de objetos por desplome."/>
+            <w:id w:val="495695499"/>
+            <w14:checkbox>
+              <w14:checked w14:val="0"/>
+              <w14:checkedState w14:val="2612" w14:font="MS Gothic"/>
+              <w14:uncheckedState w14:val="2610" w14:font="MS Gothic"/>
+            </w14:checkbox>
+          </w:sdtPr>
+          <w:sdtContent>
+            <w:tc>
+              <w:tcPr>
+                <w:tcW w:w="419" w:type="dxa"/>
+                <w:vAlign w:val="center"/>
+              </w:tcPr>
+              <w:p>
+                <w:pPr>
+                  <w:rPr>
+                    <w:rFonts w:ascii="Arial" w:hAnsi="Arial" w:cs="Arial"/>
+                    <w:sz w:val="22"/>
+                    <w:szCs w:val="22"/>
+                  </w:rPr>
+                </w:pPr>
+                <w:r>
+                  <w:rPr>
+                    <w:rFonts w:ascii="MS Gothic" w:eastAsia="MS Gothic" w:hAnsi="MS Gothic" w:cs="Arial" w:hint="eastAsia"/>
+                    <w:sz w:val="22"/>
+                    <w:szCs w:val="22"/>
+                  </w:rPr>
+                  <w:t>☐</w:t>
+                </w:r>
+              </w:p>
+            </w:tc>
+          </w:sdtContent>
+        </w:sdt>
+        <w:tc>
+          <w:tcPr>
+            <w:tcW w:w="2693" w:type="dxa"/>
+            <w:vAlign w:val="center"/>
+          </w:tcPr>
+          <w:p>
+            <w:pPr>
+              <w:ind w:left="62"/>
+              <w:rPr>
+                <w:rFonts w:ascii="Arial" w:hAnsi="Arial" w:cs="Arial"/>
+                <w:sz w:val="18"/>
+                <w:szCs w:val="18"/>
+              </w:rPr>
+            </w:pPr>
+            <w:r>
+              <w:rPr>
+                <w:rFonts w:ascii="Arial" w:hAnsi="Arial" w:cs="Arial"/>
+                <w:sz w:val="18"/>
+                <w:szCs w:val="18"/>
+              </w:rPr>
+              <w:t>Caída de objetos por desplome.</w:t>
+            </w:r>
+          </w:p>
+        </w:tc>
+        <w:sdt>
+          <w:sdtPr>
+            <w:rPr>
+              <w:rFonts w:ascii="Arial" w:hAnsi="Arial" w:cs="Arial"/>
+              <w:sz w:val="22"/>
+              <w:szCs w:val="22"/>
+            </w:rPr>
+            <w:alias w:val="Atrapamientos por vuelco de maquinas."/>
+            <w:tag w:val="Atrapamientos por vuelco de maquinas."/>
+            <w:id w:val="-1313412678"/>
+            <w14:checkbox>
+              <w14:checked w14:val="0"/>
+              <w14:checkedState w14:val="2612" w14:font="MS Gothic"/>
+              <w14:uncheckedState w14:val="2610" w14:font="MS Gothic"/>
+            </w14:checkbox>
+          </w:sdtPr>
+          <w:sdtContent>
+            <w:tc>
+              <w:tcPr>
+                <w:tcW w:w="516" w:type="dxa"/>
+                <w:vAlign w:val="center"/>
+              </w:tcPr>
+              <w:p>
+                <w:pPr>
+                  <w:rPr>
+                    <w:rFonts w:ascii="Arial" w:hAnsi="Arial" w:cs="Arial"/>
+                    <w:sz w:val="22"/>
+                    <w:szCs w:val="22"/>
+                  </w:rPr>
+                </w:pPr>
+                <w:r>
+                  <w:rPr>
+                    <w:rFonts w:ascii="MS Gothic" w:eastAsia="MS Gothic" w:hAnsi="MS Gothic" w:cs="Arial" w:hint="eastAsia"/>
+                    <w:sz w:val="22"/>
+                    <w:szCs w:val="22"/>
+                  </w:rPr>
+                  <w:t>☐</w:t>
+                </w:r>
+              </w:p>
+            </w:tc>
+          </w:sdtContent>
+        </w:sdt>
+        <w:tc>
+          <w:tcPr>
+            <w:tcW w:w="2976" w:type="dxa"/>
+            <w:vAlign w:val="center"/>
+          </w:tcPr>
+          <w:p>
+            <w:pPr>
+              <w:ind w:right="-70"/>
+              <w:rPr>
+                <w:rFonts w:ascii="Arial" w:hAnsi="Arial" w:cs="Arial"/>
+                <w:sz w:val="18"/>
+                <w:szCs w:val="18"/>
+              </w:rPr>
+            </w:pPr>
+            <w:r>
+              <w:rPr>
+                <w:rFonts w:ascii="Arial" w:hAnsi="Arial" w:cs="Arial"/>
+                <w:sz w:val="18"/>
+                <w:szCs w:val="18"/>
+              </w:rPr>
+              <w:t>Atrapamientos por vuelco de maquinas.</w:t>
+            </w:r>
+          </w:p>
+        </w:tc>
+        <w:sdt>
+          <w:sdtPr>
+            <w:rPr>
+              <w:rFonts w:ascii="Arial" w:hAnsi="Arial" w:cs="Arial"/>
+              <w:sz w:val="22"/>
+              <w:szCs w:val="22"/>
+            </w:rPr>
+            <w:alias w:val="Causados por seres vivos."/>
+            <w:tag w:val="Causados por seres vivos."/>
+            <w:id w:val="-1275017213"/>
+            <w14:checkbox>
+              <w14:checked w14:val="0"/>
+              <w14:checkedState w14:val="2612" w14:font="MS Gothic"/>
+              <w14:uncheckedState w14:val="2610" w14:font="MS Gothic"/>
+            </w14:checkbox>
+          </w:sdtPr>
+          <w:sdtContent>
+            <w:tc>
+              <w:tcPr>
+                <w:tcW w:w="426" w:type="dxa"/>
+                <w:vAlign w:val="center"/>
+              </w:tcPr>
+              <w:p>
+                <w:pPr>
+                  <w:rPr>
+                    <w:rFonts w:ascii="Arial" w:hAnsi="Arial" w:cs="Arial"/>
+                    <w:sz w:val="22"/>
+                    <w:szCs w:val="22"/>
+                  </w:rPr>
+                </w:pPr>
+                <w:r>
+                  <w:rPr>
+                    <w:rFonts w:ascii="MS Gothic" w:eastAsia="MS Gothic" w:hAnsi="MS Gothic" w:cs="Arial" w:hint="eastAsia"/>
+                    <w:sz w:val="22"/>
+                    <w:szCs w:val="22"/>
+                  </w:rPr>
+                  <w:t>☐</w:t>
+                </w:r>
+              </w:p>
+            </w:tc>
+          </w:sdtContent>
+        </w:sdt>
+        <w:tc>
+          <w:tcPr>
+            <w:tcW w:w="2551" w:type="dxa"/>
+            <w:vAlign w:val="center"/>
+          </w:tcPr>
+          <w:p>
+            <w:pPr>
+              <w:rPr>
+                <w:rFonts w:ascii="Arial" w:hAnsi="Arial" w:cs="Arial"/>
+                <w:sz w:val="18"/>
+                <w:szCs w:val="18"/>
+              </w:rPr>
+            </w:pPr>
+            <w:r>
+              <w:rPr>
+                <w:rFonts w:ascii="Arial" w:hAnsi="Arial" w:cs="Arial"/>
+                <w:sz w:val="18"/>
+                <w:szCs w:val="18"/>
+              </w:rPr>
+              <w:t>Causados por seres vivos.</w:t>
+            </w:r>
+          </w:p>
+        </w:tc>
+      </w:tr>
+      <w:tr>
+        <w:trPr>
+          <w:cantSplit/>
+          <w:trHeight w:val="400"/>
+        </w:trPr>
+        <w:sdt>
+          <w:sdtPr>
+            <w:rPr>
+              <w:rFonts w:ascii="Arial" w:hAnsi="Arial" w:cs="Arial"/>
+              <w:sz w:val="22"/>
+              <w:szCs w:val="22"/>
+            </w:rPr>
+            <w:alias w:val="Caída de objetos por manipulación."/>
+            <w:tag w:val="Caída de objetos por manipulación."/>
+            <w:id w:val="-1721050069"/>
+            <w14:checkbox>
+              <w14:checked w14:val="0"/>
+              <w14:checkedState w14:val="2612" w14:font="MS Gothic"/>
+              <w14:uncheckedState w14:val="2610" w14:font="MS Gothic"/>
+            </w14:checkbox>
+          </w:sdtPr>
+          <w:sdtContent>
+            <w:tc>
+              <w:tcPr>
+                <w:tcW w:w="419" w:type="dxa"/>
+                <w:vAlign w:val="center"/>
+              </w:tcPr>
+              <w:p>
+                <w:pPr>
+                  <w:rPr>
+                    <w:rFonts w:ascii="Arial" w:hAnsi="Arial" w:cs="Arial"/>
+                    <w:sz w:val="22"/>
+                    <w:szCs w:val="22"/>
+                  </w:rPr>
+                </w:pPr>
+                <w:r>
+                  <w:rPr>
+                    <w:rFonts w:ascii="MS Gothic" w:eastAsia="MS Gothic" w:hAnsi="MS Gothic" w:cs="Arial" w:hint="eastAsia"/>
+                    <w:sz w:val="22"/>
+                    <w:szCs w:val="22"/>
+                  </w:rPr>
+                  <w:t>☐</w:t>
+                </w:r>
+              </w:p>
+            </w:tc>
+          </w:sdtContent>
+        </w:sdt>
+        <w:tc>
+          <w:tcPr>
+            <w:tcW w:w="2693" w:type="dxa"/>
+            <w:vAlign w:val="center"/>
+          </w:tcPr>
+          <w:p>
+            <w:pPr>
+              <w:ind w:left="62"/>
+              <w:rPr>
+                <w:rFonts w:ascii="Arial" w:hAnsi="Arial" w:cs="Arial"/>
+                <w:sz w:val="18"/>
+                <w:szCs w:val="18"/>
+              </w:rPr>
+            </w:pPr>
+            <w:r>
+              <w:rPr>
+                <w:rFonts w:ascii="Arial" w:hAnsi="Arial" w:cs="Arial"/>
+                <w:sz w:val="18"/>
+                <w:szCs w:val="18"/>
+              </w:rPr>
+              <w:t>Caída de objetos por manipulación.</w:t>
+            </w:r>
+          </w:p>
+        </w:tc>
+        <w:sdt>
+          <w:sdtPr>
+            <w:rPr>
+              <w:rFonts w:ascii="Arial" w:hAnsi="Arial" w:cs="Arial"/>
+              <w:sz w:val="22"/>
+              <w:szCs w:val="22"/>
+            </w:rPr>
+            <w:alias w:val="Sobreesfuerzos."/>
+            <w:tag w:val="Sobreesfuerzos."/>
+            <w:id w:val="-480314370"/>
+            <w14:checkbox>
+              <w14:checked w14:val="0"/>
+              <w14:checkedState w14:val="2612" w14:font="MS Gothic"/>
+              <w14:uncheckedState w14:val="2610" w14:font="MS Gothic"/>
+            </w14:checkbox>
+          </w:sdtPr>
+          <w:sdtContent>
+            <w:tc>
+              <w:tcPr>
+                <w:tcW w:w="516" w:type="dxa"/>
+                <w:vAlign w:val="center"/>
+              </w:tcPr>
+              <w:p>
+                <w:pPr>
+                  <w:rPr>
+                    <w:rFonts w:ascii="Arial" w:hAnsi="Arial" w:cs="Arial"/>
+                    <w:sz w:val="22"/>
+                    <w:szCs w:val="22"/>
+                  </w:rPr>
+                </w:pPr>
+                <w:r>
+                  <w:rPr>
+                    <w:rFonts w:ascii="MS Gothic" w:eastAsia="MS Gothic" w:hAnsi="MS Gothic" w:cs="Arial" w:hint="eastAsia"/>
+                    <w:sz w:val="22"/>
+                    <w:szCs w:val="22"/>
+                  </w:rPr>
+                  <w:t>☐</w:t>
+                </w:r>
+              </w:p>
+            </w:tc>
+          </w:sdtContent>
+        </w:sdt>
+        <w:tc>
+          <w:tcPr>
+            <w:tcW w:w="2976" w:type="dxa"/>
+            <w:vAlign w:val="center"/>
+          </w:tcPr>
+          <w:p>
+            <w:pPr>
+              <w:rPr>
+                <w:rFonts w:ascii="Arial" w:hAnsi="Arial" w:cs="Arial"/>
+                <w:sz w:val="18"/>
+                <w:szCs w:val="18"/>
+              </w:rPr>
+            </w:pPr>
+            <w:r>
+              <w:rPr>
+                <w:rFonts w:ascii="Arial" w:hAnsi="Arial" w:cs="Arial"/>
+                <w:sz w:val="18"/>
+                <w:szCs w:val="18"/>
+              </w:rPr>
+              <w:t>Sobreesfuerzos.</w:t>
+            </w:r>
+          </w:p>
+        </w:tc>
+        <w:sdt>
+          <w:sdtPr>
+            <w:rPr>
+              <w:rFonts w:ascii="Arial" w:hAnsi="Arial" w:cs="Arial"/>
+              <w:sz w:val="22"/>
+              <w:szCs w:val="22"/>
+            </w:rPr>
+            <w:alias w:val="Atropellos, golpes y choques con o contra vehículos."/>
+            <w:tag w:val="Atropellos, golpes y choques con o contra vehículos."/>
+            <w:id w:val="-101728496"/>
+            <w14:checkbox>
+              <w14:checked w14:val="0"/>
+              <w14:checkedState w14:val="2612" w14:font="MS Gothic"/>
+              <w14:uncheckedState w14:val="2610" w14:font="MS Gothic"/>
+            </w14:checkbox>
+          </w:sdtPr>
+          <w:sdtContent>
+            <w:tc>
+              <w:tcPr>
+                <w:tcW w:w="426" w:type="dxa"/>
+                <w:vAlign w:val="center"/>
+              </w:tcPr>
+              <w:p>
+                <w:pPr>
+                  <w:rPr>
+                    <w:rFonts w:ascii="Arial" w:hAnsi="Arial" w:cs="Arial"/>
+                    <w:sz w:val="22"/>
+                    <w:szCs w:val="22"/>
+                  </w:rPr>
+                </w:pPr>
+                <w:r>
+                  <w:rPr>
+                    <w:rFonts w:ascii="MS Gothic" w:eastAsia="MS Gothic" w:hAnsi="MS Gothic" w:cs="Arial" w:hint="eastAsia"/>
+                    <w:sz w:val="22"/>
+                    <w:szCs w:val="22"/>
+                  </w:rPr>
+                  <w:t>☐</w:t>
+                </w:r>
+              </w:p>
+            </w:tc>
+          </w:sdtContent>
+        </w:sdt>
+        <w:tc>
+          <w:tcPr>
+            <w:tcW w:w="2551" w:type="dxa"/>
+            <w:vAlign w:val="center"/>
+          </w:tcPr>
+          <w:p>
+            <w:pPr>
+              <w:rPr>
+                <w:rFonts w:ascii="Arial" w:hAnsi="Arial" w:cs="Arial"/>
+                <w:sz w:val="18"/>
+                <w:szCs w:val="18"/>
+              </w:rPr>
+            </w:pPr>
+            <w:r>
+              <w:rPr>
+                <w:rFonts w:ascii="Arial" w:hAnsi="Arial" w:cs="Arial"/>
+                <w:sz w:val="18"/>
+                <w:szCs w:val="18"/>
+              </w:rPr>
+              <w:t>Atropellos, golpes y choques con o contra vehículos.</w:t>
+            </w:r>
+          </w:p>
+        </w:tc>
+      </w:tr>
+      <w:tr>
+        <w:trPr>
+          <w:cantSplit/>
+          <w:trHeight w:val="400"/>
+        </w:trPr>
+        <w:sdt>
+          <w:sdtPr>
+            <w:rPr>
+              <w:rFonts w:ascii="Arial" w:hAnsi="Arial" w:cs="Arial"/>
+              <w:sz w:val="22"/>
+              <w:szCs w:val="22"/>
+            </w:rPr>
+            <w:alias w:val="Caída de objetos desprendidos."/>
+            <w:tag w:val="Caída de objetos desprendidos."/>
+            <w:id w:val="1993288631"/>
+            <w14:checkbox>
+              <w14:checked w14:val="0"/>
+              <w14:checkedState w14:val="2612" w14:font="MS Gothic"/>
+              <w14:uncheckedState w14:val="2610" w14:font="MS Gothic"/>
+            </w14:checkbox>
+          </w:sdtPr>
+          <w:sdtContent>
+            <w:tc>
+              <w:tcPr>
+                <w:tcW w:w="419" w:type="dxa"/>
+                <w:vAlign w:val="center"/>
+              </w:tcPr>
+              <w:p>
+                <w:pPr>
+                  <w:rPr>
+                    <w:rFonts w:ascii="Arial" w:hAnsi="Arial" w:cs="Arial"/>
+                    <w:sz w:val="22"/>
+                    <w:szCs w:val="22"/>
+                  </w:rPr>
+                </w:pPr>
+                <w:r>
+                  <w:rPr>
+                    <w:rFonts w:ascii="MS Gothic" w:eastAsia="MS Gothic" w:hAnsi="MS Gothic" w:cs="Arial" w:hint="eastAsia"/>
+                    <w:sz w:val="22"/>
+                    <w:szCs w:val="22"/>
+                  </w:rPr>
+                  <w:t>☐</w:t>
+                </w:r>
+              </w:p>
+            </w:tc>
+          </w:sdtContent>
+        </w:sdt>
+        <w:tc>
+          <w:tcPr>
+            <w:tcW w:w="2693" w:type="dxa"/>
+            <w:vAlign w:val="center"/>
+          </w:tcPr>
+          <w:p>
+            <w:pPr>
+              <w:ind w:left="62"/>
+              <w:rPr>
+                <w:rFonts w:ascii="Arial" w:hAnsi="Arial" w:cs="Arial"/>
+                <w:sz w:val="18"/>
+                <w:szCs w:val="18"/>
+              </w:rPr>
+            </w:pPr>
+            <w:r>
+              <w:rPr>
+                <w:rFonts w:ascii="Arial" w:hAnsi="Arial" w:cs="Arial"/>
+                <w:sz w:val="18"/>
+                <w:szCs w:val="18"/>
+              </w:rPr>
+              <w:t>Caída de objetos desprendidos.</w:t>
+            </w:r>
+          </w:p>
+        </w:tc>
+        <w:sdt>
+          <w:sdtPr>
+            <w:rPr>
+              <w:rFonts w:ascii="Arial" w:hAnsi="Arial" w:cs="Arial"/>
+              <w:sz w:val="22"/>
+              <w:szCs w:val="22"/>
+            </w:rPr>
+            <w:alias w:val="Contactos térmicos."/>
+            <w:tag w:val="Contactos térmicos."/>
+            <w:id w:val="-1447228655"/>
+            <w14:checkbox>
+              <w14:checked w14:val="0"/>
+              <w14:checkedState w14:val="2612" w14:font="MS Gothic"/>
+              <w14:uncheckedState w14:val="2610" w14:font="MS Gothic"/>
+            </w14:checkbox>
+          </w:sdtPr>
+          <w:sdtContent>
+            <w:tc>
+              <w:tcPr>
+                <w:tcW w:w="516" w:type="dxa"/>
+                <w:vAlign w:val="center"/>
+              </w:tcPr>
+              <w:p>
+                <w:pPr>
+                  <w:rPr>
+                    <w:rFonts w:ascii="Arial" w:hAnsi="Arial" w:cs="Arial"/>
+                    <w:sz w:val="22"/>
+                    <w:szCs w:val="22"/>
+                  </w:rPr>
+                </w:pPr>
+                <w:r>
+                  <w:rPr>
+                    <w:rFonts w:ascii="MS Gothic" w:eastAsia="MS Gothic" w:hAnsi="MS Gothic" w:cs="Arial" w:hint="eastAsia"/>
+                    <w:sz w:val="22"/>
+                    <w:szCs w:val="22"/>
+                  </w:rPr>
+                  <w:t>☐</w:t>
+                </w:r>
+              </w:p>
+            </w:tc>
+          </w:sdtContent>
+        </w:sdt>
+        <w:tc>
+          <w:tcPr>
+            <w:tcW w:w="2976" w:type="dxa"/>
+            <w:vAlign w:val="center"/>
+          </w:tcPr>
+          <w:p>
+            <w:pPr>
+              <w:rPr>
+                <w:rFonts w:ascii="Arial" w:hAnsi="Arial" w:cs="Arial"/>
+                <w:sz w:val="18"/>
+                <w:szCs w:val="18"/>
+              </w:rPr>
+            </w:pPr>
+            <w:r>
+              <w:rPr>
+                <w:rFonts w:ascii="Arial" w:hAnsi="Arial" w:cs="Arial"/>
+                <w:sz w:val="18"/>
+                <w:szCs w:val="18"/>
+              </w:rPr>
+              <w:t>Contactos térmicos.</w:t>
+            </w:r>
+          </w:p>
+        </w:tc>
+        <w:sdt>
+          <w:sdtPr>
+            <w:rPr>
+              <w:rFonts w:ascii="Arial" w:hAnsi="Arial" w:cs="Arial"/>
+              <w:sz w:val="22"/>
+              <w:szCs w:val="22"/>
+            </w:rPr>
+            <w:alias w:val="Accidentes de tránsito."/>
+            <w:tag w:val="Accidentes de tránsito."/>
+            <w:id w:val="480124156"/>
+            <w14:checkbox>
+              <w14:checked w14:val="0"/>
+              <w14:checkedState w14:val="2612" w14:font="MS Gothic"/>
+              <w14:uncheckedState w14:val="2610" w14:font="MS Gothic"/>
+            </w14:checkbox>
+          </w:sdtPr>
+          <w:sdtContent>
+            <w:tc>
+              <w:tcPr>
+                <w:tcW w:w="426" w:type="dxa"/>
+                <w:vAlign w:val="center"/>
+              </w:tcPr>
+              <w:p>
+                <w:pPr>
+                  <w:rPr>
+                    <w:rFonts w:ascii="Arial" w:hAnsi="Arial" w:cs="Arial"/>
+                    <w:sz w:val="22"/>
+                    <w:szCs w:val="22"/>
+                  </w:rPr>
+                </w:pPr>
+                <w:r>
+                  <w:rPr>
+                    <w:rFonts w:ascii="MS Gothic" w:eastAsia="MS Gothic" w:hAnsi="MS Gothic" w:cs="Arial" w:hint="eastAsia"/>
+                    <w:sz w:val="22"/>
+                    <w:szCs w:val="22"/>
+                  </w:rPr>
+                  <w:t>☐</w:t>
+                </w:r>
+              </w:p>
+            </w:tc>
+          </w:sdtContent>
+        </w:sdt>
+        <w:tc>
+          <w:tcPr>
+            <w:tcW w:w="2551" w:type="dxa"/>
+            <w:vAlign w:val="center"/>
+          </w:tcPr>
+          <w:p>
+            <w:pPr>
+              <w:rPr>
+                <w:rFonts w:ascii="Arial" w:hAnsi="Arial" w:cs="Arial"/>
+                <w:sz w:val="18"/>
+                <w:szCs w:val="18"/>
+              </w:rPr>
+            </w:pPr>
+            <w:r>
+              <w:rPr>
+                <w:rFonts w:ascii="Arial" w:hAnsi="Arial" w:cs="Arial"/>
+                <w:sz w:val="18"/>
+                <w:szCs w:val="18"/>
+              </w:rPr>
+              <w:t>Accidentes de tránsito.</w:t>
+            </w:r>
+          </w:p>
+        </w:tc>
+      </w:tr>
+      <w:tr>
+        <w:trPr>
+          <w:cantSplit/>
+          <w:trHeight w:val="400"/>
+        </w:trPr>
+        <w:sdt>
+          <w:sdtPr>
+            <w:rPr>
+              <w:rFonts w:ascii="Arial" w:hAnsi="Arial" w:cs="Arial"/>
+              <w:sz w:val="22"/>
+              <w:szCs w:val="22"/>
+            </w:rPr>
+            <w:alias w:val="Pisadas sobre objetos."/>
+            <w:tag w:val="Pisadas sobre objetos."/>
+            <w:id w:val="-2036034306"/>
+            <w14:checkbox>
+              <w14:checked w14:val="0"/>
+              <w14:checkedState w14:val="2612" w14:font="MS Gothic"/>
+              <w14:uncheckedState w14:val="2610" w14:font="MS Gothic"/>
+            </w14:checkbox>
+          </w:sdtPr>
+          <w:sdtContent>
+            <w:tc>
+              <w:tcPr>
+                <w:tcW w:w="419" w:type="dxa"/>
+                <w:vAlign w:val="center"/>
+              </w:tcPr>
+              <w:p>
+                <w:pPr>
+                  <w:rPr>
+                    <w:rFonts w:ascii="Arial" w:hAnsi="Arial" w:cs="Arial"/>
+                    <w:sz w:val="22"/>
+                    <w:szCs w:val="22"/>
+                  </w:rPr>
+                </w:pPr>
+                <w:r>
+                  <w:rPr>
+                    <w:rFonts w:ascii="MS Gothic" w:eastAsia="MS Gothic" w:hAnsi="MS Gothic" w:cs="Arial" w:hint="eastAsia"/>
+                    <w:sz w:val="22"/>
+                    <w:szCs w:val="22"/>
+                  </w:rPr>
+                  <w:t>☐</w:t>
+                </w:r>
+              </w:p>
+            </w:tc>
+          </w:sdtContent>
+        </w:sdt>
+        <w:tc>
+          <w:tcPr>
+            <w:tcW w:w="2693" w:type="dxa"/>
+            <w:vAlign w:val="center"/>
+          </w:tcPr>
+          <w:p>
+            <w:pPr>
+              <w:ind w:left="62"/>
+              <w:rPr>
+                <w:rFonts w:ascii="Arial" w:hAnsi="Arial" w:cs="Arial"/>
+                <w:sz w:val="18"/>
+                <w:szCs w:val="18"/>
+              </w:rPr>
+            </w:pPr>
+            <w:r>
+              <w:rPr>
+                <w:rFonts w:ascii="Arial" w:hAnsi="Arial" w:cs="Arial"/>
+                <w:sz w:val="18"/>
+                <w:szCs w:val="18"/>
+              </w:rPr>
+              <w:t>Pisadas sobre objetos.</w:t>
+            </w:r>
+          </w:p>
+        </w:tc>
+        <w:sdt>
+          <w:sdtPr>
+            <w:rPr>
+              <w:rFonts w:ascii="Arial" w:hAnsi="Arial" w:cs="Arial"/>
+              <w:sz w:val="22"/>
+              <w:szCs w:val="22"/>
+            </w:rPr>
+            <w:alias w:val="Contactos eléctricos."/>
+            <w:tag w:val="Contactos eléctricos."/>
+            <w:id w:val="-1805300231"/>
+            <w14:checkbox>
+              <w14:checked w14:val="0"/>
+              <w14:checkedState w14:val="2612" w14:font="MS Gothic"/>
+              <w14:uncheckedState w14:val="2610" w14:font="MS Gothic"/>
+            </w14:checkbox>
+          </w:sdtPr>
+          <w:sdtContent>
+            <w:tc>
+              <w:tcPr>
+                <w:tcW w:w="516" w:type="dxa"/>
+                <w:vAlign w:val="center"/>
+              </w:tcPr>
+              <w:p>
+                <w:pPr>
+                  <w:rPr>
+                    <w:rFonts w:ascii="Arial" w:hAnsi="Arial" w:cs="Arial"/>
+                    <w:sz w:val="22"/>
+                    <w:szCs w:val="22"/>
+                  </w:rPr>
+                </w:pPr>
+                <w:r>
+                  <w:rPr>
+                    <w:rFonts w:ascii="MS Gothic" w:eastAsia="MS Gothic" w:hAnsi="MS Gothic" w:cs="Arial" w:hint="eastAsia"/>
+                    <w:sz w:val="22"/>
+                    <w:szCs w:val="22"/>
+                  </w:rPr>
+                  <w:t>☐</w:t>
+                </w:r>
+              </w:p>
+            </w:tc>
+          </w:sdtContent>
+        </w:sdt>
+        <w:tc>
+          <w:tcPr>
+            <w:tcW w:w="2976" w:type="dxa"/>
+            <w:vAlign w:val="center"/>
+          </w:tcPr>
+          <w:p>
+            <w:pPr>
+              <w:rPr>
+                <w:rFonts w:ascii="Arial" w:hAnsi="Arial" w:cs="Arial"/>
+                <w:sz w:val="18"/>
+                <w:szCs w:val="18"/>
+              </w:rPr>
+            </w:pPr>
+            <w:r>
+              <w:rPr>
+                <w:rFonts w:ascii="Arial" w:hAnsi="Arial" w:cs="Arial"/>
+                <w:sz w:val="18"/>
+                <w:szCs w:val="18"/>
+              </w:rPr>
+              <w:t>Contactos eléctricos.</w:t>
+            </w:r>
+          </w:p>
+        </w:tc>
+        <w:sdt>
+          <w:sdtPr>
+            <w:rPr>
+              <w:rFonts w:ascii="Arial" w:hAnsi="Arial" w:cs="Arial"/>
+              <w:sz w:val="22"/>
+              <w:szCs w:val="22"/>
+            </w:rPr>
+            <w:alias w:val="Accidentes in itinere."/>
+            <w:tag w:val="Accidentes in itinere."/>
+            <w:id w:val="-1746102774"/>
+            <w14:checkbox>
+              <w14:checked w14:val="0"/>
+              <w14:checkedState w14:val="2612" w14:font="MS Gothic"/>
+              <w14:uncheckedState w14:val="2610" w14:font="MS Gothic"/>
+            </w14:checkbox>
+          </w:sdtPr>
+          <w:sdtContent>
+            <w:tc>
+              <w:tcPr>
+                <w:tcW w:w="426" w:type="dxa"/>
+                <w:vAlign w:val="center"/>
+              </w:tcPr>
+              <w:p>
+                <w:pPr>
+                  <w:rPr>
+                    <w:rFonts w:ascii="Arial" w:hAnsi="Arial" w:cs="Arial"/>
+                    <w:sz w:val="22"/>
+                    <w:szCs w:val="22"/>
+                  </w:rPr>
+                </w:pPr>
+                <w:r>
+                  <w:rPr>
+                    <w:rFonts w:ascii="MS Gothic" w:eastAsia="MS Gothic" w:hAnsi="MS Gothic" w:cs="Arial" w:hint="eastAsia"/>
+                    <w:sz w:val="22"/>
+                    <w:szCs w:val="22"/>
+                  </w:rPr>
+                  <w:t>☐</w:t>
+                </w:r>
+              </w:p>
+            </w:tc>
+          </w:sdtContent>
+        </w:sdt>
+        <w:tc>
+          <w:tcPr>
+            <w:tcW w:w="2551" w:type="dxa"/>
+            <w:vAlign w:val="center"/>
+          </w:tcPr>
+          <w:p>
+            <w:pPr>
+              <w:rPr>
+                <w:rFonts w:ascii="Arial" w:hAnsi="Arial" w:cs="Arial"/>
+                <w:sz w:val="18"/>
+                <w:szCs w:val="18"/>
+              </w:rPr>
+            </w:pPr>
+            <w:r>
+              <w:rPr>
+                <w:rFonts w:ascii="Arial" w:hAnsi="Arial" w:cs="Arial"/>
+                <w:sz w:val="18"/>
+                <w:szCs w:val="18"/>
+              </w:rPr>
+              <w:t>Accidentes in itinere.</w:t>
+            </w:r>
+          </w:p>
+        </w:tc>
+      </w:tr>
+      <w:tr>
+        <w:trPr>
+          <w:cantSplit/>
+          <w:trHeight w:val="400"/>
+        </w:trPr>
+        <w:sdt>
+          <w:sdtPr>
+            <w:rPr>
+              <w:rFonts w:ascii="Arial" w:hAnsi="Arial" w:cs="Arial"/>
+              <w:sz w:val="22"/>
+              <w:szCs w:val="22"/>
+            </w:rPr>
+            <w:alias w:val="Golpes contra objetos inmóviles."/>
+            <w:tag w:val="Golpes contra objetos inmóviles."/>
+            <w:id w:val="-1930879105"/>
+            <w14:checkbox>
+              <w14:checked w14:val="0"/>
+              <w14:checkedState w14:val="2612" w14:font="MS Gothic"/>
+              <w14:uncheckedState w14:val="2610" w14:font="MS Gothic"/>
+            </w14:checkbox>
+          </w:sdtPr>
+          <w:sdtContent>
+            <w:tc>
+              <w:tcPr>
+                <w:tcW w:w="419" w:type="dxa"/>
+                <w:vAlign w:val="center"/>
+              </w:tcPr>
+              <w:p>
+                <w:pPr>
+                  <w:rPr>
+                    <w:rFonts w:ascii="Arial" w:hAnsi="Arial" w:cs="Arial"/>
+                    <w:sz w:val="22"/>
+                    <w:szCs w:val="22"/>
+                  </w:rPr>
+                </w:pPr>
+                <w:r>
+                  <w:rPr>
+                    <w:rFonts w:ascii="MS Gothic" w:eastAsia="MS Gothic" w:hAnsi="MS Gothic" w:cs="Arial" w:hint="eastAsia"/>
+                    <w:sz w:val="22"/>
+                    <w:szCs w:val="22"/>
+                  </w:rPr>
+                  <w:t>☐</w:t>
+                </w:r>
+              </w:p>
+            </w:tc>
+          </w:sdtContent>
+        </w:sdt>
+        <w:tc>
+          <w:tcPr>
+            <w:tcW w:w="2693" w:type="dxa"/>
+            <w:vAlign w:val="center"/>
+          </w:tcPr>
+          <w:p>
+            <w:pPr>
+              <w:ind w:left="62"/>
+              <w:rPr>
+                <w:rFonts w:ascii="Arial" w:hAnsi="Arial" w:cs="Arial"/>
+                <w:sz w:val="18"/>
+                <w:szCs w:val="18"/>
+              </w:rPr>
+            </w:pPr>
+            <w:r>
+              <w:rPr>
+                <w:rFonts w:ascii="Arial" w:hAnsi="Arial" w:cs="Arial"/>
+                <w:sz w:val="18"/>
+                <w:szCs w:val="18"/>
+              </w:rPr>
+              <w:t>Golpes contra objetos inmóviles.</w:t>
+            </w:r>
+          </w:p>
+        </w:tc>
+        <w:sdt>
+          <w:sdtPr>
+            <w:rPr>
+              <w:rFonts w:ascii="Arial" w:hAnsi="Arial" w:cs="Arial"/>
+              <w:sz w:val="22"/>
+              <w:szCs w:val="22"/>
+            </w:rPr>
+            <w:alias w:val="Inhalación o ingestión de sustancias nocivas."/>
+            <w:tag w:val="Inhalación o ingestión de sustancias nocivas."/>
+            <w:id w:val="1215628426"/>
+            <w14:checkbox>
+              <w14:checked w14:val="0"/>
+              <w14:checkedState w14:val="2612" w14:font="MS Gothic"/>
+              <w14:uncheckedState w14:val="2610" w14:font="MS Gothic"/>
+            </w14:checkbox>
+          </w:sdtPr>
+          <w:sdtContent>
+            <w:tc>
+              <w:tcPr>
+                <w:tcW w:w="516" w:type="dxa"/>
+                <w:vAlign w:val="center"/>
+              </w:tcPr>
+              <w:p>
+                <w:pPr>
+                  <w:rPr>
+                    <w:rFonts w:ascii="Arial" w:hAnsi="Arial" w:cs="Arial"/>
+                    <w:sz w:val="22"/>
+                    <w:szCs w:val="22"/>
+                  </w:rPr>
+                </w:pPr>
+                <w:r>
+                  <w:rPr>
+                    <w:rFonts w:ascii="MS Gothic" w:eastAsia="MS Gothic" w:hAnsi="MS Gothic" w:cs="Arial" w:hint="eastAsia"/>
+                    <w:sz w:val="22"/>
+                    <w:szCs w:val="22"/>
+                  </w:rPr>
+                  <w:t>☐</w:t>
+                </w:r>
+              </w:p>
+            </w:tc>
+          </w:sdtContent>
+        </w:sdt>
+        <w:tc>
+          <w:tcPr>
+            <w:tcW w:w="2976" w:type="dxa"/>
+            <w:vAlign w:val="center"/>
+          </w:tcPr>
+          <w:p>
+            <w:pPr>
+              <w:rPr>
+                <w:rFonts w:ascii="Arial" w:hAnsi="Arial" w:cs="Arial"/>
+                <w:sz w:val="18"/>
+                <w:szCs w:val="18"/>
+              </w:rPr>
+            </w:pPr>
+            <w:r>
+              <w:rPr>
+                <w:rFonts w:ascii="Arial" w:hAnsi="Arial" w:cs="Arial"/>
+                <w:sz w:val="18"/>
+                <w:szCs w:val="18"/>
+              </w:rPr>
+              <w:t>Inhalación o ingestión de sustancias nocivas.</w:t>
+            </w:r>
+          </w:p>
+        </w:tc>
+        <w:sdt>
+          <w:sdtPr>
+            <w:rPr>
+              <w:rFonts w:ascii="Arial" w:hAnsi="Arial" w:cs="Arial"/>
+              <w:sz w:val="22"/>
+              <w:szCs w:val="22"/>
+            </w:rPr>
+            <w:alias w:val="Otros"/>
+            <w:tag w:val="Otros: ....................................."/>
+            <w:id w:val="-1822721524"/>
+            <w14:checkbox>
+              <w14:checked w14:val="0"/>
+              <w14:checkedState w14:val="2612" w14:font="MS Gothic"/>
+              <w14:uncheckedState w14:val="2610" w14:font="MS Gothic"/>
+            </w14:checkbox>
+          </w:sdtPr>
+          <w:sdtContent>
+            <w:tc>
+              <w:tcPr>
+                <w:tcW w:w="426" w:type="dxa"/>
+                <w:vAlign w:val="center"/>
+              </w:tcPr>
+              <w:p>
+                <w:pPr>
+                  <w:rPr>
+                    <w:rFonts w:ascii="Arial" w:hAnsi="Arial" w:cs="Arial"/>
+                    <w:sz w:val="22"/>
+                    <w:szCs w:val="22"/>
+                  </w:rPr>
+                </w:pPr>
+                <w:r>
+                  <w:rPr>
+                    <w:rFonts w:ascii="MS Gothic" w:eastAsia="MS Gothic" w:hAnsi="MS Gothic" w:cs="Arial" w:hint="eastAsia"/>
+                    <w:sz w:val="22"/>
+                    <w:szCs w:val="22"/>
+                  </w:rPr>
+                  <w:t>☐</w:t>
+                </w:r>
+              </w:p>
+            </w:tc>
+          </w:sdtContent>
+        </w:sdt>
+        <w:tc>
+          <w:tcPr>
+            <w:tcW w:w="2551" w:type="dxa"/>
+            <w:vAlign w:val="center"/>
+          </w:tcPr>
+          <w:p>
+            <w:pPr>
+              <w:rPr>
+                <w:rFonts w:ascii="Arial" w:hAnsi="Arial" w:cs="Arial"/>
+                <w:sz w:val="18"/>
+                <w:szCs w:val="18"/>
+              </w:rPr>
+            </w:pPr>
+            <w:r>
+              <w:rPr>
+                <w:rFonts w:ascii="Arial" w:hAnsi="Arial" w:cs="Arial"/>
+                <w:sz w:val="18"/>
+                <w:szCs w:val="18"/>
+              </w:rPr>
+              <w:t>Otros:</w:t>
+            </w:r>
+            <w:r>
+              <w:rPr>
+                <w:rFonts w:ascii="Arial" w:hAnsi="Arial" w:cs="Arial"/>
+                <w:sz w:val="16"/>
+                <w:szCs w:val="16"/>
+              </w:rPr>
+              <w:t xml:space="preserve"> .....................................</w:t>
+            </w:r>
+          </w:p>
+        </w:tc>
+      </w:tr>
+      <w:tr>
+        <w:trPr>
+          <w:cantSplit/>
+          <w:trHeight w:val="400"/>
+        </w:trPr>
+        <w:sdt>
+          <w:sdtPr>
+            <w:rPr>
+              <w:rFonts w:ascii="Arial" w:hAnsi="Arial" w:cs="Arial"/>
+              <w:sz w:val="22"/>
+              <w:szCs w:val="22"/>
+            </w:rPr>
+            <w:alias w:val="Golpes y contactos con elementos  móviles."/>
+            <w:tag w:val="Golpes y contactos con elementos  móviles."/>
+            <w:id w:val="2096587349"/>
+            <w14:checkbox>
+              <w14:checked w14:val="0"/>
+              <w14:checkedState w14:val="2612" w14:font="MS Gothic"/>
+              <w14:uncheckedState w14:val="2610" w14:font="MS Gothic"/>
+            </w14:checkbox>
+          </w:sdtPr>
+          <w:sdtContent>
+            <w:tc>
+              <w:tcPr>
+                <w:tcW w:w="419" w:type="dxa"/>
+                <w:vAlign w:val="center"/>
+              </w:tcPr>
+              <w:p>
+                <w:pPr>
+                  <w:rPr>
+                    <w:rFonts w:ascii="Arial" w:hAnsi="Arial" w:cs="Arial"/>
+                    <w:sz w:val="22"/>
+                    <w:szCs w:val="22"/>
+                  </w:rPr>
+                </w:pPr>
+                <w:r>
+                  <w:rPr>
+                    <w:rFonts w:ascii="MS Gothic" w:eastAsia="MS Gothic" w:hAnsi="MS Gothic" w:cs="Arial" w:hint="eastAsia"/>
+                    <w:sz w:val="22"/>
+                    <w:szCs w:val="22"/>
+                  </w:rPr>
+                  <w:t>☐</w:t>
+                </w:r>
+              </w:p>
+            </w:tc>
+          </w:sdtContent>
+        </w:sdt>
+        <w:tc>
+          <w:tcPr>
+            <w:tcW w:w="2693" w:type="dxa"/>
+            <w:vAlign w:val="center"/>
+          </w:tcPr>
+          <w:p>
+            <w:pPr>
+              <w:ind w:left="62"/>
+              <w:rPr>
+                <w:rFonts w:ascii="Arial" w:hAnsi="Arial" w:cs="Arial"/>
+                <w:sz w:val="18"/>
+                <w:szCs w:val="18"/>
+              </w:rPr>
+            </w:pPr>
+            <w:r>
+              <w:rPr>
+                <w:rFonts w:ascii="Arial" w:hAnsi="Arial" w:cs="Arial"/>
+                <w:sz w:val="18"/>
+                <w:szCs w:val="18"/>
+              </w:rPr>
+              <w:t>Golpes y contactos con elementos  móviles.</w:t>
+            </w:r>
+          </w:p>
+        </w:tc>
+        <w:sdt>
+          <w:sdtPr>
+            <w:rPr>
+              <w:rFonts w:ascii="Arial" w:hAnsi="Arial" w:cs="Arial"/>
+              <w:sz w:val="22"/>
+              <w:szCs w:val="22"/>
+            </w:rPr>
+            <w:alias w:val="Contacto con sustancias causticas y/o corrosivas."/>
+            <w:tag w:val="Contacto con sustancias causticas y/o corrosivas."/>
+            <w:id w:val="-875688872"/>
+            <w14:checkbox>
+              <w14:checked w14:val="0"/>
+              <w14:checkedState w14:val="2612" w14:font="MS Gothic"/>
+              <w14:uncheckedState w14:val="2610" w14:font="MS Gothic"/>
+            </w14:checkbox>
+          </w:sdtPr>
+          <w:sdtContent>
+            <w:tc>
+              <w:tcPr>
+                <w:tcW w:w="516" w:type="dxa"/>
+                <w:vAlign w:val="center"/>
+              </w:tcPr>
+              <w:p>
+                <w:pPr>
+                  <w:rPr>
+                    <w:rFonts w:ascii="Arial" w:hAnsi="Arial" w:cs="Arial"/>
+                    <w:sz w:val="22"/>
+                    <w:szCs w:val="22"/>
+                  </w:rPr>
+                </w:pPr>
+                <w:r>
+                  <w:rPr>
+                    <w:rFonts w:ascii="MS Gothic" w:eastAsia="MS Gothic" w:hAnsi="MS Gothic" w:cs="Arial" w:hint="eastAsia"/>
+                    <w:sz w:val="22"/>
+                    <w:szCs w:val="22"/>
+                  </w:rPr>
+                  <w:t>☐</w:t>
+                </w:r>
+              </w:p>
+            </w:tc>
+          </w:sdtContent>
+        </w:sdt>
+        <w:tc>
+          <w:tcPr>
+            <w:tcW w:w="2976" w:type="dxa"/>
+            <w:vAlign w:val="center"/>
+          </w:tcPr>
+          <w:p>
+            <w:pPr>
+              <w:rPr>
+                <w:rFonts w:ascii="Arial" w:hAnsi="Arial" w:cs="Arial"/>
+                <w:sz w:val="18"/>
+                <w:szCs w:val="18"/>
+              </w:rPr>
+            </w:pPr>
+            <w:r>
+              <w:rPr>
+                <w:rFonts w:ascii="Arial" w:hAnsi="Arial" w:cs="Arial"/>
+                <w:sz w:val="18"/>
+                <w:szCs w:val="18"/>
+              </w:rPr>
+              <w:t>Contacto con sustancias causticas y/o corrosivas.</w:t>
             </w:r>
           </w:p>
         </w:tc>
@@ -1607,16 +2934,9 @@
                 <w:rFonts w:ascii="Arial" w:hAnsi="Arial" w:cs="Arial"/>
                 <w:sz w:val="18"/>
                 <w:szCs w:val="18"/>
-              </w:rPr>
-            </w:pPr>
-            <w:r>
-              <w:rPr>
-                <w:rFonts w:ascii="Arial" w:hAnsi="Arial" w:cs="Arial"/>
-                <w:sz w:val="18"/>
-                <w:szCs w:val="18"/>
-              </w:rPr>
-              <w:t>Incendios.</w:t>
-            </w:r>
+                <w:lang w:val="es-ES"/>
+              </w:rPr>
+            </w:pPr>
           </w:p>
         </w:tc>
       </w:tr>
@@ -1625,70 +2945,48 @@
           <w:cantSplit/>
           <w:trHeight w:val="400"/>
         </w:trPr>
-        <w:tc>
-          <w:tcPr>
-            <w:tcW w:w="419" w:type="dxa"/>
-            <w:vAlign w:val="center"/>
-          </w:tcPr>
-          <w:p>
-            <w:pPr>
-              <w:rPr>
-                <w:rFonts w:ascii="Arial" w:hAnsi="Arial" w:cs="Arial"/>
-                <w:sz w:val="22"/>
-                <w:szCs w:val="22"/>
-              </w:rPr>
-            </w:pPr>
-            <w:r>
-              <w:rPr>
-                <w:rFonts w:ascii="Arial" w:hAnsi="Arial" w:cs="Arial"/>
-                <w:sz w:val="22"/>
-                <w:szCs w:val="22"/>
-              </w:rPr>
-              <w:fldChar w:fldCharType="begin">
-                <w:ffData>
-                  <w:name w:val=""/>
-                  <w:enabled/>
-                  <w:calcOnExit w:val="0"/>
-                  <w:checkBox>
-                    <w:sizeAuto/>
-                    <w:default w:val="0"/>
-                  </w:checkBox>
-                </w:ffData>
-              </w:fldChar>
-            </w:r>
-            <w:r>
-              <w:rPr>
-                <w:rFonts w:ascii="Arial" w:hAnsi="Arial" w:cs="Arial"/>
-                <w:sz w:val="22"/>
-                <w:szCs w:val="22"/>
-              </w:rPr>
-              <w:instrText xml:space="preserve"> FORMCHECKBOX </w:instrText>
-            </w:r>
-            <w:r>
-              <w:rPr>
-                <w:rFonts w:ascii="Arial" w:hAnsi="Arial" w:cs="Arial"/>
-                <w:sz w:val="22"/>
-                <w:szCs w:val="22"/>
-              </w:rPr>
-            </w:r>
-            <w:r>
-              <w:rPr>
-                <w:rFonts w:ascii="Arial" w:hAnsi="Arial" w:cs="Arial"/>
-                <w:sz w:val="22"/>
-                <w:szCs w:val="22"/>
-              </w:rPr>
-              <w:fldChar w:fldCharType="separate"/>
-            </w:r>
-            <w:r>
-              <w:rPr>
-                <w:rFonts w:ascii="Arial" w:hAnsi="Arial" w:cs="Arial"/>
-                <w:sz w:val="22"/>
-                <w:szCs w:val="22"/>
-              </w:rPr>
-              <w:fldChar w:fldCharType="end"/>
-            </w:r>
-          </w:p>
-        </w:tc>
+        <w:sdt>
+          <w:sdtPr>
+            <w:rPr>
+              <w:rFonts w:ascii="Arial" w:hAnsi="Arial" w:cs="Arial"/>
+              <w:sz w:val="22"/>
+              <w:szCs w:val="22"/>
+            </w:rPr>
+            <w:alias w:val="Golpes/cortes por objetos o herramientas."/>
+            <w:tag w:val="Golpes/cortes por objetos o herramientas."/>
+            <w:id w:val="1909645043"/>
+            <w14:checkbox>
+              <w14:checked w14:val="0"/>
+              <w14:checkedState w14:val="2612" w14:font="MS Gothic"/>
+              <w14:uncheckedState w14:val="2610" w14:font="MS Gothic"/>
+            </w14:checkbox>
+          </w:sdtPr>
+          <w:sdtContent>
+            <w:tc>
+              <w:tcPr>
+                <w:tcW w:w="419" w:type="dxa"/>
+                <w:vAlign w:val="center"/>
+              </w:tcPr>
+              <w:p>
+                <w:pPr>
+                  <w:rPr>
+                    <w:rFonts w:ascii="Arial" w:hAnsi="Arial" w:cs="Arial"/>
+                    <w:sz w:val="22"/>
+                    <w:szCs w:val="22"/>
+                  </w:rPr>
+                </w:pPr>
+                <w:r>
+                  <w:rPr>
+                    <w:rFonts w:ascii="MS Gothic" w:eastAsia="MS Gothic" w:hAnsi="MS Gothic" w:cs="Arial" w:hint="eastAsia"/>
+                    <w:sz w:val="22"/>
+                    <w:szCs w:val="22"/>
+                  </w:rPr>
+                  <w:t>☐</w:t>
+                </w:r>
+              </w:p>
+            </w:tc>
+          </w:sdtContent>
+        </w:sdt>
         <w:tc>
           <w:tcPr>
             <w:tcW w:w="2693" w:type="dxa"/>
@@ -1709,1988 +3007,52 @@
                 <w:sz w:val="18"/>
                 <w:szCs w:val="18"/>
               </w:rPr>
-              <w:t>Caída al mismo nivel.</w:t>
-            </w:r>
-          </w:p>
-        </w:tc>
-        <w:tc>
-          <w:tcPr>
-            <w:tcW w:w="426" w:type="dxa"/>
-            <w:vAlign w:val="center"/>
-          </w:tcPr>
-          <w:p>
-            <w:pPr>
-              <w:rPr>
-                <w:rFonts w:ascii="Arial" w:hAnsi="Arial" w:cs="Arial"/>
-                <w:sz w:val="22"/>
-                <w:szCs w:val="22"/>
-              </w:rPr>
-            </w:pPr>
-            <w:r>
-              <w:rPr>
-                <w:rFonts w:ascii="Arial" w:hAnsi="Arial" w:cs="Arial"/>
-                <w:sz w:val="22"/>
-                <w:szCs w:val="22"/>
-              </w:rPr>
-              <w:fldChar w:fldCharType="begin">
-                <w:ffData>
-                  <w:name w:val="Casilla8"/>
-                  <w:enabled/>
-                  <w:calcOnExit w:val="0"/>
-                  <w:checkBox>
-                    <w:sizeAuto/>
-                    <w:default w:val="0"/>
-                  </w:checkBox>
-                </w:ffData>
-              </w:fldChar>
-            </w:r>
-            <w:r>
-              <w:rPr>
-                <w:rFonts w:ascii="Arial" w:hAnsi="Arial" w:cs="Arial"/>
-                <w:sz w:val="22"/>
-                <w:szCs w:val="22"/>
-              </w:rPr>
-              <w:instrText xml:space="preserve"> FORMCHECKBOX </w:instrText>
-            </w:r>
-            <w:r>
-              <w:rPr>
-                <w:rFonts w:ascii="Arial" w:hAnsi="Arial" w:cs="Arial"/>
-                <w:sz w:val="22"/>
-                <w:szCs w:val="22"/>
-              </w:rPr>
-            </w:r>
-            <w:r>
-              <w:rPr>
-                <w:rFonts w:ascii="Arial" w:hAnsi="Arial" w:cs="Arial"/>
-                <w:sz w:val="22"/>
-                <w:szCs w:val="22"/>
-              </w:rPr>
-              <w:fldChar w:fldCharType="separate"/>
-            </w:r>
-            <w:r>
-              <w:rPr>
-                <w:rFonts w:ascii="Arial" w:hAnsi="Arial" w:cs="Arial"/>
-                <w:sz w:val="22"/>
-                <w:szCs w:val="22"/>
-              </w:rPr>
-              <w:fldChar w:fldCharType="end"/>
-            </w:r>
-          </w:p>
-        </w:tc>
-        <w:tc>
-          <w:tcPr>
-            <w:tcW w:w="2976" w:type="dxa"/>
-            <w:vAlign w:val="center"/>
-          </w:tcPr>
-          <w:p>
-            <w:pPr>
-              <w:rPr>
-                <w:rFonts w:ascii="Arial" w:hAnsi="Arial" w:cs="Arial"/>
-                <w:sz w:val="18"/>
-                <w:szCs w:val="18"/>
-              </w:rPr>
-            </w:pPr>
-            <w:r>
-              <w:rPr>
-                <w:rFonts w:ascii="Arial" w:hAnsi="Arial" w:cs="Arial"/>
-                <w:sz w:val="18"/>
-                <w:szCs w:val="18"/>
-              </w:rPr>
-              <w:t>Atrapamientos por o entre objetos.</w:t>
-            </w:r>
-          </w:p>
-        </w:tc>
-        <w:tc>
-          <w:tcPr>
-            <w:tcW w:w="426" w:type="dxa"/>
-            <w:vAlign w:val="center"/>
-          </w:tcPr>
-          <w:p>
-            <w:pPr>
-              <w:rPr>
-                <w:rFonts w:ascii="Arial" w:hAnsi="Arial" w:cs="Arial"/>
-                <w:sz w:val="22"/>
-                <w:szCs w:val="22"/>
-              </w:rPr>
-            </w:pPr>
-            <w:r>
-              <w:rPr>
-                <w:rFonts w:ascii="Arial" w:hAnsi="Arial" w:cs="Arial"/>
-                <w:sz w:val="22"/>
-                <w:szCs w:val="22"/>
-              </w:rPr>
-              <w:fldChar w:fldCharType="begin">
-                <w:ffData>
-                  <w:name w:val="Casilla8"/>
-                  <w:enabled/>
-                  <w:calcOnExit w:val="0"/>
-                  <w:checkBox>
-                    <w:sizeAuto/>
-                    <w:default w:val="0"/>
-                  </w:checkBox>
-                </w:ffData>
-              </w:fldChar>
-            </w:r>
-            <w:r>
-              <w:rPr>
-                <w:rFonts w:ascii="Arial" w:hAnsi="Arial" w:cs="Arial"/>
-                <w:sz w:val="22"/>
-                <w:szCs w:val="22"/>
-              </w:rPr>
-              <w:instrText xml:space="preserve"> FORMCHECKBOX </w:instrText>
-            </w:r>
-            <w:r>
-              <w:rPr>
-                <w:rFonts w:ascii="Arial" w:hAnsi="Arial" w:cs="Arial"/>
-                <w:sz w:val="22"/>
-                <w:szCs w:val="22"/>
-              </w:rPr>
-            </w:r>
-            <w:r>
-              <w:rPr>
-                <w:rFonts w:ascii="Arial" w:hAnsi="Arial" w:cs="Arial"/>
-                <w:sz w:val="22"/>
-                <w:szCs w:val="22"/>
-              </w:rPr>
-              <w:fldChar w:fldCharType="separate"/>
-            </w:r>
-            <w:r>
-              <w:rPr>
-                <w:rFonts w:ascii="Arial" w:hAnsi="Arial" w:cs="Arial"/>
-                <w:sz w:val="22"/>
-                <w:szCs w:val="22"/>
-              </w:rPr>
-              <w:fldChar w:fldCharType="end"/>
-            </w:r>
-          </w:p>
-        </w:tc>
-        <w:tc>
-          <w:tcPr>
-            <w:tcW w:w="2551" w:type="dxa"/>
-            <w:vAlign w:val="center"/>
-          </w:tcPr>
-          <w:p>
-            <w:pPr>
-              <w:rPr>
-                <w:rFonts w:ascii="Arial" w:hAnsi="Arial" w:cs="Arial"/>
-                <w:sz w:val="18"/>
-                <w:szCs w:val="18"/>
-              </w:rPr>
-            </w:pPr>
-            <w:r>
-              <w:rPr>
-                <w:rFonts w:ascii="Arial" w:hAnsi="Arial" w:cs="Arial"/>
-                <w:sz w:val="18"/>
-                <w:szCs w:val="18"/>
-              </w:rPr>
-              <w:t>Explosiones.</w:t>
-            </w:r>
-          </w:p>
-        </w:tc>
-      </w:tr>
-      <w:tr>
-        <w:trPr>
-          <w:cantSplit/>
-          <w:trHeight w:val="400"/>
-        </w:trPr>
-        <w:tc>
-          <w:tcPr>
-            <w:tcW w:w="419" w:type="dxa"/>
-            <w:vAlign w:val="center"/>
-          </w:tcPr>
-          <w:p>
-            <w:pPr>
-              <w:rPr>
-                <w:rFonts w:ascii="Arial" w:hAnsi="Arial" w:cs="Arial"/>
-                <w:sz w:val="22"/>
-                <w:szCs w:val="22"/>
-              </w:rPr>
-            </w:pPr>
-            <w:r>
-              <w:rPr>
-                <w:rFonts w:ascii="Arial" w:hAnsi="Arial" w:cs="Arial"/>
-                <w:sz w:val="22"/>
-                <w:szCs w:val="22"/>
-              </w:rPr>
-              <w:fldChar w:fldCharType="begin">
-                <w:ffData>
-                  <w:name w:val=""/>
-                  <w:enabled/>
-                  <w:calcOnExit w:val="0"/>
-                  <w:checkBox>
-                    <w:sizeAuto/>
-                    <w:default w:val="0"/>
-                  </w:checkBox>
-                </w:ffData>
-              </w:fldChar>
-            </w:r>
-            <w:r>
-              <w:rPr>
-                <w:rFonts w:ascii="Arial" w:hAnsi="Arial" w:cs="Arial"/>
-                <w:sz w:val="22"/>
-                <w:szCs w:val="22"/>
-              </w:rPr>
-              <w:instrText xml:space="preserve"> FORMCHECKBOX </w:instrText>
-            </w:r>
-            <w:r>
-              <w:rPr>
-                <w:rFonts w:ascii="Arial" w:hAnsi="Arial" w:cs="Arial"/>
-                <w:sz w:val="22"/>
-                <w:szCs w:val="22"/>
-              </w:rPr>
-            </w:r>
-            <w:r>
-              <w:rPr>
-                <w:rFonts w:ascii="Arial" w:hAnsi="Arial" w:cs="Arial"/>
-                <w:sz w:val="22"/>
-                <w:szCs w:val="22"/>
-              </w:rPr>
-              <w:fldChar w:fldCharType="separate"/>
-            </w:r>
-            <w:r>
-              <w:rPr>
-                <w:rFonts w:ascii="Arial" w:hAnsi="Arial" w:cs="Arial"/>
-                <w:sz w:val="22"/>
-                <w:szCs w:val="22"/>
-              </w:rPr>
-              <w:fldChar w:fldCharType="end"/>
-            </w:r>
-          </w:p>
-        </w:tc>
-        <w:tc>
-          <w:tcPr>
-            <w:tcW w:w="2693" w:type="dxa"/>
-            <w:vAlign w:val="center"/>
-          </w:tcPr>
-          <w:p>
-            <w:pPr>
-              <w:ind w:left="62"/>
-              <w:rPr>
-                <w:rFonts w:ascii="Arial" w:hAnsi="Arial" w:cs="Arial"/>
-                <w:sz w:val="18"/>
-                <w:szCs w:val="18"/>
-              </w:rPr>
-            </w:pPr>
-            <w:r>
-              <w:rPr>
-                <w:rFonts w:ascii="Arial" w:hAnsi="Arial" w:cs="Arial"/>
-                <w:sz w:val="18"/>
-                <w:szCs w:val="18"/>
-              </w:rPr>
-              <w:t>Caída de objetos por desplome.</w:t>
-            </w:r>
-          </w:p>
-        </w:tc>
-        <w:tc>
-          <w:tcPr>
-            <w:tcW w:w="426" w:type="dxa"/>
-            <w:vAlign w:val="center"/>
-          </w:tcPr>
-          <w:p>
-            <w:pPr>
-              <w:rPr>
-                <w:rFonts w:ascii="Arial" w:hAnsi="Arial" w:cs="Arial"/>
-                <w:sz w:val="22"/>
-                <w:szCs w:val="22"/>
-              </w:rPr>
-            </w:pPr>
-            <w:r>
-              <w:rPr>
-                <w:rFonts w:ascii="Arial" w:hAnsi="Arial" w:cs="Arial"/>
-                <w:sz w:val="22"/>
-                <w:szCs w:val="22"/>
-              </w:rPr>
-              <w:fldChar w:fldCharType="begin">
-                <w:ffData>
-                  <w:name w:val="Casilla8"/>
-                  <w:enabled/>
-                  <w:calcOnExit w:val="0"/>
-                  <w:checkBox>
-                    <w:sizeAuto/>
-                    <w:default w:val="0"/>
-                  </w:checkBox>
-                </w:ffData>
-              </w:fldChar>
-            </w:r>
-            <w:r>
-              <w:rPr>
-                <w:rFonts w:ascii="Arial" w:hAnsi="Arial" w:cs="Arial"/>
-                <w:sz w:val="22"/>
-                <w:szCs w:val="22"/>
-              </w:rPr>
-              <w:instrText xml:space="preserve"> FORMCHECKBOX </w:instrText>
-            </w:r>
-            <w:r>
-              <w:rPr>
-                <w:rFonts w:ascii="Arial" w:hAnsi="Arial" w:cs="Arial"/>
-                <w:sz w:val="22"/>
-                <w:szCs w:val="22"/>
-              </w:rPr>
-            </w:r>
-            <w:r>
-              <w:rPr>
-                <w:rFonts w:ascii="Arial" w:hAnsi="Arial" w:cs="Arial"/>
-                <w:sz w:val="22"/>
-                <w:szCs w:val="22"/>
-              </w:rPr>
-              <w:fldChar w:fldCharType="separate"/>
-            </w:r>
-            <w:r>
-              <w:rPr>
-                <w:rFonts w:ascii="Arial" w:hAnsi="Arial" w:cs="Arial"/>
-                <w:sz w:val="22"/>
-                <w:szCs w:val="22"/>
-              </w:rPr>
-              <w:fldChar w:fldCharType="end"/>
-            </w:r>
-          </w:p>
-        </w:tc>
-        <w:tc>
-          <w:tcPr>
-            <w:tcW w:w="2976" w:type="dxa"/>
-            <w:vAlign w:val="center"/>
-          </w:tcPr>
-          <w:p>
-            <w:pPr>
-              <w:ind w:right="-70"/>
-              <w:rPr>
-                <w:rFonts w:ascii="Arial" w:hAnsi="Arial" w:cs="Arial"/>
-                <w:sz w:val="18"/>
-                <w:szCs w:val="18"/>
-              </w:rPr>
-            </w:pPr>
-            <w:r>
-              <w:rPr>
-                <w:rFonts w:ascii="Arial" w:hAnsi="Arial" w:cs="Arial"/>
-                <w:sz w:val="18"/>
-                <w:szCs w:val="18"/>
-              </w:rPr>
-              <w:t xml:space="preserve">Atrapamientos por vuelco de </w:t>
-            </w:r>
-            <w:proofErr w:type="spellStart"/>
-            <w:r>
-              <w:rPr>
-                <w:rFonts w:ascii="Arial" w:hAnsi="Arial" w:cs="Arial"/>
-                <w:sz w:val="18"/>
-                <w:szCs w:val="18"/>
-              </w:rPr>
-              <w:t>maquinas</w:t>
-            </w:r>
-            <w:proofErr w:type="spellEnd"/>
-            <w:r>
-              <w:rPr>
-                <w:rFonts w:ascii="Arial" w:hAnsi="Arial" w:cs="Arial"/>
-                <w:sz w:val="18"/>
-                <w:szCs w:val="18"/>
-              </w:rPr>
-              <w:t>.</w:t>
-            </w:r>
-          </w:p>
-        </w:tc>
-        <w:tc>
-          <w:tcPr>
-            <w:tcW w:w="426" w:type="dxa"/>
-            <w:vAlign w:val="center"/>
-          </w:tcPr>
-          <w:p>
-            <w:pPr>
-              <w:rPr>
-                <w:rFonts w:ascii="Arial" w:hAnsi="Arial" w:cs="Arial"/>
-                <w:sz w:val="22"/>
-                <w:szCs w:val="22"/>
-              </w:rPr>
-            </w:pPr>
-            <w:r>
-              <w:rPr>
-                <w:rFonts w:ascii="Arial" w:hAnsi="Arial" w:cs="Arial"/>
-                <w:sz w:val="22"/>
-                <w:szCs w:val="22"/>
-              </w:rPr>
-              <w:fldChar w:fldCharType="begin">
-                <w:ffData>
-                  <w:name w:val="Casilla8"/>
-                  <w:enabled/>
-                  <w:calcOnExit w:val="0"/>
-                  <w:checkBox>
-                    <w:sizeAuto/>
-                    <w:default w:val="0"/>
-                  </w:checkBox>
-                </w:ffData>
-              </w:fldChar>
-            </w:r>
-            <w:r>
-              <w:rPr>
-                <w:rFonts w:ascii="Arial" w:hAnsi="Arial" w:cs="Arial"/>
-                <w:sz w:val="22"/>
-                <w:szCs w:val="22"/>
-              </w:rPr>
-              <w:instrText xml:space="preserve"> FORMCHECKBOX </w:instrText>
-            </w:r>
-            <w:r>
-              <w:rPr>
-                <w:rFonts w:ascii="Arial" w:hAnsi="Arial" w:cs="Arial"/>
-                <w:sz w:val="22"/>
-                <w:szCs w:val="22"/>
-              </w:rPr>
-            </w:r>
-            <w:r>
-              <w:rPr>
-                <w:rFonts w:ascii="Arial" w:hAnsi="Arial" w:cs="Arial"/>
-                <w:sz w:val="22"/>
-                <w:szCs w:val="22"/>
-              </w:rPr>
-              <w:fldChar w:fldCharType="separate"/>
-            </w:r>
-            <w:r>
-              <w:rPr>
-                <w:rFonts w:ascii="Arial" w:hAnsi="Arial" w:cs="Arial"/>
-                <w:sz w:val="22"/>
-                <w:szCs w:val="22"/>
-              </w:rPr>
-              <w:fldChar w:fldCharType="end"/>
-            </w:r>
-          </w:p>
-        </w:tc>
-        <w:tc>
-          <w:tcPr>
-            <w:tcW w:w="2551" w:type="dxa"/>
-            <w:vAlign w:val="center"/>
-          </w:tcPr>
-          <w:p>
-            <w:pPr>
-              <w:rPr>
-                <w:rFonts w:ascii="Arial" w:hAnsi="Arial" w:cs="Arial"/>
-                <w:sz w:val="18"/>
-                <w:szCs w:val="18"/>
-              </w:rPr>
-            </w:pPr>
-            <w:r>
-              <w:rPr>
-                <w:rFonts w:ascii="Arial" w:hAnsi="Arial" w:cs="Arial"/>
-                <w:sz w:val="18"/>
-                <w:szCs w:val="18"/>
-              </w:rPr>
-              <w:t>Causados por seres vivos.</w:t>
-            </w:r>
-          </w:p>
-        </w:tc>
-      </w:tr>
-      <w:tr>
-        <w:trPr>
-          <w:cantSplit/>
-          <w:trHeight w:val="400"/>
-        </w:trPr>
-        <w:tc>
-          <w:tcPr>
-            <w:tcW w:w="419" w:type="dxa"/>
-            <w:vAlign w:val="center"/>
-          </w:tcPr>
-          <w:p>
-            <w:pPr>
-              <w:rPr>
-                <w:rFonts w:ascii="Arial" w:hAnsi="Arial" w:cs="Arial"/>
-                <w:sz w:val="22"/>
-                <w:szCs w:val="22"/>
-              </w:rPr>
-            </w:pPr>
-            <w:r>
-              <w:rPr>
-                <w:rFonts w:ascii="Arial" w:hAnsi="Arial" w:cs="Arial"/>
-                <w:sz w:val="22"/>
-                <w:szCs w:val="22"/>
-              </w:rPr>
-              <w:fldChar w:fldCharType="begin">
-                <w:ffData>
-                  <w:name w:val=""/>
-                  <w:enabled w:val="0"/>
-                  <w:calcOnExit w:val="0"/>
-                  <w:checkBox>
-                    <w:sizeAuto/>
-                    <w:default w:val="0"/>
-                  </w:checkBox>
-                </w:ffData>
-              </w:fldChar>
-            </w:r>
-            <w:r>
-              <w:rPr>
-                <w:rFonts w:ascii="Arial" w:hAnsi="Arial" w:cs="Arial"/>
-                <w:sz w:val="22"/>
-                <w:szCs w:val="22"/>
-              </w:rPr>
-              <w:instrText xml:space="preserve"> FORMCHECKBOX </w:instrText>
-            </w:r>
-            <w:r>
-              <w:rPr>
-                <w:rFonts w:ascii="Arial" w:hAnsi="Arial" w:cs="Arial"/>
-                <w:sz w:val="22"/>
-                <w:szCs w:val="22"/>
-              </w:rPr>
-            </w:r>
-            <w:r>
-              <w:rPr>
-                <w:rFonts w:ascii="Arial" w:hAnsi="Arial" w:cs="Arial"/>
-                <w:sz w:val="22"/>
-                <w:szCs w:val="22"/>
-              </w:rPr>
-              <w:fldChar w:fldCharType="separate"/>
-            </w:r>
-            <w:r>
-              <w:rPr>
-                <w:rFonts w:ascii="Arial" w:hAnsi="Arial" w:cs="Arial"/>
-                <w:sz w:val="22"/>
-                <w:szCs w:val="22"/>
-              </w:rPr>
-              <w:fldChar w:fldCharType="end"/>
-            </w:r>
-          </w:p>
-        </w:tc>
-        <w:tc>
-          <w:tcPr>
-            <w:tcW w:w="2693" w:type="dxa"/>
-            <w:vAlign w:val="center"/>
-          </w:tcPr>
-          <w:p>
-            <w:pPr>
-              <w:ind w:left="62"/>
-              <w:rPr>
-                <w:rFonts w:ascii="Arial" w:hAnsi="Arial" w:cs="Arial"/>
-                <w:sz w:val="18"/>
-                <w:szCs w:val="18"/>
-              </w:rPr>
-            </w:pPr>
-            <w:r>
-              <w:rPr>
-                <w:rFonts w:ascii="Arial" w:hAnsi="Arial" w:cs="Arial"/>
-                <w:sz w:val="18"/>
-                <w:szCs w:val="18"/>
-              </w:rPr>
-              <w:t>Caída de objetos por manipulación.</w:t>
-            </w:r>
-          </w:p>
-        </w:tc>
-        <w:tc>
-          <w:tcPr>
-            <w:tcW w:w="426" w:type="dxa"/>
-            <w:vAlign w:val="center"/>
-          </w:tcPr>
-          <w:p>
-            <w:pPr>
-              <w:rPr>
-                <w:rFonts w:ascii="Arial" w:hAnsi="Arial" w:cs="Arial"/>
-                <w:sz w:val="22"/>
-                <w:szCs w:val="22"/>
-              </w:rPr>
-            </w:pPr>
-            <w:r>
-              <w:rPr>
-                <w:rFonts w:ascii="Arial" w:hAnsi="Arial" w:cs="Arial"/>
-                <w:sz w:val="22"/>
-                <w:szCs w:val="22"/>
-              </w:rPr>
-              <w:fldChar w:fldCharType="begin">
-                <w:ffData>
-                  <w:name w:val=""/>
-                  <w:enabled/>
-                  <w:calcOnExit w:val="0"/>
-                  <w:checkBox>
-                    <w:sizeAuto/>
-                    <w:default w:val="1"/>
-                  </w:checkBox>
-                </w:ffData>
-              </w:fldChar>
-            </w:r>
-            <w:r>
-              <w:rPr>
-                <w:rFonts w:ascii="Arial" w:hAnsi="Arial" w:cs="Arial"/>
-                <w:sz w:val="22"/>
-                <w:szCs w:val="22"/>
-              </w:rPr>
-              <w:instrText xml:space="preserve"> FORMCHECKBOX </w:instrText>
-            </w:r>
-            <w:r>
-              <w:rPr>
-                <w:rFonts w:ascii="Arial" w:hAnsi="Arial" w:cs="Arial"/>
-                <w:sz w:val="22"/>
-                <w:szCs w:val="22"/>
-              </w:rPr>
-            </w:r>
-            <w:r>
-              <w:rPr>
-                <w:rFonts w:ascii="Arial" w:hAnsi="Arial" w:cs="Arial"/>
-                <w:sz w:val="22"/>
-                <w:szCs w:val="22"/>
-              </w:rPr>
-              <w:fldChar w:fldCharType="separate"/>
-            </w:r>
-            <w:r>
-              <w:rPr>
-                <w:rFonts w:ascii="Arial" w:hAnsi="Arial" w:cs="Arial"/>
-                <w:sz w:val="22"/>
-                <w:szCs w:val="22"/>
-              </w:rPr>
-              <w:fldChar w:fldCharType="end"/>
-            </w:r>
-          </w:p>
-        </w:tc>
-        <w:tc>
-          <w:tcPr>
-            <w:tcW w:w="2976" w:type="dxa"/>
-            <w:vAlign w:val="center"/>
-          </w:tcPr>
-          <w:p>
-            <w:pPr>
-              <w:rPr>
-                <w:rFonts w:ascii="Arial" w:hAnsi="Arial" w:cs="Arial"/>
-                <w:sz w:val="18"/>
-                <w:szCs w:val="18"/>
-              </w:rPr>
-            </w:pPr>
-            <w:r>
-              <w:rPr>
-                <w:rFonts w:ascii="Arial" w:hAnsi="Arial" w:cs="Arial"/>
-                <w:sz w:val="18"/>
-                <w:szCs w:val="18"/>
-              </w:rPr>
-              <w:t>Sobreesfuerzos.</w:t>
-            </w:r>
-          </w:p>
-        </w:tc>
-        <w:tc>
-          <w:tcPr>
-            <w:tcW w:w="426" w:type="dxa"/>
-            <w:vAlign w:val="center"/>
-          </w:tcPr>
-          <w:p>
-            <w:pPr>
-              <w:rPr>
-                <w:rFonts w:ascii="Arial" w:hAnsi="Arial" w:cs="Arial"/>
-                <w:sz w:val="22"/>
-                <w:szCs w:val="22"/>
-              </w:rPr>
-            </w:pPr>
-            <w:r>
-              <w:rPr>
-                <w:rFonts w:ascii="Arial" w:hAnsi="Arial" w:cs="Arial"/>
-                <w:sz w:val="22"/>
-                <w:szCs w:val="22"/>
-              </w:rPr>
-              <w:fldChar w:fldCharType="begin">
-                <w:ffData>
-                  <w:name w:val=""/>
-                  <w:enabled/>
-                  <w:calcOnExit w:val="0"/>
-                  <w:checkBox>
-                    <w:sizeAuto/>
-                    <w:default w:val="0"/>
-                  </w:checkBox>
-                </w:ffData>
-              </w:fldChar>
-            </w:r>
-            <w:r>
-              <w:rPr>
-                <w:rFonts w:ascii="Arial" w:hAnsi="Arial" w:cs="Arial"/>
-                <w:sz w:val="22"/>
-                <w:szCs w:val="22"/>
-              </w:rPr>
-              <w:instrText xml:space="preserve"> FORMCHECKBOX </w:instrText>
-            </w:r>
-            <w:r>
-              <w:rPr>
-                <w:rFonts w:ascii="Arial" w:hAnsi="Arial" w:cs="Arial"/>
-                <w:sz w:val="22"/>
-                <w:szCs w:val="22"/>
-              </w:rPr>
-            </w:r>
-            <w:r>
-              <w:rPr>
-                <w:rFonts w:ascii="Arial" w:hAnsi="Arial" w:cs="Arial"/>
-                <w:sz w:val="22"/>
-                <w:szCs w:val="22"/>
-              </w:rPr>
-              <w:fldChar w:fldCharType="separate"/>
-            </w:r>
-            <w:r>
-              <w:rPr>
-                <w:rFonts w:ascii="Arial" w:hAnsi="Arial" w:cs="Arial"/>
-                <w:sz w:val="22"/>
-                <w:szCs w:val="22"/>
-              </w:rPr>
-              <w:fldChar w:fldCharType="end"/>
-            </w:r>
-          </w:p>
-        </w:tc>
-        <w:tc>
-          <w:tcPr>
-            <w:tcW w:w="2551" w:type="dxa"/>
-            <w:vAlign w:val="center"/>
-          </w:tcPr>
-          <w:p>
-            <w:pPr>
-              <w:rPr>
-                <w:rFonts w:ascii="Arial" w:hAnsi="Arial" w:cs="Arial"/>
-                <w:sz w:val="18"/>
-                <w:szCs w:val="18"/>
-              </w:rPr>
-            </w:pPr>
-            <w:r>
-              <w:rPr>
-                <w:rFonts w:ascii="Arial" w:hAnsi="Arial" w:cs="Arial"/>
-                <w:sz w:val="18"/>
-                <w:szCs w:val="18"/>
-              </w:rPr>
-              <w:t>Atropellos, golpes y choques con o contra vehículos.</w:t>
-            </w:r>
-          </w:p>
-        </w:tc>
-      </w:tr>
-      <w:tr>
-        <w:trPr>
-          <w:cantSplit/>
-          <w:trHeight w:val="400"/>
-        </w:trPr>
-        <w:tc>
-          <w:tcPr>
-            <w:tcW w:w="419" w:type="dxa"/>
-            <w:vAlign w:val="center"/>
-          </w:tcPr>
-          <w:p>
-            <w:pPr>
-              <w:rPr>
-                <w:rFonts w:ascii="Arial" w:hAnsi="Arial" w:cs="Arial"/>
-                <w:sz w:val="22"/>
-                <w:szCs w:val="22"/>
-              </w:rPr>
-            </w:pPr>
-            <w:r>
-              <w:rPr>
-                <w:rFonts w:ascii="Arial" w:hAnsi="Arial" w:cs="Arial"/>
-                <w:sz w:val="22"/>
-                <w:szCs w:val="22"/>
-              </w:rPr>
-              <w:fldChar w:fldCharType="begin">
-                <w:ffData>
-                  <w:name w:val=""/>
-                  <w:enabled/>
-                  <w:calcOnExit w:val="0"/>
-                  <w:checkBox>
-                    <w:sizeAuto/>
-                    <w:default w:val="0"/>
-                  </w:checkBox>
-                </w:ffData>
-              </w:fldChar>
-            </w:r>
-            <w:r>
-              <w:rPr>
-                <w:rFonts w:ascii="Arial" w:hAnsi="Arial" w:cs="Arial"/>
-                <w:sz w:val="22"/>
-                <w:szCs w:val="22"/>
-              </w:rPr>
-              <w:instrText xml:space="preserve"> FORMCHECKBOX </w:instrText>
-            </w:r>
-            <w:r>
-              <w:rPr>
-                <w:rFonts w:ascii="Arial" w:hAnsi="Arial" w:cs="Arial"/>
-                <w:sz w:val="22"/>
-                <w:szCs w:val="22"/>
-              </w:rPr>
-            </w:r>
-            <w:r>
-              <w:rPr>
-                <w:rFonts w:ascii="Arial" w:hAnsi="Arial" w:cs="Arial"/>
-                <w:sz w:val="22"/>
-                <w:szCs w:val="22"/>
-              </w:rPr>
-              <w:fldChar w:fldCharType="separate"/>
-            </w:r>
-            <w:r>
-              <w:rPr>
-                <w:rFonts w:ascii="Arial" w:hAnsi="Arial" w:cs="Arial"/>
-                <w:sz w:val="22"/>
-                <w:szCs w:val="22"/>
-              </w:rPr>
-              <w:fldChar w:fldCharType="end"/>
-            </w:r>
-          </w:p>
-        </w:tc>
-        <w:tc>
-          <w:tcPr>
-            <w:tcW w:w="2693" w:type="dxa"/>
-            <w:vAlign w:val="center"/>
-          </w:tcPr>
-          <w:p>
-            <w:pPr>
-              <w:ind w:left="62"/>
-              <w:rPr>
-                <w:rFonts w:ascii="Arial" w:hAnsi="Arial" w:cs="Arial"/>
-                <w:sz w:val="18"/>
-                <w:szCs w:val="18"/>
-              </w:rPr>
-            </w:pPr>
-            <w:r>
-              <w:rPr>
-                <w:rFonts w:ascii="Arial" w:hAnsi="Arial" w:cs="Arial"/>
-                <w:sz w:val="18"/>
-                <w:szCs w:val="18"/>
-              </w:rPr>
-              <w:t>Caída de objetos desprendidos.</w:t>
-            </w:r>
-          </w:p>
-        </w:tc>
-        <w:tc>
-          <w:tcPr>
-            <w:tcW w:w="426" w:type="dxa"/>
-            <w:vAlign w:val="center"/>
-          </w:tcPr>
-          <w:p>
-            <w:pPr>
-              <w:rPr>
-                <w:rFonts w:ascii="Arial" w:hAnsi="Arial" w:cs="Arial"/>
-                <w:sz w:val="22"/>
-                <w:szCs w:val="22"/>
-              </w:rPr>
-            </w:pPr>
-            <w:r>
-              <w:rPr>
-                <w:rFonts w:ascii="Arial" w:hAnsi="Arial" w:cs="Arial"/>
-                <w:sz w:val="22"/>
-                <w:szCs w:val="22"/>
-              </w:rPr>
-              <w:fldChar w:fldCharType="begin">
-                <w:ffData>
-                  <w:name w:val="Casilla8"/>
-                  <w:enabled/>
-                  <w:calcOnExit w:val="0"/>
-                  <w:checkBox>
-                    <w:sizeAuto/>
-                    <w:default w:val="0"/>
-                  </w:checkBox>
-                </w:ffData>
-              </w:fldChar>
-            </w:r>
-            <w:r>
-              <w:rPr>
-                <w:rFonts w:ascii="Arial" w:hAnsi="Arial" w:cs="Arial"/>
-                <w:sz w:val="22"/>
-                <w:szCs w:val="22"/>
-              </w:rPr>
-              <w:instrText xml:space="preserve"> FORMCHECKBOX </w:instrText>
-            </w:r>
-            <w:r>
-              <w:rPr>
-                <w:rFonts w:ascii="Arial" w:hAnsi="Arial" w:cs="Arial"/>
-                <w:sz w:val="22"/>
-                <w:szCs w:val="22"/>
-              </w:rPr>
-            </w:r>
-            <w:r>
-              <w:rPr>
-                <w:rFonts w:ascii="Arial" w:hAnsi="Arial" w:cs="Arial"/>
-                <w:sz w:val="22"/>
-                <w:szCs w:val="22"/>
-              </w:rPr>
-              <w:fldChar w:fldCharType="separate"/>
-            </w:r>
-            <w:r>
-              <w:rPr>
-                <w:rFonts w:ascii="Arial" w:hAnsi="Arial" w:cs="Arial"/>
-                <w:sz w:val="22"/>
-                <w:szCs w:val="22"/>
-              </w:rPr>
-              <w:fldChar w:fldCharType="end"/>
-            </w:r>
-          </w:p>
-        </w:tc>
-        <w:tc>
-          <w:tcPr>
-            <w:tcW w:w="2976" w:type="dxa"/>
-            <w:vAlign w:val="center"/>
-          </w:tcPr>
-          <w:p>
-            <w:pPr>
-              <w:rPr>
-                <w:rFonts w:ascii="Arial" w:hAnsi="Arial" w:cs="Arial"/>
-                <w:sz w:val="18"/>
-                <w:szCs w:val="18"/>
-              </w:rPr>
-            </w:pPr>
-            <w:r>
-              <w:rPr>
-                <w:rFonts w:ascii="Arial" w:hAnsi="Arial" w:cs="Arial"/>
-                <w:sz w:val="18"/>
-                <w:szCs w:val="18"/>
-              </w:rPr>
-              <w:t>Contactos térmicos.</w:t>
-            </w:r>
-          </w:p>
-        </w:tc>
-        <w:tc>
-          <w:tcPr>
-            <w:tcW w:w="426" w:type="dxa"/>
-            <w:vAlign w:val="center"/>
-          </w:tcPr>
-          <w:p>
-            <w:pPr>
-              <w:rPr>
-                <w:rFonts w:ascii="Arial" w:hAnsi="Arial" w:cs="Arial"/>
-                <w:sz w:val="22"/>
-                <w:szCs w:val="22"/>
-              </w:rPr>
-            </w:pPr>
-            <w:r>
-              <w:rPr>
-                <w:rFonts w:ascii="Arial" w:hAnsi="Arial" w:cs="Arial"/>
-                <w:sz w:val="22"/>
-                <w:szCs w:val="22"/>
-              </w:rPr>
-              <w:fldChar w:fldCharType="begin">
-                <w:ffData>
-                  <w:name w:val=""/>
-                  <w:enabled/>
-                  <w:calcOnExit w:val="0"/>
-                  <w:checkBox>
-                    <w:sizeAuto/>
-                    <w:default w:val="0"/>
-                  </w:checkBox>
-                </w:ffData>
-              </w:fldChar>
-            </w:r>
-            <w:r>
-              <w:rPr>
-                <w:rFonts w:ascii="Arial" w:hAnsi="Arial" w:cs="Arial"/>
-                <w:sz w:val="22"/>
-                <w:szCs w:val="22"/>
-              </w:rPr>
-              <w:instrText xml:space="preserve"> FORMCHECKBOX </w:instrText>
-            </w:r>
-            <w:r>
-              <w:rPr>
-                <w:rFonts w:ascii="Arial" w:hAnsi="Arial" w:cs="Arial"/>
-                <w:sz w:val="22"/>
-                <w:szCs w:val="22"/>
-              </w:rPr>
-            </w:r>
-            <w:r>
-              <w:rPr>
-                <w:rFonts w:ascii="Arial" w:hAnsi="Arial" w:cs="Arial"/>
-                <w:sz w:val="22"/>
-                <w:szCs w:val="22"/>
-              </w:rPr>
-              <w:fldChar w:fldCharType="separate"/>
-            </w:r>
-            <w:r>
-              <w:rPr>
-                <w:rFonts w:ascii="Arial" w:hAnsi="Arial" w:cs="Arial"/>
-                <w:sz w:val="22"/>
-                <w:szCs w:val="22"/>
-              </w:rPr>
-              <w:fldChar w:fldCharType="end"/>
-            </w:r>
-          </w:p>
-        </w:tc>
-        <w:tc>
-          <w:tcPr>
-            <w:tcW w:w="2551" w:type="dxa"/>
-            <w:vAlign w:val="center"/>
-          </w:tcPr>
-          <w:p>
-            <w:pPr>
-              <w:rPr>
-                <w:rFonts w:ascii="Arial" w:hAnsi="Arial" w:cs="Arial"/>
-                <w:sz w:val="18"/>
-                <w:szCs w:val="18"/>
-              </w:rPr>
-            </w:pPr>
-            <w:r>
-              <w:rPr>
-                <w:rFonts w:ascii="Arial" w:hAnsi="Arial" w:cs="Arial"/>
-                <w:sz w:val="18"/>
-                <w:szCs w:val="18"/>
-              </w:rPr>
-              <w:t>Accidentes de tránsito.</w:t>
-            </w:r>
-          </w:p>
-        </w:tc>
-      </w:tr>
-      <w:tr>
-        <w:trPr>
-          <w:cantSplit/>
-          <w:trHeight w:val="400"/>
-        </w:trPr>
-        <w:tc>
-          <w:tcPr>
-            <w:tcW w:w="419" w:type="dxa"/>
-            <w:vAlign w:val="center"/>
-          </w:tcPr>
-          <w:p>
-            <w:pPr>
-              <w:rPr>
-                <w:rFonts w:ascii="Arial" w:hAnsi="Arial" w:cs="Arial"/>
-                <w:sz w:val="22"/>
-                <w:szCs w:val="22"/>
-              </w:rPr>
-            </w:pPr>
-            <w:r>
-              <w:rPr>
-                <w:rFonts w:ascii="Arial" w:hAnsi="Arial" w:cs="Arial"/>
-                <w:sz w:val="22"/>
-                <w:szCs w:val="22"/>
-              </w:rPr>
-              <w:fldChar w:fldCharType="begin">
-                <w:ffData>
-                  <w:name w:val=""/>
-                  <w:enabled/>
-                  <w:calcOnExit w:val="0"/>
-                  <w:checkBox>
-                    <w:sizeAuto/>
-                    <w:default w:val="0"/>
-                  </w:checkBox>
-                </w:ffData>
-              </w:fldChar>
-            </w:r>
-            <w:r>
-              <w:rPr>
-                <w:rFonts w:ascii="Arial" w:hAnsi="Arial" w:cs="Arial"/>
-                <w:sz w:val="22"/>
-                <w:szCs w:val="22"/>
-              </w:rPr>
-              <w:instrText xml:space="preserve"> FORMCHECKBOX </w:instrText>
-            </w:r>
-            <w:r>
-              <w:rPr>
-                <w:rFonts w:ascii="Arial" w:hAnsi="Arial" w:cs="Arial"/>
-                <w:sz w:val="22"/>
-                <w:szCs w:val="22"/>
-              </w:rPr>
-            </w:r>
-            <w:r>
-              <w:rPr>
-                <w:rFonts w:ascii="Arial" w:hAnsi="Arial" w:cs="Arial"/>
-                <w:sz w:val="22"/>
-                <w:szCs w:val="22"/>
-              </w:rPr>
-              <w:fldChar w:fldCharType="separate"/>
-            </w:r>
-            <w:r>
-              <w:rPr>
-                <w:rFonts w:ascii="Arial" w:hAnsi="Arial" w:cs="Arial"/>
-                <w:sz w:val="22"/>
-                <w:szCs w:val="22"/>
-              </w:rPr>
-              <w:fldChar w:fldCharType="end"/>
-            </w:r>
-          </w:p>
-        </w:tc>
-        <w:tc>
-          <w:tcPr>
-            <w:tcW w:w="2693" w:type="dxa"/>
-            <w:vAlign w:val="center"/>
-          </w:tcPr>
-          <w:p>
-            <w:pPr>
-              <w:ind w:left="62"/>
-              <w:rPr>
-                <w:rFonts w:ascii="Arial" w:hAnsi="Arial" w:cs="Arial"/>
-                <w:sz w:val="18"/>
-                <w:szCs w:val="18"/>
-              </w:rPr>
-            </w:pPr>
-            <w:r>
-              <w:rPr>
-                <w:rFonts w:ascii="Arial" w:hAnsi="Arial" w:cs="Arial"/>
-                <w:sz w:val="18"/>
-                <w:szCs w:val="18"/>
-              </w:rPr>
-              <w:t>Pisadas sobre objetos.</w:t>
-            </w:r>
-          </w:p>
-        </w:tc>
-        <w:tc>
-          <w:tcPr>
-            <w:tcW w:w="426" w:type="dxa"/>
-            <w:vAlign w:val="center"/>
-          </w:tcPr>
-          <w:p>
-            <w:pPr>
-              <w:rPr>
-                <w:rFonts w:ascii="Arial" w:hAnsi="Arial" w:cs="Arial"/>
-                <w:sz w:val="22"/>
-                <w:szCs w:val="22"/>
-              </w:rPr>
-            </w:pPr>
-            <w:r>
-              <w:rPr>
-                <w:rFonts w:ascii="Arial" w:hAnsi="Arial" w:cs="Arial"/>
-                <w:sz w:val="22"/>
-                <w:szCs w:val="22"/>
-              </w:rPr>
-              <w:fldChar w:fldCharType="begin">
-                <w:ffData>
-                  <w:name w:val="Casilla8"/>
-                  <w:enabled/>
-                  <w:calcOnExit w:val="0"/>
-                  <w:checkBox>
-                    <w:sizeAuto/>
-                    <w:default w:val="0"/>
-                  </w:checkBox>
-                </w:ffData>
-              </w:fldChar>
-            </w:r>
-            <w:r>
-              <w:rPr>
-                <w:rFonts w:ascii="Arial" w:hAnsi="Arial" w:cs="Arial"/>
-                <w:sz w:val="22"/>
-                <w:szCs w:val="22"/>
-              </w:rPr>
-              <w:instrText xml:space="preserve"> FORMCHECKBOX </w:instrText>
-            </w:r>
-            <w:r>
-              <w:rPr>
-                <w:rFonts w:ascii="Arial" w:hAnsi="Arial" w:cs="Arial"/>
-                <w:sz w:val="22"/>
-                <w:szCs w:val="22"/>
-              </w:rPr>
-            </w:r>
-            <w:r>
-              <w:rPr>
-                <w:rFonts w:ascii="Arial" w:hAnsi="Arial" w:cs="Arial"/>
-                <w:sz w:val="22"/>
-                <w:szCs w:val="22"/>
-              </w:rPr>
-              <w:fldChar w:fldCharType="separate"/>
-            </w:r>
-            <w:r>
-              <w:rPr>
-                <w:rFonts w:ascii="Arial" w:hAnsi="Arial" w:cs="Arial"/>
-                <w:sz w:val="22"/>
-                <w:szCs w:val="22"/>
-              </w:rPr>
-              <w:fldChar w:fldCharType="end"/>
-            </w:r>
-          </w:p>
-        </w:tc>
-        <w:tc>
-          <w:tcPr>
-            <w:tcW w:w="2976" w:type="dxa"/>
-            <w:vAlign w:val="center"/>
-          </w:tcPr>
-          <w:p>
-            <w:pPr>
-              <w:rPr>
-                <w:rFonts w:ascii="Arial" w:hAnsi="Arial" w:cs="Arial"/>
-                <w:sz w:val="18"/>
-                <w:szCs w:val="18"/>
-              </w:rPr>
-            </w:pPr>
-            <w:r>
-              <w:rPr>
-                <w:rFonts w:ascii="Arial" w:hAnsi="Arial" w:cs="Arial"/>
-                <w:sz w:val="18"/>
-                <w:szCs w:val="18"/>
-              </w:rPr>
-              <w:t>Contactos eléctricos.</w:t>
-            </w:r>
-          </w:p>
-        </w:tc>
-        <w:tc>
-          <w:tcPr>
-            <w:tcW w:w="426" w:type="dxa"/>
-            <w:vAlign w:val="center"/>
-          </w:tcPr>
-          <w:p>
-            <w:pPr>
-              <w:rPr>
-                <w:rFonts w:ascii="Arial" w:hAnsi="Arial" w:cs="Arial"/>
-                <w:sz w:val="22"/>
-                <w:szCs w:val="22"/>
-              </w:rPr>
-            </w:pPr>
-            <w:r>
-              <w:rPr>
-                <w:rFonts w:ascii="Arial" w:hAnsi="Arial" w:cs="Arial"/>
-                <w:sz w:val="22"/>
-                <w:szCs w:val="22"/>
-              </w:rPr>
-              <w:fldChar w:fldCharType="begin">
-                <w:ffData>
-                  <w:name w:val=""/>
-                  <w:enabled/>
-                  <w:calcOnExit w:val="0"/>
-                  <w:checkBox>
-                    <w:sizeAuto/>
-                    <w:default w:val="0"/>
-                  </w:checkBox>
-                </w:ffData>
-              </w:fldChar>
-            </w:r>
-            <w:r>
-              <w:rPr>
-                <w:rFonts w:ascii="Arial" w:hAnsi="Arial" w:cs="Arial"/>
-                <w:sz w:val="22"/>
-                <w:szCs w:val="22"/>
-              </w:rPr>
-              <w:instrText xml:space="preserve"> FORMCHECKBOX </w:instrText>
-            </w:r>
-            <w:r>
-              <w:rPr>
-                <w:rFonts w:ascii="Arial" w:hAnsi="Arial" w:cs="Arial"/>
-                <w:sz w:val="22"/>
-                <w:szCs w:val="22"/>
-              </w:rPr>
-            </w:r>
-            <w:r>
-              <w:rPr>
-                <w:rFonts w:ascii="Arial" w:hAnsi="Arial" w:cs="Arial"/>
-                <w:sz w:val="22"/>
-                <w:szCs w:val="22"/>
-              </w:rPr>
-              <w:fldChar w:fldCharType="separate"/>
-            </w:r>
-            <w:r>
-              <w:rPr>
-                <w:rFonts w:ascii="Arial" w:hAnsi="Arial" w:cs="Arial"/>
-                <w:sz w:val="22"/>
-                <w:szCs w:val="22"/>
-              </w:rPr>
-              <w:fldChar w:fldCharType="end"/>
-            </w:r>
-          </w:p>
-        </w:tc>
-        <w:tc>
-          <w:tcPr>
-            <w:tcW w:w="2551" w:type="dxa"/>
-            <w:vAlign w:val="center"/>
-          </w:tcPr>
-          <w:p>
-            <w:pPr>
-              <w:rPr>
-                <w:rFonts w:ascii="Arial" w:hAnsi="Arial" w:cs="Arial"/>
-                <w:sz w:val="18"/>
-                <w:szCs w:val="18"/>
-              </w:rPr>
-            </w:pPr>
-            <w:r>
-              <w:rPr>
-                <w:rFonts w:ascii="Arial" w:hAnsi="Arial" w:cs="Arial"/>
-                <w:sz w:val="18"/>
-                <w:szCs w:val="18"/>
-              </w:rPr>
-              <w:t>Accidentes in itinere.</w:t>
-            </w:r>
-          </w:p>
-        </w:tc>
-      </w:tr>
-      <w:tr>
-        <w:trPr>
-          <w:cantSplit/>
-          <w:trHeight w:val="400"/>
-        </w:trPr>
-        <w:tc>
-          <w:tcPr>
-            <w:tcW w:w="419" w:type="dxa"/>
-            <w:vAlign w:val="center"/>
-          </w:tcPr>
-          <w:p>
-            <w:pPr>
-              <w:rPr>
-                <w:rFonts w:ascii="Arial" w:hAnsi="Arial" w:cs="Arial"/>
-                <w:sz w:val="22"/>
-                <w:szCs w:val="22"/>
-              </w:rPr>
-            </w:pPr>
-            <w:r>
-              <w:rPr>
-                <w:rFonts w:ascii="Arial" w:hAnsi="Arial" w:cs="Arial"/>
-                <w:sz w:val="22"/>
-                <w:szCs w:val="22"/>
-              </w:rPr>
-              <w:fldChar w:fldCharType="begin">
-                <w:ffData>
-                  <w:name w:val=""/>
-                  <w:enabled/>
-                  <w:calcOnExit w:val="0"/>
-                  <w:checkBox>
-                    <w:sizeAuto/>
-                    <w:default w:val="0"/>
-                  </w:checkBox>
-                </w:ffData>
-              </w:fldChar>
-            </w:r>
-            <w:r>
-              <w:rPr>
-                <w:rFonts w:ascii="Arial" w:hAnsi="Arial" w:cs="Arial"/>
-                <w:sz w:val="22"/>
-                <w:szCs w:val="22"/>
-              </w:rPr>
-              <w:instrText xml:space="preserve"> FORMCHECKBOX </w:instrText>
-            </w:r>
-            <w:r>
-              <w:rPr>
-                <w:rFonts w:ascii="Arial" w:hAnsi="Arial" w:cs="Arial"/>
-                <w:sz w:val="22"/>
-                <w:szCs w:val="22"/>
-              </w:rPr>
-            </w:r>
-            <w:r>
-              <w:rPr>
-                <w:rFonts w:ascii="Arial" w:hAnsi="Arial" w:cs="Arial"/>
-                <w:sz w:val="22"/>
-                <w:szCs w:val="22"/>
-              </w:rPr>
-              <w:fldChar w:fldCharType="separate"/>
-            </w:r>
-            <w:r>
-              <w:rPr>
-                <w:rFonts w:ascii="Arial" w:hAnsi="Arial" w:cs="Arial"/>
-                <w:sz w:val="22"/>
-                <w:szCs w:val="22"/>
-              </w:rPr>
-              <w:fldChar w:fldCharType="end"/>
-            </w:r>
-          </w:p>
-        </w:tc>
-        <w:tc>
-          <w:tcPr>
-            <w:tcW w:w="2693" w:type="dxa"/>
-            <w:vAlign w:val="center"/>
-          </w:tcPr>
-          <w:p>
-            <w:pPr>
-              <w:ind w:left="62"/>
-              <w:rPr>
-                <w:rFonts w:ascii="Arial" w:hAnsi="Arial" w:cs="Arial"/>
-                <w:sz w:val="18"/>
-                <w:szCs w:val="18"/>
-              </w:rPr>
-            </w:pPr>
-            <w:r>
-              <w:rPr>
-                <w:rFonts w:ascii="Arial" w:hAnsi="Arial" w:cs="Arial"/>
-                <w:sz w:val="18"/>
-                <w:szCs w:val="18"/>
-              </w:rPr>
-              <w:t>Golpes contra objetos inmóviles.</w:t>
-            </w:r>
-          </w:p>
-        </w:tc>
-        <w:tc>
-          <w:tcPr>
-            <w:tcW w:w="426" w:type="dxa"/>
-            <w:vAlign w:val="center"/>
-          </w:tcPr>
-          <w:p>
-            <w:pPr>
-              <w:rPr>
-                <w:rFonts w:ascii="Arial" w:hAnsi="Arial" w:cs="Arial"/>
-                <w:sz w:val="22"/>
-                <w:szCs w:val="22"/>
-              </w:rPr>
-            </w:pPr>
-            <w:r>
-              <w:rPr>
-                <w:rFonts w:ascii="Arial" w:hAnsi="Arial" w:cs="Arial"/>
-                <w:sz w:val="22"/>
-                <w:szCs w:val="22"/>
-              </w:rPr>
-              <w:fldChar w:fldCharType="begin">
-                <w:ffData>
-                  <w:name w:val="Casilla8"/>
-                  <w:enabled/>
-                  <w:calcOnExit w:val="0"/>
-                  <w:checkBox>
-                    <w:sizeAuto/>
-                    <w:default w:val="0"/>
-                  </w:checkBox>
-                </w:ffData>
-              </w:fldChar>
-            </w:r>
-            <w:r>
-              <w:rPr>
-                <w:rFonts w:ascii="Arial" w:hAnsi="Arial" w:cs="Arial"/>
-                <w:sz w:val="22"/>
-                <w:szCs w:val="22"/>
-              </w:rPr>
-              <w:instrText xml:space="preserve"> FORMCHECKBOX </w:instrText>
-            </w:r>
-            <w:r>
-              <w:rPr>
-                <w:rFonts w:ascii="Arial" w:hAnsi="Arial" w:cs="Arial"/>
-                <w:sz w:val="22"/>
-                <w:szCs w:val="22"/>
-              </w:rPr>
-            </w:r>
-            <w:r>
-              <w:rPr>
-                <w:rFonts w:ascii="Arial" w:hAnsi="Arial" w:cs="Arial"/>
-                <w:sz w:val="22"/>
-                <w:szCs w:val="22"/>
-              </w:rPr>
-              <w:fldChar w:fldCharType="separate"/>
-            </w:r>
-            <w:r>
-              <w:rPr>
-                <w:rFonts w:ascii="Arial" w:hAnsi="Arial" w:cs="Arial"/>
-                <w:sz w:val="22"/>
-                <w:szCs w:val="22"/>
-              </w:rPr>
-              <w:fldChar w:fldCharType="end"/>
-            </w:r>
-          </w:p>
-        </w:tc>
-        <w:tc>
-          <w:tcPr>
-            <w:tcW w:w="2976" w:type="dxa"/>
-            <w:vAlign w:val="center"/>
-          </w:tcPr>
-          <w:p>
-            <w:pPr>
-              <w:rPr>
-                <w:rFonts w:ascii="Arial" w:hAnsi="Arial" w:cs="Arial"/>
-                <w:sz w:val="18"/>
-                <w:szCs w:val="18"/>
-              </w:rPr>
-            </w:pPr>
-            <w:r>
-              <w:rPr>
-                <w:rFonts w:ascii="Arial" w:hAnsi="Arial" w:cs="Arial"/>
-                <w:sz w:val="18"/>
-                <w:szCs w:val="18"/>
-              </w:rPr>
-              <w:t>Inhalación o ingestión de sustancias nocivas.</w:t>
-            </w:r>
-          </w:p>
-        </w:tc>
-        <w:tc>
-          <w:tcPr>
-            <w:tcW w:w="426" w:type="dxa"/>
-            <w:vAlign w:val="center"/>
-          </w:tcPr>
-          <w:p>
-            <w:pPr>
-              <w:rPr>
-                <w:rFonts w:ascii="Arial" w:hAnsi="Arial" w:cs="Arial"/>
-                <w:sz w:val="22"/>
-                <w:szCs w:val="22"/>
-              </w:rPr>
-            </w:pPr>
-            <w:r>
-              <w:rPr>
-                <w:rFonts w:ascii="Arial" w:hAnsi="Arial" w:cs="Arial"/>
-                <w:sz w:val="22"/>
-                <w:szCs w:val="22"/>
-              </w:rPr>
-              <w:fldChar w:fldCharType="begin">
-                <w:ffData>
-                  <w:name w:val=""/>
-                  <w:enabled w:val="0"/>
-                  <w:calcOnExit w:val="0"/>
-                  <w:checkBox>
-                    <w:sizeAuto/>
-                    <w:default w:val="0"/>
-                  </w:checkBox>
-                </w:ffData>
-              </w:fldChar>
-            </w:r>
-            <w:r>
-              <w:rPr>
-                <w:rFonts w:ascii="Arial" w:hAnsi="Arial" w:cs="Arial"/>
-                <w:sz w:val="22"/>
-                <w:szCs w:val="22"/>
-              </w:rPr>
-              <w:instrText xml:space="preserve"> FORMCHECKBOX </w:instrText>
-            </w:r>
-            <w:r>
-              <w:rPr>
-                <w:rFonts w:ascii="Arial" w:hAnsi="Arial" w:cs="Arial"/>
-                <w:sz w:val="22"/>
-                <w:szCs w:val="22"/>
-              </w:rPr>
-            </w:r>
-            <w:r>
-              <w:rPr>
-                <w:rFonts w:ascii="Arial" w:hAnsi="Arial" w:cs="Arial"/>
-                <w:sz w:val="22"/>
-                <w:szCs w:val="22"/>
-              </w:rPr>
-              <w:fldChar w:fldCharType="separate"/>
-            </w:r>
-            <w:r>
-              <w:rPr>
-                <w:rFonts w:ascii="Arial" w:hAnsi="Arial" w:cs="Arial"/>
-                <w:sz w:val="22"/>
-                <w:szCs w:val="22"/>
-              </w:rPr>
-              <w:fldChar w:fldCharType="end"/>
-            </w:r>
-          </w:p>
-        </w:tc>
-        <w:tc>
-          <w:tcPr>
-            <w:tcW w:w="2551" w:type="dxa"/>
-            <w:vAlign w:val="center"/>
-          </w:tcPr>
-          <w:p>
-            <w:pPr>
-              <w:rPr>
-                <w:rFonts w:ascii="Arial" w:hAnsi="Arial" w:cs="Arial"/>
-                <w:sz w:val="18"/>
-                <w:szCs w:val="18"/>
-              </w:rPr>
-            </w:pPr>
-            <w:r>
-              <w:rPr>
-                <w:rFonts w:ascii="Arial" w:hAnsi="Arial" w:cs="Arial"/>
-                <w:sz w:val="18"/>
-                <w:szCs w:val="18"/>
-              </w:rPr>
-              <w:t>Otros:</w:t>
-            </w:r>
-            <w:r>
-              <w:rPr>
-                <w:rFonts w:ascii="Arial" w:hAnsi="Arial" w:cs="Arial"/>
-                <w:sz w:val="16"/>
-                <w:szCs w:val="16"/>
-              </w:rPr>
-              <w:t xml:space="preserve"> .....................................</w:t>
-            </w:r>
-          </w:p>
-        </w:tc>
-      </w:tr>
-      <w:tr>
-        <w:trPr>
-          <w:cantSplit/>
-          <w:trHeight w:val="400"/>
-        </w:trPr>
-        <w:tc>
-          <w:tcPr>
-            <w:tcW w:w="419" w:type="dxa"/>
-            <w:vAlign w:val="center"/>
-          </w:tcPr>
-          <w:p>
-            <w:pPr>
-              <w:rPr>
-                <w:rFonts w:ascii="Arial" w:hAnsi="Arial" w:cs="Arial"/>
-                <w:sz w:val="22"/>
-                <w:szCs w:val="22"/>
-              </w:rPr>
-            </w:pPr>
-            <w:r>
-              <w:rPr>
-                <w:rFonts w:ascii="Arial" w:hAnsi="Arial" w:cs="Arial"/>
-                <w:sz w:val="22"/>
-                <w:szCs w:val="22"/>
-              </w:rPr>
-              <w:fldChar w:fldCharType="begin">
-                <w:ffData>
-                  <w:name w:val=""/>
-                  <w:enabled/>
-                  <w:calcOnExit w:val="0"/>
-                  <w:checkBox>
-                    <w:sizeAuto/>
-                    <w:default w:val="0"/>
-                  </w:checkBox>
-                </w:ffData>
-              </w:fldChar>
-            </w:r>
-            <w:r>
-              <w:rPr>
-                <w:rFonts w:ascii="Arial" w:hAnsi="Arial" w:cs="Arial"/>
-                <w:sz w:val="22"/>
-                <w:szCs w:val="22"/>
-              </w:rPr>
-              <w:instrText xml:space="preserve"> FORMCHECKBOX </w:instrText>
-            </w:r>
-            <w:r>
-              <w:rPr>
-                <w:rFonts w:ascii="Arial" w:hAnsi="Arial" w:cs="Arial"/>
-                <w:sz w:val="22"/>
-                <w:szCs w:val="22"/>
-              </w:rPr>
-            </w:r>
-            <w:r>
-              <w:rPr>
-                <w:rFonts w:ascii="Arial" w:hAnsi="Arial" w:cs="Arial"/>
-                <w:sz w:val="22"/>
-                <w:szCs w:val="22"/>
-              </w:rPr>
-              <w:fldChar w:fldCharType="separate"/>
-            </w:r>
-            <w:r>
-              <w:rPr>
-                <w:rFonts w:ascii="Arial" w:hAnsi="Arial" w:cs="Arial"/>
-                <w:sz w:val="22"/>
-                <w:szCs w:val="22"/>
-              </w:rPr>
-              <w:fldChar w:fldCharType="end"/>
-            </w:r>
-          </w:p>
-        </w:tc>
-        <w:tc>
-          <w:tcPr>
-            <w:tcW w:w="2693" w:type="dxa"/>
-            <w:vAlign w:val="center"/>
-          </w:tcPr>
-          <w:p>
-            <w:pPr>
-              <w:ind w:left="62"/>
-              <w:rPr>
-                <w:rFonts w:ascii="Arial" w:hAnsi="Arial" w:cs="Arial"/>
-                <w:sz w:val="18"/>
-                <w:szCs w:val="18"/>
-              </w:rPr>
-            </w:pPr>
-            <w:r>
-              <w:rPr>
-                <w:rFonts w:ascii="Arial" w:hAnsi="Arial" w:cs="Arial"/>
-                <w:sz w:val="18"/>
-                <w:szCs w:val="18"/>
-              </w:rPr>
-              <w:t xml:space="preserve">Golpes y contactos con </w:t>
-            </w:r>
-            <w:proofErr w:type="gramStart"/>
-            <w:r>
-              <w:rPr>
-                <w:rFonts w:ascii="Arial" w:hAnsi="Arial" w:cs="Arial"/>
-                <w:sz w:val="18"/>
-                <w:szCs w:val="18"/>
-              </w:rPr>
-              <w:t>elementos  móviles</w:t>
-            </w:r>
-            <w:proofErr w:type="gramEnd"/>
-            <w:r>
-              <w:rPr>
-                <w:rFonts w:ascii="Arial" w:hAnsi="Arial" w:cs="Arial"/>
-                <w:sz w:val="18"/>
-                <w:szCs w:val="18"/>
-              </w:rPr>
-              <w:t>.</w:t>
-            </w:r>
-          </w:p>
-        </w:tc>
-        <w:tc>
-          <w:tcPr>
-            <w:tcW w:w="426" w:type="dxa"/>
-            <w:vAlign w:val="center"/>
-          </w:tcPr>
-          <w:p>
-            <w:pPr>
-              <w:rPr>
-                <w:rFonts w:ascii="Arial" w:hAnsi="Arial" w:cs="Arial"/>
-                <w:sz w:val="22"/>
-                <w:szCs w:val="22"/>
-              </w:rPr>
-            </w:pPr>
-            <w:r>
-              <w:rPr>
-                <w:rFonts w:ascii="Arial" w:hAnsi="Arial" w:cs="Arial"/>
-                <w:sz w:val="22"/>
-                <w:szCs w:val="22"/>
-              </w:rPr>
-              <w:fldChar w:fldCharType="begin">
-                <w:ffData>
-                  <w:name w:val="Casilla8"/>
-                  <w:enabled/>
-                  <w:calcOnExit w:val="0"/>
-                  <w:checkBox>
-                    <w:sizeAuto/>
-                    <w:default w:val="0"/>
-                  </w:checkBox>
-                </w:ffData>
-              </w:fldChar>
-            </w:r>
-            <w:r>
-              <w:rPr>
-                <w:rFonts w:ascii="Arial" w:hAnsi="Arial" w:cs="Arial"/>
-                <w:sz w:val="22"/>
-                <w:szCs w:val="22"/>
-              </w:rPr>
-              <w:instrText xml:space="preserve"> FORMCHECKBOX </w:instrText>
-            </w:r>
-            <w:r>
-              <w:rPr>
-                <w:rFonts w:ascii="Arial" w:hAnsi="Arial" w:cs="Arial"/>
-                <w:sz w:val="22"/>
-                <w:szCs w:val="22"/>
-              </w:rPr>
-            </w:r>
-            <w:r>
-              <w:rPr>
-                <w:rFonts w:ascii="Arial" w:hAnsi="Arial" w:cs="Arial"/>
-                <w:sz w:val="22"/>
-                <w:szCs w:val="22"/>
-              </w:rPr>
-              <w:fldChar w:fldCharType="separate"/>
-            </w:r>
-            <w:r>
-              <w:rPr>
-                <w:rFonts w:ascii="Arial" w:hAnsi="Arial" w:cs="Arial"/>
-                <w:sz w:val="22"/>
-                <w:szCs w:val="22"/>
-              </w:rPr>
-              <w:fldChar w:fldCharType="end"/>
-            </w:r>
-          </w:p>
-        </w:tc>
-        <w:tc>
-          <w:tcPr>
-            <w:tcW w:w="2976" w:type="dxa"/>
-            <w:vAlign w:val="center"/>
-          </w:tcPr>
-          <w:p>
-            <w:pPr>
-              <w:rPr>
-                <w:rFonts w:ascii="Arial" w:hAnsi="Arial" w:cs="Arial"/>
-                <w:sz w:val="18"/>
-                <w:szCs w:val="18"/>
-              </w:rPr>
-            </w:pPr>
-            <w:r>
-              <w:rPr>
-                <w:rFonts w:ascii="Arial" w:hAnsi="Arial" w:cs="Arial"/>
-                <w:sz w:val="18"/>
-                <w:szCs w:val="18"/>
-              </w:rPr>
-              <w:t>Contacto con sustancias causticas y/o corrosivas.</w:t>
-            </w:r>
-          </w:p>
-        </w:tc>
-        <w:tc>
-          <w:tcPr>
-            <w:tcW w:w="426" w:type="dxa"/>
-            <w:vAlign w:val="center"/>
-          </w:tcPr>
-          <w:p>
-            <w:pPr>
-              <w:rPr>
-                <w:rFonts w:ascii="Arial" w:hAnsi="Arial" w:cs="Arial"/>
-                <w:sz w:val="22"/>
-                <w:szCs w:val="22"/>
-              </w:rPr>
-            </w:pPr>
-            <w:r>
-              <w:rPr>
-                <w:rFonts w:ascii="Arial" w:hAnsi="Arial" w:cs="Arial"/>
-                <w:sz w:val="22"/>
-                <w:szCs w:val="22"/>
-              </w:rPr>
-              <w:fldChar w:fldCharType="begin">
-                <w:ffData>
-                  <w:name w:val="Casilla8"/>
-                  <w:enabled/>
-                  <w:calcOnExit w:val="0"/>
-                  <w:checkBox>
-                    <w:sizeAuto/>
-                    <w:default w:val="0"/>
-                  </w:checkBox>
-                </w:ffData>
-              </w:fldChar>
-            </w:r>
-            <w:r>
-              <w:rPr>
-                <w:rFonts w:ascii="Arial" w:hAnsi="Arial" w:cs="Arial"/>
-                <w:sz w:val="22"/>
-                <w:szCs w:val="22"/>
-              </w:rPr>
-              <w:instrText xml:space="preserve"> FORMCHECKBOX </w:instrText>
-            </w:r>
-            <w:r>
-              <w:rPr>
-                <w:rFonts w:ascii="Arial" w:hAnsi="Arial" w:cs="Arial"/>
-                <w:sz w:val="22"/>
-                <w:szCs w:val="22"/>
-              </w:rPr>
-            </w:r>
-            <w:r>
-              <w:rPr>
-                <w:rFonts w:ascii="Arial" w:hAnsi="Arial" w:cs="Arial"/>
-                <w:sz w:val="22"/>
-                <w:szCs w:val="22"/>
-              </w:rPr>
-              <w:fldChar w:fldCharType="separate"/>
-            </w:r>
-            <w:r>
-              <w:rPr>
-                <w:rFonts w:ascii="Arial" w:hAnsi="Arial" w:cs="Arial"/>
-                <w:sz w:val="22"/>
-                <w:szCs w:val="22"/>
-              </w:rPr>
-              <w:fldChar w:fldCharType="end"/>
-            </w:r>
-          </w:p>
-        </w:tc>
-        <w:tc>
-          <w:tcPr>
-            <w:tcW w:w="2551" w:type="dxa"/>
-            <w:vAlign w:val="center"/>
-          </w:tcPr>
-          <w:p>
-            <w:pPr>
-              <w:rPr>
-                <w:rFonts w:ascii="Arial" w:hAnsi="Arial" w:cs="Arial"/>
-                <w:sz w:val="18"/>
-                <w:szCs w:val="18"/>
-                <w:lang w:val="es-ES"/>
-              </w:rPr>
-            </w:pPr>
-          </w:p>
-        </w:tc>
-      </w:tr>
-      <w:tr>
-        <w:trPr>
-          <w:cantSplit/>
-          <w:trHeight w:val="400"/>
-        </w:trPr>
-        <w:tc>
-          <w:tcPr>
-            <w:tcW w:w="419" w:type="dxa"/>
-            <w:vAlign w:val="center"/>
-          </w:tcPr>
-          <w:p>
-            <w:pPr>
-              <w:rPr>
-                <w:rFonts w:ascii="Arial" w:hAnsi="Arial" w:cs="Arial"/>
-                <w:sz w:val="22"/>
-                <w:szCs w:val="22"/>
-              </w:rPr>
-            </w:pPr>
-            <w:r>
-              <w:rPr>
-                <w:rFonts w:ascii="Arial" w:hAnsi="Arial" w:cs="Arial"/>
-                <w:sz w:val="22"/>
-                <w:szCs w:val="22"/>
-              </w:rPr>
-              <w:fldChar w:fldCharType="begin">
-                <w:ffData>
-                  <w:name w:val=""/>
-                  <w:enabled/>
-                  <w:calcOnExit w:val="0"/>
-                  <w:checkBox>
-                    <w:size w:val="20"/>
-                    <w:default w:val="0"/>
-                  </w:checkBox>
-                </w:ffData>
-              </w:fldChar>
-            </w:r>
-            <w:r>
-              <w:rPr>
-                <w:rFonts w:ascii="Arial" w:hAnsi="Arial" w:cs="Arial"/>
-                <w:sz w:val="22"/>
-                <w:szCs w:val="22"/>
-              </w:rPr>
-              <w:instrText xml:space="preserve"> FORMCHECKBOX </w:instrText>
-            </w:r>
-            <w:r>
-              <w:rPr>
-                <w:rFonts w:ascii="Arial" w:hAnsi="Arial" w:cs="Arial"/>
-                <w:sz w:val="22"/>
-                <w:szCs w:val="22"/>
-              </w:rPr>
-            </w:r>
-            <w:r>
-              <w:rPr>
-                <w:rFonts w:ascii="Arial" w:hAnsi="Arial" w:cs="Arial"/>
-                <w:sz w:val="22"/>
-                <w:szCs w:val="22"/>
-              </w:rPr>
-              <w:fldChar w:fldCharType="separate"/>
-            </w:r>
-            <w:r>
-              <w:rPr>
-                <w:rFonts w:ascii="Arial" w:hAnsi="Arial" w:cs="Arial"/>
-                <w:sz w:val="22"/>
-                <w:szCs w:val="22"/>
-              </w:rPr>
-              <w:fldChar w:fldCharType="end"/>
-            </w:r>
-          </w:p>
-        </w:tc>
-        <w:tc>
-          <w:tcPr>
-            <w:tcW w:w="2693" w:type="dxa"/>
-            <w:vAlign w:val="center"/>
-          </w:tcPr>
-          <w:p>
-            <w:pPr>
-              <w:ind w:left="62"/>
-              <w:rPr>
-                <w:rFonts w:ascii="Arial" w:hAnsi="Arial" w:cs="Arial"/>
-                <w:sz w:val="18"/>
-                <w:szCs w:val="18"/>
-              </w:rPr>
-            </w:pPr>
-            <w:r>
-              <w:rPr>
-                <w:rFonts w:ascii="Arial" w:hAnsi="Arial" w:cs="Arial"/>
-                <w:sz w:val="18"/>
-                <w:szCs w:val="18"/>
-              </w:rPr>
               <w:t>Golpes/cortes por objetos o herramientas.</w:t>
             </w:r>
           </w:p>
         </w:tc>
-        <w:tc>
-          <w:tcPr>
-            <w:tcW w:w="426" w:type="dxa"/>
-            <w:vAlign w:val="center"/>
-          </w:tcPr>
-          <w:p>
-            <w:pPr>
-              <w:rPr>
-                <w:rFonts w:ascii="Arial" w:hAnsi="Arial" w:cs="Arial"/>
-                <w:sz w:val="22"/>
-                <w:szCs w:val="22"/>
-              </w:rPr>
-            </w:pPr>
-            <w:r>
-              <w:rPr>
-                <w:rFonts w:ascii="Arial" w:hAnsi="Arial" w:cs="Arial"/>
-                <w:sz w:val="22"/>
-                <w:szCs w:val="22"/>
-              </w:rPr>
-              <w:fldChar w:fldCharType="begin">
-                <w:ffData>
-                  <w:name w:val=""/>
-                  <w:enabled/>
-                  <w:calcOnExit w:val="0"/>
-                  <w:checkBox>
-                    <w:sizeAuto/>
-                    <w:default w:val="0"/>
-                  </w:checkBox>
-                </w:ffData>
-              </w:fldChar>
-            </w:r>
-            <w:r>
-              <w:rPr>
-                <w:rFonts w:ascii="Arial" w:hAnsi="Arial" w:cs="Arial"/>
-                <w:sz w:val="22"/>
-                <w:szCs w:val="22"/>
-              </w:rPr>
-              <w:instrText xml:space="preserve"> FORMCHECKBOX </w:instrText>
-            </w:r>
-            <w:r>
-              <w:rPr>
-                <w:rFonts w:ascii="Arial" w:hAnsi="Arial" w:cs="Arial"/>
-                <w:sz w:val="22"/>
-                <w:szCs w:val="22"/>
-              </w:rPr>
-            </w:r>
-            <w:r>
-              <w:rPr>
-                <w:rFonts w:ascii="Arial" w:hAnsi="Arial" w:cs="Arial"/>
-                <w:sz w:val="22"/>
-                <w:szCs w:val="22"/>
-              </w:rPr>
-              <w:fldChar w:fldCharType="separate"/>
-            </w:r>
-            <w:r>
-              <w:rPr>
-                <w:rFonts w:ascii="Arial" w:hAnsi="Arial" w:cs="Arial"/>
-                <w:sz w:val="22"/>
-                <w:szCs w:val="22"/>
-              </w:rPr>
-              <w:fldChar w:fldCharType="end"/>
-            </w:r>
-          </w:p>
-        </w:tc>
+        <w:sdt>
+          <w:sdtPr>
+            <w:rPr>
+              <w:rFonts w:ascii="Arial" w:hAnsi="Arial" w:cs="Arial"/>
+              <w:sz w:val="22"/>
+              <w:szCs w:val="22"/>
+            </w:rPr>
+            <w:alias w:val="Exposición a radiaciones."/>
+            <w:tag w:val="Exposición a radiaciones."/>
+            <w:id w:val="1964608552"/>
+            <w14:checkbox>
+              <w14:checked w14:val="0"/>
+              <w14:checkedState w14:val="2612" w14:font="MS Gothic"/>
+              <w14:uncheckedState w14:val="2610" w14:font="MS Gothic"/>
+            </w14:checkbox>
+          </w:sdtPr>
+          <w:sdtContent>
+            <w:tc>
+              <w:tcPr>
+                <w:tcW w:w="516" w:type="dxa"/>
+                <w:vAlign w:val="center"/>
+              </w:tcPr>
+              <w:p>
+                <w:pPr>
+                  <w:rPr>
+                    <w:rFonts w:ascii="Arial" w:hAnsi="Arial" w:cs="Arial"/>
+                    <w:sz w:val="22"/>
+                    <w:szCs w:val="22"/>
+                  </w:rPr>
+                </w:pPr>
+                <w:r>
+                  <w:rPr>
+                    <w:rFonts w:ascii="MS Gothic" w:eastAsia="MS Gothic" w:hAnsi="MS Gothic" w:cs="Arial" w:hint="eastAsia"/>
+                    <w:sz w:val="22"/>
+                    <w:szCs w:val="22"/>
+                  </w:rPr>
+                  <w:t>☐</w:t>
+                </w:r>
+              </w:p>
+            </w:tc>
+          </w:sdtContent>
+        </w:sdt>
         <w:tc>
           <w:tcPr>
             <w:tcW w:w="2976" w:type="dxa"/>
@@ -4595,25 +3957,7 @@
                 <w:sz w:val="16"/>
                 <w:szCs w:val="16"/>
               </w:rPr>
-              <w:t xml:space="preserve">Desconocimiento medidas </w:t>
-            </w:r>
-            <w:proofErr w:type="gramStart"/>
-            <w:r>
-              <w:rPr>
-                <w:rFonts w:ascii="Arial" w:hAnsi="Arial" w:cs="Arial"/>
-                <w:sz w:val="16"/>
-                <w:szCs w:val="16"/>
-              </w:rPr>
-              <w:t>prevención  a</w:t>
-            </w:r>
-            <w:proofErr w:type="gramEnd"/>
-            <w:r>
-              <w:rPr>
-                <w:rFonts w:ascii="Arial" w:hAnsi="Arial" w:cs="Arial"/>
-                <w:sz w:val="16"/>
-                <w:szCs w:val="16"/>
-              </w:rPr>
-              <w:t xml:space="preserve"> aplicar.</w:t>
+              <w:t>Desconocimiento medidas prevención  a aplicar.</w:t>
             </w:r>
           </w:p>
         </w:tc>
@@ -4707,25 +4051,7 @@
                 <w:sz w:val="16"/>
                 <w:szCs w:val="16"/>
               </w:rPr>
-              <w:t xml:space="preserve">Paro emergencia inexistente </w:t>
-            </w:r>
-            <w:proofErr w:type="spellStart"/>
-            <w:r>
-              <w:rPr>
-                <w:rFonts w:ascii="Arial" w:hAnsi="Arial" w:cs="Arial"/>
-                <w:sz w:val="16"/>
-                <w:szCs w:val="16"/>
-              </w:rPr>
-              <w:t>ó</w:t>
-            </w:r>
-            <w:proofErr w:type="spellEnd"/>
-            <w:r>
-              <w:rPr>
-                <w:rFonts w:ascii="Arial" w:hAnsi="Arial" w:cs="Arial"/>
-                <w:sz w:val="16"/>
-                <w:szCs w:val="16"/>
-              </w:rPr>
-              <w:t xml:space="preserve"> ineficaz</w:t>
+              <w:t>Paro emergencia inexistente ó ineficaz</w:t>
             </w:r>
           </w:p>
         </w:tc>
@@ -4818,25 +4144,7 @@
                 <w:sz w:val="16"/>
                 <w:szCs w:val="16"/>
               </w:rPr>
-              <w:t xml:space="preserve">Objetos peligrosos por naturaleza (pesados, </w:t>
-            </w:r>
-            <w:proofErr w:type="gramStart"/>
-            <w:r>
-              <w:rPr>
-                <w:rFonts w:ascii="Arial" w:hAnsi="Arial" w:cs="Arial"/>
-                <w:sz w:val="16"/>
-                <w:szCs w:val="16"/>
-              </w:rPr>
-              <w:t>cortantes,...</w:t>
-            </w:r>
-            <w:proofErr w:type="gramEnd"/>
-            <w:r>
-              <w:rPr>
-                <w:rFonts w:ascii="Arial" w:hAnsi="Arial" w:cs="Arial"/>
-                <w:sz w:val="16"/>
-                <w:szCs w:val="16"/>
-              </w:rPr>
-              <w:t>)</w:t>
+              <w:t>Objetos peligrosos por naturaleza (pesados, cortantes,...)</w:t>
             </w:r>
           </w:p>
         </w:tc>
@@ -5024,18 +4332,8 @@
                 <w:sz w:val="16"/>
                 <w:szCs w:val="16"/>
               </w:rPr>
-              <w:t xml:space="preserve">Dispositivos </w:t>
-            </w:r>
-            <w:proofErr w:type="gramStart"/>
-            <w:r>
-              <w:rPr>
-                <w:rFonts w:ascii="Arial" w:hAnsi="Arial" w:cs="Arial"/>
-                <w:sz w:val="16"/>
-                <w:szCs w:val="16"/>
-              </w:rPr>
-              <w:t>enclavamiento violados</w:t>
-            </w:r>
-            <w:proofErr w:type="gramEnd"/>
+              <w:t>Dispositivos enclavamiento violados</w:t>
+            </w:r>
           </w:p>
         </w:tc>
         <w:tc>
@@ -5443,18 +4741,8 @@
                 <w:sz w:val="16"/>
                 <w:szCs w:val="16"/>
               </w:rPr>
-              <w:t xml:space="preserve">No utilización de </w:t>
-            </w:r>
-            <w:proofErr w:type="spellStart"/>
-            <w:r>
-              <w:rPr>
-                <w:rFonts w:ascii="Arial" w:hAnsi="Arial" w:cs="Arial"/>
-                <w:sz w:val="16"/>
-                <w:szCs w:val="16"/>
-              </w:rPr>
-              <w:t>EPI`s</w:t>
-            </w:r>
-            <w:proofErr w:type="spellEnd"/>
+              <w:t>No utilización de EPI`s</w:t>
+            </w:r>
           </w:p>
         </w:tc>
       </w:tr>
@@ -5822,16 +5110,7 @@
                 <w:sz w:val="16"/>
                 <w:szCs w:val="16"/>
               </w:rPr>
-              <w:t>Otros</w:t>
-            </w:r>
-            <w:proofErr w:type="gramStart"/>
-            <w:r>
-              <w:rPr>
-                <w:rFonts w:ascii="Arial" w:hAnsi="Arial" w:cs="Arial"/>
-                <w:sz w:val="16"/>
-                <w:szCs w:val="16"/>
-              </w:rPr>
-              <w:t>.</w:t>
+              <w:t>Otros.</w:t>
             </w:r>
             <w:r>
               <w:rPr>
@@ -5849,7 +5128,6 @@
               </w:rPr>
               <w:t>.....................</w:t>
             </w:r>
-            <w:proofErr w:type="gramEnd"/>
           </w:p>
         </w:tc>
         <w:tc>
@@ -6158,25 +5436,7 @@
                 <w:sz w:val="16"/>
                 <w:szCs w:val="16"/>
               </w:rPr>
-              <w:t xml:space="preserve">Iluminación insuficiente </w:t>
-            </w:r>
-            <w:proofErr w:type="spellStart"/>
-            <w:r>
-              <w:rPr>
-                <w:rFonts w:ascii="Arial" w:hAnsi="Arial" w:cs="Arial"/>
-                <w:sz w:val="16"/>
-                <w:szCs w:val="16"/>
-              </w:rPr>
-              <w:t>ó</w:t>
-            </w:r>
-            <w:proofErr w:type="spellEnd"/>
-            <w:r>
-              <w:rPr>
-                <w:rFonts w:ascii="Arial" w:hAnsi="Arial" w:cs="Arial"/>
-                <w:sz w:val="16"/>
-                <w:szCs w:val="16"/>
-              </w:rPr>
-              <w:t xml:space="preserve"> deslumbramiento.</w:t>
+              <w:t>Iluminación insuficiente ó deslumbramiento.</w:t>
             </w:r>
           </w:p>
         </w:tc>
@@ -7055,25 +6315,7 @@
                 <w:sz w:val="16"/>
                 <w:szCs w:val="16"/>
               </w:rPr>
-              <w:t xml:space="preserve">Mantenimiento </w:t>
-            </w:r>
-            <w:proofErr w:type="spellStart"/>
-            <w:r>
-              <w:rPr>
-                <w:rFonts w:ascii="Arial" w:hAnsi="Arial" w:cs="Arial"/>
-                <w:sz w:val="16"/>
-                <w:szCs w:val="16"/>
-              </w:rPr>
-              <w:t>ó</w:t>
-            </w:r>
-            <w:proofErr w:type="spellEnd"/>
-            <w:r>
-              <w:rPr>
-                <w:rFonts w:ascii="Arial" w:hAnsi="Arial" w:cs="Arial"/>
-                <w:sz w:val="16"/>
-                <w:szCs w:val="16"/>
-              </w:rPr>
-              <w:t xml:space="preserve"> limpieza del equipo de trabajo sin detenerlo.</w:t>
+              <w:t>Mantenimiento ó limpieza del equipo de trabajo sin detenerlo.</w:t>
             </w:r>
           </w:p>
         </w:tc>
@@ -8321,7 +7563,6 @@
                 <w:szCs w:val="16"/>
               </w:rPr>
             </w:pPr>
-            <w:proofErr w:type="gramStart"/>
             <w:r>
               <w:rPr>
                 <w:rFonts w:ascii="Arial" w:hAnsi="Arial" w:cs="Arial"/>
@@ -8346,7 +7587,6 @@
               </w:rPr>
               <w:t>.</w:t>
             </w:r>
-            <w:proofErr w:type="gramEnd"/>
           </w:p>
         </w:tc>
         <w:tc>
@@ -8433,25 +7673,7 @@
                 <w:sz w:val="16"/>
                 <w:szCs w:val="16"/>
               </w:rPr>
-              <w:t xml:space="preserve">Mantenimiento de equipos inexistente </w:t>
-            </w:r>
-            <w:proofErr w:type="spellStart"/>
-            <w:r>
-              <w:rPr>
-                <w:rFonts w:ascii="Arial" w:hAnsi="Arial" w:cs="Arial"/>
-                <w:sz w:val="16"/>
-                <w:szCs w:val="16"/>
-              </w:rPr>
-              <w:t>ó</w:t>
-            </w:r>
-            <w:proofErr w:type="spellEnd"/>
-            <w:r>
-              <w:rPr>
-                <w:rFonts w:ascii="Arial" w:hAnsi="Arial" w:cs="Arial"/>
-                <w:sz w:val="16"/>
-                <w:szCs w:val="16"/>
-              </w:rPr>
-              <w:t xml:space="preserve"> inadecuado.</w:t>
+              <w:t>Mantenimiento de equipos inexistente ó inadecuado.</w:t>
             </w:r>
           </w:p>
         </w:tc>
@@ -8625,18 +7847,8 @@
                 <w:sz w:val="16"/>
                 <w:szCs w:val="16"/>
               </w:rPr>
-              <w:t xml:space="preserve">Inexistencia de </w:t>
-            </w:r>
-            <w:proofErr w:type="spellStart"/>
-            <w:r>
-              <w:rPr>
-                <w:rFonts w:ascii="Arial" w:hAnsi="Arial" w:cs="Arial"/>
-                <w:sz w:val="16"/>
-                <w:szCs w:val="16"/>
-              </w:rPr>
-              <w:t>EPI`s</w:t>
-            </w:r>
-            <w:proofErr w:type="spellEnd"/>
+              <w:t>Inexistencia de EPI`s</w:t>
+            </w:r>
           </w:p>
         </w:tc>
       </w:tr>
@@ -10526,7 +9738,6 @@
                 <w:szCs w:val="16"/>
               </w:rPr>
             </w:pPr>
-            <w:proofErr w:type="gramStart"/>
             <w:r>
               <w:rPr>
                 <w:rFonts w:ascii="Arial" w:hAnsi="Arial" w:cs="Arial"/>
@@ -10536,7 +9747,6 @@
               </w:rPr>
               <w:t>ACCIONES A REALIZAR</w:t>
             </w:r>
-            <w:proofErr w:type="gramEnd"/>
           </w:p>
         </w:tc>
         <w:tc>
@@ -10780,16 +9990,7 @@
                 <w:sz w:val="16"/>
                 <w:szCs w:val="16"/>
               </w:rPr>
-              <w:t xml:space="preserve">LAS AYUDANTES / ENCARGADOS DE LA OBLIGACIÓN DE MANTENER UNA DISTANCIA SUFICIENTE ENTRE PALETS (SIEMPRE QUE SEA POSIBLE) DE FORMA QUE LAS TRABAJADORAS TENGAN ACCESO LIBRE A TODAS LAS </w:t>
-            </w:r>
-            <w:proofErr w:type="gramStart"/>
-            <w:r>
-              <w:rPr>
-                <w:rFonts w:ascii="Arial" w:hAnsi="Arial" w:cs="Arial"/>
-                <w:sz w:val="16"/>
-                <w:szCs w:val="16"/>
-              </w:rPr>
-              <w:t>CAJAS.</w:t>
+              <w:t>LAS AYUDANTES / ENCARGADOS DE LA OBLIGACIÓN DE MANTENER UNA DISTANCIA SUFICIENTE ENTRE PALETS (SIEMPRE QUE SEA POSIBLE) DE FORMA QUE LAS TRABAJADORAS TENGAN ACCESO LIBRE A TODAS LAS CAJAS.</w:t>
             </w:r>
             <w:r>
               <w:rPr>
@@ -10799,7 +10000,6 @@
               </w:rPr>
               <w:t>.</w:t>
             </w:r>
-            <w:proofErr w:type="gramEnd"/>
           </w:p>
         </w:tc>
         <w:tc>
@@ -11043,16 +10243,8 @@
               <w:rPr>
                 <w:rFonts w:ascii="Arial" w:hAnsi="Arial" w:cs="Arial"/>
               </w:rPr>
-              <w:t xml:space="preserve">Sergio Cánovas </w:t>
-            </w:r>
-            <w:proofErr w:type="spellStart"/>
-            <w:r>
-              <w:rPr>
-                <w:rFonts w:ascii="Arial" w:hAnsi="Arial" w:cs="Arial"/>
-              </w:rPr>
-              <w:t>Aleu</w:t>
-            </w:r>
-            <w:proofErr w:type="spellEnd"/>
+              <w:t>Sergio Cánovas Aleu</w:t>
+            </w:r>
           </w:p>
         </w:tc>
         <w:tc>
@@ -12004,16 +11196,7 @@
                 <w:sz w:val="16"/>
                 <w:szCs w:val="16"/>
               </w:rPr>
-              <w:t xml:space="preserve">LAS AYUDANTES / ENCARGADOS DE LA OBLIGACIÓN DE MANTENER UNA DISTANCIA SUFICIENTE ENTRE PALETS (SIEMPRE QUE SEA POSIBLE) DE FORMA QUE LAS TRABAJADORAS TENGAN ACCESO LIBRE A TODAS LAS </w:t>
-            </w:r>
-            <w:proofErr w:type="gramStart"/>
-            <w:r>
-              <w:rPr>
-                <w:rFonts w:ascii="Arial" w:hAnsi="Arial" w:cs="Arial"/>
-                <w:sz w:val="16"/>
-                <w:szCs w:val="16"/>
-              </w:rPr>
-              <w:t>CAJAS.</w:t>
+              <w:t>LAS AYUDANTES / ENCARGADOS DE LA OBLIGACIÓN DE MANTENER UNA DISTANCIA SUFICIENTE ENTRE PALETS (SIEMPRE QUE SEA POSIBLE) DE FORMA QUE LAS TRABAJADORAS TENGAN ACCESO LIBRE A TODAS LAS CAJAS.</w:t>
             </w:r>
             <w:r>
               <w:rPr>
@@ -12023,7 +11206,6 @@
               </w:rPr>
               <w:t>.</w:t>
             </w:r>
-            <w:proofErr w:type="gramEnd"/>
           </w:p>
         </w:tc>
         <w:tc>

</xml_diff>

<commit_message>
Plantilla adaptada para 5. Analisis de Causas
</commit_message>
<xml_diff>
--- a/plantilla_ficha_accidente.docx
+++ b/plantilla_ficha_accidente.docx
@@ -518,13 +518,21 @@
                 <w:rFonts w:ascii="Arial" w:hAnsi="Arial" w:cs="Arial"/>
                 <w:b/>
               </w:rPr>
-              <w:t>LUGAR DEL ACCIDENTE:</w:t>
-            </w:r>
+              <w:t>LUGAR DEL ACCIDENTE</w:t>
+            </w:r>
+            <w:proofErr w:type="gramStart"/>
             <w:r>
               <w:rPr>
                 <w:rFonts w:ascii="Arial" w:hAnsi="Arial" w:cs="Arial"/>
                 <w:b/>
               </w:rPr>
+              <w:t>:</w:t>
+            </w:r>
+            <w:r>
+              <w:rPr>
+                <w:rFonts w:ascii="Arial" w:hAnsi="Arial" w:cs="Arial"/>
+                <w:b/>
+              </w:rPr>
               <w:t xml:space="preserve"> </w:t>
             </w:r>
             <w:r>
@@ -540,7 +548,15 @@
                 <w:rFonts w:ascii="Arial" w:hAnsi="Arial" w:cs="Arial"/>
                 <w:bCs/>
               </w:rPr>
-              <w:t>{{lugar_accidente}}</w:t>
+              <w:t>{</w:t>
+            </w:r>
+            <w:proofErr w:type="gramEnd"/>
+            <w:r>
+              <w:rPr>
+                <w:rFonts w:ascii="Arial" w:hAnsi="Arial" w:cs="Arial"/>
+                <w:bCs/>
+              </w:rPr>
+              <w:t>{lugar_accidente}}</w:t>
             </w:r>
             <w:bookmarkEnd w:id="4"/>
           </w:p>
@@ -3351,71 +3367,49 @@
             </w:r>
           </w:p>
         </w:tc>
-        <w:tc>
-          <w:tcPr>
-            <w:tcW w:w="503" w:type="dxa"/>
-            <w:shd w:val="clear" w:color="auto" w:fill="auto"/>
-            <w:vAlign w:val="center"/>
-          </w:tcPr>
-          <w:p>
-            <w:pPr>
-              <w:rPr>
-                <w:rFonts w:ascii="Arial" w:hAnsi="Arial" w:cs="Arial"/>
-                <w:sz w:val="22"/>
-                <w:szCs w:val="22"/>
-              </w:rPr>
-            </w:pPr>
-            <w:r>
-              <w:rPr>
-                <w:rFonts w:ascii="Arial" w:hAnsi="Arial" w:cs="Arial"/>
-                <w:sz w:val="22"/>
-                <w:szCs w:val="22"/>
-              </w:rPr>
-              <w:fldChar w:fldCharType="begin">
-                <w:ffData>
-                  <w:name w:val=""/>
-                  <w:enabled/>
-                  <w:calcOnExit w:val="0"/>
-                  <w:checkBox>
-                    <w:sizeAuto/>
-                    <w:default w:val="0"/>
-                  </w:checkBox>
-                </w:ffData>
-              </w:fldChar>
-            </w:r>
-            <w:r>
-              <w:rPr>
-                <w:rFonts w:ascii="Arial" w:hAnsi="Arial" w:cs="Arial"/>
-                <w:sz w:val="22"/>
-                <w:szCs w:val="22"/>
-              </w:rPr>
-              <w:instrText xml:space="preserve"> FORMCHECKBOX </w:instrText>
-            </w:r>
-            <w:r>
-              <w:rPr>
-                <w:rFonts w:ascii="Arial" w:hAnsi="Arial" w:cs="Arial"/>
-                <w:sz w:val="22"/>
-                <w:szCs w:val="22"/>
-              </w:rPr>
-            </w:r>
-            <w:r>
-              <w:rPr>
-                <w:rFonts w:ascii="Arial" w:hAnsi="Arial" w:cs="Arial"/>
-                <w:sz w:val="22"/>
-                <w:szCs w:val="22"/>
-              </w:rPr>
-              <w:fldChar w:fldCharType="separate"/>
-            </w:r>
-            <w:r>
-              <w:rPr>
-                <w:rFonts w:ascii="Arial" w:hAnsi="Arial" w:cs="Arial"/>
-                <w:sz w:val="22"/>
-                <w:szCs w:val="22"/>
-              </w:rPr>
-              <w:fldChar w:fldCharType="end"/>
-            </w:r>
-          </w:p>
-        </w:tc>
+        <w:sdt>
+          <w:sdtPr>
+            <w:rPr>
+              <w:rFonts w:ascii="Arial" w:hAnsi="Arial" w:cs="Arial"/>
+              <w:sz w:val="22"/>
+              <w:szCs w:val="22"/>
+            </w:rPr>
+            <w:alias w:val="Incumplimiento órdenes expresas de trabajo."/>
+            <w:tag w:val="Incumplimiento órdenes expresas de trabajo."/>
+            <w:id w:val="1670673335"/>
+            <w14:checkbox>
+              <w14:checked w14:val="0"/>
+              <w14:checkedState w14:val="2612" w14:font="MS Gothic"/>
+              <w14:uncheckedState w14:val="2610" w14:font="MS Gothic"/>
+            </w14:checkbox>
+          </w:sdtPr>
+          <w:sdtContent>
+            <w:tc>
+              <w:tcPr>
+                <w:tcW w:w="503" w:type="dxa"/>
+                <w:shd w:val="clear" w:color="auto" w:fill="auto"/>
+                <w:vAlign w:val="center"/>
+              </w:tcPr>
+              <w:p>
+                <w:pPr>
+                  <w:rPr>
+                    <w:rFonts w:ascii="Arial" w:hAnsi="Arial" w:cs="Arial"/>
+                    <w:sz w:val="22"/>
+                    <w:szCs w:val="22"/>
+                  </w:rPr>
+                </w:pPr>
+                <w:r>
+                  <w:rPr>
+                    <w:rFonts w:ascii="MS Gothic" w:eastAsia="MS Gothic" w:hAnsi="MS Gothic" w:cs="Arial" w:hint="eastAsia"/>
+                    <w:sz w:val="22"/>
+                    <w:szCs w:val="22"/>
+                  </w:rPr>
+                  <w:t>☐</w:t>
+                </w:r>
+              </w:p>
+            </w:tc>
+          </w:sdtContent>
+        </w:sdt>
         <w:tc>
           <w:tcPr>
             <w:tcW w:w="2551" w:type="dxa"/>
@@ -3562,70 +3556,48 @@
             </w:r>
           </w:p>
         </w:tc>
-        <w:tc>
-          <w:tcPr>
-            <w:tcW w:w="503" w:type="dxa"/>
-            <w:vAlign w:val="center"/>
-          </w:tcPr>
-          <w:p>
-            <w:pPr>
-              <w:rPr>
-                <w:rFonts w:ascii="Arial" w:hAnsi="Arial" w:cs="Arial"/>
-                <w:sz w:val="22"/>
-                <w:szCs w:val="22"/>
-              </w:rPr>
-            </w:pPr>
-            <w:r>
-              <w:rPr>
-                <w:rFonts w:ascii="Arial" w:hAnsi="Arial" w:cs="Arial"/>
-                <w:sz w:val="22"/>
-                <w:szCs w:val="22"/>
-              </w:rPr>
-              <w:fldChar w:fldCharType="begin">
-                <w:ffData>
-                  <w:name w:val=""/>
-                  <w:enabled/>
-                  <w:calcOnExit w:val="0"/>
-                  <w:checkBox>
-                    <w:sizeAuto/>
-                    <w:default w:val="0"/>
-                  </w:checkBox>
-                </w:ffData>
-              </w:fldChar>
-            </w:r>
-            <w:r>
-              <w:rPr>
-                <w:rFonts w:ascii="Arial" w:hAnsi="Arial" w:cs="Arial"/>
-                <w:sz w:val="22"/>
-                <w:szCs w:val="22"/>
-              </w:rPr>
-              <w:instrText xml:space="preserve"> FORMCHECKBOX </w:instrText>
-            </w:r>
-            <w:r>
-              <w:rPr>
-                <w:rFonts w:ascii="Arial" w:hAnsi="Arial" w:cs="Arial"/>
-                <w:sz w:val="22"/>
-                <w:szCs w:val="22"/>
-              </w:rPr>
-            </w:r>
-            <w:r>
-              <w:rPr>
-                <w:rFonts w:ascii="Arial" w:hAnsi="Arial" w:cs="Arial"/>
-                <w:sz w:val="22"/>
-                <w:szCs w:val="22"/>
-              </w:rPr>
-              <w:fldChar w:fldCharType="separate"/>
-            </w:r>
-            <w:r>
-              <w:rPr>
-                <w:rFonts w:ascii="Arial" w:hAnsi="Arial" w:cs="Arial"/>
-                <w:sz w:val="22"/>
-                <w:szCs w:val="22"/>
-              </w:rPr>
-              <w:fldChar w:fldCharType="end"/>
-            </w:r>
-          </w:p>
-        </w:tc>
+        <w:sdt>
+          <w:sdtPr>
+            <w:rPr>
+              <w:rFonts w:ascii="Arial" w:hAnsi="Arial" w:cs="Arial"/>
+              <w:sz w:val="22"/>
+              <w:szCs w:val="22"/>
+            </w:rPr>
+            <w:alias w:val="Desconocimiento método trabajo."/>
+            <w:tag w:val="Desconocimiento método trabajo."/>
+            <w:id w:val="-2055527912"/>
+            <w14:checkbox>
+              <w14:checked w14:val="0"/>
+              <w14:checkedState w14:val="2612" w14:font="MS Gothic"/>
+              <w14:uncheckedState w14:val="2610" w14:font="MS Gothic"/>
+            </w14:checkbox>
+          </w:sdtPr>
+          <w:sdtContent>
+            <w:tc>
+              <w:tcPr>
+                <w:tcW w:w="503" w:type="dxa"/>
+                <w:vAlign w:val="center"/>
+              </w:tcPr>
+              <w:p>
+                <w:pPr>
+                  <w:rPr>
+                    <w:rFonts w:ascii="Arial" w:hAnsi="Arial" w:cs="Arial"/>
+                    <w:sz w:val="22"/>
+                    <w:szCs w:val="22"/>
+                  </w:rPr>
+                </w:pPr>
+                <w:r>
+                  <w:rPr>
+                    <w:rFonts w:ascii="MS Gothic" w:eastAsia="MS Gothic" w:hAnsi="MS Gothic" w:cs="Arial" w:hint="eastAsia"/>
+                    <w:sz w:val="22"/>
+                    <w:szCs w:val="22"/>
+                  </w:rPr>
+                  <w:t>☐</w:t>
+                </w:r>
+              </w:p>
+            </w:tc>
+          </w:sdtContent>
+        </w:sdt>
         <w:tc>
           <w:tcPr>
             <w:tcW w:w="2551" w:type="dxa"/>
@@ -3721,70 +3693,48 @@
             </w:r>
           </w:p>
         </w:tc>
-        <w:tc>
-          <w:tcPr>
-            <w:tcW w:w="516" w:type="dxa"/>
-            <w:vAlign w:val="center"/>
-          </w:tcPr>
-          <w:p>
-            <w:pPr>
-              <w:rPr>
-                <w:rFonts w:ascii="Arial" w:hAnsi="Arial" w:cs="Arial"/>
-                <w:sz w:val="22"/>
-                <w:szCs w:val="22"/>
-              </w:rPr>
-            </w:pPr>
-            <w:r>
-              <w:rPr>
-                <w:rFonts w:ascii="Arial" w:hAnsi="Arial" w:cs="Arial"/>
-                <w:sz w:val="22"/>
-                <w:szCs w:val="22"/>
-              </w:rPr>
-              <w:fldChar w:fldCharType="begin">
-                <w:ffData>
-                  <w:name w:val="Casilla8"/>
-                  <w:enabled/>
-                  <w:calcOnExit w:val="0"/>
-                  <w:checkBox>
-                    <w:sizeAuto/>
-                    <w:default w:val="0"/>
-                  </w:checkBox>
-                </w:ffData>
-              </w:fldChar>
-            </w:r>
-            <w:r>
-              <w:rPr>
-                <w:rFonts w:ascii="Arial" w:hAnsi="Arial" w:cs="Arial"/>
-                <w:sz w:val="22"/>
-                <w:szCs w:val="22"/>
-              </w:rPr>
-              <w:instrText xml:space="preserve"> FORMCHECKBOX </w:instrText>
-            </w:r>
-            <w:r>
-              <w:rPr>
-                <w:rFonts w:ascii="Arial" w:hAnsi="Arial" w:cs="Arial"/>
-                <w:sz w:val="22"/>
-                <w:szCs w:val="22"/>
-              </w:rPr>
-            </w:r>
-            <w:r>
-              <w:rPr>
-                <w:rFonts w:ascii="Arial" w:hAnsi="Arial" w:cs="Arial"/>
-                <w:sz w:val="22"/>
-                <w:szCs w:val="22"/>
-              </w:rPr>
-              <w:fldChar w:fldCharType="separate"/>
-            </w:r>
-            <w:r>
-              <w:rPr>
-                <w:rFonts w:ascii="Arial" w:hAnsi="Arial" w:cs="Arial"/>
-                <w:sz w:val="22"/>
-                <w:szCs w:val="22"/>
-              </w:rPr>
-              <w:fldChar w:fldCharType="end"/>
-            </w:r>
-          </w:p>
-        </w:tc>
+        <w:sdt>
+          <w:sdtPr>
+            <w:rPr>
+              <w:rFonts w:ascii="Arial" w:hAnsi="Arial" w:cs="Arial"/>
+              <w:sz w:val="22"/>
+              <w:szCs w:val="22"/>
+            </w:rPr>
+            <w:alias w:val="Sustancias o productos agresivos"/>
+            <w:tag w:val="Sustancias o productos agresivos"/>
+            <w:id w:val="1129043572"/>
+            <w14:checkbox>
+              <w14:checked w14:val="0"/>
+              <w14:checkedState w14:val="2612" w14:font="MS Gothic"/>
+              <w14:uncheckedState w14:val="2610" w14:font="MS Gothic"/>
+            </w14:checkbox>
+          </w:sdtPr>
+          <w:sdtContent>
+            <w:tc>
+              <w:tcPr>
+                <w:tcW w:w="516" w:type="dxa"/>
+                <w:vAlign w:val="center"/>
+              </w:tcPr>
+              <w:p>
+                <w:pPr>
+                  <w:rPr>
+                    <w:rFonts w:ascii="Arial" w:hAnsi="Arial" w:cs="Arial"/>
+                    <w:sz w:val="22"/>
+                    <w:szCs w:val="22"/>
+                  </w:rPr>
+                </w:pPr>
+                <w:r>
+                  <w:rPr>
+                    <w:rFonts w:ascii="MS Gothic" w:eastAsia="MS Gothic" w:hAnsi="MS Gothic" w:cs="Arial" w:hint="eastAsia"/>
+                    <w:sz w:val="22"/>
+                    <w:szCs w:val="22"/>
+                  </w:rPr>
+                  <w:t>☐</w:t>
+                </w:r>
+              </w:p>
+            </w:tc>
+          </w:sdtContent>
+        </w:sdt>
         <w:tc>
           <w:tcPr>
             <w:tcW w:w="2976" w:type="dxa"/>
@@ -3808,70 +3758,48 @@
             </w:r>
           </w:p>
         </w:tc>
-        <w:tc>
-          <w:tcPr>
-            <w:tcW w:w="503" w:type="dxa"/>
-            <w:vAlign w:val="center"/>
-          </w:tcPr>
-          <w:p>
-            <w:pPr>
-              <w:rPr>
-                <w:rFonts w:ascii="Arial" w:hAnsi="Arial" w:cs="Arial"/>
-                <w:sz w:val="22"/>
-                <w:szCs w:val="22"/>
-              </w:rPr>
-            </w:pPr>
-            <w:r>
-              <w:rPr>
-                <w:rFonts w:ascii="Arial" w:hAnsi="Arial" w:cs="Arial"/>
-                <w:sz w:val="22"/>
-                <w:szCs w:val="22"/>
-              </w:rPr>
-              <w:fldChar w:fldCharType="begin">
-                <w:ffData>
-                  <w:name w:val=""/>
-                  <w:enabled/>
-                  <w:calcOnExit w:val="0"/>
-                  <w:checkBox>
-                    <w:sizeAuto/>
-                    <w:default w:val="0"/>
-                  </w:checkBox>
-                </w:ffData>
-              </w:fldChar>
-            </w:r>
-            <w:r>
-              <w:rPr>
-                <w:rFonts w:ascii="Arial" w:hAnsi="Arial" w:cs="Arial"/>
-                <w:sz w:val="22"/>
-                <w:szCs w:val="22"/>
-              </w:rPr>
-              <w:instrText xml:space="preserve"> FORMCHECKBOX </w:instrText>
-            </w:r>
-            <w:r>
-              <w:rPr>
-                <w:rFonts w:ascii="Arial" w:hAnsi="Arial" w:cs="Arial"/>
-                <w:sz w:val="22"/>
-                <w:szCs w:val="22"/>
-              </w:rPr>
-            </w:r>
-            <w:r>
-              <w:rPr>
-                <w:rFonts w:ascii="Arial" w:hAnsi="Arial" w:cs="Arial"/>
-                <w:sz w:val="22"/>
-                <w:szCs w:val="22"/>
-              </w:rPr>
-              <w:fldChar w:fldCharType="separate"/>
-            </w:r>
-            <w:r>
-              <w:rPr>
-                <w:rFonts w:ascii="Arial" w:hAnsi="Arial" w:cs="Arial"/>
-                <w:sz w:val="22"/>
-                <w:szCs w:val="22"/>
-              </w:rPr>
-              <w:fldChar w:fldCharType="end"/>
-            </w:r>
-          </w:p>
-        </w:tc>
+        <w:sdt>
+          <w:sdtPr>
+            <w:rPr>
+              <w:rFonts w:ascii="Arial" w:hAnsi="Arial" w:cs="Arial"/>
+              <w:sz w:val="22"/>
+              <w:szCs w:val="22"/>
+            </w:rPr>
+            <w:alias w:val="Desconocimiento medidas prevención  a aplicar."/>
+            <w:tag w:val="Desconocimiento medidas prevención  a aplicar."/>
+            <w:id w:val="775910134"/>
+            <w14:checkbox>
+              <w14:checked w14:val="0"/>
+              <w14:checkedState w14:val="2612" w14:font="MS Gothic"/>
+              <w14:uncheckedState w14:val="2610" w14:font="MS Gothic"/>
+            </w14:checkbox>
+          </w:sdtPr>
+          <w:sdtContent>
+            <w:tc>
+              <w:tcPr>
+                <w:tcW w:w="503" w:type="dxa"/>
+                <w:vAlign w:val="center"/>
+              </w:tcPr>
+              <w:p>
+                <w:pPr>
+                  <w:rPr>
+                    <w:rFonts w:ascii="Arial" w:hAnsi="Arial" w:cs="Arial"/>
+                    <w:sz w:val="22"/>
+                    <w:szCs w:val="22"/>
+                  </w:rPr>
+                </w:pPr>
+                <w:r>
+                  <w:rPr>
+                    <w:rFonts w:ascii="MS Gothic" w:eastAsia="MS Gothic" w:hAnsi="MS Gothic" w:cs="Arial" w:hint="eastAsia"/>
+                    <w:sz w:val="22"/>
+                    <w:szCs w:val="22"/>
+                  </w:rPr>
+                  <w:t>☐</w:t>
+                </w:r>
+              </w:p>
+            </w:tc>
+          </w:sdtContent>
+        </w:sdt>
         <w:tc>
           <w:tcPr>
             <w:tcW w:w="2551" w:type="dxa"/>
@@ -3891,7 +3819,25 @@
                 <w:sz w:val="16"/>
                 <w:szCs w:val="16"/>
               </w:rPr>
-              <w:t>Desconocimiento medidas prevención  a aplicar.</w:t>
+              <w:t xml:space="preserve">Desconocimiento medidas </w:t>
+            </w:r>
+            <w:proofErr w:type="gramStart"/>
+            <w:r>
+              <w:rPr>
+                <w:rFonts w:ascii="Arial" w:hAnsi="Arial" w:cs="Arial"/>
+                <w:sz w:val="16"/>
+                <w:szCs w:val="16"/>
+              </w:rPr>
+              <w:t>prevención  a</w:t>
+            </w:r>
+            <w:proofErr w:type="gramEnd"/>
+            <w:r>
+              <w:rPr>
+                <w:rFonts w:ascii="Arial" w:hAnsi="Arial" w:cs="Arial"/>
+                <w:sz w:val="16"/>
+                <w:szCs w:val="16"/>
+              </w:rPr>
+              <w:t xml:space="preserve"> aplicar.</w:t>
             </w:r>
           </w:p>
         </w:tc>
@@ -3967,73 +3913,51 @@
             </w:r>
           </w:p>
         </w:tc>
-        <w:tc>
-          <w:tcPr>
-            <w:tcW w:w="516" w:type="dxa"/>
-            <w:tcBorders>
-              <w:bottom w:val="single" w:sz="4" w:space="0" w:color="auto"/>
-            </w:tcBorders>
-            <w:vAlign w:val="center"/>
-          </w:tcPr>
-          <w:p>
-            <w:pPr>
-              <w:rPr>
-                <w:rFonts w:ascii="Arial" w:hAnsi="Arial" w:cs="Arial"/>
-                <w:sz w:val="22"/>
-                <w:szCs w:val="22"/>
-              </w:rPr>
-            </w:pPr>
-            <w:r>
-              <w:rPr>
-                <w:rFonts w:ascii="Arial" w:hAnsi="Arial" w:cs="Arial"/>
-                <w:sz w:val="22"/>
-                <w:szCs w:val="22"/>
-              </w:rPr>
-              <w:fldChar w:fldCharType="begin">
-                <w:ffData>
-                  <w:name w:val="Casilla8"/>
-                  <w:enabled/>
-                  <w:calcOnExit w:val="0"/>
-                  <w:checkBox>
-                    <w:sizeAuto/>
-                    <w:default w:val="0"/>
-                  </w:checkBox>
-                </w:ffData>
-              </w:fldChar>
-            </w:r>
-            <w:r>
-              <w:rPr>
-                <w:rFonts w:ascii="Arial" w:hAnsi="Arial" w:cs="Arial"/>
-                <w:sz w:val="22"/>
-                <w:szCs w:val="22"/>
-              </w:rPr>
-              <w:instrText xml:space="preserve"> FORMCHECKBOX </w:instrText>
-            </w:r>
-            <w:r>
-              <w:rPr>
-                <w:rFonts w:ascii="Arial" w:hAnsi="Arial" w:cs="Arial"/>
-                <w:sz w:val="22"/>
-                <w:szCs w:val="22"/>
-              </w:rPr>
-            </w:r>
-            <w:r>
-              <w:rPr>
-                <w:rFonts w:ascii="Arial" w:hAnsi="Arial" w:cs="Arial"/>
-                <w:sz w:val="22"/>
-                <w:szCs w:val="22"/>
-              </w:rPr>
-              <w:fldChar w:fldCharType="separate"/>
-            </w:r>
-            <w:r>
-              <w:rPr>
-                <w:rFonts w:ascii="Arial" w:hAnsi="Arial" w:cs="Arial"/>
-                <w:sz w:val="22"/>
-                <w:szCs w:val="22"/>
-              </w:rPr>
-              <w:fldChar w:fldCharType="end"/>
-            </w:r>
-          </w:p>
-        </w:tc>
+        <w:sdt>
+          <w:sdtPr>
+            <w:rPr>
+              <w:rFonts w:ascii="Arial" w:hAnsi="Arial" w:cs="Arial"/>
+              <w:sz w:val="22"/>
+              <w:szCs w:val="22"/>
+            </w:rPr>
+            <w:alias w:val="Objetos peligrosos por naturaleza (pesados, cortantes,...)"/>
+            <w:tag w:val="Objetos peligrosos por naturaleza (pesados, cortantes,...)"/>
+            <w:id w:val="-1359427751"/>
+            <w14:checkbox>
+              <w14:checked w14:val="0"/>
+              <w14:checkedState w14:val="2612" w14:font="MS Gothic"/>
+              <w14:uncheckedState w14:val="2610" w14:font="MS Gothic"/>
+            </w14:checkbox>
+          </w:sdtPr>
+          <w:sdtContent>
+            <w:tc>
+              <w:tcPr>
+                <w:tcW w:w="516" w:type="dxa"/>
+                <w:tcBorders>
+                  <w:bottom w:val="single" w:sz="4" w:space="0" w:color="auto"/>
+                </w:tcBorders>
+                <w:vAlign w:val="center"/>
+              </w:tcPr>
+              <w:p>
+                <w:pPr>
+                  <w:rPr>
+                    <w:rFonts w:ascii="Arial" w:hAnsi="Arial" w:cs="Arial"/>
+                    <w:sz w:val="22"/>
+                    <w:szCs w:val="22"/>
+                  </w:rPr>
+                </w:pPr>
+                <w:r>
+                  <w:rPr>
+                    <w:rFonts w:ascii="MS Gothic" w:eastAsia="MS Gothic" w:hAnsi="MS Gothic" w:cs="Arial" w:hint="eastAsia"/>
+                    <w:sz w:val="22"/>
+                    <w:szCs w:val="22"/>
+                  </w:rPr>
+                  <w:t>☐</w:t>
+                </w:r>
+              </w:p>
+            </w:tc>
+          </w:sdtContent>
+        </w:sdt>
         <w:tc>
           <w:tcPr>
             <w:tcW w:w="2976" w:type="dxa"/>
@@ -4056,77 +3980,73 @@
                 <w:sz w:val="16"/>
                 <w:szCs w:val="16"/>
               </w:rPr>
-              <w:t>Objetos peligrosos por naturaleza (pesados, cortantes,...)</w:t>
-            </w:r>
-          </w:p>
-        </w:tc>
-        <w:tc>
-          <w:tcPr>
-            <w:tcW w:w="503" w:type="dxa"/>
-            <w:tcBorders>
-              <w:bottom w:val="single" w:sz="4" w:space="0" w:color="auto"/>
-            </w:tcBorders>
-            <w:vAlign w:val="center"/>
-          </w:tcPr>
-          <w:p>
-            <w:pPr>
-              <w:rPr>
-                <w:rFonts w:ascii="Arial" w:hAnsi="Arial" w:cs="Arial"/>
-                <w:sz w:val="22"/>
-                <w:szCs w:val="22"/>
-              </w:rPr>
-            </w:pPr>
-            <w:r>
-              <w:rPr>
-                <w:rFonts w:ascii="Arial" w:hAnsi="Arial" w:cs="Arial"/>
-                <w:sz w:val="22"/>
-                <w:szCs w:val="22"/>
-              </w:rPr>
-              <w:fldChar w:fldCharType="begin">
-                <w:ffData>
-                  <w:name w:val=""/>
-                  <w:enabled/>
-                  <w:calcOnExit w:val="0"/>
-                  <w:checkBox>
-                    <w:sizeAuto/>
-                    <w:default w:val="0"/>
-                  </w:checkBox>
-                </w:ffData>
-              </w:fldChar>
-            </w:r>
-            <w:r>
-              <w:rPr>
-                <w:rFonts w:ascii="Arial" w:hAnsi="Arial" w:cs="Arial"/>
-                <w:sz w:val="22"/>
-                <w:szCs w:val="22"/>
-              </w:rPr>
-              <w:instrText xml:space="preserve"> FORMCHECKBOX </w:instrText>
-            </w:r>
-            <w:r>
-              <w:rPr>
-                <w:rFonts w:ascii="Arial" w:hAnsi="Arial" w:cs="Arial"/>
-                <w:sz w:val="22"/>
-                <w:szCs w:val="22"/>
-              </w:rPr>
-            </w:r>
-            <w:r>
-              <w:rPr>
-                <w:rFonts w:ascii="Arial" w:hAnsi="Arial" w:cs="Arial"/>
-                <w:sz w:val="22"/>
-                <w:szCs w:val="22"/>
-              </w:rPr>
-              <w:fldChar w:fldCharType="separate"/>
-            </w:r>
-            <w:r>
-              <w:rPr>
-                <w:rFonts w:ascii="Arial" w:hAnsi="Arial" w:cs="Arial"/>
-                <w:sz w:val="22"/>
-                <w:szCs w:val="22"/>
-              </w:rPr>
-              <w:fldChar w:fldCharType="end"/>
-            </w:r>
-          </w:p>
-        </w:tc>
+              <w:t xml:space="preserve">Objetos peligrosos por naturaleza (pesados, </w:t>
+            </w:r>
+            <w:proofErr w:type="gramStart"/>
+            <w:r>
+              <w:rPr>
+                <w:rFonts w:ascii="Arial" w:hAnsi="Arial" w:cs="Arial"/>
+                <w:sz w:val="16"/>
+                <w:szCs w:val="16"/>
+              </w:rPr>
+              <w:t>cortantes,...</w:t>
+            </w:r>
+            <w:proofErr w:type="gramEnd"/>
+            <w:r>
+              <w:rPr>
+                <w:rFonts w:ascii="Arial" w:hAnsi="Arial" w:cs="Arial"/>
+                <w:sz w:val="16"/>
+                <w:szCs w:val="16"/>
+              </w:rPr>
+              <w:t>)</w:t>
+            </w:r>
+          </w:p>
+        </w:tc>
+        <w:sdt>
+          <w:sdtPr>
+            <w:rPr>
+              <w:rFonts w:ascii="Arial" w:hAnsi="Arial" w:cs="Arial"/>
+              <w:sz w:val="22"/>
+              <w:szCs w:val="22"/>
+            </w:rPr>
+            <w:alias w:val="Anulación-Retirada protecciones."/>
+            <w:tag w:val="Anulación-Retirada protecciones."/>
+            <w:id w:val="-2052295804"/>
+            <w14:checkbox>
+              <w14:checked w14:val="0"/>
+              <w14:checkedState w14:val="2612" w14:font="MS Gothic"/>
+              <w14:uncheckedState w14:val="2610" w14:font="MS Gothic"/>
+            </w14:checkbox>
+          </w:sdtPr>
+          <w:sdtContent>
+            <w:tc>
+              <w:tcPr>
+                <w:tcW w:w="503" w:type="dxa"/>
+                <w:tcBorders>
+                  <w:bottom w:val="single" w:sz="4" w:space="0" w:color="auto"/>
+                </w:tcBorders>
+                <w:vAlign w:val="center"/>
+              </w:tcPr>
+              <w:p>
+                <w:pPr>
+                  <w:rPr>
+                    <w:rFonts w:ascii="Arial" w:hAnsi="Arial" w:cs="Arial"/>
+                    <w:sz w:val="22"/>
+                    <w:szCs w:val="22"/>
+                  </w:rPr>
+                </w:pPr>
+                <w:r>
+                  <w:rPr>
+                    <w:rFonts w:ascii="MS Gothic" w:eastAsia="MS Gothic" w:hAnsi="MS Gothic" w:cs="Arial" w:hint="eastAsia"/>
+                    <w:sz w:val="22"/>
+                    <w:szCs w:val="22"/>
+                  </w:rPr>
+                  <w:t>☐</w:t>
+                </w:r>
+              </w:p>
+            </w:tc>
+          </w:sdtContent>
+        </w:sdt>
         <w:tc>
           <w:tcPr>
             <w:tcW w:w="2551" w:type="dxa"/>
@@ -4226,74 +4146,52 @@
             </w:r>
           </w:p>
         </w:tc>
-        <w:tc>
-          <w:tcPr>
-            <w:tcW w:w="516" w:type="dxa"/>
-            <w:tcBorders>
-              <w:bottom w:val="single" w:sz="4" w:space="0" w:color="auto"/>
-            </w:tcBorders>
-            <w:shd w:val="clear" w:color="auto" w:fill="auto"/>
-            <w:vAlign w:val="center"/>
-          </w:tcPr>
-          <w:p>
-            <w:pPr>
-              <w:rPr>
-                <w:rFonts w:ascii="Arial" w:hAnsi="Arial" w:cs="Arial"/>
-                <w:sz w:val="22"/>
-                <w:szCs w:val="22"/>
-              </w:rPr>
-            </w:pPr>
-            <w:r>
-              <w:rPr>
-                <w:rFonts w:ascii="Arial" w:hAnsi="Arial" w:cs="Arial"/>
-                <w:sz w:val="22"/>
-                <w:szCs w:val="22"/>
-              </w:rPr>
-              <w:fldChar w:fldCharType="begin">
-                <w:ffData>
-                  <w:name w:val="Casilla8"/>
-                  <w:enabled/>
-                  <w:calcOnExit w:val="0"/>
-                  <w:checkBox>
-                    <w:sizeAuto/>
-                    <w:default w:val="0"/>
-                  </w:checkBox>
-                </w:ffData>
-              </w:fldChar>
-            </w:r>
-            <w:r>
-              <w:rPr>
-                <w:rFonts w:ascii="Arial" w:hAnsi="Arial" w:cs="Arial"/>
-                <w:sz w:val="22"/>
-                <w:szCs w:val="22"/>
-              </w:rPr>
-              <w:instrText xml:space="preserve"> FORMCHECKBOX </w:instrText>
-            </w:r>
-            <w:r>
-              <w:rPr>
-                <w:rFonts w:ascii="Arial" w:hAnsi="Arial" w:cs="Arial"/>
-                <w:sz w:val="22"/>
-                <w:szCs w:val="22"/>
-              </w:rPr>
-            </w:r>
-            <w:r>
-              <w:rPr>
-                <w:rFonts w:ascii="Arial" w:hAnsi="Arial" w:cs="Arial"/>
-                <w:sz w:val="22"/>
-                <w:szCs w:val="22"/>
-              </w:rPr>
-              <w:fldChar w:fldCharType="separate"/>
-            </w:r>
-            <w:r>
-              <w:rPr>
-                <w:rFonts w:ascii="Arial" w:hAnsi="Arial" w:cs="Arial"/>
-                <w:sz w:val="22"/>
-                <w:szCs w:val="22"/>
-              </w:rPr>
-              <w:fldChar w:fldCharType="end"/>
-            </w:r>
-          </w:p>
-        </w:tc>
+        <w:sdt>
+          <w:sdtPr>
+            <w:rPr>
+              <w:rFonts w:ascii="Arial" w:hAnsi="Arial" w:cs="Arial"/>
+              <w:sz w:val="22"/>
+              <w:szCs w:val="22"/>
+            </w:rPr>
+            <w:alias w:val="Otros5"/>
+            <w:tag w:val="Otros5"/>
+            <w:id w:val="1359092356"/>
+            <w14:checkbox>
+              <w14:checked w14:val="0"/>
+              <w14:checkedState w14:val="2612" w14:font="MS Gothic"/>
+              <w14:uncheckedState w14:val="2610" w14:font="MS Gothic"/>
+            </w14:checkbox>
+          </w:sdtPr>
+          <w:sdtContent>
+            <w:tc>
+              <w:tcPr>
+                <w:tcW w:w="516" w:type="dxa"/>
+                <w:tcBorders>
+                  <w:bottom w:val="single" w:sz="4" w:space="0" w:color="auto"/>
+                </w:tcBorders>
+                <w:shd w:val="clear" w:color="auto" w:fill="auto"/>
+                <w:vAlign w:val="center"/>
+              </w:tcPr>
+              <w:p>
+                <w:pPr>
+                  <w:rPr>
+                    <w:rFonts w:ascii="Arial" w:hAnsi="Arial" w:cs="Arial"/>
+                    <w:sz w:val="22"/>
+                    <w:szCs w:val="22"/>
+                  </w:rPr>
+                </w:pPr>
+                <w:r>
+                  <w:rPr>
+                    <w:rFonts w:ascii="MS Gothic" w:eastAsia="MS Gothic" w:hAnsi="MS Gothic" w:cs="Arial" w:hint="eastAsia"/>
+                    <w:sz w:val="22"/>
+                    <w:szCs w:val="22"/>
+                  </w:rPr>
+                  <w:t>☐</w:t>
+                </w:r>
+              </w:p>
+            </w:tc>
+          </w:sdtContent>
+        </w:sdt>
         <w:tc>
           <w:tcPr>
             <w:tcW w:w="2976" w:type="dxa"/>
@@ -4321,71 +4219,49 @@
             </w:r>
           </w:p>
         </w:tc>
-        <w:tc>
-          <w:tcPr>
-            <w:tcW w:w="503" w:type="dxa"/>
-            <w:shd w:val="clear" w:color="auto" w:fill="auto"/>
-            <w:vAlign w:val="center"/>
-          </w:tcPr>
-          <w:p>
-            <w:pPr>
-              <w:rPr>
-                <w:rFonts w:ascii="Arial" w:hAnsi="Arial" w:cs="Arial"/>
-                <w:sz w:val="22"/>
-                <w:szCs w:val="22"/>
-              </w:rPr>
-            </w:pPr>
-            <w:r>
-              <w:rPr>
-                <w:rFonts w:ascii="Arial" w:hAnsi="Arial" w:cs="Arial"/>
-                <w:sz w:val="22"/>
-                <w:szCs w:val="22"/>
-              </w:rPr>
-              <w:fldChar w:fldCharType="begin">
-                <w:ffData>
-                  <w:name w:val=""/>
-                  <w:enabled/>
-                  <w:calcOnExit w:val="0"/>
-                  <w:checkBox>
-                    <w:sizeAuto/>
-                    <w:default w:val="0"/>
-                  </w:checkBox>
-                </w:ffData>
-              </w:fldChar>
-            </w:r>
-            <w:r>
-              <w:rPr>
-                <w:rFonts w:ascii="Arial" w:hAnsi="Arial" w:cs="Arial"/>
-                <w:sz w:val="22"/>
-                <w:szCs w:val="22"/>
-              </w:rPr>
-              <w:instrText xml:space="preserve"> FORMCHECKBOX </w:instrText>
-            </w:r>
-            <w:r>
-              <w:rPr>
-                <w:rFonts w:ascii="Arial" w:hAnsi="Arial" w:cs="Arial"/>
-                <w:sz w:val="22"/>
-                <w:szCs w:val="22"/>
-              </w:rPr>
-            </w:r>
-            <w:r>
-              <w:rPr>
-                <w:rFonts w:ascii="Arial" w:hAnsi="Arial" w:cs="Arial"/>
-                <w:sz w:val="22"/>
-                <w:szCs w:val="22"/>
-              </w:rPr>
-              <w:fldChar w:fldCharType="separate"/>
-            </w:r>
-            <w:r>
-              <w:rPr>
-                <w:rFonts w:ascii="Arial" w:hAnsi="Arial" w:cs="Arial"/>
-                <w:sz w:val="22"/>
-                <w:szCs w:val="22"/>
-              </w:rPr>
-              <w:fldChar w:fldCharType="end"/>
-            </w:r>
-          </w:p>
-        </w:tc>
+        <w:sdt>
+          <w:sdtPr>
+            <w:rPr>
+              <w:rFonts w:ascii="Arial" w:hAnsi="Arial" w:cs="Arial"/>
+              <w:sz w:val="22"/>
+              <w:szCs w:val="22"/>
+            </w:rPr>
+            <w:alias w:val="Sobre esfuerzos carácter personal."/>
+            <w:tag w:val="Sobre esfuerzos carácter personal."/>
+            <w:id w:val="-602111867"/>
+            <w14:checkbox>
+              <w14:checked w14:val="0"/>
+              <w14:checkedState w14:val="2612" w14:font="MS Gothic"/>
+              <w14:uncheckedState w14:val="2610" w14:font="MS Gothic"/>
+            </w14:checkbox>
+          </w:sdtPr>
+          <w:sdtContent>
+            <w:tc>
+              <w:tcPr>
+                <w:tcW w:w="503" w:type="dxa"/>
+                <w:shd w:val="clear" w:color="auto" w:fill="auto"/>
+                <w:vAlign w:val="center"/>
+              </w:tcPr>
+              <w:p>
+                <w:pPr>
+                  <w:rPr>
+                    <w:rFonts w:ascii="Arial" w:hAnsi="Arial" w:cs="Arial"/>
+                    <w:sz w:val="22"/>
+                    <w:szCs w:val="22"/>
+                  </w:rPr>
+                </w:pPr>
+                <w:r>
+                  <w:rPr>
+                    <w:rFonts w:ascii="MS Gothic" w:eastAsia="MS Gothic" w:hAnsi="MS Gothic" w:cs="Arial" w:hint="eastAsia"/>
+                    <w:sz w:val="22"/>
+                    <w:szCs w:val="22"/>
+                  </w:rPr>
+                  <w:t>☐</w:t>
+                </w:r>
+              </w:p>
+            </w:tc>
+          </w:sdtContent>
+        </w:sdt>
         <w:tc>
           <w:tcPr>
             <w:tcW w:w="2551" w:type="dxa"/>
@@ -4425,7 +4301,7 @@
               <w:sz w:val="22"/>
               <w:szCs w:val="22"/>
             </w:rPr>
-            <w:alias w:val="Máquina mal utilizada"/>
+            <w:alias w:val="No utilización de EPI`s"/>
             <w:tag w:val="Máquina mal utilizada"/>
             <w:id w:val="-1345326956"/>
             <w14:checkbox>
@@ -4525,70 +4401,34 @@
             </w:r>
           </w:p>
         </w:tc>
-        <w:tc>
-          <w:tcPr>
-            <w:tcW w:w="503" w:type="dxa"/>
-            <w:vAlign w:val="center"/>
-          </w:tcPr>
-          <w:p>
-            <w:pPr>
-              <w:rPr>
-                <w:rFonts w:ascii="Arial" w:hAnsi="Arial" w:cs="Arial"/>
-                <w:sz w:val="22"/>
-                <w:szCs w:val="22"/>
-              </w:rPr>
-            </w:pPr>
-            <w:r>
-              <w:rPr>
-                <w:rFonts w:ascii="Arial" w:hAnsi="Arial" w:cs="Arial"/>
-                <w:sz w:val="22"/>
-                <w:szCs w:val="22"/>
-              </w:rPr>
-              <w:fldChar w:fldCharType="begin">
-                <w:ffData>
-                  <w:name w:val=""/>
-                  <w:enabled w:val="0"/>
-                  <w:calcOnExit w:val="0"/>
-                  <w:checkBox>
-                    <w:sizeAuto/>
-                    <w:default w:val="0"/>
-                  </w:checkBox>
-                </w:ffData>
-              </w:fldChar>
-            </w:r>
-            <w:r>
-              <w:rPr>
-                <w:rFonts w:ascii="Arial" w:hAnsi="Arial" w:cs="Arial"/>
-                <w:sz w:val="22"/>
-                <w:szCs w:val="22"/>
-              </w:rPr>
-              <w:instrText xml:space="preserve"> FORMCHECKBOX </w:instrText>
-            </w:r>
-            <w:r>
-              <w:rPr>
-                <w:rFonts w:ascii="Arial" w:hAnsi="Arial" w:cs="Arial"/>
-                <w:sz w:val="22"/>
-                <w:szCs w:val="22"/>
-              </w:rPr>
-            </w:r>
-            <w:r>
-              <w:rPr>
-                <w:rFonts w:ascii="Arial" w:hAnsi="Arial" w:cs="Arial"/>
-                <w:sz w:val="22"/>
-                <w:szCs w:val="22"/>
-              </w:rPr>
-              <w:fldChar w:fldCharType="separate"/>
-            </w:r>
-            <w:r>
-              <w:rPr>
-                <w:rFonts w:ascii="Arial" w:hAnsi="Arial" w:cs="Arial"/>
-                <w:sz w:val="22"/>
-                <w:szCs w:val="22"/>
-              </w:rPr>
-              <w:fldChar w:fldCharType="end"/>
-            </w:r>
-          </w:p>
-        </w:tc>
+        <w:sdt>
+          <w:sdtPr>
+            <w:alias w:val="No utilización de EPI`s"/>
+            <w:tag w:val="No utilización de EPI`s"/>
+            <w:id w:val="-830372643"/>
+            <w14:checkbox>
+              <w14:checked w14:val="0"/>
+              <w14:checkedState w14:val="2612" w14:font="MS Gothic"/>
+              <w14:uncheckedState w14:val="2610" w14:font="MS Gothic"/>
+            </w14:checkbox>
+          </w:sdtPr>
+          <w:sdtContent>
+            <w:tc>
+              <w:tcPr>
+                <w:tcW w:w="503" w:type="dxa"/>
+                <w:vAlign w:val="center"/>
+              </w:tcPr>
+              <w:p>
+                <w:r>
+                  <w:rPr>
+                    <w:rFonts w:ascii="MS Gothic" w:eastAsia="MS Gothic" w:hAnsi="MS Gothic" w:hint="eastAsia"/>
+                  </w:rPr>
+                  <w:t>☐</w:t>
+                </w:r>
+              </w:p>
+            </w:tc>
+          </w:sdtContent>
+        </w:sdt>
         <w:tc>
           <w:tcPr>
             <w:tcW w:w="2551" w:type="dxa"/>
@@ -4685,70 +4525,48 @@
             </w:r>
           </w:p>
         </w:tc>
-        <w:tc>
-          <w:tcPr>
-            <w:tcW w:w="516" w:type="dxa"/>
-            <w:vAlign w:val="center"/>
-          </w:tcPr>
-          <w:p>
-            <w:pPr>
-              <w:rPr>
-                <w:rFonts w:ascii="Arial" w:hAnsi="Arial" w:cs="Arial"/>
-                <w:sz w:val="22"/>
-                <w:szCs w:val="22"/>
-              </w:rPr>
-            </w:pPr>
-            <w:r>
-              <w:rPr>
-                <w:rFonts w:ascii="Arial" w:hAnsi="Arial" w:cs="Arial"/>
-                <w:sz w:val="22"/>
-                <w:szCs w:val="22"/>
-              </w:rPr>
-              <w:fldChar w:fldCharType="begin">
-                <w:ffData>
-                  <w:name w:val=""/>
-                  <w:enabled/>
-                  <w:calcOnExit w:val="0"/>
-                  <w:checkBox>
-                    <w:sizeAuto/>
-                    <w:default w:val="0"/>
-                  </w:checkBox>
-                </w:ffData>
-              </w:fldChar>
-            </w:r>
-            <w:r>
-              <w:rPr>
-                <w:rFonts w:ascii="Arial" w:hAnsi="Arial" w:cs="Arial"/>
-                <w:sz w:val="22"/>
-                <w:szCs w:val="22"/>
-              </w:rPr>
-              <w:instrText xml:space="preserve"> FORMCHECKBOX </w:instrText>
-            </w:r>
-            <w:r>
-              <w:rPr>
-                <w:rFonts w:ascii="Arial" w:hAnsi="Arial" w:cs="Arial"/>
-                <w:sz w:val="22"/>
-                <w:szCs w:val="22"/>
-              </w:rPr>
-            </w:r>
-            <w:r>
-              <w:rPr>
-                <w:rFonts w:ascii="Arial" w:hAnsi="Arial" w:cs="Arial"/>
-                <w:sz w:val="22"/>
-                <w:szCs w:val="22"/>
-              </w:rPr>
-              <w:fldChar w:fldCharType="separate"/>
-            </w:r>
-            <w:r>
-              <w:rPr>
-                <w:rFonts w:ascii="Arial" w:hAnsi="Arial" w:cs="Arial"/>
-                <w:sz w:val="22"/>
-                <w:szCs w:val="22"/>
-              </w:rPr>
-              <w:fldChar w:fldCharType="end"/>
-            </w:r>
-          </w:p>
-        </w:tc>
+        <w:sdt>
+          <w:sdtPr>
+            <w:rPr>
+              <w:rFonts w:ascii="Arial" w:hAnsi="Arial" w:cs="Arial"/>
+              <w:sz w:val="22"/>
+              <w:szCs w:val="22"/>
+            </w:rPr>
+            <w:alias w:val="Deficiencia, ausencia Distracción."/>
+            <w:tag w:val="Deficiencia, ausencia Distracción."/>
+            <w:id w:val="-248274873"/>
+            <w14:checkbox>
+              <w14:checked w14:val="0"/>
+              <w14:checkedState w14:val="2612" w14:font="MS Gothic"/>
+              <w14:uncheckedState w14:val="2610" w14:font="MS Gothic"/>
+            </w14:checkbox>
+          </w:sdtPr>
+          <w:sdtContent>
+            <w:tc>
+              <w:tcPr>
+                <w:tcW w:w="516" w:type="dxa"/>
+                <w:vAlign w:val="center"/>
+              </w:tcPr>
+              <w:p>
+                <w:pPr>
+                  <w:rPr>
+                    <w:rFonts w:ascii="Arial" w:hAnsi="Arial" w:cs="Arial"/>
+                    <w:sz w:val="22"/>
+                    <w:szCs w:val="22"/>
+                  </w:rPr>
+                </w:pPr>
+                <w:r>
+                  <w:rPr>
+                    <w:rFonts w:ascii="MS Gothic" w:eastAsia="MS Gothic" w:hAnsi="MS Gothic" w:cs="Arial" w:hint="eastAsia"/>
+                    <w:sz w:val="22"/>
+                    <w:szCs w:val="22"/>
+                  </w:rPr>
+                  <w:t>☐</w:t>
+                </w:r>
+              </w:p>
+            </w:tc>
+          </w:sdtContent>
+        </w:sdt>
         <w:tc>
           <w:tcPr>
             <w:tcW w:w="2976" w:type="dxa"/>
@@ -4772,70 +4590,48 @@
             </w:r>
           </w:p>
         </w:tc>
-        <w:tc>
-          <w:tcPr>
-            <w:tcW w:w="503" w:type="dxa"/>
-            <w:vAlign w:val="center"/>
-          </w:tcPr>
-          <w:p>
-            <w:pPr>
-              <w:rPr>
-                <w:rFonts w:ascii="Arial" w:hAnsi="Arial" w:cs="Arial"/>
-                <w:sz w:val="22"/>
-                <w:szCs w:val="22"/>
-              </w:rPr>
-            </w:pPr>
-            <w:r>
-              <w:rPr>
-                <w:rFonts w:ascii="Arial" w:hAnsi="Arial" w:cs="Arial"/>
-                <w:sz w:val="22"/>
-                <w:szCs w:val="22"/>
-              </w:rPr>
-              <w:fldChar w:fldCharType="begin">
-                <w:ffData>
-                  <w:name w:val=""/>
-                  <w:enabled/>
-                  <w:calcOnExit w:val="0"/>
-                  <w:checkBox>
-                    <w:sizeAuto/>
-                    <w:default w:val="0"/>
-                  </w:checkBox>
-                </w:ffData>
-              </w:fldChar>
-            </w:r>
-            <w:r>
-              <w:rPr>
-                <w:rFonts w:ascii="Arial" w:hAnsi="Arial" w:cs="Arial"/>
-                <w:sz w:val="22"/>
-                <w:szCs w:val="22"/>
-              </w:rPr>
-              <w:instrText xml:space="preserve"> FORMCHECKBOX </w:instrText>
-            </w:r>
-            <w:r>
-              <w:rPr>
-                <w:rFonts w:ascii="Arial" w:hAnsi="Arial" w:cs="Arial"/>
-                <w:sz w:val="22"/>
-                <w:szCs w:val="22"/>
-              </w:rPr>
-            </w:r>
-            <w:r>
-              <w:rPr>
-                <w:rFonts w:ascii="Arial" w:hAnsi="Arial" w:cs="Arial"/>
-                <w:sz w:val="22"/>
-                <w:szCs w:val="22"/>
-              </w:rPr>
-              <w:fldChar w:fldCharType="separate"/>
-            </w:r>
-            <w:r>
-              <w:rPr>
-                <w:rFonts w:ascii="Arial" w:hAnsi="Arial" w:cs="Arial"/>
-                <w:sz w:val="22"/>
-                <w:szCs w:val="22"/>
-              </w:rPr>
-              <w:fldChar w:fldCharType="end"/>
-            </w:r>
-          </w:p>
-        </w:tc>
+        <w:sdt>
+          <w:sdtPr>
+            <w:rPr>
+              <w:rFonts w:ascii="Arial" w:hAnsi="Arial" w:cs="Arial"/>
+              <w:sz w:val="22"/>
+              <w:szCs w:val="22"/>
+            </w:rPr>
+            <w:alias w:val="Operar sin autorización"/>
+            <w:tag w:val="Operar sin autorización"/>
+            <w:id w:val="1254949198"/>
+            <w14:checkbox>
+              <w14:checked w14:val="0"/>
+              <w14:checkedState w14:val="2612" w14:font="MS Gothic"/>
+              <w14:uncheckedState w14:val="2610" w14:font="MS Gothic"/>
+            </w14:checkbox>
+          </w:sdtPr>
+          <w:sdtContent>
+            <w:tc>
+              <w:tcPr>
+                <w:tcW w:w="503" w:type="dxa"/>
+                <w:vAlign w:val="center"/>
+              </w:tcPr>
+              <w:p>
+                <w:pPr>
+                  <w:rPr>
+                    <w:rFonts w:ascii="Arial" w:hAnsi="Arial" w:cs="Arial"/>
+                    <w:sz w:val="22"/>
+                    <w:szCs w:val="22"/>
+                  </w:rPr>
+                </w:pPr>
+                <w:r>
+                  <w:rPr>
+                    <w:rFonts w:ascii="MS Gothic" w:eastAsia="MS Gothic" w:hAnsi="MS Gothic" w:cs="Arial" w:hint="eastAsia"/>
+                    <w:sz w:val="22"/>
+                    <w:szCs w:val="22"/>
+                  </w:rPr>
+                  <w:t>☐</w:t>
+                </w:r>
+              </w:p>
+            </w:tc>
+          </w:sdtContent>
+        </w:sdt>
         <w:tc>
           <w:tcPr>
             <w:tcW w:w="2551" w:type="dxa"/>
@@ -4954,70 +4750,48 @@
             </w:r>
           </w:p>
         </w:tc>
-        <w:tc>
-          <w:tcPr>
-            <w:tcW w:w="516" w:type="dxa"/>
-            <w:vAlign w:val="center"/>
-          </w:tcPr>
-          <w:p>
-            <w:pPr>
-              <w:rPr>
-                <w:rFonts w:ascii="Arial" w:hAnsi="Arial" w:cs="Arial"/>
-                <w:sz w:val="22"/>
-                <w:szCs w:val="22"/>
-              </w:rPr>
-            </w:pPr>
-            <w:r>
-              <w:rPr>
-                <w:rFonts w:ascii="Arial" w:hAnsi="Arial" w:cs="Arial"/>
-                <w:sz w:val="22"/>
-                <w:szCs w:val="22"/>
-              </w:rPr>
-              <w:fldChar w:fldCharType="begin">
-                <w:ffData>
-                  <w:name w:val=""/>
-                  <w:enabled/>
-                  <w:calcOnExit w:val="0"/>
-                  <w:checkBox>
-                    <w:sizeAuto/>
-                    <w:default w:val="0"/>
-                  </w:checkBox>
-                </w:ffData>
-              </w:fldChar>
-            </w:r>
-            <w:r>
-              <w:rPr>
-                <w:rFonts w:ascii="Arial" w:hAnsi="Arial" w:cs="Arial"/>
-                <w:sz w:val="22"/>
-                <w:szCs w:val="22"/>
-              </w:rPr>
-              <w:instrText xml:space="preserve"> FORMCHECKBOX </w:instrText>
-            </w:r>
-            <w:r>
-              <w:rPr>
-                <w:rFonts w:ascii="Arial" w:hAnsi="Arial" w:cs="Arial"/>
-                <w:sz w:val="22"/>
-                <w:szCs w:val="22"/>
-              </w:rPr>
-            </w:r>
-            <w:r>
-              <w:rPr>
-                <w:rFonts w:ascii="Arial" w:hAnsi="Arial" w:cs="Arial"/>
-                <w:sz w:val="22"/>
-                <w:szCs w:val="22"/>
-              </w:rPr>
-              <w:fldChar w:fldCharType="separate"/>
-            </w:r>
-            <w:r>
-              <w:rPr>
-                <w:rFonts w:ascii="Arial" w:hAnsi="Arial" w:cs="Arial"/>
-                <w:sz w:val="22"/>
-                <w:szCs w:val="22"/>
-              </w:rPr>
-              <w:fldChar w:fldCharType="end"/>
-            </w:r>
-          </w:p>
-        </w:tc>
+        <w:sdt>
+          <w:sdtPr>
+            <w:rPr>
+              <w:rFonts w:ascii="Arial" w:hAnsi="Arial" w:cs="Arial"/>
+              <w:sz w:val="22"/>
+              <w:szCs w:val="22"/>
+            </w:rPr>
+            <w:alias w:val="Ruido excesivo (enmascarador de señalización)"/>
+            <w:tag w:val="Ruido excesivo (enmascarador de señalización)"/>
+            <w:id w:val="-1153208208"/>
+            <w14:checkbox>
+              <w14:checked w14:val="0"/>
+              <w14:checkedState w14:val="2612" w14:font="MS Gothic"/>
+              <w14:uncheckedState w14:val="2610" w14:font="MS Gothic"/>
+            </w14:checkbox>
+          </w:sdtPr>
+          <w:sdtContent>
+            <w:tc>
+              <w:tcPr>
+                <w:tcW w:w="516" w:type="dxa"/>
+                <w:vAlign w:val="center"/>
+              </w:tcPr>
+              <w:p>
+                <w:pPr>
+                  <w:rPr>
+                    <w:rFonts w:ascii="Arial" w:hAnsi="Arial" w:cs="Arial"/>
+                    <w:sz w:val="22"/>
+                    <w:szCs w:val="22"/>
+                  </w:rPr>
+                </w:pPr>
+                <w:r>
+                  <w:rPr>
+                    <w:rFonts w:ascii="MS Gothic" w:eastAsia="MS Gothic" w:hAnsi="MS Gothic" w:cs="Arial" w:hint="eastAsia"/>
+                    <w:sz w:val="22"/>
+                    <w:szCs w:val="22"/>
+                  </w:rPr>
+                  <w:t>☐</w:t>
+                </w:r>
+              </w:p>
+            </w:tc>
+          </w:sdtContent>
+        </w:sdt>
         <w:tc>
           <w:tcPr>
             <w:tcW w:w="2976" w:type="dxa"/>
@@ -5044,73 +4818,51 @@
             </w:r>
           </w:p>
         </w:tc>
-        <w:tc>
-          <w:tcPr>
-            <w:tcW w:w="503" w:type="dxa"/>
-            <w:tcBorders>
-              <w:bottom w:val="nil"/>
-            </w:tcBorders>
-            <w:vAlign w:val="center"/>
-          </w:tcPr>
-          <w:p>
-            <w:pPr>
-              <w:rPr>
-                <w:rFonts w:ascii="Arial" w:hAnsi="Arial" w:cs="Arial"/>
-                <w:sz w:val="22"/>
-                <w:szCs w:val="22"/>
-              </w:rPr>
-            </w:pPr>
-            <w:r>
-              <w:rPr>
-                <w:rFonts w:ascii="Arial" w:hAnsi="Arial" w:cs="Arial"/>
-                <w:sz w:val="22"/>
-                <w:szCs w:val="22"/>
-              </w:rPr>
-              <w:fldChar w:fldCharType="begin">
-                <w:ffData>
-                  <w:name w:val=""/>
-                  <w:enabled/>
-                  <w:calcOnExit w:val="0"/>
-                  <w:checkBox>
-                    <w:sizeAuto/>
-                    <w:default w:val="0"/>
-                  </w:checkBox>
-                </w:ffData>
-              </w:fldChar>
-            </w:r>
-            <w:r>
-              <w:rPr>
-                <w:rFonts w:ascii="Arial" w:hAnsi="Arial" w:cs="Arial"/>
-                <w:sz w:val="22"/>
-                <w:szCs w:val="22"/>
-              </w:rPr>
-              <w:instrText xml:space="preserve"> FORMCHECKBOX </w:instrText>
-            </w:r>
-            <w:r>
-              <w:rPr>
-                <w:rFonts w:ascii="Arial" w:hAnsi="Arial" w:cs="Arial"/>
-                <w:sz w:val="22"/>
-                <w:szCs w:val="22"/>
-              </w:rPr>
-            </w:r>
-            <w:r>
-              <w:rPr>
-                <w:rFonts w:ascii="Arial" w:hAnsi="Arial" w:cs="Arial"/>
-                <w:sz w:val="22"/>
-                <w:szCs w:val="22"/>
-              </w:rPr>
-              <w:fldChar w:fldCharType="separate"/>
-            </w:r>
-            <w:r>
-              <w:rPr>
-                <w:rFonts w:ascii="Arial" w:hAnsi="Arial" w:cs="Arial"/>
-                <w:sz w:val="22"/>
-                <w:szCs w:val="22"/>
-              </w:rPr>
-              <w:fldChar w:fldCharType="end"/>
-            </w:r>
-          </w:p>
-        </w:tc>
+        <w:sdt>
+          <w:sdtPr>
+            <w:rPr>
+              <w:rFonts w:ascii="Arial" w:hAnsi="Arial" w:cs="Arial"/>
+              <w:sz w:val="22"/>
+              <w:szCs w:val="22"/>
+            </w:rPr>
+            <w:alias w:val="Distracción al trabajar."/>
+            <w:tag w:val="Distracción al trabajar."/>
+            <w:id w:val="-365672689"/>
+            <w14:checkbox>
+              <w14:checked w14:val="0"/>
+              <w14:checkedState w14:val="2612" w14:font="MS Gothic"/>
+              <w14:uncheckedState w14:val="2610" w14:font="MS Gothic"/>
+            </w14:checkbox>
+          </w:sdtPr>
+          <w:sdtContent>
+            <w:tc>
+              <w:tcPr>
+                <w:tcW w:w="503" w:type="dxa"/>
+                <w:tcBorders>
+                  <w:bottom w:val="nil"/>
+                </w:tcBorders>
+                <w:vAlign w:val="center"/>
+              </w:tcPr>
+              <w:p>
+                <w:pPr>
+                  <w:rPr>
+                    <w:rFonts w:ascii="Arial" w:hAnsi="Arial" w:cs="Arial"/>
+                    <w:sz w:val="22"/>
+                    <w:szCs w:val="22"/>
+                  </w:rPr>
+                </w:pPr>
+                <w:r>
+                  <w:rPr>
+                    <w:rFonts w:ascii="MS Gothic" w:eastAsia="MS Gothic" w:hAnsi="MS Gothic" w:cs="Arial" w:hint="eastAsia"/>
+                    <w:sz w:val="22"/>
+                    <w:szCs w:val="22"/>
+                  </w:rPr>
+                  <w:t>☐</w:t>
+                </w:r>
+              </w:p>
+            </w:tc>
+          </w:sdtContent>
+        </w:sdt>
         <w:tc>
           <w:tcPr>
             <w:tcW w:w="2551" w:type="dxa"/>
@@ -5177,70 +4929,48 @@
             </w:r>
           </w:p>
         </w:tc>
-        <w:tc>
-          <w:tcPr>
-            <w:tcW w:w="516" w:type="dxa"/>
-            <w:vAlign w:val="center"/>
-          </w:tcPr>
-          <w:p>
-            <w:pPr>
-              <w:rPr>
-                <w:rFonts w:ascii="Arial" w:hAnsi="Arial" w:cs="Arial"/>
-                <w:sz w:val="22"/>
-                <w:szCs w:val="22"/>
-              </w:rPr>
-            </w:pPr>
-            <w:r>
-              <w:rPr>
-                <w:rFonts w:ascii="Arial" w:hAnsi="Arial" w:cs="Arial"/>
-                <w:sz w:val="22"/>
-                <w:szCs w:val="22"/>
-              </w:rPr>
-              <w:fldChar w:fldCharType="begin">
-                <w:ffData>
-                  <w:name w:val=""/>
-                  <w:enabled/>
-                  <w:calcOnExit w:val="0"/>
-                  <w:checkBox>
-                    <w:sizeAuto/>
-                    <w:default w:val="0"/>
-                  </w:checkBox>
-                </w:ffData>
-              </w:fldChar>
-            </w:r>
-            <w:r>
-              <w:rPr>
-                <w:rFonts w:ascii="Arial" w:hAnsi="Arial" w:cs="Arial"/>
-                <w:sz w:val="22"/>
-                <w:szCs w:val="22"/>
-              </w:rPr>
-              <w:instrText xml:space="preserve"> FORMCHECKBOX </w:instrText>
-            </w:r>
-            <w:r>
-              <w:rPr>
-                <w:rFonts w:ascii="Arial" w:hAnsi="Arial" w:cs="Arial"/>
-                <w:sz w:val="22"/>
-                <w:szCs w:val="22"/>
-              </w:rPr>
-            </w:r>
-            <w:r>
-              <w:rPr>
-                <w:rFonts w:ascii="Arial" w:hAnsi="Arial" w:cs="Arial"/>
-                <w:sz w:val="22"/>
-                <w:szCs w:val="22"/>
-              </w:rPr>
-              <w:fldChar w:fldCharType="separate"/>
-            </w:r>
-            <w:r>
-              <w:rPr>
-                <w:rFonts w:ascii="Arial" w:hAnsi="Arial" w:cs="Arial"/>
-                <w:sz w:val="22"/>
-                <w:szCs w:val="22"/>
-              </w:rPr>
-              <w:fldChar w:fldCharType="end"/>
-            </w:r>
-          </w:p>
-        </w:tc>
+        <w:sdt>
+          <w:sdtPr>
+            <w:rPr>
+              <w:rFonts w:ascii="Arial" w:hAnsi="Arial" w:cs="Arial"/>
+              <w:sz w:val="22"/>
+              <w:szCs w:val="22"/>
+            </w:rPr>
+            <w:alias w:val="Iluminación insuficiente ó deslumbramiento."/>
+            <w:tag w:val="Iluminación insuficiente ó deslumbramiento."/>
+            <w:id w:val="998703838"/>
+            <w14:checkbox>
+              <w14:checked w14:val="0"/>
+              <w14:checkedState w14:val="2612" w14:font="MS Gothic"/>
+              <w14:uncheckedState w14:val="2610" w14:font="MS Gothic"/>
+            </w14:checkbox>
+          </w:sdtPr>
+          <w:sdtContent>
+            <w:tc>
+              <w:tcPr>
+                <w:tcW w:w="516" w:type="dxa"/>
+                <w:vAlign w:val="center"/>
+              </w:tcPr>
+              <w:p>
+                <w:pPr>
+                  <w:rPr>
+                    <w:rFonts w:ascii="Arial" w:hAnsi="Arial" w:cs="Arial"/>
+                    <w:sz w:val="22"/>
+                    <w:szCs w:val="22"/>
+                  </w:rPr>
+                </w:pPr>
+                <w:r>
+                  <w:rPr>
+                    <w:rFonts w:ascii="MS Gothic" w:eastAsia="MS Gothic" w:hAnsi="MS Gothic" w:cs="Arial" w:hint="eastAsia"/>
+                    <w:sz w:val="22"/>
+                    <w:szCs w:val="22"/>
+                  </w:rPr>
+                  <w:t>☐</w:t>
+                </w:r>
+              </w:p>
+            </w:tc>
+          </w:sdtContent>
+        </w:sdt>
         <w:tc>
           <w:tcPr>
             <w:tcW w:w="2976" w:type="dxa"/>
@@ -5264,73 +4994,51 @@
             </w:r>
           </w:p>
         </w:tc>
-        <w:tc>
-          <w:tcPr>
-            <w:tcW w:w="503" w:type="dxa"/>
-            <w:tcBorders>
-              <w:bottom w:val="single" w:sz="4" w:space="0" w:color="auto"/>
-            </w:tcBorders>
-            <w:vAlign w:val="center"/>
-          </w:tcPr>
-          <w:p>
-            <w:pPr>
-              <w:rPr>
-                <w:rFonts w:ascii="Arial" w:hAnsi="Arial" w:cs="Arial"/>
-                <w:sz w:val="22"/>
-                <w:szCs w:val="22"/>
-              </w:rPr>
-            </w:pPr>
-            <w:r>
-              <w:rPr>
-                <w:rFonts w:ascii="Arial" w:hAnsi="Arial" w:cs="Arial"/>
-                <w:sz w:val="22"/>
-                <w:szCs w:val="22"/>
-              </w:rPr>
-              <w:fldChar w:fldCharType="begin">
-                <w:ffData>
-                  <w:name w:val=""/>
-                  <w:enabled/>
-                  <w:calcOnExit w:val="0"/>
-                  <w:checkBox>
-                    <w:sizeAuto/>
-                    <w:default w:val="0"/>
-                  </w:checkBox>
-                </w:ffData>
-              </w:fldChar>
-            </w:r>
-            <w:r>
-              <w:rPr>
-                <w:rFonts w:ascii="Arial" w:hAnsi="Arial" w:cs="Arial"/>
-                <w:sz w:val="22"/>
-                <w:szCs w:val="22"/>
-              </w:rPr>
-              <w:instrText xml:space="preserve"> FORMCHECKBOX </w:instrText>
-            </w:r>
-            <w:r>
-              <w:rPr>
-                <w:rFonts w:ascii="Arial" w:hAnsi="Arial" w:cs="Arial"/>
-                <w:sz w:val="22"/>
-                <w:szCs w:val="22"/>
-              </w:rPr>
-            </w:r>
-            <w:r>
-              <w:rPr>
-                <w:rFonts w:ascii="Arial" w:hAnsi="Arial" w:cs="Arial"/>
-                <w:sz w:val="22"/>
-                <w:szCs w:val="22"/>
-              </w:rPr>
-              <w:fldChar w:fldCharType="separate"/>
-            </w:r>
-            <w:r>
-              <w:rPr>
-                <w:rFonts w:ascii="Arial" w:hAnsi="Arial" w:cs="Arial"/>
-                <w:sz w:val="22"/>
-                <w:szCs w:val="22"/>
-              </w:rPr>
-              <w:fldChar w:fldCharType="end"/>
-            </w:r>
-          </w:p>
-        </w:tc>
+        <w:sdt>
+          <w:sdtPr>
+            <w:rPr>
+              <w:rFonts w:ascii="Arial" w:hAnsi="Arial" w:cs="Arial"/>
+              <w:sz w:val="22"/>
+              <w:szCs w:val="22"/>
+            </w:rPr>
+            <w:alias w:val="Otros: Manipulación incorrecta de cargas"/>
+            <w:tag w:val="Otros: Manipulación incorrecta de cargas"/>
+            <w:id w:val="1960839677"/>
+            <w14:checkbox>
+              <w14:checked w14:val="0"/>
+              <w14:checkedState w14:val="2612" w14:font="MS Gothic"/>
+              <w14:uncheckedState w14:val="2610" w14:font="MS Gothic"/>
+            </w14:checkbox>
+          </w:sdtPr>
+          <w:sdtContent>
+            <w:tc>
+              <w:tcPr>
+                <w:tcW w:w="503" w:type="dxa"/>
+                <w:tcBorders>
+                  <w:bottom w:val="single" w:sz="4" w:space="0" w:color="auto"/>
+                </w:tcBorders>
+                <w:vAlign w:val="center"/>
+              </w:tcPr>
+              <w:p>
+                <w:pPr>
+                  <w:rPr>
+                    <w:rFonts w:ascii="Arial" w:hAnsi="Arial" w:cs="Arial"/>
+                    <w:sz w:val="22"/>
+                    <w:szCs w:val="22"/>
+                  </w:rPr>
+                </w:pPr>
+                <w:r>
+                  <w:rPr>
+                    <w:rFonts w:ascii="MS Gothic" w:eastAsia="MS Gothic" w:hAnsi="MS Gothic" w:cs="Arial" w:hint="eastAsia"/>
+                    <w:sz w:val="22"/>
+                    <w:szCs w:val="22"/>
+                  </w:rPr>
+                  <w:t>☐</w:t>
+                </w:r>
+              </w:p>
+            </w:tc>
+          </w:sdtContent>
+        </w:sdt>
         <w:tc>
           <w:tcPr>
             <w:tcW w:w="2551" w:type="dxa"/>
@@ -5461,70 +5169,48 @@
             </w:r>
           </w:p>
         </w:tc>
-        <w:tc>
-          <w:tcPr>
-            <w:tcW w:w="516" w:type="dxa"/>
-            <w:vAlign w:val="center"/>
-          </w:tcPr>
-          <w:p>
-            <w:pPr>
-              <w:rPr>
-                <w:rFonts w:ascii="Arial" w:hAnsi="Arial" w:cs="Arial"/>
-                <w:sz w:val="22"/>
-                <w:szCs w:val="22"/>
-              </w:rPr>
-            </w:pPr>
-            <w:r>
-              <w:rPr>
-                <w:rFonts w:ascii="Arial" w:hAnsi="Arial" w:cs="Arial"/>
-                <w:sz w:val="22"/>
-                <w:szCs w:val="22"/>
-              </w:rPr>
-              <w:fldChar w:fldCharType="begin">
-                <w:ffData>
-                  <w:name w:val=""/>
-                  <w:enabled/>
-                  <w:calcOnExit w:val="0"/>
-                  <w:checkBox>
-                    <w:sizeAuto/>
-                    <w:default w:val="0"/>
-                  </w:checkBox>
-                </w:ffData>
-              </w:fldChar>
-            </w:r>
-            <w:r>
-              <w:rPr>
-                <w:rFonts w:ascii="Arial" w:hAnsi="Arial" w:cs="Arial"/>
-                <w:sz w:val="22"/>
-                <w:szCs w:val="22"/>
-              </w:rPr>
-              <w:instrText xml:space="preserve"> FORMCHECKBOX </w:instrText>
-            </w:r>
-            <w:r>
-              <w:rPr>
-                <w:rFonts w:ascii="Arial" w:hAnsi="Arial" w:cs="Arial"/>
-                <w:sz w:val="22"/>
-                <w:szCs w:val="22"/>
-              </w:rPr>
-            </w:r>
-            <w:r>
-              <w:rPr>
-                <w:rFonts w:ascii="Arial" w:hAnsi="Arial" w:cs="Arial"/>
-                <w:sz w:val="22"/>
-                <w:szCs w:val="22"/>
-              </w:rPr>
-              <w:fldChar w:fldCharType="separate"/>
-            </w:r>
-            <w:r>
-              <w:rPr>
-                <w:rFonts w:ascii="Arial" w:hAnsi="Arial" w:cs="Arial"/>
-                <w:sz w:val="22"/>
-                <w:szCs w:val="22"/>
-              </w:rPr>
-              <w:fldChar w:fldCharType="end"/>
-            </w:r>
-          </w:p>
-        </w:tc>
+        <w:sdt>
+          <w:sdtPr>
+            <w:rPr>
+              <w:rFonts w:ascii="Arial" w:hAnsi="Arial" w:cs="Arial"/>
+              <w:sz w:val="22"/>
+              <w:szCs w:val="22"/>
+            </w:rPr>
+            <w:alias w:val="Otros agentes físicos (temperatura, humedad, etc.)"/>
+            <w:tag w:val="Otros agentes físicos (temperatura, humedad, etc.)"/>
+            <w:id w:val="-1656910102"/>
+            <w14:checkbox>
+              <w14:checked w14:val="0"/>
+              <w14:checkedState w14:val="2612" w14:font="MS Gothic"/>
+              <w14:uncheckedState w14:val="2610" w14:font="MS Gothic"/>
+            </w14:checkbox>
+          </w:sdtPr>
+          <w:sdtContent>
+            <w:tc>
+              <w:tcPr>
+                <w:tcW w:w="516" w:type="dxa"/>
+                <w:vAlign w:val="center"/>
+              </w:tcPr>
+              <w:p>
+                <w:pPr>
+                  <w:rPr>
+                    <w:rFonts w:ascii="Arial" w:hAnsi="Arial" w:cs="Arial"/>
+                    <w:sz w:val="22"/>
+                    <w:szCs w:val="22"/>
+                  </w:rPr>
+                </w:pPr>
+                <w:r>
+                  <w:rPr>
+                    <w:rFonts w:ascii="MS Gothic" w:eastAsia="MS Gothic" w:hAnsi="MS Gothic" w:cs="Arial" w:hint="eastAsia"/>
+                    <w:sz w:val="22"/>
+                    <w:szCs w:val="22"/>
+                  </w:rPr>
+                  <w:t>☐</w:t>
+                </w:r>
+              </w:p>
+            </w:tc>
+          </w:sdtContent>
+        </w:sdt>
         <w:tc>
           <w:tcPr>
             <w:tcW w:w="2976" w:type="dxa"/>
@@ -5656,70 +5342,48 @@
             </w:r>
           </w:p>
         </w:tc>
-        <w:tc>
-          <w:tcPr>
-            <w:tcW w:w="516" w:type="dxa"/>
-            <w:vAlign w:val="center"/>
-          </w:tcPr>
-          <w:p>
-            <w:pPr>
-              <w:rPr>
-                <w:rFonts w:ascii="Arial" w:hAnsi="Arial" w:cs="Arial"/>
-                <w:sz w:val="22"/>
-                <w:szCs w:val="22"/>
-              </w:rPr>
-            </w:pPr>
-            <w:r>
-              <w:rPr>
-                <w:rFonts w:ascii="Arial" w:hAnsi="Arial" w:cs="Arial"/>
-                <w:sz w:val="22"/>
-                <w:szCs w:val="22"/>
-              </w:rPr>
-              <w:fldChar w:fldCharType="begin">
-                <w:ffData>
-                  <w:name w:val=""/>
-                  <w:enabled/>
-                  <w:calcOnExit w:val="0"/>
-                  <w:checkBox>
-                    <w:sizeAuto/>
-                    <w:default w:val="0"/>
-                  </w:checkBox>
-                </w:ffData>
-              </w:fldChar>
-            </w:r>
-            <w:r>
-              <w:rPr>
-                <w:rFonts w:ascii="Arial" w:hAnsi="Arial" w:cs="Arial"/>
-                <w:sz w:val="22"/>
-                <w:szCs w:val="22"/>
-              </w:rPr>
-              <w:instrText xml:space="preserve"> FORMCHECKBOX </w:instrText>
-            </w:r>
-            <w:r>
-              <w:rPr>
-                <w:rFonts w:ascii="Arial" w:hAnsi="Arial" w:cs="Arial"/>
-                <w:sz w:val="22"/>
-                <w:szCs w:val="22"/>
-              </w:rPr>
-            </w:r>
-            <w:r>
-              <w:rPr>
-                <w:rFonts w:ascii="Arial" w:hAnsi="Arial" w:cs="Arial"/>
-                <w:sz w:val="22"/>
-                <w:szCs w:val="22"/>
-              </w:rPr>
-              <w:fldChar w:fldCharType="separate"/>
-            </w:r>
-            <w:r>
-              <w:rPr>
-                <w:rFonts w:ascii="Arial" w:hAnsi="Arial" w:cs="Arial"/>
-                <w:sz w:val="22"/>
-                <w:szCs w:val="22"/>
-              </w:rPr>
-              <w:fldChar w:fldCharType="end"/>
-            </w:r>
-          </w:p>
-        </w:tc>
+        <w:sdt>
+          <w:sdtPr>
+            <w:rPr>
+              <w:rFonts w:ascii="Arial" w:hAnsi="Arial" w:cs="Arial"/>
+              <w:sz w:val="22"/>
+              <w:szCs w:val="22"/>
+            </w:rPr>
+            <w:alias w:val="Falta de orden y limpieza"/>
+            <w:tag w:val="Falta de orden y limpieza"/>
+            <w:id w:val="-789968725"/>
+            <w14:checkbox>
+              <w14:checked w14:val="0"/>
+              <w14:checkedState w14:val="2612" w14:font="MS Gothic"/>
+              <w14:uncheckedState w14:val="2610" w14:font="MS Gothic"/>
+            </w14:checkbox>
+          </w:sdtPr>
+          <w:sdtContent>
+            <w:tc>
+              <w:tcPr>
+                <w:tcW w:w="516" w:type="dxa"/>
+                <w:vAlign w:val="center"/>
+              </w:tcPr>
+              <w:p>
+                <w:pPr>
+                  <w:rPr>
+                    <w:rFonts w:ascii="Arial" w:hAnsi="Arial" w:cs="Arial"/>
+                    <w:sz w:val="22"/>
+                    <w:szCs w:val="22"/>
+                  </w:rPr>
+                </w:pPr>
+                <w:r>
+                  <w:rPr>
+                    <w:rFonts w:ascii="MS Gothic" w:eastAsia="MS Gothic" w:hAnsi="MS Gothic" w:cs="Arial" w:hint="eastAsia"/>
+                    <w:sz w:val="22"/>
+                    <w:szCs w:val="22"/>
+                  </w:rPr>
+                  <w:t>☐</w:t>
+                </w:r>
+              </w:p>
+            </w:tc>
+          </w:sdtContent>
+        </w:sdt>
         <w:tc>
           <w:tcPr>
             <w:tcW w:w="2976" w:type="dxa"/>
@@ -5743,70 +5407,48 @@
             </w:r>
           </w:p>
         </w:tc>
-        <w:tc>
-          <w:tcPr>
-            <w:tcW w:w="503" w:type="dxa"/>
-            <w:vAlign w:val="center"/>
-          </w:tcPr>
-          <w:p>
-            <w:pPr>
-              <w:rPr>
-                <w:rFonts w:ascii="Arial" w:hAnsi="Arial" w:cs="Arial"/>
-                <w:sz w:val="22"/>
-                <w:szCs w:val="22"/>
-              </w:rPr>
-            </w:pPr>
-            <w:r>
-              <w:rPr>
-                <w:rFonts w:ascii="Arial" w:hAnsi="Arial" w:cs="Arial"/>
-                <w:sz w:val="22"/>
-                <w:szCs w:val="22"/>
-              </w:rPr>
-              <w:fldChar w:fldCharType="begin">
-                <w:ffData>
-                  <w:name w:val=""/>
-                  <w:enabled/>
-                  <w:calcOnExit w:val="0"/>
-                  <w:checkBox>
-                    <w:sizeAuto/>
-                    <w:default w:val="0"/>
-                  </w:checkBox>
-                </w:ffData>
-              </w:fldChar>
-            </w:r>
-            <w:r>
-              <w:rPr>
-                <w:rFonts w:ascii="Arial" w:hAnsi="Arial" w:cs="Arial"/>
-                <w:sz w:val="22"/>
-                <w:szCs w:val="22"/>
-              </w:rPr>
-              <w:instrText xml:space="preserve"> FORMCHECKBOX </w:instrText>
-            </w:r>
-            <w:r>
-              <w:rPr>
-                <w:rFonts w:ascii="Arial" w:hAnsi="Arial" w:cs="Arial"/>
-                <w:sz w:val="22"/>
-                <w:szCs w:val="22"/>
-              </w:rPr>
-            </w:r>
-            <w:r>
-              <w:rPr>
-                <w:rFonts w:ascii="Arial" w:hAnsi="Arial" w:cs="Arial"/>
-                <w:sz w:val="22"/>
-                <w:szCs w:val="22"/>
-              </w:rPr>
-              <w:fldChar w:fldCharType="separate"/>
-            </w:r>
-            <w:r>
-              <w:rPr>
-                <w:rFonts w:ascii="Arial" w:hAnsi="Arial" w:cs="Arial"/>
-                <w:sz w:val="22"/>
-                <w:szCs w:val="22"/>
-              </w:rPr>
-              <w:fldChar w:fldCharType="end"/>
-            </w:r>
-          </w:p>
-        </w:tc>
+        <w:sdt>
+          <w:sdtPr>
+            <w:rPr>
+              <w:rFonts w:ascii="Arial" w:hAnsi="Arial" w:cs="Arial"/>
+              <w:sz w:val="22"/>
+              <w:szCs w:val="22"/>
+            </w:rPr>
+            <w:alias w:val="Falta de adecuación del equipo o material para la tarea a realizar."/>
+            <w:tag w:val="Falta de adecuación del equipo o material para la tarea a realizar."/>
+            <w:id w:val="-1447994435"/>
+            <w14:checkbox>
+              <w14:checked w14:val="0"/>
+              <w14:checkedState w14:val="2612" w14:font="MS Gothic"/>
+              <w14:uncheckedState w14:val="2610" w14:font="MS Gothic"/>
+            </w14:checkbox>
+          </w:sdtPr>
+          <w:sdtContent>
+            <w:tc>
+              <w:tcPr>
+                <w:tcW w:w="503" w:type="dxa"/>
+                <w:vAlign w:val="center"/>
+              </w:tcPr>
+              <w:p>
+                <w:pPr>
+                  <w:rPr>
+                    <w:rFonts w:ascii="Arial" w:hAnsi="Arial" w:cs="Arial"/>
+                    <w:sz w:val="22"/>
+                    <w:szCs w:val="22"/>
+                  </w:rPr>
+                </w:pPr>
+                <w:r>
+                  <w:rPr>
+                    <w:rFonts w:ascii="MS Gothic" w:eastAsia="MS Gothic" w:hAnsi="MS Gothic" w:cs="Arial" w:hint="eastAsia"/>
+                    <w:sz w:val="22"/>
+                    <w:szCs w:val="22"/>
+                  </w:rPr>
+                  <w:t>☐</w:t>
+                </w:r>
+              </w:p>
+            </w:tc>
+          </w:sdtContent>
+        </w:sdt>
         <w:tc>
           <w:tcPr>
             <w:tcW w:w="2551" w:type="dxa"/>
@@ -5902,70 +5544,48 @@
             </w:r>
           </w:p>
         </w:tc>
-        <w:tc>
-          <w:tcPr>
-            <w:tcW w:w="516" w:type="dxa"/>
-            <w:vAlign w:val="center"/>
-          </w:tcPr>
-          <w:p>
-            <w:pPr>
-              <w:rPr>
-                <w:rFonts w:ascii="Arial" w:hAnsi="Arial" w:cs="Arial"/>
-                <w:sz w:val="22"/>
-                <w:szCs w:val="22"/>
-              </w:rPr>
-            </w:pPr>
-            <w:r>
-              <w:rPr>
-                <w:rFonts w:ascii="Arial" w:hAnsi="Arial" w:cs="Arial"/>
-                <w:sz w:val="22"/>
-                <w:szCs w:val="22"/>
-              </w:rPr>
-              <w:fldChar w:fldCharType="begin">
-                <w:ffData>
-                  <w:name w:val=""/>
-                  <w:enabled/>
-                  <w:calcOnExit w:val="0"/>
-                  <w:checkBox>
-                    <w:sizeAuto/>
-                    <w:default w:val="0"/>
-                  </w:checkBox>
-                </w:ffData>
-              </w:fldChar>
-            </w:r>
-            <w:r>
-              <w:rPr>
-                <w:rFonts w:ascii="Arial" w:hAnsi="Arial" w:cs="Arial"/>
-                <w:sz w:val="22"/>
-                <w:szCs w:val="22"/>
-              </w:rPr>
-              <w:instrText xml:space="preserve"> FORMCHECKBOX </w:instrText>
-            </w:r>
-            <w:r>
-              <w:rPr>
-                <w:rFonts w:ascii="Arial" w:hAnsi="Arial" w:cs="Arial"/>
-                <w:sz w:val="22"/>
-                <w:szCs w:val="22"/>
-              </w:rPr>
-            </w:r>
-            <w:r>
-              <w:rPr>
-                <w:rFonts w:ascii="Arial" w:hAnsi="Arial" w:cs="Arial"/>
-                <w:sz w:val="22"/>
-                <w:szCs w:val="22"/>
-              </w:rPr>
-              <w:fldChar w:fldCharType="separate"/>
-            </w:r>
-            <w:r>
-              <w:rPr>
-                <w:rFonts w:ascii="Arial" w:hAnsi="Arial" w:cs="Arial"/>
-                <w:sz w:val="22"/>
-                <w:szCs w:val="22"/>
-              </w:rPr>
-              <w:fldChar w:fldCharType="end"/>
-            </w:r>
-          </w:p>
-        </w:tc>
+        <w:sdt>
+          <w:sdtPr>
+            <w:rPr>
+              <w:rFonts w:ascii="Arial" w:hAnsi="Arial" w:cs="Arial"/>
+              <w:sz w:val="22"/>
+              <w:szCs w:val="22"/>
+            </w:rPr>
+            <w:alias w:val="Malos pasos, tropiezos."/>
+            <w:tag w:val="Malos pasos, tropiezos."/>
+            <w:id w:val="-907600728"/>
+            <w14:checkbox>
+              <w14:checked w14:val="0"/>
+              <w14:checkedState w14:val="2612" w14:font="MS Gothic"/>
+              <w14:uncheckedState w14:val="2610" w14:font="MS Gothic"/>
+            </w14:checkbox>
+          </w:sdtPr>
+          <w:sdtContent>
+            <w:tc>
+              <w:tcPr>
+                <w:tcW w:w="516" w:type="dxa"/>
+                <w:vAlign w:val="center"/>
+              </w:tcPr>
+              <w:p>
+                <w:pPr>
+                  <w:rPr>
+                    <w:rFonts w:ascii="Arial" w:hAnsi="Arial" w:cs="Arial"/>
+                    <w:sz w:val="22"/>
+                    <w:szCs w:val="22"/>
+                  </w:rPr>
+                </w:pPr>
+                <w:r>
+                  <w:rPr>
+                    <w:rFonts w:ascii="MS Gothic" w:eastAsia="MS Gothic" w:hAnsi="MS Gothic" w:cs="Arial" w:hint="eastAsia"/>
+                    <w:sz w:val="22"/>
+                    <w:szCs w:val="22"/>
+                  </w:rPr>
+                  <w:t>☐</w:t>
+                </w:r>
+              </w:p>
+            </w:tc>
+          </w:sdtContent>
+        </w:sdt>
         <w:tc>
           <w:tcPr>
             <w:tcW w:w="2976" w:type="dxa"/>
@@ -5989,70 +5609,48 @@
             </w:r>
           </w:p>
         </w:tc>
-        <w:tc>
-          <w:tcPr>
-            <w:tcW w:w="503" w:type="dxa"/>
-            <w:vAlign w:val="center"/>
-          </w:tcPr>
-          <w:p>
-            <w:pPr>
-              <w:rPr>
-                <w:rFonts w:ascii="Arial" w:hAnsi="Arial" w:cs="Arial"/>
-                <w:sz w:val="22"/>
-                <w:szCs w:val="22"/>
-              </w:rPr>
-            </w:pPr>
-            <w:r>
-              <w:rPr>
-                <w:rFonts w:ascii="Arial" w:hAnsi="Arial" w:cs="Arial"/>
-                <w:sz w:val="22"/>
-                <w:szCs w:val="22"/>
-              </w:rPr>
-              <w:fldChar w:fldCharType="begin">
-                <w:ffData>
-                  <w:name w:val=""/>
-                  <w:enabled/>
-                  <w:calcOnExit w:val="0"/>
-                  <w:checkBox>
-                    <w:sizeAuto/>
-                    <w:default w:val="0"/>
-                  </w:checkBox>
-                </w:ffData>
-              </w:fldChar>
-            </w:r>
-            <w:r>
-              <w:rPr>
-                <w:rFonts w:ascii="Arial" w:hAnsi="Arial" w:cs="Arial"/>
-                <w:sz w:val="22"/>
-                <w:szCs w:val="22"/>
-              </w:rPr>
-              <w:instrText xml:space="preserve"> FORMCHECKBOX </w:instrText>
-            </w:r>
-            <w:r>
-              <w:rPr>
-                <w:rFonts w:ascii="Arial" w:hAnsi="Arial" w:cs="Arial"/>
-                <w:sz w:val="22"/>
-                <w:szCs w:val="22"/>
-              </w:rPr>
-            </w:r>
-            <w:r>
-              <w:rPr>
-                <w:rFonts w:ascii="Arial" w:hAnsi="Arial" w:cs="Arial"/>
-                <w:sz w:val="22"/>
-                <w:szCs w:val="22"/>
-              </w:rPr>
-              <w:fldChar w:fldCharType="separate"/>
-            </w:r>
-            <w:r>
-              <w:rPr>
-                <w:rFonts w:ascii="Arial" w:hAnsi="Arial" w:cs="Arial"/>
-                <w:sz w:val="22"/>
-                <w:szCs w:val="22"/>
-              </w:rPr>
-              <w:fldChar w:fldCharType="end"/>
-            </w:r>
-          </w:p>
-        </w:tc>
+        <w:sdt>
+          <w:sdtPr>
+            <w:rPr>
+              <w:rFonts w:ascii="Arial" w:hAnsi="Arial" w:cs="Arial"/>
+              <w:sz w:val="22"/>
+              <w:szCs w:val="22"/>
+            </w:rPr>
+            <w:alias w:val="Mantenimiento ó limpieza del equipo de trabajo sin detenerlo."/>
+            <w:tag w:val="Mantenimiento ó limpieza del equipo de trabajo sin detenerlo."/>
+            <w:id w:val="-621533987"/>
+            <w14:checkbox>
+              <w14:checked w14:val="0"/>
+              <w14:checkedState w14:val="2612" w14:font="MS Gothic"/>
+              <w14:uncheckedState w14:val="2610" w14:font="MS Gothic"/>
+            </w14:checkbox>
+          </w:sdtPr>
+          <w:sdtContent>
+            <w:tc>
+              <w:tcPr>
+                <w:tcW w:w="503" w:type="dxa"/>
+                <w:vAlign w:val="center"/>
+              </w:tcPr>
+              <w:p>
+                <w:pPr>
+                  <w:rPr>
+                    <w:rFonts w:ascii="Arial" w:hAnsi="Arial" w:cs="Arial"/>
+                    <w:sz w:val="22"/>
+                    <w:szCs w:val="22"/>
+                  </w:rPr>
+                </w:pPr>
+                <w:r>
+                  <w:rPr>
+                    <w:rFonts w:ascii="MS Gothic" w:eastAsia="MS Gothic" w:hAnsi="MS Gothic" w:cs="Arial" w:hint="eastAsia"/>
+                    <w:sz w:val="22"/>
+                    <w:szCs w:val="22"/>
+                  </w:rPr>
+                  <w:t>☐</w:t>
+                </w:r>
+              </w:p>
+            </w:tc>
+          </w:sdtContent>
+        </w:sdt>
         <w:tc>
           <w:tcPr>
             <w:tcW w:w="2551" w:type="dxa"/>
@@ -6163,70 +5761,48 @@
             </w:r>
           </w:p>
         </w:tc>
-        <w:tc>
-          <w:tcPr>
-            <w:tcW w:w="516" w:type="dxa"/>
-            <w:vAlign w:val="center"/>
-          </w:tcPr>
-          <w:p>
-            <w:pPr>
-              <w:rPr>
-                <w:rFonts w:ascii="Arial" w:hAnsi="Arial" w:cs="Arial"/>
-                <w:sz w:val="22"/>
-                <w:szCs w:val="22"/>
-              </w:rPr>
-            </w:pPr>
-            <w:r>
-              <w:rPr>
-                <w:rFonts w:ascii="Arial" w:hAnsi="Arial" w:cs="Arial"/>
-                <w:sz w:val="22"/>
-                <w:szCs w:val="22"/>
-              </w:rPr>
-              <w:fldChar w:fldCharType="begin">
-                <w:ffData>
-                  <w:name w:val=""/>
-                  <w:enabled/>
-                  <w:calcOnExit w:val="0"/>
-                  <w:checkBox>
-                    <w:sizeAuto/>
-                    <w:default w:val="1"/>
-                  </w:checkBox>
-                </w:ffData>
-              </w:fldChar>
-            </w:r>
-            <w:r>
-              <w:rPr>
-                <w:rFonts w:ascii="Arial" w:hAnsi="Arial" w:cs="Arial"/>
-                <w:sz w:val="22"/>
-                <w:szCs w:val="22"/>
-              </w:rPr>
-              <w:instrText xml:space="preserve"> FORMCHECKBOX </w:instrText>
-            </w:r>
-            <w:r>
-              <w:rPr>
-                <w:rFonts w:ascii="Arial" w:hAnsi="Arial" w:cs="Arial"/>
-                <w:sz w:val="22"/>
-                <w:szCs w:val="22"/>
-              </w:rPr>
-            </w:r>
-            <w:r>
-              <w:rPr>
-                <w:rFonts w:ascii="Arial" w:hAnsi="Arial" w:cs="Arial"/>
-                <w:sz w:val="22"/>
-                <w:szCs w:val="22"/>
-              </w:rPr>
-              <w:fldChar w:fldCharType="separate"/>
-            </w:r>
-            <w:r>
-              <w:rPr>
-                <w:rFonts w:ascii="Arial" w:hAnsi="Arial" w:cs="Arial"/>
-                <w:sz w:val="22"/>
-                <w:szCs w:val="22"/>
-              </w:rPr>
-              <w:fldChar w:fldCharType="end"/>
-            </w:r>
-          </w:p>
-        </w:tc>
+        <w:sdt>
+          <w:sdtPr>
+            <w:rPr>
+              <w:rFonts w:ascii="Arial" w:hAnsi="Arial" w:cs="Arial"/>
+              <w:sz w:val="22"/>
+              <w:szCs w:val="22"/>
+            </w:rPr>
+            <w:alias w:val="Posturas forzadas, espacio insuficiente."/>
+            <w:tag w:val="Posturas forzadas, espacio insuficiente."/>
+            <w:id w:val="1782220228"/>
+            <w14:checkbox>
+              <w14:checked w14:val="0"/>
+              <w14:checkedState w14:val="2612" w14:font="MS Gothic"/>
+              <w14:uncheckedState w14:val="2610" w14:font="MS Gothic"/>
+            </w14:checkbox>
+          </w:sdtPr>
+          <w:sdtContent>
+            <w:tc>
+              <w:tcPr>
+                <w:tcW w:w="516" w:type="dxa"/>
+                <w:vAlign w:val="center"/>
+              </w:tcPr>
+              <w:p>
+                <w:pPr>
+                  <w:rPr>
+                    <w:rFonts w:ascii="Arial" w:hAnsi="Arial" w:cs="Arial"/>
+                    <w:sz w:val="22"/>
+                    <w:szCs w:val="22"/>
+                  </w:rPr>
+                </w:pPr>
+                <w:r>
+                  <w:rPr>
+                    <w:rFonts w:ascii="MS Gothic" w:eastAsia="MS Gothic" w:hAnsi="MS Gothic" w:cs="Arial" w:hint="eastAsia"/>
+                    <w:sz w:val="22"/>
+                    <w:szCs w:val="22"/>
+                  </w:rPr>
+                  <w:t>☐</w:t>
+                </w:r>
+              </w:p>
+            </w:tc>
+          </w:sdtContent>
+        </w:sdt>
         <w:tc>
           <w:tcPr>
             <w:tcW w:w="2976" w:type="dxa"/>
@@ -6250,70 +5826,48 @@
             </w:r>
           </w:p>
         </w:tc>
-        <w:tc>
-          <w:tcPr>
-            <w:tcW w:w="503" w:type="dxa"/>
-            <w:vAlign w:val="center"/>
-          </w:tcPr>
-          <w:p>
-            <w:pPr>
-              <w:rPr>
-                <w:rFonts w:ascii="Arial" w:hAnsi="Arial" w:cs="Arial"/>
-                <w:sz w:val="22"/>
-                <w:szCs w:val="22"/>
-              </w:rPr>
-            </w:pPr>
-            <w:r>
-              <w:rPr>
-                <w:rFonts w:ascii="Arial" w:hAnsi="Arial" w:cs="Arial"/>
-                <w:sz w:val="22"/>
-                <w:szCs w:val="22"/>
-              </w:rPr>
-              <w:fldChar w:fldCharType="begin">
-                <w:ffData>
-                  <w:name w:val=""/>
-                  <w:enabled/>
-                  <w:calcOnExit w:val="0"/>
-                  <w:checkBox>
-                    <w:sizeAuto/>
-                    <w:default w:val="0"/>
-                  </w:checkBox>
-                </w:ffData>
-              </w:fldChar>
-            </w:r>
-            <w:r>
-              <w:rPr>
-                <w:rFonts w:ascii="Arial" w:hAnsi="Arial" w:cs="Arial"/>
-                <w:sz w:val="22"/>
-                <w:szCs w:val="22"/>
-              </w:rPr>
-              <w:instrText xml:space="preserve"> FORMCHECKBOX </w:instrText>
-            </w:r>
-            <w:r>
-              <w:rPr>
-                <w:rFonts w:ascii="Arial" w:hAnsi="Arial" w:cs="Arial"/>
-                <w:sz w:val="22"/>
-                <w:szCs w:val="22"/>
-              </w:rPr>
-            </w:r>
-            <w:r>
-              <w:rPr>
-                <w:rFonts w:ascii="Arial" w:hAnsi="Arial" w:cs="Arial"/>
-                <w:sz w:val="22"/>
-                <w:szCs w:val="22"/>
-              </w:rPr>
-              <w:fldChar w:fldCharType="separate"/>
-            </w:r>
-            <w:r>
-              <w:rPr>
-                <w:rFonts w:ascii="Arial" w:hAnsi="Arial" w:cs="Arial"/>
-                <w:sz w:val="22"/>
-                <w:szCs w:val="22"/>
-              </w:rPr>
-              <w:fldChar w:fldCharType="end"/>
-            </w:r>
-          </w:p>
-        </w:tc>
+        <w:sdt>
+          <w:sdtPr>
+            <w:rPr>
+              <w:rFonts w:ascii="Arial" w:hAnsi="Arial" w:cs="Arial"/>
+              <w:sz w:val="22"/>
+              <w:szCs w:val="22"/>
+            </w:rPr>
+            <w:alias w:val="Sobrecarga de trabajo – Esfuerzos."/>
+            <w:tag w:val="Sobrecarga de trabajo – Esfuerzos."/>
+            <w:id w:val="80964503"/>
+            <w14:checkbox>
+              <w14:checked w14:val="0"/>
+              <w14:checkedState w14:val="2612" w14:font="MS Gothic"/>
+              <w14:uncheckedState w14:val="2610" w14:font="MS Gothic"/>
+            </w14:checkbox>
+          </w:sdtPr>
+          <w:sdtContent>
+            <w:tc>
+              <w:tcPr>
+                <w:tcW w:w="503" w:type="dxa"/>
+                <w:vAlign w:val="center"/>
+              </w:tcPr>
+              <w:p>
+                <w:pPr>
+                  <w:rPr>
+                    <w:rFonts w:ascii="Arial" w:hAnsi="Arial" w:cs="Arial"/>
+                    <w:sz w:val="22"/>
+                    <w:szCs w:val="22"/>
+                  </w:rPr>
+                </w:pPr>
+                <w:r>
+                  <w:rPr>
+                    <w:rFonts w:ascii="MS Gothic" w:eastAsia="MS Gothic" w:hAnsi="MS Gothic" w:cs="Arial" w:hint="eastAsia"/>
+                    <w:sz w:val="22"/>
+                    <w:szCs w:val="22"/>
+                  </w:rPr>
+                  <w:t>☐</w:t>
+                </w:r>
+              </w:p>
+            </w:tc>
+          </w:sdtContent>
+        </w:sdt>
         <w:tc>
           <w:tcPr>
             <w:tcW w:w="2551" w:type="dxa"/>
@@ -6389,70 +5943,48 @@
             </w:r>
           </w:p>
         </w:tc>
-        <w:tc>
-          <w:tcPr>
-            <w:tcW w:w="516" w:type="dxa"/>
-            <w:vAlign w:val="center"/>
-          </w:tcPr>
-          <w:p>
-            <w:pPr>
-              <w:rPr>
-                <w:rFonts w:ascii="Arial" w:hAnsi="Arial" w:cs="Arial"/>
-                <w:sz w:val="22"/>
-                <w:szCs w:val="22"/>
-              </w:rPr>
-            </w:pPr>
-            <w:r>
-              <w:rPr>
-                <w:rFonts w:ascii="Arial" w:hAnsi="Arial" w:cs="Arial"/>
-                <w:sz w:val="22"/>
-                <w:szCs w:val="22"/>
-              </w:rPr>
-              <w:fldChar w:fldCharType="begin">
-                <w:ffData>
-                  <w:name w:val=""/>
-                  <w:enabled/>
-                  <w:calcOnExit w:val="0"/>
-                  <w:checkBox>
-                    <w:sizeAuto/>
-                    <w:default w:val="0"/>
-                  </w:checkBox>
-                </w:ffData>
-              </w:fldChar>
-            </w:r>
-            <w:r>
-              <w:rPr>
-                <w:rFonts w:ascii="Arial" w:hAnsi="Arial" w:cs="Arial"/>
-                <w:sz w:val="22"/>
-                <w:szCs w:val="22"/>
-              </w:rPr>
-              <w:instrText xml:space="preserve"> FORMCHECKBOX </w:instrText>
-            </w:r>
-            <w:r>
-              <w:rPr>
-                <w:rFonts w:ascii="Arial" w:hAnsi="Arial" w:cs="Arial"/>
-                <w:sz w:val="22"/>
-                <w:szCs w:val="22"/>
-              </w:rPr>
-            </w:r>
-            <w:r>
-              <w:rPr>
-                <w:rFonts w:ascii="Arial" w:hAnsi="Arial" w:cs="Arial"/>
-                <w:sz w:val="22"/>
-                <w:szCs w:val="22"/>
-              </w:rPr>
-              <w:fldChar w:fldCharType="separate"/>
-            </w:r>
-            <w:r>
-              <w:rPr>
-                <w:rFonts w:ascii="Arial" w:hAnsi="Arial" w:cs="Arial"/>
-                <w:sz w:val="22"/>
-                <w:szCs w:val="22"/>
-              </w:rPr>
-              <w:fldChar w:fldCharType="end"/>
-            </w:r>
-          </w:p>
-        </w:tc>
+        <w:sdt>
+          <w:sdtPr>
+            <w:rPr>
+              <w:rFonts w:ascii="Arial" w:hAnsi="Arial" w:cs="Arial"/>
+              <w:sz w:val="22"/>
+              <w:szCs w:val="22"/>
+            </w:rPr>
+            <w:alias w:val="Aberturas y huecos desprotegidos"/>
+            <w:tag w:val="Aberturas y huecos desprotegidos"/>
+            <w:id w:val="-1346091869"/>
+            <w14:checkbox>
+              <w14:checked w14:val="0"/>
+              <w14:checkedState w14:val="2612" w14:font="MS Gothic"/>
+              <w14:uncheckedState w14:val="2610" w14:font="MS Gothic"/>
+            </w14:checkbox>
+          </w:sdtPr>
+          <w:sdtContent>
+            <w:tc>
+              <w:tcPr>
+                <w:tcW w:w="516" w:type="dxa"/>
+                <w:vAlign w:val="center"/>
+              </w:tcPr>
+              <w:p>
+                <w:pPr>
+                  <w:rPr>
+                    <w:rFonts w:ascii="Arial" w:hAnsi="Arial" w:cs="Arial"/>
+                    <w:sz w:val="22"/>
+                    <w:szCs w:val="22"/>
+                  </w:rPr>
+                </w:pPr>
+                <w:r>
+                  <w:rPr>
+                    <w:rFonts w:ascii="MS Gothic" w:eastAsia="MS Gothic" w:hAnsi="MS Gothic" w:cs="Arial" w:hint="eastAsia"/>
+                    <w:sz w:val="22"/>
+                    <w:szCs w:val="22"/>
+                  </w:rPr>
+                  <w:t>☐</w:t>
+                </w:r>
+              </w:p>
+            </w:tc>
+          </w:sdtContent>
+        </w:sdt>
         <w:tc>
           <w:tcPr>
             <w:tcW w:w="2976" w:type="dxa"/>
@@ -6476,70 +6008,48 @@
             </w:r>
           </w:p>
         </w:tc>
-        <w:tc>
-          <w:tcPr>
-            <w:tcW w:w="503" w:type="dxa"/>
-            <w:vAlign w:val="center"/>
-          </w:tcPr>
-          <w:p>
-            <w:pPr>
-              <w:rPr>
-                <w:rFonts w:ascii="Arial" w:hAnsi="Arial" w:cs="Arial"/>
-                <w:sz w:val="22"/>
-                <w:szCs w:val="22"/>
-              </w:rPr>
-            </w:pPr>
-            <w:r>
-              <w:rPr>
-                <w:rFonts w:ascii="Arial" w:hAnsi="Arial" w:cs="Arial"/>
-                <w:sz w:val="22"/>
-                <w:szCs w:val="22"/>
-              </w:rPr>
-              <w:fldChar w:fldCharType="begin">
-                <w:ffData>
-                  <w:name w:val=""/>
-                  <w:enabled/>
-                  <w:calcOnExit w:val="0"/>
-                  <w:checkBox>
-                    <w:sizeAuto/>
-                    <w:default w:val="0"/>
-                  </w:checkBox>
-                </w:ffData>
-              </w:fldChar>
-            </w:r>
-            <w:r>
-              <w:rPr>
-                <w:rFonts w:ascii="Arial" w:hAnsi="Arial" w:cs="Arial"/>
-                <w:sz w:val="22"/>
-                <w:szCs w:val="22"/>
-              </w:rPr>
-              <w:instrText xml:space="preserve"> FORMCHECKBOX </w:instrText>
-            </w:r>
-            <w:r>
-              <w:rPr>
-                <w:rFonts w:ascii="Arial" w:hAnsi="Arial" w:cs="Arial"/>
-                <w:sz w:val="22"/>
-                <w:szCs w:val="22"/>
-              </w:rPr>
-            </w:r>
-            <w:r>
-              <w:rPr>
-                <w:rFonts w:ascii="Arial" w:hAnsi="Arial" w:cs="Arial"/>
-                <w:sz w:val="22"/>
-                <w:szCs w:val="22"/>
-              </w:rPr>
-              <w:fldChar w:fldCharType="separate"/>
-            </w:r>
-            <w:r>
-              <w:rPr>
-                <w:rFonts w:ascii="Arial" w:hAnsi="Arial" w:cs="Arial"/>
-                <w:sz w:val="22"/>
-                <w:szCs w:val="22"/>
-              </w:rPr>
-              <w:fldChar w:fldCharType="end"/>
-            </w:r>
-          </w:p>
-        </w:tc>
+        <w:sdt>
+          <w:sdtPr>
+            <w:rPr>
+              <w:rFonts w:ascii="Arial" w:hAnsi="Arial" w:cs="Arial"/>
+              <w:sz w:val="22"/>
+              <w:szCs w:val="22"/>
+            </w:rPr>
+            <w:alias w:val="Falta coordinación entre trabajadores/as y/o empresas."/>
+            <w:tag w:val="Falta coordinación entre trabajadores/as y/o empresas."/>
+            <w:id w:val="1315919808"/>
+            <w14:checkbox>
+              <w14:checked w14:val="0"/>
+              <w14:checkedState w14:val="2612" w14:font="MS Gothic"/>
+              <w14:uncheckedState w14:val="2610" w14:font="MS Gothic"/>
+            </w14:checkbox>
+          </w:sdtPr>
+          <w:sdtContent>
+            <w:tc>
+              <w:tcPr>
+                <w:tcW w:w="503" w:type="dxa"/>
+                <w:vAlign w:val="center"/>
+              </w:tcPr>
+              <w:p>
+                <w:pPr>
+                  <w:rPr>
+                    <w:rFonts w:ascii="Arial" w:hAnsi="Arial" w:cs="Arial"/>
+                    <w:sz w:val="22"/>
+                    <w:szCs w:val="22"/>
+                  </w:rPr>
+                </w:pPr>
+                <w:r>
+                  <w:rPr>
+                    <w:rFonts w:ascii="MS Gothic" w:eastAsia="MS Gothic" w:hAnsi="MS Gothic" w:cs="Arial" w:hint="eastAsia"/>
+                    <w:sz w:val="22"/>
+                    <w:szCs w:val="22"/>
+                  </w:rPr>
+                  <w:t>☐</w:t>
+                </w:r>
+              </w:p>
+            </w:tc>
+          </w:sdtContent>
+        </w:sdt>
         <w:tc>
           <w:tcPr>
             <w:tcW w:w="2551" w:type="dxa"/>
@@ -6651,70 +6161,48 @@
             </w:r>
           </w:p>
         </w:tc>
-        <w:tc>
-          <w:tcPr>
-            <w:tcW w:w="516" w:type="dxa"/>
-            <w:vAlign w:val="center"/>
-          </w:tcPr>
-          <w:p>
-            <w:pPr>
-              <w:rPr>
-                <w:rFonts w:ascii="Arial" w:hAnsi="Arial" w:cs="Arial"/>
-                <w:sz w:val="22"/>
-                <w:szCs w:val="22"/>
-              </w:rPr>
-            </w:pPr>
-            <w:r>
-              <w:rPr>
-                <w:rFonts w:ascii="Arial" w:hAnsi="Arial" w:cs="Arial"/>
-                <w:sz w:val="22"/>
-                <w:szCs w:val="22"/>
-              </w:rPr>
-              <w:fldChar w:fldCharType="begin">
-                <w:ffData>
-                  <w:name w:val=""/>
-                  <w:enabled/>
-                  <w:calcOnExit w:val="0"/>
-                  <w:checkBox>
-                    <w:sizeAuto/>
-                    <w:default w:val="0"/>
-                  </w:checkBox>
-                </w:ffData>
-              </w:fldChar>
-            </w:r>
-            <w:r>
-              <w:rPr>
-                <w:rFonts w:ascii="Arial" w:hAnsi="Arial" w:cs="Arial"/>
-                <w:sz w:val="22"/>
-                <w:szCs w:val="22"/>
-              </w:rPr>
-              <w:instrText xml:space="preserve"> FORMCHECKBOX </w:instrText>
-            </w:r>
-            <w:r>
-              <w:rPr>
-                <w:rFonts w:ascii="Arial" w:hAnsi="Arial" w:cs="Arial"/>
-                <w:sz w:val="22"/>
-                <w:szCs w:val="22"/>
-              </w:rPr>
-            </w:r>
-            <w:r>
-              <w:rPr>
-                <w:rFonts w:ascii="Arial" w:hAnsi="Arial" w:cs="Arial"/>
-                <w:sz w:val="22"/>
-                <w:szCs w:val="22"/>
-              </w:rPr>
-              <w:fldChar w:fldCharType="separate"/>
-            </w:r>
-            <w:r>
-              <w:rPr>
-                <w:rFonts w:ascii="Arial" w:hAnsi="Arial" w:cs="Arial"/>
-                <w:sz w:val="22"/>
-                <w:szCs w:val="22"/>
-              </w:rPr>
-              <w:fldChar w:fldCharType="end"/>
-            </w:r>
-          </w:p>
-        </w:tc>
+        <w:sdt>
+          <w:sdtPr>
+            <w:rPr>
+              <w:rFonts w:ascii="Arial" w:hAnsi="Arial" w:cs="Arial"/>
+              <w:sz w:val="22"/>
+              <w:szCs w:val="22"/>
+            </w:rPr>
+            <w:alias w:val="No delimitar zonas de paso-trabajo-almacén."/>
+            <w:tag w:val="No delimitar zonas de paso-trabajo-almacén."/>
+            <w:id w:val="357620653"/>
+            <w14:checkbox>
+              <w14:checked w14:val="0"/>
+              <w14:checkedState w14:val="2612" w14:font="MS Gothic"/>
+              <w14:uncheckedState w14:val="2610" w14:font="MS Gothic"/>
+            </w14:checkbox>
+          </w:sdtPr>
+          <w:sdtContent>
+            <w:tc>
+              <w:tcPr>
+                <w:tcW w:w="516" w:type="dxa"/>
+                <w:vAlign w:val="center"/>
+              </w:tcPr>
+              <w:p>
+                <w:pPr>
+                  <w:rPr>
+                    <w:rFonts w:ascii="Arial" w:hAnsi="Arial" w:cs="Arial"/>
+                    <w:sz w:val="22"/>
+                    <w:szCs w:val="22"/>
+                  </w:rPr>
+                </w:pPr>
+                <w:r>
+                  <w:rPr>
+                    <w:rFonts w:ascii="MS Gothic" w:eastAsia="MS Gothic" w:hAnsi="MS Gothic" w:cs="Arial" w:hint="eastAsia"/>
+                    <w:sz w:val="22"/>
+                    <w:szCs w:val="22"/>
+                  </w:rPr>
+                  <w:t>☐</w:t>
+                </w:r>
+              </w:p>
+            </w:tc>
+          </w:sdtContent>
+        </w:sdt>
         <w:tc>
           <w:tcPr>
             <w:tcW w:w="2976" w:type="dxa"/>
@@ -6738,70 +6226,48 @@
             </w:r>
           </w:p>
         </w:tc>
-        <w:tc>
-          <w:tcPr>
-            <w:tcW w:w="503" w:type="dxa"/>
-            <w:vAlign w:val="center"/>
-          </w:tcPr>
-          <w:p>
-            <w:pPr>
-              <w:rPr>
-                <w:rFonts w:ascii="Arial" w:hAnsi="Arial" w:cs="Arial"/>
-                <w:sz w:val="22"/>
-                <w:szCs w:val="22"/>
-              </w:rPr>
-            </w:pPr>
-            <w:r>
-              <w:rPr>
-                <w:rFonts w:ascii="Arial" w:hAnsi="Arial" w:cs="Arial"/>
-                <w:sz w:val="22"/>
-                <w:szCs w:val="22"/>
-              </w:rPr>
-              <w:fldChar w:fldCharType="begin">
-                <w:ffData>
-                  <w:name w:val=""/>
-                  <w:enabled/>
-                  <w:calcOnExit w:val="0"/>
-                  <w:checkBox>
-                    <w:sizeAuto/>
-                    <w:default w:val="0"/>
-                  </w:checkBox>
-                </w:ffData>
-              </w:fldChar>
-            </w:r>
-            <w:r>
-              <w:rPr>
-                <w:rFonts w:ascii="Arial" w:hAnsi="Arial" w:cs="Arial"/>
-                <w:sz w:val="22"/>
-                <w:szCs w:val="22"/>
-              </w:rPr>
-              <w:instrText xml:space="preserve"> FORMCHECKBOX </w:instrText>
-            </w:r>
-            <w:r>
-              <w:rPr>
-                <w:rFonts w:ascii="Arial" w:hAnsi="Arial" w:cs="Arial"/>
-                <w:sz w:val="22"/>
-                <w:szCs w:val="22"/>
-              </w:rPr>
-            </w:r>
-            <w:r>
-              <w:rPr>
-                <w:rFonts w:ascii="Arial" w:hAnsi="Arial" w:cs="Arial"/>
-                <w:sz w:val="22"/>
-                <w:szCs w:val="22"/>
-              </w:rPr>
-              <w:fldChar w:fldCharType="separate"/>
-            </w:r>
-            <w:r>
-              <w:rPr>
-                <w:rFonts w:ascii="Arial" w:hAnsi="Arial" w:cs="Arial"/>
-                <w:sz w:val="22"/>
-                <w:szCs w:val="22"/>
-              </w:rPr>
-              <w:fldChar w:fldCharType="end"/>
-            </w:r>
-          </w:p>
-        </w:tc>
+        <w:sdt>
+          <w:sdtPr>
+            <w:rPr>
+              <w:rFonts w:ascii="Arial" w:hAnsi="Arial" w:cs="Arial"/>
+              <w:sz w:val="22"/>
+              <w:szCs w:val="22"/>
+            </w:rPr>
+            <w:alias w:val="Operaciones incompatibles."/>
+            <w:tag w:val="Operaciones incompatibles."/>
+            <w:id w:val="134918646"/>
+            <w14:checkbox>
+              <w14:checked w14:val="0"/>
+              <w14:checkedState w14:val="2612" w14:font="MS Gothic"/>
+              <w14:uncheckedState w14:val="2610" w14:font="MS Gothic"/>
+            </w14:checkbox>
+          </w:sdtPr>
+          <w:sdtContent>
+            <w:tc>
+              <w:tcPr>
+                <w:tcW w:w="503" w:type="dxa"/>
+                <w:vAlign w:val="center"/>
+              </w:tcPr>
+              <w:p>
+                <w:pPr>
+                  <w:rPr>
+                    <w:rFonts w:ascii="Arial" w:hAnsi="Arial" w:cs="Arial"/>
+                    <w:sz w:val="22"/>
+                    <w:szCs w:val="22"/>
+                  </w:rPr>
+                </w:pPr>
+                <w:r>
+                  <w:rPr>
+                    <w:rFonts w:ascii="MS Gothic" w:eastAsia="MS Gothic" w:hAnsi="MS Gothic" w:cs="Arial" w:hint="eastAsia"/>
+                    <w:sz w:val="22"/>
+                    <w:szCs w:val="22"/>
+                  </w:rPr>
+                  <w:t>☐</w:t>
+                </w:r>
+              </w:p>
+            </w:tc>
+          </w:sdtContent>
+        </w:sdt>
         <w:tc>
           <w:tcPr>
             <w:tcW w:w="2551" w:type="dxa"/>
@@ -6897,70 +6363,48 @@
             </w:r>
           </w:p>
         </w:tc>
-        <w:tc>
-          <w:tcPr>
-            <w:tcW w:w="516" w:type="dxa"/>
-            <w:vAlign w:val="center"/>
-          </w:tcPr>
-          <w:p>
-            <w:pPr>
-              <w:rPr>
-                <w:rFonts w:ascii="Arial" w:hAnsi="Arial" w:cs="Arial"/>
-                <w:sz w:val="22"/>
-                <w:szCs w:val="22"/>
-              </w:rPr>
-            </w:pPr>
-            <w:r>
-              <w:rPr>
-                <w:rFonts w:ascii="Arial" w:hAnsi="Arial" w:cs="Arial"/>
-                <w:sz w:val="22"/>
-                <w:szCs w:val="22"/>
-              </w:rPr>
-              <w:fldChar w:fldCharType="begin">
-                <w:ffData>
-                  <w:name w:val=""/>
-                  <w:enabled/>
-                  <w:calcOnExit w:val="0"/>
-                  <w:checkBox>
-                    <w:sizeAuto/>
-                    <w:default w:val="0"/>
-                  </w:checkBox>
-                </w:ffData>
-              </w:fldChar>
-            </w:r>
-            <w:r>
-              <w:rPr>
-                <w:rFonts w:ascii="Arial" w:hAnsi="Arial" w:cs="Arial"/>
-                <w:sz w:val="22"/>
-                <w:szCs w:val="22"/>
-              </w:rPr>
-              <w:instrText xml:space="preserve"> FORMCHECKBOX </w:instrText>
-            </w:r>
-            <w:r>
-              <w:rPr>
-                <w:rFonts w:ascii="Arial" w:hAnsi="Arial" w:cs="Arial"/>
-                <w:sz w:val="22"/>
-                <w:szCs w:val="22"/>
-              </w:rPr>
-            </w:r>
-            <w:r>
-              <w:rPr>
-                <w:rFonts w:ascii="Arial" w:hAnsi="Arial" w:cs="Arial"/>
-                <w:sz w:val="22"/>
-                <w:szCs w:val="22"/>
-              </w:rPr>
-              <w:fldChar w:fldCharType="separate"/>
-            </w:r>
-            <w:r>
-              <w:rPr>
-                <w:rFonts w:ascii="Arial" w:hAnsi="Arial" w:cs="Arial"/>
-                <w:sz w:val="22"/>
-                <w:szCs w:val="22"/>
-              </w:rPr>
-              <w:fldChar w:fldCharType="end"/>
-            </w:r>
-          </w:p>
-        </w:tc>
+        <w:sdt>
+          <w:sdtPr>
+            <w:rPr>
+              <w:rFonts w:ascii="Arial" w:hAnsi="Arial" w:cs="Arial"/>
+              <w:sz w:val="22"/>
+              <w:szCs w:val="22"/>
+            </w:rPr>
+            <w:alias w:val="Deficiencias en plataformas de trabajo"/>
+            <w:tag w:val="Deficiencias en plataformas de trabajo"/>
+            <w:id w:val="-1393507362"/>
+            <w14:checkbox>
+              <w14:checked w14:val="0"/>
+              <w14:checkedState w14:val="2612" w14:font="MS Gothic"/>
+              <w14:uncheckedState w14:val="2610" w14:font="MS Gothic"/>
+            </w14:checkbox>
+          </w:sdtPr>
+          <w:sdtContent>
+            <w:tc>
+              <w:tcPr>
+                <w:tcW w:w="516" w:type="dxa"/>
+                <w:vAlign w:val="center"/>
+              </w:tcPr>
+              <w:p>
+                <w:pPr>
+                  <w:rPr>
+                    <w:rFonts w:ascii="Arial" w:hAnsi="Arial" w:cs="Arial"/>
+                    <w:sz w:val="22"/>
+                    <w:szCs w:val="22"/>
+                  </w:rPr>
+                </w:pPr>
+                <w:r>
+                  <w:rPr>
+                    <w:rFonts w:ascii="MS Gothic" w:eastAsia="MS Gothic" w:hAnsi="MS Gothic" w:cs="Arial" w:hint="eastAsia"/>
+                    <w:sz w:val="22"/>
+                    <w:szCs w:val="22"/>
+                  </w:rPr>
+                  <w:t>☐</w:t>
+                </w:r>
+              </w:p>
+            </w:tc>
+          </w:sdtContent>
+        </w:sdt>
         <w:tc>
           <w:tcPr>
             <w:tcW w:w="2976" w:type="dxa"/>
@@ -6984,70 +6428,48 @@
             </w:r>
           </w:p>
         </w:tc>
-        <w:tc>
-          <w:tcPr>
-            <w:tcW w:w="503" w:type="dxa"/>
-            <w:vAlign w:val="center"/>
-          </w:tcPr>
-          <w:p>
-            <w:pPr>
-              <w:rPr>
-                <w:rFonts w:ascii="Arial" w:hAnsi="Arial" w:cs="Arial"/>
-                <w:sz w:val="22"/>
-                <w:szCs w:val="22"/>
-              </w:rPr>
-            </w:pPr>
-            <w:r>
-              <w:rPr>
-                <w:rFonts w:ascii="Arial" w:hAnsi="Arial" w:cs="Arial"/>
-                <w:sz w:val="22"/>
-                <w:szCs w:val="22"/>
-              </w:rPr>
-              <w:fldChar w:fldCharType="begin">
-                <w:ffData>
-                  <w:name w:val=""/>
-                  <w:enabled/>
-                  <w:calcOnExit w:val="0"/>
-                  <w:checkBox>
-                    <w:sizeAuto/>
-                    <w:default w:val="0"/>
-                  </w:checkBox>
-                </w:ffData>
-              </w:fldChar>
-            </w:r>
-            <w:r>
-              <w:rPr>
-                <w:rFonts w:ascii="Arial" w:hAnsi="Arial" w:cs="Arial"/>
-                <w:sz w:val="22"/>
-                <w:szCs w:val="22"/>
-              </w:rPr>
-              <w:instrText xml:space="preserve"> FORMCHECKBOX </w:instrText>
-            </w:r>
-            <w:r>
-              <w:rPr>
-                <w:rFonts w:ascii="Arial" w:hAnsi="Arial" w:cs="Arial"/>
-                <w:sz w:val="22"/>
-                <w:szCs w:val="22"/>
-              </w:rPr>
-            </w:r>
-            <w:r>
-              <w:rPr>
-                <w:rFonts w:ascii="Arial" w:hAnsi="Arial" w:cs="Arial"/>
-                <w:sz w:val="22"/>
-                <w:szCs w:val="22"/>
-              </w:rPr>
-              <w:fldChar w:fldCharType="separate"/>
-            </w:r>
-            <w:r>
-              <w:rPr>
-                <w:rFonts w:ascii="Arial" w:hAnsi="Arial" w:cs="Arial"/>
-                <w:sz w:val="22"/>
-                <w:szCs w:val="22"/>
-              </w:rPr>
-              <w:fldChar w:fldCharType="end"/>
-            </w:r>
-          </w:p>
-        </w:tc>
+        <w:sdt>
+          <w:sdtPr>
+            <w:rPr>
+              <w:rFonts w:ascii="Arial" w:hAnsi="Arial" w:cs="Arial"/>
+              <w:sz w:val="22"/>
+              <w:szCs w:val="22"/>
+            </w:rPr>
+            <w:alias w:val="Compra – alquiler de equipos sin considerar aspectos preventivos."/>
+            <w:tag w:val="Compra – alquiler de equipos sin considerar aspectos preventivos."/>
+            <w:id w:val="-340932114"/>
+            <w14:checkbox>
+              <w14:checked w14:val="0"/>
+              <w14:checkedState w14:val="2612" w14:font="MS Gothic"/>
+              <w14:uncheckedState w14:val="2610" w14:font="MS Gothic"/>
+            </w14:checkbox>
+          </w:sdtPr>
+          <w:sdtContent>
+            <w:tc>
+              <w:tcPr>
+                <w:tcW w:w="503" w:type="dxa"/>
+                <w:vAlign w:val="center"/>
+              </w:tcPr>
+              <w:p>
+                <w:pPr>
+                  <w:rPr>
+                    <w:rFonts w:ascii="Arial" w:hAnsi="Arial" w:cs="Arial"/>
+                    <w:sz w:val="22"/>
+                    <w:szCs w:val="22"/>
+                  </w:rPr>
+                </w:pPr>
+                <w:r>
+                  <w:rPr>
+                    <w:rFonts w:ascii="MS Gothic" w:eastAsia="MS Gothic" w:hAnsi="MS Gothic" w:cs="Arial" w:hint="eastAsia"/>
+                    <w:sz w:val="22"/>
+                    <w:szCs w:val="22"/>
+                  </w:rPr>
+                  <w:t>☐</w:t>
+                </w:r>
+              </w:p>
+            </w:tc>
+          </w:sdtContent>
+        </w:sdt>
         <w:tc>
           <w:tcPr>
             <w:tcW w:w="2551" w:type="dxa"/>
@@ -7149,73 +6571,51 @@
             </w:r>
           </w:p>
         </w:tc>
-        <w:tc>
-          <w:tcPr>
-            <w:tcW w:w="516" w:type="dxa"/>
-            <w:tcBorders>
-              <w:bottom w:val="single" w:sz="4" w:space="0" w:color="auto"/>
-            </w:tcBorders>
-            <w:vAlign w:val="center"/>
-          </w:tcPr>
-          <w:p>
-            <w:pPr>
-              <w:rPr>
-                <w:rFonts w:ascii="Arial" w:hAnsi="Arial" w:cs="Arial"/>
-                <w:sz w:val="22"/>
-                <w:szCs w:val="22"/>
-              </w:rPr>
-            </w:pPr>
-            <w:r>
-              <w:rPr>
-                <w:rFonts w:ascii="Arial" w:hAnsi="Arial" w:cs="Arial"/>
-                <w:sz w:val="22"/>
-                <w:szCs w:val="22"/>
-              </w:rPr>
-              <w:fldChar w:fldCharType="begin">
-                <w:ffData>
-                  <w:name w:val=""/>
-                  <w:enabled/>
-                  <w:calcOnExit w:val="0"/>
-                  <w:checkBox>
-                    <w:sizeAuto/>
-                    <w:default w:val="0"/>
-                  </w:checkBox>
-                </w:ffData>
-              </w:fldChar>
-            </w:r>
-            <w:r>
-              <w:rPr>
-                <w:rFonts w:ascii="Arial" w:hAnsi="Arial" w:cs="Arial"/>
-                <w:sz w:val="22"/>
-                <w:szCs w:val="22"/>
-              </w:rPr>
-              <w:instrText xml:space="preserve"> FORMCHECKBOX </w:instrText>
-            </w:r>
-            <w:r>
-              <w:rPr>
-                <w:rFonts w:ascii="Arial" w:hAnsi="Arial" w:cs="Arial"/>
-                <w:sz w:val="22"/>
-                <w:szCs w:val="22"/>
-              </w:rPr>
-            </w:r>
-            <w:r>
-              <w:rPr>
-                <w:rFonts w:ascii="Arial" w:hAnsi="Arial" w:cs="Arial"/>
-                <w:sz w:val="22"/>
-                <w:szCs w:val="22"/>
-              </w:rPr>
-              <w:fldChar w:fldCharType="separate"/>
-            </w:r>
-            <w:r>
-              <w:rPr>
-                <w:rFonts w:ascii="Arial" w:hAnsi="Arial" w:cs="Arial"/>
-                <w:sz w:val="22"/>
-                <w:szCs w:val="22"/>
-              </w:rPr>
-              <w:fldChar w:fldCharType="end"/>
-            </w:r>
-          </w:p>
-        </w:tc>
+        <w:sdt>
+          <w:sdtPr>
+            <w:rPr>
+              <w:rFonts w:ascii="Arial" w:hAnsi="Arial" w:cs="Arial"/>
+              <w:sz w:val="22"/>
+              <w:szCs w:val="22"/>
+            </w:rPr>
+            <w:alias w:val="Otros6"/>
+            <w:tag w:val="Otros6"/>
+            <w:id w:val="2092879770"/>
+            <w14:checkbox>
+              <w14:checked w14:val="0"/>
+              <w14:checkedState w14:val="2612" w14:font="MS Gothic"/>
+              <w14:uncheckedState w14:val="2610" w14:font="MS Gothic"/>
+            </w14:checkbox>
+          </w:sdtPr>
+          <w:sdtContent>
+            <w:tc>
+              <w:tcPr>
+                <w:tcW w:w="516" w:type="dxa"/>
+                <w:tcBorders>
+                  <w:bottom w:val="single" w:sz="4" w:space="0" w:color="auto"/>
+                </w:tcBorders>
+                <w:vAlign w:val="center"/>
+              </w:tcPr>
+              <w:p>
+                <w:pPr>
+                  <w:rPr>
+                    <w:rFonts w:ascii="Arial" w:hAnsi="Arial" w:cs="Arial"/>
+                    <w:sz w:val="22"/>
+                    <w:szCs w:val="22"/>
+                  </w:rPr>
+                </w:pPr>
+                <w:r>
+                  <w:rPr>
+                    <w:rFonts w:ascii="MS Gothic" w:eastAsia="MS Gothic" w:hAnsi="MS Gothic" w:cs="Arial" w:hint="eastAsia"/>
+                    <w:sz w:val="22"/>
+                    <w:szCs w:val="22"/>
+                  </w:rPr>
+                  <w:t>☐</w:t>
+                </w:r>
+              </w:p>
+            </w:tc>
+          </w:sdtContent>
+        </w:sdt>
         <w:tc>
           <w:tcPr>
             <w:tcW w:w="2976" w:type="dxa"/>
@@ -7259,70 +6659,48 @@
             </w:r>
           </w:p>
         </w:tc>
-        <w:tc>
-          <w:tcPr>
-            <w:tcW w:w="503" w:type="dxa"/>
-            <w:vAlign w:val="center"/>
-          </w:tcPr>
-          <w:p>
-            <w:pPr>
-              <w:rPr>
-                <w:rFonts w:ascii="Arial" w:hAnsi="Arial" w:cs="Arial"/>
-                <w:sz w:val="22"/>
-                <w:szCs w:val="22"/>
-              </w:rPr>
-            </w:pPr>
-            <w:r>
-              <w:rPr>
-                <w:rFonts w:ascii="Arial" w:hAnsi="Arial" w:cs="Arial"/>
-                <w:sz w:val="22"/>
-                <w:szCs w:val="22"/>
-              </w:rPr>
-              <w:fldChar w:fldCharType="begin">
-                <w:ffData>
-                  <w:name w:val=""/>
-                  <w:enabled/>
-                  <w:calcOnExit w:val="0"/>
-                  <w:checkBox>
-                    <w:sizeAuto/>
-                    <w:default w:val="0"/>
-                  </w:checkBox>
-                </w:ffData>
-              </w:fldChar>
-            </w:r>
-            <w:r>
-              <w:rPr>
-                <w:rFonts w:ascii="Arial" w:hAnsi="Arial" w:cs="Arial"/>
-                <w:sz w:val="22"/>
-                <w:szCs w:val="22"/>
-              </w:rPr>
-              <w:instrText xml:space="preserve"> FORMCHECKBOX </w:instrText>
-            </w:r>
-            <w:r>
-              <w:rPr>
-                <w:rFonts w:ascii="Arial" w:hAnsi="Arial" w:cs="Arial"/>
-                <w:sz w:val="22"/>
-                <w:szCs w:val="22"/>
-              </w:rPr>
-            </w:r>
-            <w:r>
-              <w:rPr>
-                <w:rFonts w:ascii="Arial" w:hAnsi="Arial" w:cs="Arial"/>
-                <w:sz w:val="22"/>
-                <w:szCs w:val="22"/>
-              </w:rPr>
-              <w:fldChar w:fldCharType="separate"/>
-            </w:r>
-            <w:r>
-              <w:rPr>
-                <w:rFonts w:ascii="Arial" w:hAnsi="Arial" w:cs="Arial"/>
-                <w:sz w:val="22"/>
-                <w:szCs w:val="22"/>
-              </w:rPr>
-              <w:fldChar w:fldCharType="end"/>
-            </w:r>
-          </w:p>
-        </w:tc>
+        <w:sdt>
+          <w:sdtPr>
+            <w:rPr>
+              <w:rFonts w:ascii="Arial" w:hAnsi="Arial" w:cs="Arial"/>
+              <w:sz w:val="22"/>
+              <w:szCs w:val="22"/>
+            </w:rPr>
+            <w:alias w:val="Mantenimiento de equipos inexistente ó inadecuado."/>
+            <w:tag w:val="Mantenimiento de equipos inexistente ó inadecuado."/>
+            <w:id w:val="1905711746"/>
+            <w14:checkbox>
+              <w14:checked w14:val="0"/>
+              <w14:checkedState w14:val="2612" w14:font="MS Gothic"/>
+              <w14:uncheckedState w14:val="2610" w14:font="MS Gothic"/>
+            </w14:checkbox>
+          </w:sdtPr>
+          <w:sdtContent>
+            <w:tc>
+              <w:tcPr>
+                <w:tcW w:w="503" w:type="dxa"/>
+                <w:vAlign w:val="center"/>
+              </w:tcPr>
+              <w:p>
+                <w:pPr>
+                  <w:rPr>
+                    <w:rFonts w:ascii="Arial" w:hAnsi="Arial" w:cs="Arial"/>
+                    <w:sz w:val="22"/>
+                    <w:szCs w:val="22"/>
+                  </w:rPr>
+                </w:pPr>
+                <w:r>
+                  <w:rPr>
+                    <w:rFonts w:ascii="MS Gothic" w:eastAsia="MS Gothic" w:hAnsi="MS Gothic" w:cs="Arial" w:hint="eastAsia"/>
+                    <w:sz w:val="22"/>
+                    <w:szCs w:val="22"/>
+                  </w:rPr>
+                  <w:t>☐</w:t>
+                </w:r>
+              </w:p>
+            </w:tc>
+          </w:sdtContent>
+        </w:sdt>
         <w:tc>
           <w:tcPr>
             <w:tcW w:w="2551" w:type="dxa"/>
@@ -7434,70 +6812,48 @@
             </w:r>
           </w:p>
         </w:tc>
-        <w:tc>
-          <w:tcPr>
-            <w:tcW w:w="503" w:type="dxa"/>
-            <w:vAlign w:val="center"/>
-          </w:tcPr>
-          <w:p>
-            <w:pPr>
-              <w:rPr>
-                <w:rFonts w:ascii="Arial" w:hAnsi="Arial" w:cs="Arial"/>
-                <w:sz w:val="22"/>
-                <w:szCs w:val="22"/>
-              </w:rPr>
-            </w:pPr>
-            <w:r>
-              <w:rPr>
-                <w:rFonts w:ascii="Arial" w:hAnsi="Arial" w:cs="Arial"/>
-                <w:sz w:val="22"/>
-                <w:szCs w:val="22"/>
-              </w:rPr>
-              <w:fldChar w:fldCharType="begin">
-                <w:ffData>
-                  <w:name w:val=""/>
-                  <w:enabled/>
-                  <w:calcOnExit w:val="0"/>
-                  <w:checkBox>
-                    <w:sizeAuto/>
-                    <w:default w:val="0"/>
-                  </w:checkBox>
-                </w:ffData>
-              </w:fldChar>
-            </w:r>
-            <w:r>
-              <w:rPr>
-                <w:rFonts w:ascii="Arial" w:hAnsi="Arial" w:cs="Arial"/>
-                <w:sz w:val="22"/>
-                <w:szCs w:val="22"/>
-              </w:rPr>
-              <w:instrText xml:space="preserve"> FORMCHECKBOX </w:instrText>
-            </w:r>
-            <w:r>
-              <w:rPr>
-                <w:rFonts w:ascii="Arial" w:hAnsi="Arial" w:cs="Arial"/>
-                <w:sz w:val="22"/>
-                <w:szCs w:val="22"/>
-              </w:rPr>
-            </w:r>
-            <w:r>
-              <w:rPr>
-                <w:rFonts w:ascii="Arial" w:hAnsi="Arial" w:cs="Arial"/>
-                <w:sz w:val="22"/>
-                <w:szCs w:val="22"/>
-              </w:rPr>
-              <w:fldChar w:fldCharType="separate"/>
-            </w:r>
-            <w:r>
-              <w:rPr>
-                <w:rFonts w:ascii="Arial" w:hAnsi="Arial" w:cs="Arial"/>
-                <w:sz w:val="22"/>
-                <w:szCs w:val="22"/>
-              </w:rPr>
-              <w:fldChar w:fldCharType="end"/>
-            </w:r>
-          </w:p>
-        </w:tc>
+        <w:sdt>
+          <w:sdtPr>
+            <w:rPr>
+              <w:rFonts w:ascii="Arial" w:hAnsi="Arial" w:cs="Arial"/>
+              <w:sz w:val="22"/>
+              <w:szCs w:val="22"/>
+            </w:rPr>
+            <w:alias w:val="Inexistencia de EPI`s"/>
+            <w:tag w:val="Inexistencia de EPI`s"/>
+            <w:id w:val="-1087772323"/>
+            <w14:checkbox>
+              <w14:checked w14:val="0"/>
+              <w14:checkedState w14:val="2612" w14:font="MS Gothic"/>
+              <w14:uncheckedState w14:val="2610" w14:font="MS Gothic"/>
+            </w14:checkbox>
+          </w:sdtPr>
+          <w:sdtContent>
+            <w:tc>
+              <w:tcPr>
+                <w:tcW w:w="503" w:type="dxa"/>
+                <w:vAlign w:val="center"/>
+              </w:tcPr>
+              <w:p>
+                <w:pPr>
+                  <w:rPr>
+                    <w:rFonts w:ascii="Arial" w:hAnsi="Arial" w:cs="Arial"/>
+                    <w:sz w:val="22"/>
+                    <w:szCs w:val="22"/>
+                  </w:rPr>
+                </w:pPr>
+                <w:r>
+                  <w:rPr>
+                    <w:rFonts w:ascii="MS Gothic" w:eastAsia="MS Gothic" w:hAnsi="MS Gothic" w:cs="Arial" w:hint="eastAsia"/>
+                    <w:sz w:val="22"/>
+                    <w:szCs w:val="22"/>
+                  </w:rPr>
+                  <w:t>☐</w:t>
+                </w:r>
+              </w:p>
+            </w:tc>
+          </w:sdtContent>
+        </w:sdt>
         <w:tc>
           <w:tcPr>
             <w:tcW w:w="2551" w:type="dxa"/>
@@ -7592,70 +6948,48 @@
             </w:r>
           </w:p>
         </w:tc>
-        <w:tc>
-          <w:tcPr>
-            <w:tcW w:w="516" w:type="dxa"/>
-            <w:vAlign w:val="center"/>
-          </w:tcPr>
-          <w:p>
-            <w:pPr>
-              <w:rPr>
-                <w:rFonts w:ascii="Arial" w:hAnsi="Arial" w:cs="Arial"/>
-                <w:sz w:val="22"/>
-                <w:szCs w:val="22"/>
-              </w:rPr>
-            </w:pPr>
-            <w:r>
-              <w:rPr>
-                <w:rFonts w:ascii="Arial" w:hAnsi="Arial" w:cs="Arial"/>
-                <w:sz w:val="22"/>
-                <w:szCs w:val="22"/>
-              </w:rPr>
-              <w:fldChar w:fldCharType="begin">
-                <w:ffData>
-                  <w:name w:val=""/>
-                  <w:enabled/>
-                  <w:calcOnExit w:val="0"/>
-                  <w:checkBox>
-                    <w:sizeAuto/>
-                    <w:default w:val="0"/>
-                  </w:checkBox>
-                </w:ffData>
-              </w:fldChar>
-            </w:r>
-            <w:r>
-              <w:rPr>
-                <w:rFonts w:ascii="Arial" w:hAnsi="Arial" w:cs="Arial"/>
-                <w:sz w:val="22"/>
-                <w:szCs w:val="22"/>
-              </w:rPr>
-              <w:instrText xml:space="preserve"> FORMCHECKBOX </w:instrText>
-            </w:r>
-            <w:r>
-              <w:rPr>
-                <w:rFonts w:ascii="Arial" w:hAnsi="Arial" w:cs="Arial"/>
-                <w:sz w:val="22"/>
-                <w:szCs w:val="22"/>
-              </w:rPr>
-            </w:r>
-            <w:r>
-              <w:rPr>
-                <w:rFonts w:ascii="Arial" w:hAnsi="Arial" w:cs="Arial"/>
-                <w:sz w:val="22"/>
-                <w:szCs w:val="22"/>
-              </w:rPr>
-              <w:fldChar w:fldCharType="separate"/>
-            </w:r>
-            <w:r>
-              <w:rPr>
-                <w:rFonts w:ascii="Arial" w:hAnsi="Arial" w:cs="Arial"/>
-                <w:sz w:val="22"/>
-                <w:szCs w:val="22"/>
-              </w:rPr>
-              <w:fldChar w:fldCharType="end"/>
-            </w:r>
-          </w:p>
-        </w:tc>
+        <w:sdt>
+          <w:sdtPr>
+            <w:rPr>
+              <w:rFonts w:ascii="Arial" w:hAnsi="Arial" w:cs="Arial"/>
+              <w:sz w:val="22"/>
+              <w:szCs w:val="22"/>
+            </w:rPr>
+            <w:alias w:val="Desconocimiento de los Riesgos."/>
+            <w:tag w:val="Desconocimiento de los Riesgos."/>
+            <w:id w:val="-98797799"/>
+            <w14:checkbox>
+              <w14:checked w14:val="0"/>
+              <w14:checkedState w14:val="2612" w14:font="MS Gothic"/>
+              <w14:uncheckedState w14:val="2610" w14:font="MS Gothic"/>
+            </w14:checkbox>
+          </w:sdtPr>
+          <w:sdtContent>
+            <w:tc>
+              <w:tcPr>
+                <w:tcW w:w="516" w:type="dxa"/>
+                <w:vAlign w:val="center"/>
+              </w:tcPr>
+              <w:p>
+                <w:pPr>
+                  <w:rPr>
+                    <w:rFonts w:ascii="Arial" w:hAnsi="Arial" w:cs="Arial"/>
+                    <w:sz w:val="22"/>
+                    <w:szCs w:val="22"/>
+                  </w:rPr>
+                </w:pPr>
+                <w:r>
+                  <w:rPr>
+                    <w:rFonts w:ascii="MS Gothic" w:eastAsia="MS Gothic" w:hAnsi="MS Gothic" w:cs="Arial" w:hint="eastAsia"/>
+                    <w:sz w:val="22"/>
+                    <w:szCs w:val="22"/>
+                  </w:rPr>
+                  <w:t>☐</w:t>
+                </w:r>
+              </w:p>
+            </w:tc>
+          </w:sdtContent>
+        </w:sdt>
         <w:tc>
           <w:tcPr>
             <w:tcW w:w="2976" w:type="dxa"/>
@@ -7679,70 +7013,48 @@
             </w:r>
           </w:p>
         </w:tc>
-        <w:tc>
-          <w:tcPr>
-            <w:tcW w:w="503" w:type="dxa"/>
-            <w:vAlign w:val="center"/>
-          </w:tcPr>
-          <w:p>
-            <w:pPr>
-              <w:rPr>
-                <w:rFonts w:ascii="Arial" w:hAnsi="Arial" w:cs="Arial"/>
-                <w:sz w:val="22"/>
-                <w:szCs w:val="22"/>
-              </w:rPr>
-            </w:pPr>
-            <w:r>
-              <w:rPr>
-                <w:rFonts w:ascii="Arial" w:hAnsi="Arial" w:cs="Arial"/>
-                <w:sz w:val="22"/>
-                <w:szCs w:val="22"/>
-              </w:rPr>
-              <w:fldChar w:fldCharType="begin">
-                <w:ffData>
-                  <w:name w:val=""/>
-                  <w:enabled/>
-                  <w:calcOnExit w:val="0"/>
-                  <w:checkBox>
-                    <w:sizeAuto/>
-                    <w:default w:val="0"/>
-                  </w:checkBox>
-                </w:ffData>
-              </w:fldChar>
-            </w:r>
-            <w:r>
-              <w:rPr>
-                <w:rFonts w:ascii="Arial" w:hAnsi="Arial" w:cs="Arial"/>
-                <w:sz w:val="22"/>
-                <w:szCs w:val="22"/>
-              </w:rPr>
-              <w:instrText xml:space="preserve"> FORMCHECKBOX </w:instrText>
-            </w:r>
-            <w:r>
-              <w:rPr>
-                <w:rFonts w:ascii="Arial" w:hAnsi="Arial" w:cs="Arial"/>
-                <w:sz w:val="22"/>
-                <w:szCs w:val="22"/>
-              </w:rPr>
-            </w:r>
-            <w:r>
-              <w:rPr>
-                <w:rFonts w:ascii="Arial" w:hAnsi="Arial" w:cs="Arial"/>
-                <w:sz w:val="22"/>
-                <w:szCs w:val="22"/>
-              </w:rPr>
-              <w:fldChar w:fldCharType="separate"/>
-            </w:r>
-            <w:r>
-              <w:rPr>
-                <w:rFonts w:ascii="Arial" w:hAnsi="Arial" w:cs="Arial"/>
-                <w:sz w:val="22"/>
-                <w:szCs w:val="22"/>
-              </w:rPr>
-              <w:fldChar w:fldCharType="end"/>
-            </w:r>
-          </w:p>
-        </w:tc>
+        <w:sdt>
+          <w:sdtPr>
+            <w:rPr>
+              <w:rFonts w:ascii="Arial" w:hAnsi="Arial" w:cs="Arial"/>
+              <w:sz w:val="22"/>
+              <w:szCs w:val="22"/>
+            </w:rPr>
+            <w:alias w:val="Falta de formación-información."/>
+            <w:tag w:val="Falta de formación-información."/>
+            <w:id w:val="-1842534749"/>
+            <w14:checkbox>
+              <w14:checked w14:val="0"/>
+              <w14:checkedState w14:val="2612" w14:font="MS Gothic"/>
+              <w14:uncheckedState w14:val="2610" w14:font="MS Gothic"/>
+            </w14:checkbox>
+          </w:sdtPr>
+          <w:sdtContent>
+            <w:tc>
+              <w:tcPr>
+                <w:tcW w:w="503" w:type="dxa"/>
+                <w:vAlign w:val="center"/>
+              </w:tcPr>
+              <w:p>
+                <w:pPr>
+                  <w:rPr>
+                    <w:rFonts w:ascii="Arial" w:hAnsi="Arial" w:cs="Arial"/>
+                    <w:sz w:val="22"/>
+                    <w:szCs w:val="22"/>
+                  </w:rPr>
+                </w:pPr>
+                <w:r>
+                  <w:rPr>
+                    <w:rFonts w:ascii="MS Gothic" w:eastAsia="MS Gothic" w:hAnsi="MS Gothic" w:cs="Arial" w:hint="eastAsia"/>
+                    <w:sz w:val="22"/>
+                    <w:szCs w:val="22"/>
+                  </w:rPr>
+                  <w:t>☐</w:t>
+                </w:r>
+              </w:p>
+            </w:tc>
+          </w:sdtContent>
+        </w:sdt>
         <w:tc>
           <w:tcPr>
             <w:tcW w:w="2551" w:type="dxa"/>
@@ -7837,70 +7149,48 @@
             </w:r>
           </w:p>
         </w:tc>
-        <w:tc>
-          <w:tcPr>
-            <w:tcW w:w="516" w:type="dxa"/>
-            <w:vAlign w:val="center"/>
-          </w:tcPr>
-          <w:p>
-            <w:pPr>
-              <w:rPr>
-                <w:rFonts w:ascii="Arial" w:hAnsi="Arial" w:cs="Arial"/>
-                <w:sz w:val="22"/>
-                <w:szCs w:val="22"/>
-              </w:rPr>
-            </w:pPr>
-            <w:r>
-              <w:rPr>
-                <w:rFonts w:ascii="Arial" w:hAnsi="Arial" w:cs="Arial"/>
-                <w:sz w:val="22"/>
-                <w:szCs w:val="22"/>
-              </w:rPr>
-              <w:fldChar w:fldCharType="begin">
-                <w:ffData>
-                  <w:name w:val=""/>
-                  <w:enabled/>
-                  <w:calcOnExit w:val="0"/>
-                  <w:checkBox>
-                    <w:sizeAuto/>
-                    <w:default w:val="0"/>
-                  </w:checkBox>
-                </w:ffData>
-              </w:fldChar>
-            </w:r>
-            <w:r>
-              <w:rPr>
-                <w:rFonts w:ascii="Arial" w:hAnsi="Arial" w:cs="Arial"/>
-                <w:sz w:val="22"/>
-                <w:szCs w:val="22"/>
-              </w:rPr>
-              <w:instrText xml:space="preserve"> FORMCHECKBOX </w:instrText>
-            </w:r>
-            <w:r>
-              <w:rPr>
-                <w:rFonts w:ascii="Arial" w:hAnsi="Arial" w:cs="Arial"/>
-                <w:sz w:val="22"/>
-                <w:szCs w:val="22"/>
-              </w:rPr>
-            </w:r>
-            <w:r>
-              <w:rPr>
-                <w:rFonts w:ascii="Arial" w:hAnsi="Arial" w:cs="Arial"/>
-                <w:sz w:val="22"/>
-                <w:szCs w:val="22"/>
-              </w:rPr>
-              <w:fldChar w:fldCharType="separate"/>
-            </w:r>
-            <w:r>
-              <w:rPr>
-                <w:rFonts w:ascii="Arial" w:hAnsi="Arial" w:cs="Arial"/>
-                <w:sz w:val="22"/>
-                <w:szCs w:val="22"/>
-              </w:rPr>
-              <w:fldChar w:fldCharType="end"/>
-            </w:r>
-          </w:p>
-        </w:tc>
+        <w:sdt>
+          <w:sdtPr>
+            <w:rPr>
+              <w:rFonts w:ascii="Arial" w:hAnsi="Arial" w:cs="Arial"/>
+              <w:sz w:val="22"/>
+              <w:szCs w:val="22"/>
+            </w:rPr>
+            <w:alias w:val="Desconocimientos medidas prevención adoptar."/>
+            <w:tag w:val="Desconocimientos medidas prevención adoptar."/>
+            <w:id w:val="-2082900001"/>
+            <w14:checkbox>
+              <w14:checked w14:val="0"/>
+              <w14:checkedState w14:val="2612" w14:font="MS Gothic"/>
+              <w14:uncheckedState w14:val="2610" w14:font="MS Gothic"/>
+            </w14:checkbox>
+          </w:sdtPr>
+          <w:sdtContent>
+            <w:tc>
+              <w:tcPr>
+                <w:tcW w:w="516" w:type="dxa"/>
+                <w:vAlign w:val="center"/>
+              </w:tcPr>
+              <w:p>
+                <w:pPr>
+                  <w:rPr>
+                    <w:rFonts w:ascii="Arial" w:hAnsi="Arial" w:cs="Arial"/>
+                    <w:sz w:val="22"/>
+                    <w:szCs w:val="22"/>
+                  </w:rPr>
+                </w:pPr>
+                <w:r>
+                  <w:rPr>
+                    <w:rFonts w:ascii="MS Gothic" w:eastAsia="MS Gothic" w:hAnsi="MS Gothic" w:cs="Arial" w:hint="eastAsia"/>
+                    <w:sz w:val="22"/>
+                    <w:szCs w:val="22"/>
+                  </w:rPr>
+                  <w:t>☐</w:t>
+                </w:r>
+              </w:p>
+            </w:tc>
+          </w:sdtContent>
+        </w:sdt>
         <w:tc>
           <w:tcPr>
             <w:tcW w:w="2976" w:type="dxa"/>
@@ -7932,70 +7222,48 @@
             </w:r>
           </w:p>
         </w:tc>
-        <w:tc>
-          <w:tcPr>
-            <w:tcW w:w="503" w:type="dxa"/>
-            <w:vAlign w:val="center"/>
-          </w:tcPr>
-          <w:p>
-            <w:pPr>
-              <w:rPr>
-                <w:rFonts w:ascii="Arial" w:hAnsi="Arial" w:cs="Arial"/>
-                <w:sz w:val="22"/>
-                <w:szCs w:val="22"/>
-              </w:rPr>
-            </w:pPr>
-            <w:r>
-              <w:rPr>
-                <w:rFonts w:ascii="Arial" w:hAnsi="Arial" w:cs="Arial"/>
-                <w:sz w:val="22"/>
-                <w:szCs w:val="22"/>
-              </w:rPr>
-              <w:fldChar w:fldCharType="begin">
-                <w:ffData>
-                  <w:name w:val=""/>
-                  <w:enabled/>
-                  <w:calcOnExit w:val="0"/>
-                  <w:checkBox>
-                    <w:sizeAuto/>
-                    <w:default w:val="0"/>
-                  </w:checkBox>
-                </w:ffData>
-              </w:fldChar>
-            </w:r>
-            <w:r>
-              <w:rPr>
-                <w:rFonts w:ascii="Arial" w:hAnsi="Arial" w:cs="Arial"/>
-                <w:sz w:val="22"/>
-                <w:szCs w:val="22"/>
-              </w:rPr>
-              <w:instrText xml:space="preserve"> FORMCHECKBOX </w:instrText>
-            </w:r>
-            <w:r>
-              <w:rPr>
-                <w:rFonts w:ascii="Arial" w:hAnsi="Arial" w:cs="Arial"/>
-                <w:sz w:val="22"/>
-                <w:szCs w:val="22"/>
-              </w:rPr>
-            </w:r>
-            <w:r>
-              <w:rPr>
-                <w:rFonts w:ascii="Arial" w:hAnsi="Arial" w:cs="Arial"/>
-                <w:sz w:val="22"/>
-                <w:szCs w:val="22"/>
-              </w:rPr>
-              <w:fldChar w:fldCharType="separate"/>
-            </w:r>
-            <w:r>
-              <w:rPr>
-                <w:rFonts w:ascii="Arial" w:hAnsi="Arial" w:cs="Arial"/>
-                <w:sz w:val="22"/>
-                <w:szCs w:val="22"/>
-              </w:rPr>
-              <w:fldChar w:fldCharType="end"/>
-            </w:r>
-          </w:p>
-        </w:tc>
+        <w:sdt>
+          <w:sdtPr>
+            <w:rPr>
+              <w:rFonts w:ascii="Arial" w:hAnsi="Arial" w:cs="Arial"/>
+              <w:sz w:val="22"/>
+              <w:szCs w:val="22"/>
+            </w:rPr>
+            <w:alias w:val="Otros8"/>
+            <w:tag w:val="Otros8"/>
+            <w:id w:val="2054577146"/>
+            <w14:checkbox>
+              <w14:checked w14:val="0"/>
+              <w14:checkedState w14:val="2612" w14:font="MS Gothic"/>
+              <w14:uncheckedState w14:val="2610" w14:font="MS Gothic"/>
+            </w14:checkbox>
+          </w:sdtPr>
+          <w:sdtContent>
+            <w:tc>
+              <w:tcPr>
+                <w:tcW w:w="503" w:type="dxa"/>
+                <w:vAlign w:val="center"/>
+              </w:tcPr>
+              <w:p>
+                <w:pPr>
+                  <w:rPr>
+                    <w:rFonts w:ascii="Arial" w:hAnsi="Arial" w:cs="Arial"/>
+                    <w:sz w:val="22"/>
+                    <w:szCs w:val="22"/>
+                  </w:rPr>
+                </w:pPr>
+                <w:r>
+                  <w:rPr>
+                    <w:rFonts w:ascii="MS Gothic" w:eastAsia="MS Gothic" w:hAnsi="MS Gothic" w:cs="Arial" w:hint="eastAsia"/>
+                    <w:sz w:val="22"/>
+                    <w:szCs w:val="22"/>
+                  </w:rPr>
+                  <w:t>☐</w:t>
+                </w:r>
+              </w:p>
+            </w:tc>
+          </w:sdtContent>
+        </w:sdt>
         <w:tc>
           <w:tcPr>
             <w:tcW w:w="2551" w:type="dxa"/>
@@ -11855,7 +11123,6 @@
   <w:style w:type="character" w:default="1" w:styleId="Fuentedeprrafopredeter">
     <w:name w:val="Default Paragraph Font"/>
     <w:uiPriority w:val="1"/>
-    <w:semiHidden/>
     <w:unhideWhenUsed/>
   </w:style>
   <w:style w:type="table" w:default="1" w:styleId="Tablanormal">

</xml_diff>

<commit_message>
Model.Expediente: causas accidente implementado
</commit_message>
<xml_diff>
--- a/plantilla_ficha_accidente.docx
+++ b/plantilla_ficha_accidente.docx
@@ -277,6 +277,14 @@
                 <w:bCs/>
                 <w:sz w:val="20"/>
               </w:rPr>
+              <w:t xml:space="preserve"> </w:t>
+            </w:r>
+            <w:r>
+              <w:rPr>
+                <w:rFonts w:ascii="Arial" w:hAnsi="Arial" w:cs="Arial"/>
+                <w:bCs/>
+                <w:sz w:val="20"/>
+              </w:rPr>
               <w:t>años</w:t>
             </w:r>
           </w:p>
@@ -518,21 +526,13 @@
                 <w:rFonts w:ascii="Arial" w:hAnsi="Arial" w:cs="Arial"/>
                 <w:b/>
               </w:rPr>
-              <w:t>LUGAR DEL ACCIDENTE</w:t>
-            </w:r>
-            <w:proofErr w:type="gramStart"/>
+              <w:t>LUGAR DEL ACCIDENTE:</w:t>
+            </w:r>
             <w:r>
               <w:rPr>
                 <w:rFonts w:ascii="Arial" w:hAnsi="Arial" w:cs="Arial"/>
                 <w:b/>
               </w:rPr>
-              <w:t>:</w:t>
-            </w:r>
-            <w:r>
-              <w:rPr>
-                <w:rFonts w:ascii="Arial" w:hAnsi="Arial" w:cs="Arial"/>
-                <w:b/>
-              </w:rPr>
               <w:t xml:space="preserve"> </w:t>
             </w:r>
             <w:r>
@@ -548,15 +548,23 @@
                 <w:rFonts w:ascii="Arial" w:hAnsi="Arial" w:cs="Arial"/>
                 <w:bCs/>
               </w:rPr>
-              <w:t>{</w:t>
-            </w:r>
-            <w:proofErr w:type="gramEnd"/>
+              <w:t>{{</w:t>
+            </w:r>
+            <w:proofErr w:type="spellStart"/>
             <w:r>
               <w:rPr>
                 <w:rFonts w:ascii="Arial" w:hAnsi="Arial" w:cs="Arial"/>
                 <w:bCs/>
               </w:rPr>
-              <w:t>{lugar_accidente}}</w:t>
+              <w:t>lugar_accidente</w:t>
+            </w:r>
+            <w:proofErr w:type="spellEnd"/>
+            <w:r>
+              <w:rPr>
+                <w:rFonts w:ascii="Arial" w:hAnsi="Arial" w:cs="Arial"/>
+                <w:bCs/>
+              </w:rPr>
+              <w:t>}}</w:t>
             </w:r>
             <w:bookmarkEnd w:id="4"/>
           </w:p>
@@ -643,6 +651,7 @@
               </w:rPr>
               <w:t>{{</w:t>
             </w:r>
+            <w:proofErr w:type="spellStart"/>
             <w:r>
               <w:rPr>
                 <w:rFonts w:ascii="Arial" w:hAnsi="Arial" w:cs="Arial"/>
@@ -650,6 +659,7 @@
               </w:rPr>
               <w:t>fecha_accidente</w:t>
             </w:r>
+            <w:proofErr w:type="spellEnd"/>
             <w:r>
               <w:rPr>
                 <w:rFonts w:ascii="Arial" w:hAnsi="Arial" w:cs="Arial"/>
@@ -772,6 +782,7 @@
               </w:rPr>
               <w:t>{{</w:t>
             </w:r>
+            <w:proofErr w:type="spellStart"/>
             <w:r>
               <w:rPr>
                 <w:rFonts w:ascii="Arial" w:hAnsi="Arial" w:cs="Arial"/>
@@ -779,6 +790,7 @@
               </w:rPr>
               <w:t>lesion</w:t>
             </w:r>
+            <w:proofErr w:type="spellEnd"/>
             <w:r>
               <w:rPr>
                 <w:rFonts w:ascii="Arial" w:hAnsi="Arial" w:cs="Arial"/>
@@ -1219,7 +1231,23 @@
                 <w:rFonts w:ascii="Arial" w:hAnsi="Arial" w:cs="Arial"/>
                 <w:sz w:val="22"/>
               </w:rPr>
-              <w:t>{{descripción_hechos}}</w:t>
+              <w:t>{{</w:t>
+            </w:r>
+            <w:proofErr w:type="spellStart"/>
+            <w:r>
+              <w:rPr>
+                <w:rFonts w:ascii="Arial" w:hAnsi="Arial" w:cs="Arial"/>
+                <w:sz w:val="22"/>
+              </w:rPr>
+              <w:t>descripción_hechos</w:t>
+            </w:r>
+            <w:proofErr w:type="spellEnd"/>
+            <w:r>
+              <w:rPr>
+                <w:rFonts w:ascii="Arial" w:hAnsi="Arial" w:cs="Arial"/>
+                <w:sz w:val="22"/>
+              </w:rPr>
+              <w:t>}}</w:t>
             </w:r>
             <w:bookmarkEnd w:id="8"/>
           </w:p>
@@ -1853,7 +1881,25 @@
                 <w:sz w:val="18"/>
                 <w:szCs w:val="18"/>
               </w:rPr>
-              <w:t>Atrapamientos por vuelco de maquinas.</w:t>
+              <w:t xml:space="preserve">Atrapamientos por vuelco de </w:t>
+            </w:r>
+            <w:proofErr w:type="spellStart"/>
+            <w:r>
+              <w:rPr>
+                <w:rFonts w:ascii="Arial" w:hAnsi="Arial" w:cs="Arial"/>
+                <w:sz w:val="18"/>
+                <w:szCs w:val="18"/>
+              </w:rPr>
+              <w:t>maquinas</w:t>
+            </w:r>
+            <w:proofErr w:type="spellEnd"/>
+            <w:r>
+              <w:rPr>
+                <w:rFonts w:ascii="Arial" w:hAnsi="Arial" w:cs="Arial"/>
+                <w:sz w:val="18"/>
+                <w:szCs w:val="18"/>
+              </w:rPr>
+              <w:t>.</w:t>
             </w:r>
           </w:p>
         </w:tc>
@@ -3819,25 +3865,7 @@
                 <w:sz w:val="16"/>
                 <w:szCs w:val="16"/>
               </w:rPr>
-              <w:t xml:space="preserve">Desconocimiento medidas </w:t>
-            </w:r>
-            <w:proofErr w:type="gramStart"/>
-            <w:r>
-              <w:rPr>
-                <w:rFonts w:ascii="Arial" w:hAnsi="Arial" w:cs="Arial"/>
-                <w:sz w:val="16"/>
-                <w:szCs w:val="16"/>
-              </w:rPr>
-              <w:t>prevención  a</w:t>
-            </w:r>
-            <w:proofErr w:type="gramEnd"/>
-            <w:r>
-              <w:rPr>
-                <w:rFonts w:ascii="Arial" w:hAnsi="Arial" w:cs="Arial"/>
-                <w:sz w:val="16"/>
-                <w:szCs w:val="16"/>
-              </w:rPr>
-              <w:t xml:space="preserve"> aplicar.</w:t>
+              <w:t>Desconocimiento medidas prevención  a aplicar.</w:t>
             </w:r>
           </w:p>
         </w:tc>
@@ -3909,7 +3937,25 @@
                 <w:sz w:val="16"/>
                 <w:szCs w:val="16"/>
               </w:rPr>
-              <w:t>Paro emergencia inexistente ó ineficaz</w:t>
+              <w:t xml:space="preserve">Paro emergencia inexistente </w:t>
+            </w:r>
+            <w:proofErr w:type="spellStart"/>
+            <w:r>
+              <w:rPr>
+                <w:rFonts w:ascii="Arial" w:hAnsi="Arial" w:cs="Arial"/>
+                <w:sz w:val="16"/>
+                <w:szCs w:val="16"/>
+              </w:rPr>
+              <w:t>ó</w:t>
+            </w:r>
+            <w:proofErr w:type="spellEnd"/>
+            <w:r>
+              <w:rPr>
+                <w:rFonts w:ascii="Arial" w:hAnsi="Arial" w:cs="Arial"/>
+                <w:sz w:val="16"/>
+                <w:szCs w:val="16"/>
+              </w:rPr>
+              <w:t xml:space="preserve"> ineficaz</w:t>
             </w:r>
           </w:p>
         </w:tc>
@@ -3980,25 +4026,7 @@
                 <w:sz w:val="16"/>
                 <w:szCs w:val="16"/>
               </w:rPr>
-              <w:t xml:space="preserve">Objetos peligrosos por naturaleza (pesados, </w:t>
-            </w:r>
-            <w:proofErr w:type="gramStart"/>
-            <w:r>
-              <w:rPr>
-                <w:rFonts w:ascii="Arial" w:hAnsi="Arial" w:cs="Arial"/>
-                <w:sz w:val="16"/>
-                <w:szCs w:val="16"/>
-              </w:rPr>
-              <w:t>cortantes,...</w:t>
-            </w:r>
-            <w:proofErr w:type="gramEnd"/>
-            <w:r>
-              <w:rPr>
-                <w:rFonts w:ascii="Arial" w:hAnsi="Arial" w:cs="Arial"/>
-                <w:sz w:val="16"/>
-                <w:szCs w:val="16"/>
-              </w:rPr>
-              <w:t>)</w:t>
+              <w:t>Objetos peligrosos por naturaleza (pesados, cortantes,...)</w:t>
             </w:r>
           </w:p>
         </w:tc>
@@ -4449,8 +4477,18 @@
                 <w:sz w:val="16"/>
                 <w:szCs w:val="16"/>
               </w:rPr>
-              <w:t>No utilización de EPI`s</w:t>
-            </w:r>
+              <w:t xml:space="preserve">No utilización de </w:t>
+            </w:r>
+            <w:proofErr w:type="spellStart"/>
+            <w:r>
+              <w:rPr>
+                <w:rFonts w:ascii="Arial" w:hAnsi="Arial" w:cs="Arial"/>
+                <w:sz w:val="16"/>
+                <w:szCs w:val="16"/>
+              </w:rPr>
+              <w:t>EPI`s</w:t>
+            </w:r>
+            <w:proofErr w:type="spellEnd"/>
           </w:p>
         </w:tc>
       </w:tr>
@@ -4990,7 +5028,25 @@
                 <w:sz w:val="16"/>
                 <w:szCs w:val="16"/>
               </w:rPr>
-              <w:t>Iluminación insuficiente ó deslumbramiento.</w:t>
+              <w:t xml:space="preserve">Iluminación insuficiente </w:t>
+            </w:r>
+            <w:proofErr w:type="spellStart"/>
+            <w:r>
+              <w:rPr>
+                <w:rFonts w:ascii="Arial" w:hAnsi="Arial" w:cs="Arial"/>
+                <w:sz w:val="16"/>
+                <w:szCs w:val="16"/>
+              </w:rPr>
+              <w:t>ó</w:t>
+            </w:r>
+            <w:proofErr w:type="spellEnd"/>
+            <w:r>
+              <w:rPr>
+                <w:rFonts w:ascii="Arial" w:hAnsi="Arial" w:cs="Arial"/>
+                <w:sz w:val="16"/>
+                <w:szCs w:val="16"/>
+              </w:rPr>
+              <w:t xml:space="preserve"> deslumbramiento.</w:t>
             </w:r>
           </w:p>
         </w:tc>
@@ -5671,7 +5727,25 @@
                 <w:sz w:val="16"/>
                 <w:szCs w:val="16"/>
               </w:rPr>
-              <w:t>Mantenimiento ó limpieza del equipo de trabajo sin detenerlo.</w:t>
+              <w:t xml:space="preserve">Mantenimiento </w:t>
+            </w:r>
+            <w:proofErr w:type="spellStart"/>
+            <w:r>
+              <w:rPr>
+                <w:rFonts w:ascii="Arial" w:hAnsi="Arial" w:cs="Arial"/>
+                <w:sz w:val="16"/>
+                <w:szCs w:val="16"/>
+              </w:rPr>
+              <w:t>ó</w:t>
+            </w:r>
+            <w:proofErr w:type="spellEnd"/>
+            <w:r>
+              <w:rPr>
+                <w:rFonts w:ascii="Arial" w:hAnsi="Arial" w:cs="Arial"/>
+                <w:sz w:val="16"/>
+                <w:szCs w:val="16"/>
+              </w:rPr>
+              <w:t xml:space="preserve"> limpieza del equipo de trabajo sin detenerlo.</w:t>
             </w:r>
           </w:p>
         </w:tc>
@@ -6721,7 +6795,25 @@
                 <w:sz w:val="16"/>
                 <w:szCs w:val="16"/>
               </w:rPr>
-              <w:t>Mantenimiento de equipos inexistente ó inadecuado.</w:t>
+              <w:t xml:space="preserve">Mantenimiento de equipos inexistente </w:t>
+            </w:r>
+            <w:proofErr w:type="spellStart"/>
+            <w:r>
+              <w:rPr>
+                <w:rFonts w:ascii="Arial" w:hAnsi="Arial" w:cs="Arial"/>
+                <w:sz w:val="16"/>
+                <w:szCs w:val="16"/>
+              </w:rPr>
+              <w:t>ó</w:t>
+            </w:r>
+            <w:proofErr w:type="spellEnd"/>
+            <w:r>
+              <w:rPr>
+                <w:rFonts w:ascii="Arial" w:hAnsi="Arial" w:cs="Arial"/>
+                <w:sz w:val="16"/>
+                <w:szCs w:val="16"/>
+              </w:rPr>
+              <w:t xml:space="preserve"> inadecuado.</w:t>
             </w:r>
           </w:p>
         </w:tc>
@@ -6873,8 +6965,18 @@
                 <w:sz w:val="16"/>
                 <w:szCs w:val="16"/>
               </w:rPr>
-              <w:t>Inexistencia de EPI`s</w:t>
-            </w:r>
+              <w:t xml:space="preserve">Inexistencia de </w:t>
+            </w:r>
+            <w:proofErr w:type="spellStart"/>
+            <w:r>
+              <w:rPr>
+                <w:rFonts w:ascii="Arial" w:hAnsi="Arial" w:cs="Arial"/>
+                <w:sz w:val="16"/>
+                <w:szCs w:val="16"/>
+              </w:rPr>
+              <w:t>EPI`s</w:t>
+            </w:r>
+            <w:proofErr w:type="spellEnd"/>
           </w:p>
         </w:tc>
       </w:tr>
@@ -9137,8 +9239,16 @@
               <w:rPr>
                 <w:rFonts w:ascii="Arial" w:hAnsi="Arial" w:cs="Arial"/>
               </w:rPr>
-              <w:t>Sergio Cánovas Aleu</w:t>
-            </w:r>
+              <w:t xml:space="preserve">Sergio Cánovas </w:t>
+            </w:r>
+            <w:proofErr w:type="spellStart"/>
+            <w:r>
+              <w:rPr>
+                <w:rFonts w:ascii="Arial" w:hAnsi="Arial" w:cs="Arial"/>
+              </w:rPr>
+              <w:t>Aleu</w:t>
+            </w:r>
+            <w:proofErr w:type="spellEnd"/>
           </w:p>
         </w:tc>
         <w:tc>
@@ -11123,6 +11233,7 @@
   <w:style w:type="character" w:default="1" w:styleId="Fuentedeprrafopredeter">
     <w:name w:val="Default Paragraph Font"/>
     <w:uiPriority w:val="1"/>
+    <w:semiHidden/>
     <w:unhideWhenUsed/>
   </w:style>
   <w:style w:type="table" w:default="1" w:styleId="Tablanormal">

</xml_diff>

<commit_message>
Representa la lista de causas descritas por el expediente
</commit_message>
<xml_diff>
--- a/plantilla_ficha_accidente.docx
+++ b/plantilla_ficha_accidente.docx
@@ -260,17 +260,17 @@
                 <w:bCs/>
                 <w:sz w:val="20"/>
               </w:rPr>
-              <w:t>{{edad}}</w:t>
-            </w:r>
+              <w:t>{{edad</w:t>
+            </w:r>
+            <w:proofErr w:type="gramStart"/>
             <w:r>
               <w:rPr>
                 <w:rFonts w:ascii="Arial" w:hAnsi="Arial" w:cs="Arial"/>
                 <w:bCs/>
                 <w:sz w:val="20"/>
               </w:rPr>
-              <w:t xml:space="preserve"> </w:t>
-            </w:r>
-            <w:bookmarkEnd w:id="2"/>
+              <w:t>}}</w:t>
+            </w:r>
             <w:r>
               <w:rPr>
                 <w:rFonts w:ascii="Arial" w:hAnsi="Arial" w:cs="Arial"/>
@@ -279,14 +279,24 @@
               </w:rPr>
               <w:t xml:space="preserve"> </w:t>
             </w:r>
+            <w:bookmarkEnd w:id="2"/>
             <w:r>
               <w:rPr>
                 <w:rFonts w:ascii="Arial" w:hAnsi="Arial" w:cs="Arial"/>
                 <w:bCs/>
                 <w:sz w:val="20"/>
               </w:rPr>
+              <w:t xml:space="preserve"> </w:t>
+            </w:r>
+            <w:r>
+              <w:rPr>
+                <w:rFonts w:ascii="Arial" w:hAnsi="Arial" w:cs="Arial"/>
+                <w:bCs/>
+                <w:sz w:val="20"/>
+              </w:rPr>
               <w:t>años</w:t>
             </w:r>
+            <w:proofErr w:type="gramEnd"/>
           </w:p>
           <w:p>
             <w:pPr>
@@ -526,13 +536,21 @@
                 <w:rFonts w:ascii="Arial" w:hAnsi="Arial" w:cs="Arial"/>
                 <w:b/>
               </w:rPr>
-              <w:t>LUGAR DEL ACCIDENTE:</w:t>
-            </w:r>
+              <w:t>LUGAR DEL ACCIDENTE</w:t>
+            </w:r>
+            <w:proofErr w:type="gramStart"/>
             <w:r>
               <w:rPr>
                 <w:rFonts w:ascii="Arial" w:hAnsi="Arial" w:cs="Arial"/>
                 <w:b/>
               </w:rPr>
+              <w:t>:</w:t>
+            </w:r>
+            <w:r>
+              <w:rPr>
+                <w:rFonts w:ascii="Arial" w:hAnsi="Arial" w:cs="Arial"/>
+                <w:b/>
+              </w:rPr>
               <w:t xml:space="preserve"> </w:t>
             </w:r>
             <w:r>
@@ -548,7 +566,15 @@
                 <w:rFonts w:ascii="Arial" w:hAnsi="Arial" w:cs="Arial"/>
                 <w:bCs/>
               </w:rPr>
-              <w:t>{{</w:t>
+              <w:t>{</w:t>
+            </w:r>
+            <w:proofErr w:type="gramEnd"/>
+            <w:r>
+              <w:rPr>
+                <w:rFonts w:ascii="Arial" w:hAnsi="Arial" w:cs="Arial"/>
+                <w:bCs/>
+              </w:rPr>
+              <w:t>{</w:t>
             </w:r>
             <w:proofErr w:type="spellStart"/>
             <w:r>
@@ -2852,7 +2878,25 @@
                 <w:sz w:val="18"/>
                 <w:szCs w:val="18"/>
               </w:rPr>
-              <w:t>Golpes y contactos con elementos  móviles.</w:t>
+              <w:t xml:space="preserve">Golpes y contactos con </w:t>
+            </w:r>
+            <w:proofErr w:type="gramStart"/>
+            <w:r>
+              <w:rPr>
+                <w:rFonts w:ascii="Arial" w:hAnsi="Arial" w:cs="Arial"/>
+                <w:sz w:val="18"/>
+                <w:szCs w:val="18"/>
+              </w:rPr>
+              <w:t>elementos  móviles</w:t>
+            </w:r>
+            <w:proofErr w:type="gramEnd"/>
+            <w:r>
+              <w:rPr>
+                <w:rFonts w:ascii="Arial" w:hAnsi="Arial" w:cs="Arial"/>
+                <w:sz w:val="18"/>
+                <w:szCs w:val="18"/>
+              </w:rPr>
+              <w:t>.</w:t>
             </w:r>
           </w:p>
         </w:tc>
@@ -3865,7 +3909,25 @@
                 <w:sz w:val="16"/>
                 <w:szCs w:val="16"/>
               </w:rPr>
-              <w:t>Desconocimiento medidas prevención  a aplicar.</w:t>
+              <w:t xml:space="preserve">Desconocimiento medidas </w:t>
+            </w:r>
+            <w:proofErr w:type="gramStart"/>
+            <w:r>
+              <w:rPr>
+                <w:rFonts w:ascii="Arial" w:hAnsi="Arial" w:cs="Arial"/>
+                <w:sz w:val="16"/>
+                <w:szCs w:val="16"/>
+              </w:rPr>
+              <w:t>prevención  a</w:t>
+            </w:r>
+            <w:proofErr w:type="gramEnd"/>
+            <w:r>
+              <w:rPr>
+                <w:rFonts w:ascii="Arial" w:hAnsi="Arial" w:cs="Arial"/>
+                <w:sz w:val="16"/>
+                <w:szCs w:val="16"/>
+              </w:rPr>
+              <w:t xml:space="preserve"> aplicar.</w:t>
             </w:r>
           </w:p>
         </w:tc>
@@ -4026,7 +4088,25 @@
                 <w:sz w:val="16"/>
                 <w:szCs w:val="16"/>
               </w:rPr>
-              <w:t>Objetos peligrosos por naturaleza (pesados, cortantes,...)</w:t>
+              <w:t xml:space="preserve">Objetos peligrosos por naturaleza (pesados, </w:t>
+            </w:r>
+            <w:proofErr w:type="gramStart"/>
+            <w:r>
+              <w:rPr>
+                <w:rFonts w:ascii="Arial" w:hAnsi="Arial" w:cs="Arial"/>
+                <w:sz w:val="16"/>
+                <w:szCs w:val="16"/>
+              </w:rPr>
+              <w:t>cortantes,...</w:t>
+            </w:r>
+            <w:proofErr w:type="gramEnd"/>
+            <w:r>
+              <w:rPr>
+                <w:rFonts w:ascii="Arial" w:hAnsi="Arial" w:cs="Arial"/>
+                <w:sz w:val="16"/>
+                <w:szCs w:val="16"/>
+              </w:rPr>
+              <w:t>)</w:t>
             </w:r>
           </w:p>
         </w:tc>
@@ -4170,8 +4250,18 @@
                 <w:sz w:val="16"/>
                 <w:szCs w:val="16"/>
               </w:rPr>
-              <w:t>Dispositivos enclavamiento violados</w:t>
-            </w:r>
+              <w:t xml:space="preserve">Dispositivos </w:t>
+            </w:r>
+            <w:proofErr w:type="gramStart"/>
+            <w:r>
+              <w:rPr>
+                <w:rFonts w:ascii="Arial" w:hAnsi="Arial" w:cs="Arial"/>
+                <w:sz w:val="16"/>
+                <w:szCs w:val="16"/>
+              </w:rPr>
+              <w:t>enclavamiento violados</w:t>
+            </w:r>
+            <w:proofErr w:type="gramEnd"/>
           </w:p>
         </w:tc>
         <w:sdt>
@@ -4768,7 +4858,16 @@
                 <w:sz w:val="16"/>
                 <w:szCs w:val="16"/>
               </w:rPr>
-              <w:t>Otros.</w:t>
+              <w:t>Otros</w:t>
+            </w:r>
+            <w:proofErr w:type="gramStart"/>
+            <w:r>
+              <w:rPr>
+                <w:rFonts w:ascii="Arial" w:hAnsi="Arial" w:cs="Arial"/>
+                <w:sz w:val="16"/>
+                <w:szCs w:val="16"/>
+              </w:rPr>
+              <w:t>.</w:t>
             </w:r>
             <w:r>
               <w:rPr>
@@ -4786,6 +4885,7 @@
               </w:rPr>
               <w:t>.....................</w:t>
             </w:r>
+            <w:proofErr w:type="gramEnd"/>
           </w:p>
         </w:tc>
         <w:sdt>
@@ -6707,6 +6807,7 @@
                 <w:szCs w:val="16"/>
               </w:rPr>
             </w:pPr>
+            <w:proofErr w:type="gramStart"/>
             <w:r>
               <w:rPr>
                 <w:rFonts w:ascii="Arial" w:hAnsi="Arial" w:cs="Arial"/>
@@ -6731,6 +6832,7 @@
               </w:rPr>
               <w:t>.</w:t>
             </w:r>
+            <w:proofErr w:type="gramEnd"/>
           </w:p>
         </w:tc>
         <w:sdt>
@@ -7447,10 +7549,6 @@
     <w:p>
       <w:pPr>
         <w:pStyle w:val="Encabezado"/>
-        <w:numPr>
-          <w:ilvl w:val="0"/>
-          <w:numId w:val="2"/>
-        </w:numPr>
         <w:tabs>
           <w:tab w:val="clear" w:pos="4252"/>
           <w:tab w:val="clear" w:pos="8504"/>
@@ -7459,52 +7557,28 @@
           <w:rFonts w:ascii="Arial" w:hAnsi="Arial" w:cs="Arial"/>
         </w:rPr>
       </w:pPr>
+      <w:bookmarkStart w:id="10" w:name="lista_causas"/>
       <w:r>
         <w:rPr>
           <w:rFonts w:ascii="Arial" w:hAnsi="Arial" w:cs="Arial"/>
         </w:rPr>
-        <w:t>La caja que la trabajadora se disponía a manipular estaba sobre un palet rodeado de otros palets, de forma que no se disponía de fácil acceso a la carga</w:t>
+        <w:t>{</w:t>
       </w:r>
+      <w:proofErr w:type="spellStart"/>
       <w:r>
         <w:rPr>
           <w:rFonts w:ascii="Arial" w:hAnsi="Arial" w:cs="Arial"/>
         </w:rPr>
-        <w:t>.</w:t>
+        <w:t>lista_causas</w:t>
       </w:r>
-    </w:p>
-    <w:p>
-      <w:pPr>
-        <w:pStyle w:val="Encabezado"/>
-        <w:numPr>
-          <w:ilvl w:val="0"/>
-          <w:numId w:val="2"/>
-        </w:numPr>
-        <w:tabs>
-          <w:tab w:val="clear" w:pos="4252"/>
-          <w:tab w:val="clear" w:pos="8504"/>
-        </w:tabs>
-        <w:rPr>
-          <w:rFonts w:ascii="Arial" w:hAnsi="Arial" w:cs="Arial"/>
-        </w:rPr>
-      </w:pPr>
+      <w:proofErr w:type="spellEnd"/>
       <w:r>
         <w:rPr>
           <w:rFonts w:ascii="Arial" w:hAnsi="Arial" w:cs="Arial"/>
         </w:rPr>
-        <w:t>La trabajadora no solicitó a una ayudante que moviera el palet para poder tener un acceso adecuado a la caja.</w:t>
+        <w:t>}</w:t>
       </w:r>
-    </w:p>
-    <w:p>
-      <w:pPr>
-        <w:pStyle w:val="Encabezado"/>
-        <w:tabs>
-          <w:tab w:val="clear" w:pos="4252"/>
-          <w:tab w:val="clear" w:pos="8504"/>
-        </w:tabs>
-        <w:rPr>
-          <w:rFonts w:ascii="Arial" w:hAnsi="Arial" w:cs="Arial"/>
-        </w:rPr>
-      </w:pPr>
+      <w:bookmarkEnd w:id="10"/>
       <w:r>
         <w:rPr>
           <w:rFonts w:ascii="Arial" w:hAnsi="Arial" w:cs="Arial"/>
@@ -8734,6 +8808,7 @@
                 <w:szCs w:val="16"/>
               </w:rPr>
             </w:pPr>
+            <w:proofErr w:type="gramStart"/>
             <w:r>
               <w:rPr>
                 <w:rFonts w:ascii="Arial" w:hAnsi="Arial" w:cs="Arial"/>
@@ -8743,6 +8818,7 @@
               </w:rPr>
               <w:t>ACCIONES A REALIZAR</w:t>
             </w:r>
+            <w:proofErr w:type="gramEnd"/>
           </w:p>
         </w:tc>
         <w:tc>
@@ -8986,7 +9062,16 @@
                 <w:sz w:val="16"/>
                 <w:szCs w:val="16"/>
               </w:rPr>
-              <w:t>LAS AYUDANTES / ENCARGADOS DE LA OBLIGACIÓN DE MANTENER UNA DISTANCIA SUFICIENTE ENTRE PALETS (SIEMPRE QUE SEA POSIBLE) DE FORMA QUE LAS TRABAJADORAS TENGAN ACCESO LIBRE A TODAS LAS CAJAS.</w:t>
+              <w:t xml:space="preserve">LAS AYUDANTES / ENCARGADOS DE LA OBLIGACIÓN DE MANTENER UNA DISTANCIA SUFICIENTE ENTRE PALETS (SIEMPRE QUE SEA POSIBLE) DE FORMA QUE LAS TRABAJADORAS TENGAN ACCESO LIBRE A TODAS LAS </w:t>
+            </w:r>
+            <w:proofErr w:type="gramStart"/>
+            <w:r>
+              <w:rPr>
+                <w:rFonts w:ascii="Arial" w:hAnsi="Arial" w:cs="Arial"/>
+                <w:sz w:val="16"/>
+                <w:szCs w:val="16"/>
+              </w:rPr>
+              <w:t>CAJAS.</w:t>
             </w:r>
             <w:r>
               <w:rPr>
@@ -8996,6 +9081,7 @@
               </w:rPr>
               <w:t>.</w:t>
             </w:r>
+            <w:proofErr w:type="gramEnd"/>
           </w:p>
         </w:tc>
         <w:tc>
@@ -10200,7 +10286,16 @@
                 <w:sz w:val="16"/>
                 <w:szCs w:val="16"/>
               </w:rPr>
-              <w:t>LAS AYUDANTES / ENCARGADOS DE LA OBLIGACIÓN DE MANTENER UNA DISTANCIA SUFICIENTE ENTRE PALETS (SIEMPRE QUE SEA POSIBLE) DE FORMA QUE LAS TRABAJADORAS TENGAN ACCESO LIBRE A TODAS LAS CAJAS.</w:t>
+              <w:t xml:space="preserve">LAS AYUDANTES / ENCARGADOS DE LA OBLIGACIÓN DE MANTENER UNA DISTANCIA SUFICIENTE ENTRE PALETS (SIEMPRE QUE SEA POSIBLE) DE FORMA QUE LAS TRABAJADORAS TENGAN ACCESO LIBRE A TODAS LAS </w:t>
+            </w:r>
+            <w:proofErr w:type="gramStart"/>
+            <w:r>
+              <w:rPr>
+                <w:rFonts w:ascii="Arial" w:hAnsi="Arial" w:cs="Arial"/>
+                <w:sz w:val="16"/>
+                <w:szCs w:val="16"/>
+              </w:rPr>
+              <w:t>CAJAS.</w:t>
             </w:r>
             <w:r>
               <w:rPr>
@@ -10210,6 +10305,7 @@
               </w:rPr>
               <w:t>.</w:t>
             </w:r>
+            <w:proofErr w:type="gramEnd"/>
           </w:p>
         </w:tc>
         <w:tc>

</xml_diff>

<commit_message>
correccion en un nombre de control de la plantilla
</commit_message>
<xml_diff>
--- a/plantilla_ficha_accidente.docx
+++ b/plantilla_ficha_accidente.docx
@@ -260,17 +260,17 @@
                 <w:bCs/>
                 <w:sz w:val="20"/>
               </w:rPr>
-              <w:t>{{edad</w:t>
-            </w:r>
-            <w:proofErr w:type="gramStart"/>
+              <w:t>{{edad}}</w:t>
+            </w:r>
             <w:r>
               <w:rPr>
                 <w:rFonts w:ascii="Arial" w:hAnsi="Arial" w:cs="Arial"/>
                 <w:bCs/>
                 <w:sz w:val="20"/>
               </w:rPr>
-              <w:t>}}</w:t>
-            </w:r>
+              <w:t xml:space="preserve"> </w:t>
+            </w:r>
+            <w:bookmarkEnd w:id="2"/>
             <w:r>
               <w:rPr>
                 <w:rFonts w:ascii="Arial" w:hAnsi="Arial" w:cs="Arial"/>
@@ -279,24 +279,14 @@
               </w:rPr>
               <w:t xml:space="preserve"> </w:t>
             </w:r>
-            <w:bookmarkEnd w:id="2"/>
             <w:r>
               <w:rPr>
                 <w:rFonts w:ascii="Arial" w:hAnsi="Arial" w:cs="Arial"/>
                 <w:bCs/>
                 <w:sz w:val="20"/>
               </w:rPr>
-              <w:t xml:space="preserve"> </w:t>
-            </w:r>
-            <w:r>
-              <w:rPr>
-                <w:rFonts w:ascii="Arial" w:hAnsi="Arial" w:cs="Arial"/>
-                <w:bCs/>
-                <w:sz w:val="20"/>
-              </w:rPr>
               <w:t>años</w:t>
             </w:r>
-            <w:proofErr w:type="gramEnd"/>
           </w:p>
           <w:p>
             <w:pPr>
@@ -536,21 +526,13 @@
                 <w:rFonts w:ascii="Arial" w:hAnsi="Arial" w:cs="Arial"/>
                 <w:b/>
               </w:rPr>
-              <w:t>LUGAR DEL ACCIDENTE</w:t>
-            </w:r>
-            <w:proofErr w:type="gramStart"/>
+              <w:t>LUGAR DEL ACCIDENTE:</w:t>
+            </w:r>
             <w:r>
               <w:rPr>
                 <w:rFonts w:ascii="Arial" w:hAnsi="Arial" w:cs="Arial"/>
                 <w:b/>
               </w:rPr>
-              <w:t>:</w:t>
-            </w:r>
-            <w:r>
-              <w:rPr>
-                <w:rFonts w:ascii="Arial" w:hAnsi="Arial" w:cs="Arial"/>
-                <w:b/>
-              </w:rPr>
               <w:t xml:space="preserve"> </w:t>
             </w:r>
             <w:r>
@@ -566,31 +548,7 @@
                 <w:rFonts w:ascii="Arial" w:hAnsi="Arial" w:cs="Arial"/>
                 <w:bCs/>
               </w:rPr>
-              <w:t>{</w:t>
-            </w:r>
-            <w:proofErr w:type="gramEnd"/>
-            <w:r>
-              <w:rPr>
-                <w:rFonts w:ascii="Arial" w:hAnsi="Arial" w:cs="Arial"/>
-                <w:bCs/>
-              </w:rPr>
-              <w:t>{</w:t>
-            </w:r>
-            <w:proofErr w:type="spellStart"/>
-            <w:r>
-              <w:rPr>
-                <w:rFonts w:ascii="Arial" w:hAnsi="Arial" w:cs="Arial"/>
-                <w:bCs/>
-              </w:rPr>
-              <w:t>lugar_accidente</w:t>
-            </w:r>
-            <w:proofErr w:type="spellEnd"/>
-            <w:r>
-              <w:rPr>
-                <w:rFonts w:ascii="Arial" w:hAnsi="Arial" w:cs="Arial"/>
-                <w:bCs/>
-              </w:rPr>
-              <w:t>}}</w:t>
+              <w:t>{{lugar_accidente}}</w:t>
             </w:r>
             <w:bookmarkEnd w:id="4"/>
           </w:p>
@@ -677,7 +635,6 @@
               </w:rPr>
               <w:t>{{</w:t>
             </w:r>
-            <w:proofErr w:type="spellStart"/>
             <w:r>
               <w:rPr>
                 <w:rFonts w:ascii="Arial" w:hAnsi="Arial" w:cs="Arial"/>
@@ -685,7 +642,6 @@
               </w:rPr>
               <w:t>fecha_accidente</w:t>
             </w:r>
-            <w:proofErr w:type="spellEnd"/>
             <w:r>
               <w:rPr>
                 <w:rFonts w:ascii="Arial" w:hAnsi="Arial" w:cs="Arial"/>
@@ -808,7 +764,6 @@
               </w:rPr>
               <w:t>{{</w:t>
             </w:r>
-            <w:proofErr w:type="spellStart"/>
             <w:r>
               <w:rPr>
                 <w:rFonts w:ascii="Arial" w:hAnsi="Arial" w:cs="Arial"/>
@@ -816,7 +771,6 @@
               </w:rPr>
               <w:t>lesion</w:t>
             </w:r>
-            <w:proofErr w:type="spellEnd"/>
             <w:r>
               <w:rPr>
                 <w:rFonts w:ascii="Arial" w:hAnsi="Arial" w:cs="Arial"/>
@@ -1257,23 +1211,7 @@
                 <w:rFonts w:ascii="Arial" w:hAnsi="Arial" w:cs="Arial"/>
                 <w:sz w:val="22"/>
               </w:rPr>
-              <w:t>{{</w:t>
-            </w:r>
-            <w:proofErr w:type="spellStart"/>
-            <w:r>
-              <w:rPr>
-                <w:rFonts w:ascii="Arial" w:hAnsi="Arial" w:cs="Arial"/>
-                <w:sz w:val="22"/>
-              </w:rPr>
-              <w:t>descripción_hechos</w:t>
-            </w:r>
-            <w:proofErr w:type="spellEnd"/>
-            <w:r>
-              <w:rPr>
-                <w:rFonts w:ascii="Arial" w:hAnsi="Arial" w:cs="Arial"/>
-                <w:sz w:val="22"/>
-              </w:rPr>
-              <w:t>}}</w:t>
+              <w:t>{{descripción_hechos}}</w:t>
             </w:r>
             <w:bookmarkEnd w:id="8"/>
           </w:p>
@@ -1907,25 +1845,7 @@
                 <w:sz w:val="18"/>
                 <w:szCs w:val="18"/>
               </w:rPr>
-              <w:t xml:space="preserve">Atrapamientos por vuelco de </w:t>
-            </w:r>
-            <w:proofErr w:type="spellStart"/>
-            <w:r>
-              <w:rPr>
-                <w:rFonts w:ascii="Arial" w:hAnsi="Arial" w:cs="Arial"/>
-                <w:sz w:val="18"/>
-                <w:szCs w:val="18"/>
-              </w:rPr>
-              <w:t>maquinas</w:t>
-            </w:r>
-            <w:proofErr w:type="spellEnd"/>
-            <w:r>
-              <w:rPr>
-                <w:rFonts w:ascii="Arial" w:hAnsi="Arial" w:cs="Arial"/>
-                <w:sz w:val="18"/>
-                <w:szCs w:val="18"/>
-              </w:rPr>
-              <w:t>.</w:t>
+              <w:t>Atrapamientos por vuelco de maquinas.</w:t>
             </w:r>
           </w:p>
         </w:tc>
@@ -2878,25 +2798,7 @@
                 <w:sz w:val="18"/>
                 <w:szCs w:val="18"/>
               </w:rPr>
-              <w:t xml:space="preserve">Golpes y contactos con </w:t>
-            </w:r>
-            <w:proofErr w:type="gramStart"/>
-            <w:r>
-              <w:rPr>
-                <w:rFonts w:ascii="Arial" w:hAnsi="Arial" w:cs="Arial"/>
-                <w:sz w:val="18"/>
-                <w:szCs w:val="18"/>
-              </w:rPr>
-              <w:t>elementos  móviles</w:t>
-            </w:r>
-            <w:proofErr w:type="gramEnd"/>
-            <w:r>
-              <w:rPr>
-                <w:rFonts w:ascii="Arial" w:hAnsi="Arial" w:cs="Arial"/>
-                <w:sz w:val="18"/>
-                <w:szCs w:val="18"/>
-              </w:rPr>
-              <w:t>.</w:t>
+              <w:t>Golpes y contactos con elementos  móviles.</w:t>
             </w:r>
           </w:p>
         </w:tc>
@@ -3909,25 +3811,7 @@
                 <w:sz w:val="16"/>
                 <w:szCs w:val="16"/>
               </w:rPr>
-              <w:t xml:space="preserve">Desconocimiento medidas </w:t>
-            </w:r>
-            <w:proofErr w:type="gramStart"/>
-            <w:r>
-              <w:rPr>
-                <w:rFonts w:ascii="Arial" w:hAnsi="Arial" w:cs="Arial"/>
-                <w:sz w:val="16"/>
-                <w:szCs w:val="16"/>
-              </w:rPr>
-              <w:t>prevención  a</w:t>
-            </w:r>
-            <w:proofErr w:type="gramEnd"/>
-            <w:r>
-              <w:rPr>
-                <w:rFonts w:ascii="Arial" w:hAnsi="Arial" w:cs="Arial"/>
-                <w:sz w:val="16"/>
-                <w:szCs w:val="16"/>
-              </w:rPr>
-              <w:t xml:space="preserve"> aplicar.</w:t>
+              <w:t>Desconocimiento medidas prevención  a aplicar.</w:t>
             </w:r>
           </w:p>
         </w:tc>
@@ -3999,25 +3883,7 @@
                 <w:sz w:val="16"/>
                 <w:szCs w:val="16"/>
               </w:rPr>
-              <w:t xml:space="preserve">Paro emergencia inexistente </w:t>
-            </w:r>
-            <w:proofErr w:type="spellStart"/>
-            <w:r>
-              <w:rPr>
-                <w:rFonts w:ascii="Arial" w:hAnsi="Arial" w:cs="Arial"/>
-                <w:sz w:val="16"/>
-                <w:szCs w:val="16"/>
-              </w:rPr>
-              <w:t>ó</w:t>
-            </w:r>
-            <w:proofErr w:type="spellEnd"/>
-            <w:r>
-              <w:rPr>
-                <w:rFonts w:ascii="Arial" w:hAnsi="Arial" w:cs="Arial"/>
-                <w:sz w:val="16"/>
-                <w:szCs w:val="16"/>
-              </w:rPr>
-              <w:t xml:space="preserve"> ineficaz</w:t>
+              <w:t>Paro emergencia inexistente ó ineficaz</w:t>
             </w:r>
           </w:p>
         </w:tc>
@@ -4088,25 +3954,7 @@
                 <w:sz w:val="16"/>
                 <w:szCs w:val="16"/>
               </w:rPr>
-              <w:t xml:space="preserve">Objetos peligrosos por naturaleza (pesados, </w:t>
-            </w:r>
-            <w:proofErr w:type="gramStart"/>
-            <w:r>
-              <w:rPr>
-                <w:rFonts w:ascii="Arial" w:hAnsi="Arial" w:cs="Arial"/>
-                <w:sz w:val="16"/>
-                <w:szCs w:val="16"/>
-              </w:rPr>
-              <w:t>cortantes,...</w:t>
-            </w:r>
-            <w:proofErr w:type="gramEnd"/>
-            <w:r>
-              <w:rPr>
-                <w:rFonts w:ascii="Arial" w:hAnsi="Arial" w:cs="Arial"/>
-                <w:sz w:val="16"/>
-                <w:szCs w:val="16"/>
-              </w:rPr>
-              <w:t>)</w:t>
+              <w:t>Objetos peligrosos por naturaleza (pesados, cortantes,...)</w:t>
             </w:r>
           </w:p>
         </w:tc>
@@ -4250,18 +4098,8 @@
                 <w:sz w:val="16"/>
                 <w:szCs w:val="16"/>
               </w:rPr>
-              <w:t xml:space="preserve">Dispositivos </w:t>
-            </w:r>
-            <w:proofErr w:type="gramStart"/>
-            <w:r>
-              <w:rPr>
-                <w:rFonts w:ascii="Arial" w:hAnsi="Arial" w:cs="Arial"/>
-                <w:sz w:val="16"/>
-                <w:szCs w:val="16"/>
-              </w:rPr>
-              <w:t>enclavamiento violados</w:t>
-            </w:r>
-            <w:proofErr w:type="gramEnd"/>
+              <w:t>Dispositivos enclavamiento violados</w:t>
+            </w:r>
           </w:p>
         </w:tc>
         <w:sdt>
@@ -4419,7 +4257,7 @@
               <w:sz w:val="22"/>
               <w:szCs w:val="22"/>
             </w:rPr>
-            <w:alias w:val="No utilización de EPI`s"/>
+            <w:alias w:val="Máquina mal utilizada"/>
             <w:tag w:val="Máquina mal utilizada"/>
             <w:id w:val="-1345326956"/>
             <w14:checkbox>
@@ -4567,18 +4405,8 @@
                 <w:sz w:val="16"/>
                 <w:szCs w:val="16"/>
               </w:rPr>
-              <w:t xml:space="preserve">No utilización de </w:t>
-            </w:r>
-            <w:proofErr w:type="spellStart"/>
-            <w:r>
-              <w:rPr>
-                <w:rFonts w:ascii="Arial" w:hAnsi="Arial" w:cs="Arial"/>
-                <w:sz w:val="16"/>
-                <w:szCs w:val="16"/>
-              </w:rPr>
-              <w:t>EPI`s</w:t>
-            </w:r>
-            <w:proofErr w:type="spellEnd"/>
+              <w:t>No utilización de EPI`s</w:t>
+            </w:r>
           </w:p>
         </w:tc>
       </w:tr>
@@ -4858,16 +4686,7 @@
                 <w:sz w:val="16"/>
                 <w:szCs w:val="16"/>
               </w:rPr>
-              <w:t>Otros</w:t>
-            </w:r>
-            <w:proofErr w:type="gramStart"/>
-            <w:r>
-              <w:rPr>
-                <w:rFonts w:ascii="Arial" w:hAnsi="Arial" w:cs="Arial"/>
-                <w:sz w:val="16"/>
-                <w:szCs w:val="16"/>
-              </w:rPr>
-              <w:t>.</w:t>
+              <w:t>Otros.</w:t>
             </w:r>
             <w:r>
               <w:rPr>
@@ -4885,7 +4704,6 @@
               </w:rPr>
               <w:t>.....................</w:t>
             </w:r>
-            <w:proofErr w:type="gramEnd"/>
           </w:p>
         </w:tc>
         <w:sdt>
@@ -5128,25 +4946,7 @@
                 <w:sz w:val="16"/>
                 <w:szCs w:val="16"/>
               </w:rPr>
-              <w:t xml:space="preserve">Iluminación insuficiente </w:t>
-            </w:r>
-            <w:proofErr w:type="spellStart"/>
-            <w:r>
-              <w:rPr>
-                <w:rFonts w:ascii="Arial" w:hAnsi="Arial" w:cs="Arial"/>
-                <w:sz w:val="16"/>
-                <w:szCs w:val="16"/>
-              </w:rPr>
-              <w:t>ó</w:t>
-            </w:r>
-            <w:proofErr w:type="spellEnd"/>
-            <w:r>
-              <w:rPr>
-                <w:rFonts w:ascii="Arial" w:hAnsi="Arial" w:cs="Arial"/>
-                <w:sz w:val="16"/>
-                <w:szCs w:val="16"/>
-              </w:rPr>
-              <w:t xml:space="preserve"> deslumbramiento.</w:t>
+              <w:t>Iluminación insuficiente ó deslumbramiento.</w:t>
             </w:r>
           </w:p>
         </w:tc>
@@ -5827,25 +5627,7 @@
                 <w:sz w:val="16"/>
                 <w:szCs w:val="16"/>
               </w:rPr>
-              <w:t xml:space="preserve">Mantenimiento </w:t>
-            </w:r>
-            <w:proofErr w:type="spellStart"/>
-            <w:r>
-              <w:rPr>
-                <w:rFonts w:ascii="Arial" w:hAnsi="Arial" w:cs="Arial"/>
-                <w:sz w:val="16"/>
-                <w:szCs w:val="16"/>
-              </w:rPr>
-              <w:t>ó</w:t>
-            </w:r>
-            <w:proofErr w:type="spellEnd"/>
-            <w:r>
-              <w:rPr>
-                <w:rFonts w:ascii="Arial" w:hAnsi="Arial" w:cs="Arial"/>
-                <w:sz w:val="16"/>
-                <w:szCs w:val="16"/>
-              </w:rPr>
-              <w:t xml:space="preserve"> limpieza del equipo de trabajo sin detenerlo.</w:t>
+              <w:t>Mantenimiento ó limpieza del equipo de trabajo sin detenerlo.</w:t>
             </w:r>
           </w:p>
         </w:tc>
@@ -6807,7 +6589,6 @@
                 <w:szCs w:val="16"/>
               </w:rPr>
             </w:pPr>
-            <w:proofErr w:type="gramStart"/>
             <w:r>
               <w:rPr>
                 <w:rFonts w:ascii="Arial" w:hAnsi="Arial" w:cs="Arial"/>
@@ -6832,7 +6613,6 @@
               </w:rPr>
               <w:t>.</w:t>
             </w:r>
-            <w:proofErr w:type="gramEnd"/>
           </w:p>
         </w:tc>
         <w:sdt>
@@ -6897,25 +6677,7 @@
                 <w:sz w:val="16"/>
                 <w:szCs w:val="16"/>
               </w:rPr>
-              <w:t xml:space="preserve">Mantenimiento de equipos inexistente </w:t>
-            </w:r>
-            <w:proofErr w:type="spellStart"/>
-            <w:r>
-              <w:rPr>
-                <w:rFonts w:ascii="Arial" w:hAnsi="Arial" w:cs="Arial"/>
-                <w:sz w:val="16"/>
-                <w:szCs w:val="16"/>
-              </w:rPr>
-              <w:t>ó</w:t>
-            </w:r>
-            <w:proofErr w:type="spellEnd"/>
-            <w:r>
-              <w:rPr>
-                <w:rFonts w:ascii="Arial" w:hAnsi="Arial" w:cs="Arial"/>
-                <w:sz w:val="16"/>
-                <w:szCs w:val="16"/>
-              </w:rPr>
-              <w:t xml:space="preserve"> inadecuado.</w:t>
+              <w:t>Mantenimiento de equipos inexistente ó inadecuado.</w:t>
             </w:r>
           </w:p>
         </w:tc>
@@ -7067,18 +6829,8 @@
                 <w:sz w:val="16"/>
                 <w:szCs w:val="16"/>
               </w:rPr>
-              <w:t xml:space="preserve">Inexistencia de </w:t>
-            </w:r>
-            <w:proofErr w:type="spellStart"/>
-            <w:r>
-              <w:rPr>
-                <w:rFonts w:ascii="Arial" w:hAnsi="Arial" w:cs="Arial"/>
-                <w:sz w:val="16"/>
-                <w:szCs w:val="16"/>
-              </w:rPr>
-              <w:t>EPI`s</w:t>
-            </w:r>
-            <w:proofErr w:type="spellEnd"/>
+              <w:t>Inexistencia de EPI`s</w:t>
+            </w:r>
           </w:p>
         </w:tc>
       </w:tr>
@@ -7562,21 +7314,7 @@
         <w:rPr>
           <w:rFonts w:ascii="Arial" w:hAnsi="Arial" w:cs="Arial"/>
         </w:rPr>
-        <w:t>{</w:t>
-      </w:r>
-      <w:proofErr w:type="spellStart"/>
-      <w:r>
-        <w:rPr>
-          <w:rFonts w:ascii="Arial" w:hAnsi="Arial" w:cs="Arial"/>
-        </w:rPr>
-        <w:t>lista_causas</w:t>
-      </w:r>
-      <w:proofErr w:type="spellEnd"/>
-      <w:r>
-        <w:rPr>
-          <w:rFonts w:ascii="Arial" w:hAnsi="Arial" w:cs="Arial"/>
-        </w:rPr>
-        <w:t>}</w:t>
+        <w:t>{lista_causas}</w:t>
       </w:r>
       <w:bookmarkEnd w:id="10"/>
       <w:r>
@@ -8808,7 +8546,6 @@
                 <w:szCs w:val="16"/>
               </w:rPr>
             </w:pPr>
-            <w:proofErr w:type="gramStart"/>
             <w:r>
               <w:rPr>
                 <w:rFonts w:ascii="Arial" w:hAnsi="Arial" w:cs="Arial"/>
@@ -8818,7 +8555,6 @@
               </w:rPr>
               <w:t>ACCIONES A REALIZAR</w:t>
             </w:r>
-            <w:proofErr w:type="gramEnd"/>
           </w:p>
         </w:tc>
         <w:tc>
@@ -9062,16 +8798,7 @@
                 <w:sz w:val="16"/>
                 <w:szCs w:val="16"/>
               </w:rPr>
-              <w:t xml:space="preserve">LAS AYUDANTES / ENCARGADOS DE LA OBLIGACIÓN DE MANTENER UNA DISTANCIA SUFICIENTE ENTRE PALETS (SIEMPRE QUE SEA POSIBLE) DE FORMA QUE LAS TRABAJADORAS TENGAN ACCESO LIBRE A TODAS LAS </w:t>
-            </w:r>
-            <w:proofErr w:type="gramStart"/>
-            <w:r>
-              <w:rPr>
-                <w:rFonts w:ascii="Arial" w:hAnsi="Arial" w:cs="Arial"/>
-                <w:sz w:val="16"/>
-                <w:szCs w:val="16"/>
-              </w:rPr>
-              <w:t>CAJAS.</w:t>
+              <w:t>LAS AYUDANTES / ENCARGADOS DE LA OBLIGACIÓN DE MANTENER UNA DISTANCIA SUFICIENTE ENTRE PALETS (SIEMPRE QUE SEA POSIBLE) DE FORMA QUE LAS TRABAJADORAS TENGAN ACCESO LIBRE A TODAS LAS CAJAS.</w:t>
             </w:r>
             <w:r>
               <w:rPr>
@@ -9081,7 +8808,6 @@
               </w:rPr>
               <w:t>.</w:t>
             </w:r>
-            <w:proofErr w:type="gramEnd"/>
           </w:p>
         </w:tc>
         <w:tc>
@@ -9325,16 +9051,8 @@
               <w:rPr>
                 <w:rFonts w:ascii="Arial" w:hAnsi="Arial" w:cs="Arial"/>
               </w:rPr>
-              <w:t xml:space="preserve">Sergio Cánovas </w:t>
-            </w:r>
-            <w:proofErr w:type="spellStart"/>
-            <w:r>
-              <w:rPr>
-                <w:rFonts w:ascii="Arial" w:hAnsi="Arial" w:cs="Arial"/>
-              </w:rPr>
-              <w:t>Aleu</w:t>
-            </w:r>
-            <w:proofErr w:type="spellEnd"/>
+              <w:t>Sergio Cánovas Aleu</w:t>
+            </w:r>
           </w:p>
         </w:tc>
         <w:tc>
@@ -10286,16 +10004,7 @@
                 <w:sz w:val="16"/>
                 <w:szCs w:val="16"/>
               </w:rPr>
-              <w:t xml:space="preserve">LAS AYUDANTES / ENCARGADOS DE LA OBLIGACIÓN DE MANTENER UNA DISTANCIA SUFICIENTE ENTRE PALETS (SIEMPRE QUE SEA POSIBLE) DE FORMA QUE LAS TRABAJADORAS TENGAN ACCESO LIBRE A TODAS LAS </w:t>
-            </w:r>
-            <w:proofErr w:type="gramStart"/>
-            <w:r>
-              <w:rPr>
-                <w:rFonts w:ascii="Arial" w:hAnsi="Arial" w:cs="Arial"/>
-                <w:sz w:val="16"/>
-                <w:szCs w:val="16"/>
-              </w:rPr>
-              <w:t>CAJAS.</w:t>
+              <w:t>LAS AYUDANTES / ENCARGADOS DE LA OBLIGACIÓN DE MANTENER UNA DISTANCIA SUFICIENTE ENTRE PALETS (SIEMPRE QUE SEA POSIBLE) DE FORMA QUE LAS TRABAJADORAS TENGAN ACCESO LIBRE A TODAS LAS CAJAS.</w:t>
             </w:r>
             <w:r>
               <w:rPr>
@@ -10305,7 +10014,6 @@
               </w:rPr>
               <w:t>.</w:t>
             </w:r>
-            <w:proofErr w:type="gramEnd"/>
           </w:p>
         </w:tc>
         <w:tc>

</xml_diff>

<commit_message>
GenerateWord: 7. Aplicar acciones implementado tabla dinámica
</commit_message>
<xml_diff>
--- a/plantilla_ficha_accidente.docx
+++ b/plantilla_ficha_accidente.docx
@@ -260,17 +260,17 @@
                 <w:bCs/>
                 <w:sz w:val="20"/>
               </w:rPr>
-              <w:t>{{edad}}</w:t>
-            </w:r>
+              <w:t>{{edad</w:t>
+            </w:r>
+            <w:proofErr w:type="gramStart"/>
             <w:r>
               <w:rPr>
                 <w:rFonts w:ascii="Arial" w:hAnsi="Arial" w:cs="Arial"/>
                 <w:bCs/>
                 <w:sz w:val="20"/>
               </w:rPr>
-              <w:t xml:space="preserve"> </w:t>
-            </w:r>
-            <w:bookmarkEnd w:id="2"/>
+              <w:t>}}</w:t>
+            </w:r>
             <w:r>
               <w:rPr>
                 <w:rFonts w:ascii="Arial" w:hAnsi="Arial" w:cs="Arial"/>
@@ -279,14 +279,24 @@
               </w:rPr>
               <w:t xml:space="preserve"> </w:t>
             </w:r>
+            <w:bookmarkEnd w:id="2"/>
             <w:r>
               <w:rPr>
                 <w:rFonts w:ascii="Arial" w:hAnsi="Arial" w:cs="Arial"/>
                 <w:bCs/>
                 <w:sz w:val="20"/>
               </w:rPr>
+              <w:t xml:space="preserve"> </w:t>
+            </w:r>
+            <w:r>
+              <w:rPr>
+                <w:rFonts w:ascii="Arial" w:hAnsi="Arial" w:cs="Arial"/>
+                <w:bCs/>
+                <w:sz w:val="20"/>
+              </w:rPr>
               <w:t>años</w:t>
             </w:r>
+            <w:proofErr w:type="gramEnd"/>
           </w:p>
           <w:p>
             <w:pPr>
@@ -526,13 +536,21 @@
                 <w:rFonts w:ascii="Arial" w:hAnsi="Arial" w:cs="Arial"/>
                 <w:b/>
               </w:rPr>
-              <w:t>LUGAR DEL ACCIDENTE:</w:t>
-            </w:r>
+              <w:t>LUGAR DEL ACCIDENTE</w:t>
+            </w:r>
+            <w:proofErr w:type="gramStart"/>
             <w:r>
               <w:rPr>
                 <w:rFonts w:ascii="Arial" w:hAnsi="Arial" w:cs="Arial"/>
                 <w:b/>
               </w:rPr>
+              <w:t>:</w:t>
+            </w:r>
+            <w:r>
+              <w:rPr>
+                <w:rFonts w:ascii="Arial" w:hAnsi="Arial" w:cs="Arial"/>
+                <w:b/>
+              </w:rPr>
               <w:t xml:space="preserve"> </w:t>
             </w:r>
             <w:r>
@@ -548,7 +566,31 @@
                 <w:rFonts w:ascii="Arial" w:hAnsi="Arial" w:cs="Arial"/>
                 <w:bCs/>
               </w:rPr>
-              <w:t>{{lugar_accidente}}</w:t>
+              <w:t>{</w:t>
+            </w:r>
+            <w:proofErr w:type="gramEnd"/>
+            <w:r>
+              <w:rPr>
+                <w:rFonts w:ascii="Arial" w:hAnsi="Arial" w:cs="Arial"/>
+                <w:bCs/>
+              </w:rPr>
+              <w:t>{</w:t>
+            </w:r>
+            <w:proofErr w:type="spellStart"/>
+            <w:r>
+              <w:rPr>
+                <w:rFonts w:ascii="Arial" w:hAnsi="Arial" w:cs="Arial"/>
+                <w:bCs/>
+              </w:rPr>
+              <w:t>lugar_accidente</w:t>
+            </w:r>
+            <w:proofErr w:type="spellEnd"/>
+            <w:r>
+              <w:rPr>
+                <w:rFonts w:ascii="Arial" w:hAnsi="Arial" w:cs="Arial"/>
+                <w:bCs/>
+              </w:rPr>
+              <w:t>}}</w:t>
             </w:r>
             <w:bookmarkEnd w:id="4"/>
           </w:p>
@@ -635,6 +677,7 @@
               </w:rPr>
               <w:t>{{</w:t>
             </w:r>
+            <w:proofErr w:type="spellStart"/>
             <w:r>
               <w:rPr>
                 <w:rFonts w:ascii="Arial" w:hAnsi="Arial" w:cs="Arial"/>
@@ -642,6 +685,7 @@
               </w:rPr>
               <w:t>fecha_accidente</w:t>
             </w:r>
+            <w:proofErr w:type="spellEnd"/>
             <w:r>
               <w:rPr>
                 <w:rFonts w:ascii="Arial" w:hAnsi="Arial" w:cs="Arial"/>
@@ -764,6 +808,7 @@
               </w:rPr>
               <w:t>{{</w:t>
             </w:r>
+            <w:proofErr w:type="spellStart"/>
             <w:r>
               <w:rPr>
                 <w:rFonts w:ascii="Arial" w:hAnsi="Arial" w:cs="Arial"/>
@@ -771,6 +816,7 @@
               </w:rPr>
               <w:t>lesion</w:t>
             </w:r>
+            <w:proofErr w:type="spellEnd"/>
             <w:r>
               <w:rPr>
                 <w:rFonts w:ascii="Arial" w:hAnsi="Arial" w:cs="Arial"/>
@@ -1211,7 +1257,23 @@
                 <w:rFonts w:ascii="Arial" w:hAnsi="Arial" w:cs="Arial"/>
                 <w:sz w:val="22"/>
               </w:rPr>
-              <w:t>{{descripción_hechos}}</w:t>
+              <w:t>{{</w:t>
+            </w:r>
+            <w:proofErr w:type="spellStart"/>
+            <w:r>
+              <w:rPr>
+                <w:rFonts w:ascii="Arial" w:hAnsi="Arial" w:cs="Arial"/>
+                <w:sz w:val="22"/>
+              </w:rPr>
+              <w:t>descripción_hechos</w:t>
+            </w:r>
+            <w:proofErr w:type="spellEnd"/>
+            <w:r>
+              <w:rPr>
+                <w:rFonts w:ascii="Arial" w:hAnsi="Arial" w:cs="Arial"/>
+                <w:sz w:val="22"/>
+              </w:rPr>
+              <w:t>}}</w:t>
             </w:r>
             <w:bookmarkEnd w:id="8"/>
           </w:p>
@@ -1845,7 +1907,25 @@
                 <w:sz w:val="18"/>
                 <w:szCs w:val="18"/>
               </w:rPr>
-              <w:t>Atrapamientos por vuelco de maquinas.</w:t>
+              <w:t xml:space="preserve">Atrapamientos por vuelco de </w:t>
+            </w:r>
+            <w:proofErr w:type="spellStart"/>
+            <w:r>
+              <w:rPr>
+                <w:rFonts w:ascii="Arial" w:hAnsi="Arial" w:cs="Arial"/>
+                <w:sz w:val="18"/>
+                <w:szCs w:val="18"/>
+              </w:rPr>
+              <w:t>maquinas</w:t>
+            </w:r>
+            <w:proofErr w:type="spellEnd"/>
+            <w:r>
+              <w:rPr>
+                <w:rFonts w:ascii="Arial" w:hAnsi="Arial" w:cs="Arial"/>
+                <w:sz w:val="18"/>
+                <w:szCs w:val="18"/>
+              </w:rPr>
+              <w:t>.</w:t>
             </w:r>
           </w:p>
         </w:tc>
@@ -2798,7 +2878,25 @@
                 <w:sz w:val="18"/>
                 <w:szCs w:val="18"/>
               </w:rPr>
-              <w:t>Golpes y contactos con elementos  móviles.</w:t>
+              <w:t xml:space="preserve">Golpes y contactos con </w:t>
+            </w:r>
+            <w:proofErr w:type="gramStart"/>
+            <w:r>
+              <w:rPr>
+                <w:rFonts w:ascii="Arial" w:hAnsi="Arial" w:cs="Arial"/>
+                <w:sz w:val="18"/>
+                <w:szCs w:val="18"/>
+              </w:rPr>
+              <w:t>elementos  móviles</w:t>
+            </w:r>
+            <w:proofErr w:type="gramEnd"/>
+            <w:r>
+              <w:rPr>
+                <w:rFonts w:ascii="Arial" w:hAnsi="Arial" w:cs="Arial"/>
+                <w:sz w:val="18"/>
+                <w:szCs w:val="18"/>
+              </w:rPr>
+              <w:t>.</w:t>
             </w:r>
           </w:p>
         </w:tc>
@@ -3811,7 +3909,25 @@
                 <w:sz w:val="16"/>
                 <w:szCs w:val="16"/>
               </w:rPr>
-              <w:t>Desconocimiento medidas prevención  a aplicar.</w:t>
+              <w:t xml:space="preserve">Desconocimiento medidas </w:t>
+            </w:r>
+            <w:proofErr w:type="gramStart"/>
+            <w:r>
+              <w:rPr>
+                <w:rFonts w:ascii="Arial" w:hAnsi="Arial" w:cs="Arial"/>
+                <w:sz w:val="16"/>
+                <w:szCs w:val="16"/>
+              </w:rPr>
+              <w:t>prevención  a</w:t>
+            </w:r>
+            <w:proofErr w:type="gramEnd"/>
+            <w:r>
+              <w:rPr>
+                <w:rFonts w:ascii="Arial" w:hAnsi="Arial" w:cs="Arial"/>
+                <w:sz w:val="16"/>
+                <w:szCs w:val="16"/>
+              </w:rPr>
+              <w:t xml:space="preserve"> aplicar.</w:t>
             </w:r>
           </w:p>
         </w:tc>
@@ -3883,7 +3999,25 @@
                 <w:sz w:val="16"/>
                 <w:szCs w:val="16"/>
               </w:rPr>
-              <w:t>Paro emergencia inexistente ó ineficaz</w:t>
+              <w:t xml:space="preserve">Paro emergencia inexistente </w:t>
+            </w:r>
+            <w:proofErr w:type="spellStart"/>
+            <w:r>
+              <w:rPr>
+                <w:rFonts w:ascii="Arial" w:hAnsi="Arial" w:cs="Arial"/>
+                <w:sz w:val="16"/>
+                <w:szCs w:val="16"/>
+              </w:rPr>
+              <w:t>ó</w:t>
+            </w:r>
+            <w:proofErr w:type="spellEnd"/>
+            <w:r>
+              <w:rPr>
+                <w:rFonts w:ascii="Arial" w:hAnsi="Arial" w:cs="Arial"/>
+                <w:sz w:val="16"/>
+                <w:szCs w:val="16"/>
+              </w:rPr>
+              <w:t xml:space="preserve"> ineficaz</w:t>
             </w:r>
           </w:p>
         </w:tc>
@@ -3954,7 +4088,25 @@
                 <w:sz w:val="16"/>
                 <w:szCs w:val="16"/>
               </w:rPr>
-              <w:t>Objetos peligrosos por naturaleza (pesados, cortantes,...)</w:t>
+              <w:t xml:space="preserve">Objetos peligrosos por naturaleza (pesados, </w:t>
+            </w:r>
+            <w:proofErr w:type="gramStart"/>
+            <w:r>
+              <w:rPr>
+                <w:rFonts w:ascii="Arial" w:hAnsi="Arial" w:cs="Arial"/>
+                <w:sz w:val="16"/>
+                <w:szCs w:val="16"/>
+              </w:rPr>
+              <w:t>cortantes,...</w:t>
+            </w:r>
+            <w:proofErr w:type="gramEnd"/>
+            <w:r>
+              <w:rPr>
+                <w:rFonts w:ascii="Arial" w:hAnsi="Arial" w:cs="Arial"/>
+                <w:sz w:val="16"/>
+                <w:szCs w:val="16"/>
+              </w:rPr>
+              <w:t>)</w:t>
             </w:r>
           </w:p>
         </w:tc>
@@ -4098,8 +4250,18 @@
                 <w:sz w:val="16"/>
                 <w:szCs w:val="16"/>
               </w:rPr>
-              <w:t>Dispositivos enclavamiento violados</w:t>
-            </w:r>
+              <w:t xml:space="preserve">Dispositivos </w:t>
+            </w:r>
+            <w:proofErr w:type="gramStart"/>
+            <w:r>
+              <w:rPr>
+                <w:rFonts w:ascii="Arial" w:hAnsi="Arial" w:cs="Arial"/>
+                <w:sz w:val="16"/>
+                <w:szCs w:val="16"/>
+              </w:rPr>
+              <w:t>enclavamiento violados</w:t>
+            </w:r>
+            <w:proofErr w:type="gramEnd"/>
           </w:p>
         </w:tc>
         <w:sdt>
@@ -4405,8 +4567,18 @@
                 <w:sz w:val="16"/>
                 <w:szCs w:val="16"/>
               </w:rPr>
-              <w:t>No utilización de EPI`s</w:t>
-            </w:r>
+              <w:t xml:space="preserve">No utilización de </w:t>
+            </w:r>
+            <w:proofErr w:type="spellStart"/>
+            <w:r>
+              <w:rPr>
+                <w:rFonts w:ascii="Arial" w:hAnsi="Arial" w:cs="Arial"/>
+                <w:sz w:val="16"/>
+                <w:szCs w:val="16"/>
+              </w:rPr>
+              <w:t>EPI`s</w:t>
+            </w:r>
+            <w:proofErr w:type="spellEnd"/>
           </w:p>
         </w:tc>
       </w:tr>
@@ -4686,7 +4858,16 @@
                 <w:sz w:val="16"/>
                 <w:szCs w:val="16"/>
               </w:rPr>
-              <w:t>Otros.</w:t>
+              <w:t>Otros</w:t>
+            </w:r>
+            <w:proofErr w:type="gramStart"/>
+            <w:r>
+              <w:rPr>
+                <w:rFonts w:ascii="Arial" w:hAnsi="Arial" w:cs="Arial"/>
+                <w:sz w:val="16"/>
+                <w:szCs w:val="16"/>
+              </w:rPr>
+              <w:t>.</w:t>
             </w:r>
             <w:r>
               <w:rPr>
@@ -4704,6 +4885,7 @@
               </w:rPr>
               <w:t>.....................</w:t>
             </w:r>
+            <w:proofErr w:type="gramEnd"/>
           </w:p>
         </w:tc>
         <w:sdt>
@@ -4946,7 +5128,25 @@
                 <w:sz w:val="16"/>
                 <w:szCs w:val="16"/>
               </w:rPr>
-              <w:t>Iluminación insuficiente ó deslumbramiento.</w:t>
+              <w:t xml:space="preserve">Iluminación insuficiente </w:t>
+            </w:r>
+            <w:proofErr w:type="spellStart"/>
+            <w:r>
+              <w:rPr>
+                <w:rFonts w:ascii="Arial" w:hAnsi="Arial" w:cs="Arial"/>
+                <w:sz w:val="16"/>
+                <w:szCs w:val="16"/>
+              </w:rPr>
+              <w:t>ó</w:t>
+            </w:r>
+            <w:proofErr w:type="spellEnd"/>
+            <w:r>
+              <w:rPr>
+                <w:rFonts w:ascii="Arial" w:hAnsi="Arial" w:cs="Arial"/>
+                <w:sz w:val="16"/>
+                <w:szCs w:val="16"/>
+              </w:rPr>
+              <w:t xml:space="preserve"> deslumbramiento.</w:t>
             </w:r>
           </w:p>
         </w:tc>
@@ -5627,7 +5827,25 @@
                 <w:sz w:val="16"/>
                 <w:szCs w:val="16"/>
               </w:rPr>
-              <w:t>Mantenimiento ó limpieza del equipo de trabajo sin detenerlo.</w:t>
+              <w:t xml:space="preserve">Mantenimiento </w:t>
+            </w:r>
+            <w:proofErr w:type="spellStart"/>
+            <w:r>
+              <w:rPr>
+                <w:rFonts w:ascii="Arial" w:hAnsi="Arial" w:cs="Arial"/>
+                <w:sz w:val="16"/>
+                <w:szCs w:val="16"/>
+              </w:rPr>
+              <w:t>ó</w:t>
+            </w:r>
+            <w:proofErr w:type="spellEnd"/>
+            <w:r>
+              <w:rPr>
+                <w:rFonts w:ascii="Arial" w:hAnsi="Arial" w:cs="Arial"/>
+                <w:sz w:val="16"/>
+                <w:szCs w:val="16"/>
+              </w:rPr>
+              <w:t xml:space="preserve"> limpieza del equipo de trabajo sin detenerlo.</w:t>
             </w:r>
           </w:p>
         </w:tc>
@@ -6589,6 +6807,7 @@
                 <w:szCs w:val="16"/>
               </w:rPr>
             </w:pPr>
+            <w:proofErr w:type="gramStart"/>
             <w:r>
               <w:rPr>
                 <w:rFonts w:ascii="Arial" w:hAnsi="Arial" w:cs="Arial"/>
@@ -6613,6 +6832,7 @@
               </w:rPr>
               <w:t>.</w:t>
             </w:r>
+            <w:proofErr w:type="gramEnd"/>
           </w:p>
         </w:tc>
         <w:sdt>
@@ -6677,7 +6897,25 @@
                 <w:sz w:val="16"/>
                 <w:szCs w:val="16"/>
               </w:rPr>
-              <w:t>Mantenimiento de equipos inexistente ó inadecuado.</w:t>
+              <w:t xml:space="preserve">Mantenimiento de equipos inexistente </w:t>
+            </w:r>
+            <w:proofErr w:type="spellStart"/>
+            <w:r>
+              <w:rPr>
+                <w:rFonts w:ascii="Arial" w:hAnsi="Arial" w:cs="Arial"/>
+                <w:sz w:val="16"/>
+                <w:szCs w:val="16"/>
+              </w:rPr>
+              <w:t>ó</w:t>
+            </w:r>
+            <w:proofErr w:type="spellEnd"/>
+            <w:r>
+              <w:rPr>
+                <w:rFonts w:ascii="Arial" w:hAnsi="Arial" w:cs="Arial"/>
+                <w:sz w:val="16"/>
+                <w:szCs w:val="16"/>
+              </w:rPr>
+              <w:t xml:space="preserve"> inadecuado.</w:t>
             </w:r>
           </w:p>
         </w:tc>
@@ -6829,8 +7067,18 @@
                 <w:sz w:val="16"/>
                 <w:szCs w:val="16"/>
               </w:rPr>
-              <w:t>Inexistencia de EPI`s</w:t>
-            </w:r>
+              <w:t xml:space="preserve">Inexistencia de </w:t>
+            </w:r>
+            <w:proofErr w:type="spellStart"/>
+            <w:r>
+              <w:rPr>
+                <w:rFonts w:ascii="Arial" w:hAnsi="Arial" w:cs="Arial"/>
+                <w:sz w:val="16"/>
+                <w:szCs w:val="16"/>
+              </w:rPr>
+              <w:t>EPI`s</w:t>
+            </w:r>
+            <w:proofErr w:type="spellEnd"/>
           </w:p>
         </w:tc>
       </w:tr>
@@ -7314,7 +7562,21 @@
         <w:rPr>
           <w:rFonts w:ascii="Arial" w:hAnsi="Arial" w:cs="Arial"/>
         </w:rPr>
-        <w:t>{lista_causas}</w:t>
+        <w:t>{</w:t>
+      </w:r>
+      <w:proofErr w:type="spellStart"/>
+      <w:r>
+        <w:rPr>
+          <w:rFonts w:ascii="Arial" w:hAnsi="Arial" w:cs="Arial"/>
+        </w:rPr>
+        <w:t>lista_causas</w:t>
+      </w:r>
+      <w:proofErr w:type="spellEnd"/>
+      <w:r>
+        <w:rPr>
+          <w:rFonts w:ascii="Arial" w:hAnsi="Arial" w:cs="Arial"/>
+        </w:rPr>
+        <w:t>}</w:t>
       </w:r>
       <w:bookmarkEnd w:id="10"/>
       <w:r>
@@ -8487,6 +8749,18 @@
     </w:p>
     <w:p>
       <w:pPr>
+        <w:pStyle w:val="Encabezado"/>
+        <w:tabs>
+          <w:tab w:val="clear" w:pos="4252"/>
+          <w:tab w:val="clear" w:pos="8504"/>
+        </w:tabs>
+        <w:rPr>
+          <w:rFonts w:ascii="Arial" w:hAnsi="Arial" w:cs="Arial"/>
+        </w:rPr>
+      </w:pPr>
+    </w:p>
+    <w:p>
+      <w:pPr>
         <w:ind w:left="360"/>
         <w:jc w:val="both"/>
         <w:rPr>
@@ -8546,6 +8820,8 @@
                 <w:szCs w:val="16"/>
               </w:rPr>
             </w:pPr>
+            <w:bookmarkStart w:id="11" w:name="tabla_acciones"/>
+            <w:proofErr w:type="gramStart"/>
             <w:r>
               <w:rPr>
                 <w:rFonts w:ascii="Arial" w:hAnsi="Arial" w:cs="Arial"/>
@@ -8555,6 +8831,7 @@
               </w:rPr>
               <w:t>ACCIONES A REALIZAR</w:t>
             </w:r>
+            <w:proofErr w:type="gramEnd"/>
           </w:p>
         </w:tc>
         <w:tc>
@@ -8642,29 +8919,6 @@
                 <w:tab w:val="clear" w:pos="8504"/>
               </w:tabs>
               <w:spacing w:line="360" w:lineRule="auto"/>
-              <w:rPr>
-                <w:rFonts w:ascii="Arial" w:hAnsi="Arial" w:cs="Arial"/>
-                <w:sz w:val="16"/>
-                <w:szCs w:val="16"/>
-              </w:rPr>
-            </w:pPr>
-            <w:r>
-              <w:rPr>
-                <w:rFonts w:ascii="Arial" w:hAnsi="Arial" w:cs="Arial"/>
-                <w:sz w:val="16"/>
-                <w:szCs w:val="16"/>
-              </w:rPr>
-              <w:t>INFORMAR A LAS TRABAJADORAS DE LA PROHIBICIÓN DE MANIPULAR CARGAS POCO ACCESIBLES. TODAS LAS CARGAS SE DEBEN MANIPULAR PEGADAS AL CUERPO. EN CASO DE TENER QUE MANIPULAR CAJAS POCO ACCESIBLES, SE SOLICITARÁ A UNA AYUDANTE QUE DESPLACE EL PALET HASTA PODER ACCEDER A LA CAJA CON EL CUERPO PEGADO A LA MISMA.</w:t>
-            </w:r>
-          </w:p>
-          <w:p>
-            <w:pPr>
-              <w:pStyle w:val="Encabezado"/>
-              <w:tabs>
-                <w:tab w:val="clear" w:pos="4252"/>
-                <w:tab w:val="clear" w:pos="8504"/>
-              </w:tabs>
-              <w:spacing w:line="360" w:lineRule="auto"/>
               <w:ind w:left="1214"/>
               <w:rPr>
                 <w:rFonts w:ascii="Arial" w:hAnsi="Arial" w:cs="Arial"/>
@@ -8699,14 +8953,6 @@
                 <w:szCs w:val="16"/>
               </w:rPr>
             </w:pPr>
-            <w:r>
-              <w:rPr>
-                <w:rFonts w:ascii="Arial" w:hAnsi="Arial" w:cs="Arial"/>
-                <w:sz w:val="16"/>
-                <w:szCs w:val="16"/>
-              </w:rPr>
-              <w:t>2</w:t>
-            </w:r>
           </w:p>
         </w:tc>
         <w:tc>
@@ -8734,174 +8980,11 @@
                 <w:szCs w:val="16"/>
               </w:rPr>
             </w:pPr>
-            <w:r>
-              <w:rPr>
-                <w:rFonts w:ascii="Arial" w:hAnsi="Arial" w:cs="Arial"/>
-                <w:sz w:val="16"/>
-                <w:szCs w:val="16"/>
-              </w:rPr>
-              <w:t xml:space="preserve">Responsable </w:t>
-            </w:r>
-            <w:r>
-              <w:rPr>
-                <w:rFonts w:ascii="Arial" w:hAnsi="Arial" w:cs="Arial"/>
-                <w:sz w:val="16"/>
-                <w:szCs w:val="16"/>
-              </w:rPr>
-              <w:t>Envasado</w:t>
-            </w:r>
           </w:p>
         </w:tc>
       </w:tr>
-      <w:tr>
-        <w:trPr>
-          <w:cantSplit/>
-          <w:trHeight w:val="525"/>
-          <w:jc w:val="center"/>
-        </w:trPr>
-        <w:tc>
-          <w:tcPr>
-            <w:tcW w:w="6886" w:type="dxa"/>
-            <w:tcBorders>
-              <w:top w:val="single" w:sz="4" w:space="0" w:color="auto"/>
-              <w:left w:val="single" w:sz="4" w:space="0" w:color="auto"/>
-              <w:bottom w:val="single" w:sz="4" w:space="0" w:color="auto"/>
-              <w:right w:val="single" w:sz="4" w:space="0" w:color="auto"/>
-            </w:tcBorders>
-            <w:vAlign w:val="center"/>
-          </w:tcPr>
-          <w:p>
-            <w:pPr>
-              <w:pStyle w:val="Encabezado"/>
-              <w:tabs>
-                <w:tab w:val="clear" w:pos="4252"/>
-                <w:tab w:val="clear" w:pos="8504"/>
-              </w:tabs>
-              <w:spacing w:line="360" w:lineRule="auto"/>
-              <w:rPr>
-                <w:rFonts w:ascii="Arial" w:hAnsi="Arial" w:cs="Arial"/>
-                <w:sz w:val="16"/>
-                <w:szCs w:val="16"/>
-              </w:rPr>
-            </w:pPr>
-            <w:r>
-              <w:rPr>
-                <w:rFonts w:ascii="Arial" w:hAnsi="Arial" w:cs="Arial"/>
-                <w:sz w:val="16"/>
-                <w:szCs w:val="16"/>
-              </w:rPr>
-              <w:t xml:space="preserve">INFORMAR A </w:t>
-            </w:r>
-            <w:r>
-              <w:rPr>
-                <w:rFonts w:ascii="Arial" w:hAnsi="Arial" w:cs="Arial"/>
-                <w:sz w:val="16"/>
-                <w:szCs w:val="16"/>
-              </w:rPr>
-              <w:t>LAS AYUDANTES / ENCARGADOS DE LA OBLIGACIÓN DE MANTENER UNA DISTANCIA SUFICIENTE ENTRE PALETS (SIEMPRE QUE SEA POSIBLE) DE FORMA QUE LAS TRABAJADORAS TENGAN ACCESO LIBRE A TODAS LAS CAJAS.</w:t>
-            </w:r>
-            <w:r>
-              <w:rPr>
-                <w:rFonts w:ascii="Arial" w:hAnsi="Arial" w:cs="Arial"/>
-                <w:sz w:val="16"/>
-                <w:szCs w:val="16"/>
-              </w:rPr>
-              <w:t>.</w:t>
-            </w:r>
-          </w:p>
-        </w:tc>
-        <w:tc>
-          <w:tcPr>
-            <w:tcW w:w="1134" w:type="dxa"/>
-            <w:tcBorders>
-              <w:top w:val="single" w:sz="4" w:space="0" w:color="auto"/>
-              <w:left w:val="single" w:sz="4" w:space="0" w:color="auto"/>
-              <w:bottom w:val="single" w:sz="4" w:space="0" w:color="auto"/>
-              <w:right w:val="single" w:sz="4" w:space="0" w:color="auto"/>
-            </w:tcBorders>
-          </w:tcPr>
-          <w:p>
-            <w:pPr>
-              <w:pStyle w:val="Encabezado"/>
-              <w:tabs>
-                <w:tab w:val="clear" w:pos="4252"/>
-                <w:tab w:val="clear" w:pos="8504"/>
-              </w:tabs>
-              <w:spacing w:line="360" w:lineRule="auto"/>
-              <w:jc w:val="center"/>
-              <w:rPr>
-                <w:rFonts w:ascii="Arial" w:hAnsi="Arial" w:cs="Arial"/>
-                <w:sz w:val="16"/>
-                <w:szCs w:val="16"/>
-              </w:rPr>
-            </w:pPr>
-            <w:r>
-              <w:rPr>
-                <w:rFonts w:ascii="Arial" w:hAnsi="Arial" w:cs="Arial"/>
-                <w:sz w:val="16"/>
-                <w:szCs w:val="16"/>
-              </w:rPr>
-              <w:t>2</w:t>
-            </w:r>
-          </w:p>
-        </w:tc>
-        <w:tc>
-          <w:tcPr>
-            <w:tcW w:w="2410" w:type="dxa"/>
-            <w:tcBorders>
-              <w:top w:val="single" w:sz="4" w:space="0" w:color="auto"/>
-              <w:left w:val="single" w:sz="4" w:space="0" w:color="auto"/>
-              <w:bottom w:val="single" w:sz="4" w:space="0" w:color="auto"/>
-              <w:right w:val="single" w:sz="4" w:space="0" w:color="auto"/>
-            </w:tcBorders>
-            <w:vAlign w:val="center"/>
-          </w:tcPr>
-          <w:p>
-            <w:pPr>
-              <w:pStyle w:val="Encabezado"/>
-              <w:tabs>
-                <w:tab w:val="clear" w:pos="4252"/>
-                <w:tab w:val="clear" w:pos="8504"/>
-              </w:tabs>
-              <w:spacing w:line="360" w:lineRule="auto"/>
-              <w:rPr>
-                <w:rFonts w:ascii="Arial" w:hAnsi="Arial" w:cs="Arial"/>
-                <w:sz w:val="16"/>
-                <w:szCs w:val="16"/>
-              </w:rPr>
-            </w:pPr>
-            <w:r>
-              <w:rPr>
-                <w:rFonts w:ascii="Arial" w:hAnsi="Arial" w:cs="Arial"/>
-                <w:sz w:val="16"/>
-                <w:szCs w:val="16"/>
-              </w:rPr>
-              <w:t xml:space="preserve">Responsable </w:t>
-            </w:r>
-            <w:r>
-              <w:rPr>
-                <w:rFonts w:ascii="Arial" w:hAnsi="Arial" w:cs="Arial"/>
-                <w:sz w:val="16"/>
-                <w:szCs w:val="16"/>
-              </w:rPr>
-              <w:t>Envasado</w:t>
-            </w:r>
-          </w:p>
-        </w:tc>
-      </w:tr>
+      <w:bookmarkEnd w:id="11"/>
     </w:tbl>
-    <w:p>
-      <w:pPr>
-        <w:pStyle w:val="Encabezado"/>
-        <w:tabs>
-          <w:tab w:val="clear" w:pos="4252"/>
-          <w:tab w:val="clear" w:pos="8504"/>
-        </w:tabs>
-        <w:rPr>
-          <w:rFonts w:ascii="Arial" w:hAnsi="Arial" w:cs="Arial"/>
-        </w:rPr>
-      </w:pPr>
-    </w:p>
     <w:p>
       <w:pPr>
         <w:pStyle w:val="Encabezado"/>
@@ -9051,8 +9134,16 @@
               <w:rPr>
                 <w:rFonts w:ascii="Arial" w:hAnsi="Arial" w:cs="Arial"/>
               </w:rPr>
-              <w:t>Sergio Cánovas Aleu</w:t>
-            </w:r>
+              <w:t xml:space="preserve">Sergio Cánovas </w:t>
+            </w:r>
+            <w:proofErr w:type="spellStart"/>
+            <w:r>
+              <w:rPr>
+                <w:rFonts w:ascii="Arial" w:hAnsi="Arial" w:cs="Arial"/>
+              </w:rPr>
+              <w:t>Aleu</w:t>
+            </w:r>
+            <w:proofErr w:type="spellEnd"/>
           </w:p>
         </w:tc>
         <w:tc>
@@ -10004,7 +10095,16 @@
                 <w:sz w:val="16"/>
                 <w:szCs w:val="16"/>
               </w:rPr>
-              <w:t>LAS AYUDANTES / ENCARGADOS DE LA OBLIGACIÓN DE MANTENER UNA DISTANCIA SUFICIENTE ENTRE PALETS (SIEMPRE QUE SEA POSIBLE) DE FORMA QUE LAS TRABAJADORAS TENGAN ACCESO LIBRE A TODAS LAS CAJAS.</w:t>
+              <w:t xml:space="preserve">LAS AYUDANTES / ENCARGADOS DE LA OBLIGACIÓN DE MANTENER UNA DISTANCIA SUFICIENTE ENTRE PALETS (SIEMPRE QUE SEA POSIBLE) DE FORMA QUE LAS TRABAJADORAS TENGAN ACCESO LIBRE A TODAS LAS </w:t>
+            </w:r>
+            <w:proofErr w:type="gramStart"/>
+            <w:r>
+              <w:rPr>
+                <w:rFonts w:ascii="Arial" w:hAnsi="Arial" w:cs="Arial"/>
+                <w:sz w:val="16"/>
+                <w:szCs w:val="16"/>
+              </w:rPr>
+              <w:t>CAJAS.</w:t>
             </w:r>
             <w:r>
               <w:rPr>
@@ -10014,6 +10114,7 @@
               </w:rPr>
               <w:t>.</w:t>
             </w:r>
+            <w:proofErr w:type="gramEnd"/>
           </w:p>
         </w:tc>
         <w:tc>
@@ -11037,7 +11138,6 @@
   <w:style w:type="character" w:default="1" w:styleId="Fuentedeprrafopredeter">
     <w:name w:val="Default Paragraph Font"/>
     <w:uiPriority w:val="1"/>
-    <w:semiHidden/>
     <w:unhideWhenUsed/>
   </w:style>
   <w:style w:type="table" w:default="1" w:styleId="Tablanormal">

</xml_diff>

<commit_message>
Expediente: nuevo campo agregado Tipo de suceso
</commit_message>
<xml_diff>
--- a/plantilla_ficha_accidente.docx
+++ b/plantilla_ficha_accidente.docx
@@ -216,6 +216,50 @@
         </w:trPr>
         <w:tc>
           <w:tcPr>
+            <w:tcW w:w="9491" w:type="dxa"/>
+            <w:gridSpan w:val="3"/>
+            <w:vAlign w:val="center"/>
+          </w:tcPr>
+          <w:p>
+            <w:pPr>
+              <w:pStyle w:val="Textoindependiente"/>
+              <w:ind w:right="72"/>
+              <w:rPr>
+                <w:b/>
+                <w:sz w:val="20"/>
+                <w:szCs w:val="24"/>
+                <w:lang w:val="es-ES_tradnl"/>
+              </w:rPr>
+            </w:pPr>
+            <w:r>
+              <w:rPr>
+                <w:b/>
+                <w:sz w:val="20"/>
+                <w:szCs w:val="24"/>
+                <w:lang w:val="es-ES_tradnl"/>
+              </w:rPr>
+              <w:t xml:space="preserve">TIPO DE SUCESO: </w:t>
+            </w:r>
+            <w:bookmarkStart w:id="2" w:name="tipo_suceso"/>
+            <w:r>
+              <w:rPr>
+                <w:b/>
+                <w:sz w:val="20"/>
+                <w:szCs w:val="24"/>
+                <w:lang w:val="es-ES_tradnl"/>
+              </w:rPr>
+              <w:t>{{tipo}}</w:t>
+            </w:r>
+            <w:bookmarkEnd w:id="2"/>
+          </w:p>
+        </w:tc>
+      </w:tr>
+      <w:tr>
+        <w:trPr>
+          <w:trHeight w:val="481"/>
+        </w:trPr>
+        <w:tc>
+          <w:tcPr>
             <w:tcW w:w="1553" w:type="dxa"/>
             <w:vAlign w:val="center"/>
           </w:tcPr>
@@ -253,7 +297,7 @@
               </w:rPr>
               <w:t xml:space="preserve"> </w:t>
             </w:r>
-            <w:bookmarkStart w:id="2" w:name="edad"/>
+            <w:bookmarkStart w:id="3" w:name="edad"/>
             <w:r>
               <w:rPr>
                 <w:rFonts w:ascii="Arial" w:hAnsi="Arial" w:cs="Arial"/>
@@ -279,7 +323,7 @@
               </w:rPr>
               <w:t xml:space="preserve"> </w:t>
             </w:r>
-            <w:bookmarkEnd w:id="2"/>
+            <w:bookmarkEnd w:id="3"/>
             <w:r>
               <w:rPr>
                 <w:rFonts w:ascii="Arial" w:hAnsi="Arial" w:cs="Arial"/>
@@ -472,14 +516,14 @@
               </w:rPr>
               <w:t xml:space="preserve"> </w:t>
             </w:r>
-            <w:bookmarkStart w:id="3" w:name="experiencia"/>
+            <w:bookmarkStart w:id="4" w:name="experiencia"/>
             <w:r>
               <w:rPr>
                 <w:sz w:val="20"/>
               </w:rPr>
               <w:t>{{experiencia}}</w:t>
             </w:r>
-            <w:bookmarkEnd w:id="3"/>
+            <w:bookmarkEnd w:id="4"/>
           </w:p>
         </w:tc>
       </w:tr>
@@ -560,7 +604,7 @@
               </w:rPr>
               <w:t xml:space="preserve"> </w:t>
             </w:r>
-            <w:bookmarkStart w:id="4" w:name="lugar_accidente"/>
+            <w:bookmarkStart w:id="5" w:name="lugar_accidente"/>
             <w:r>
               <w:rPr>
                 <w:rFonts w:ascii="Arial" w:hAnsi="Arial" w:cs="Arial"/>
@@ -592,7 +636,7 @@
               </w:rPr>
               <w:t>}}</w:t>
             </w:r>
-            <w:bookmarkEnd w:id="4"/>
+            <w:bookmarkEnd w:id="5"/>
           </w:p>
         </w:tc>
       </w:tr>
@@ -626,14 +670,14 @@
               </w:rPr>
               <w:t xml:space="preserve"> </w:t>
             </w:r>
-            <w:bookmarkStart w:id="5" w:name="hora_accidente"/>
+            <w:bookmarkStart w:id="6" w:name="hora_accidente"/>
             <w:r>
               <w:rPr>
                 <w:rFonts w:ascii="Arial" w:hAnsi="Arial" w:cs="Arial"/>
               </w:rPr>
               <w:t>{{hora}}</w:t>
             </w:r>
-            <w:bookmarkEnd w:id="5"/>
+            <w:bookmarkEnd w:id="6"/>
             <w:r>
               <w:rPr>
                 <w:rFonts w:ascii="Arial" w:hAnsi="Arial" w:cs="Arial"/>
@@ -669,7 +713,7 @@
               </w:rPr>
               <w:t xml:space="preserve"> </w:t>
             </w:r>
-            <w:bookmarkStart w:id="6" w:name="fecha_accidente"/>
+            <w:bookmarkStart w:id="7" w:name="fecha_accidente"/>
             <w:r>
               <w:rPr>
                 <w:rFonts w:ascii="Arial" w:hAnsi="Arial" w:cs="Arial"/>
@@ -693,7 +737,7 @@
               </w:rPr>
               <w:t>}}</w:t>
             </w:r>
-            <w:bookmarkEnd w:id="6"/>
+            <w:bookmarkEnd w:id="7"/>
           </w:p>
         </w:tc>
       </w:tr>
@@ -801,7 +845,7 @@
                 <w:lang w:val="es-ES"/>
               </w:rPr>
             </w:pPr>
-            <w:bookmarkStart w:id="7" w:name="lesion"/>
+            <w:bookmarkStart w:id="8" w:name="lesion"/>
             <w:r>
               <w:rPr>
                 <w:rFonts w:ascii="Arial" w:hAnsi="Arial" w:cs="Arial"/>
@@ -824,7 +868,7 @@
               <w:t>}}</w:t>
             </w:r>
           </w:p>
-          <w:bookmarkEnd w:id="7"/>
+          <w:bookmarkEnd w:id="8"/>
           <w:p>
             <w:pPr>
               <w:spacing w:line="276" w:lineRule="auto"/>
@@ -1251,7 +1295,7 @@
                 <w:sz w:val="22"/>
               </w:rPr>
             </w:pPr>
-            <w:bookmarkStart w:id="8" w:name="descripcion_hechos"/>
+            <w:bookmarkStart w:id="9" w:name="descripcion_hechos"/>
             <w:r>
               <w:rPr>
                 <w:rFonts w:ascii="Arial" w:hAnsi="Arial" w:cs="Arial"/>
@@ -1275,7 +1319,7 @@
               </w:rPr>
               <w:t>}}</w:t>
             </w:r>
-            <w:bookmarkEnd w:id="8"/>
+            <w:bookmarkEnd w:id="9"/>
           </w:p>
         </w:tc>
       </w:tr>
@@ -3282,7 +3326,6 @@
           <w:b/>
           <w:bCs/>
         </w:rPr>
-        <w:lastRenderedPageBreak/>
         <w:t xml:space="preserve">ANÁLISIS DE LAS </w:t>
       </w:r>
       <w:r>
@@ -5855,7 +5898,7 @@
           <w:cantSplit/>
           <w:trHeight w:val="400"/>
         </w:trPr>
-        <w:bookmarkStart w:id="9" w:name="_Hlk171331389" w:displacedByCustomXml="next"/>
+        <w:bookmarkStart w:id="10" w:name="_Hlk171331389" w:displacedByCustomXml="next"/>
         <w:sdt>
           <w:sdtPr>
             <w:rPr>
@@ -6067,7 +6110,7 @@
           </w:p>
         </w:tc>
       </w:tr>
-      <w:bookmarkEnd w:id="9"/>
+      <w:bookmarkEnd w:id="10"/>
       <w:tr>
         <w:trPr>
           <w:cantSplit/>
@@ -7557,7 +7600,7 @@
           <w:rFonts w:ascii="Arial" w:hAnsi="Arial" w:cs="Arial"/>
         </w:rPr>
       </w:pPr>
-      <w:bookmarkStart w:id="10" w:name="lista_causas"/>
+      <w:bookmarkStart w:id="11" w:name="lista_causas"/>
       <w:r>
         <w:rPr>
           <w:rFonts w:ascii="Arial" w:hAnsi="Arial" w:cs="Arial"/>
@@ -7578,7 +7621,7 @@
         </w:rPr>
         <w:t>}</w:t>
       </w:r>
-      <w:bookmarkEnd w:id="10"/>
+      <w:bookmarkEnd w:id="11"/>
       <w:r>
         <w:rPr>
           <w:rFonts w:ascii="Arial" w:hAnsi="Arial" w:cs="Arial"/>
@@ -8820,7 +8863,7 @@
                 <w:szCs w:val="16"/>
               </w:rPr>
             </w:pPr>
-            <w:bookmarkStart w:id="11" w:name="tabla_acciones"/>
+            <w:bookmarkStart w:id="12" w:name="tabla_acciones"/>
             <w:proofErr w:type="gramStart"/>
             <w:r>
               <w:rPr>
@@ -8983,7 +9026,7 @@
           </w:p>
         </w:tc>
       </w:tr>
-      <w:bookmarkEnd w:id="11"/>
+      <w:bookmarkEnd w:id="12"/>
     </w:tbl>
     <w:p>
       <w:pPr>
@@ -11138,6 +11181,7 @@
   <w:style w:type="character" w:default="1" w:styleId="Fuentedeprrafopredeter">
     <w:name w:val="Default Paragraph Font"/>
     <w:uiPriority w:val="1"/>
+    <w:semiHidden/>
     <w:unhideWhenUsed/>
   </w:style>
   <w:style w:type="table" w:default="1" w:styleId="Tablanormal">

</xml_diff>

<commit_message>
GenerateWord: campo creador y fecha_investigación implementado en el modelo y en la exportación del dato
</commit_message>
<xml_diff>
--- a/plantilla_ficha_accidente.docx
+++ b/plantilla_ficha_accidente.docx
@@ -9173,20 +9173,14 @@
                 <w:rFonts w:ascii="Arial" w:hAnsi="Arial" w:cs="Arial"/>
               </w:rPr>
             </w:pPr>
-            <w:r>
-              <w:rPr>
-                <w:rFonts w:ascii="Arial" w:hAnsi="Arial" w:cs="Arial"/>
-              </w:rPr>
-              <w:t xml:space="preserve">Sergio Cánovas </w:t>
-            </w:r>
-            <w:proofErr w:type="spellStart"/>
-            <w:r>
-              <w:rPr>
-                <w:rFonts w:ascii="Arial" w:hAnsi="Arial" w:cs="Arial"/>
-              </w:rPr>
-              <w:t>Aleu</w:t>
-            </w:r>
-            <w:proofErr w:type="spellEnd"/>
+            <w:bookmarkStart w:id="13" w:name="creador"/>
+            <w:r>
+              <w:rPr>
+                <w:rFonts w:ascii="Arial" w:hAnsi="Arial" w:cs="Arial"/>
+              </w:rPr>
+              <w:t>{creador}</w:t>
+            </w:r>
+            <w:bookmarkEnd w:id="13"/>
           </w:p>
         </w:tc>
         <w:tc>
@@ -9206,30 +9200,28 @@
                 <w:rFonts w:ascii="Arial" w:hAnsi="Arial" w:cs="Arial"/>
               </w:rPr>
             </w:pPr>
-            <w:r>
-              <w:rPr>
-                <w:rFonts w:ascii="Arial" w:hAnsi="Arial" w:cs="Arial"/>
-              </w:rPr>
-              <w:t>0</w:t>
-            </w:r>
-            <w:r>
-              <w:rPr>
-                <w:rFonts w:ascii="Arial" w:hAnsi="Arial" w:cs="Arial"/>
-              </w:rPr>
-              <w:t>5</w:t>
-            </w:r>
-            <w:r>
-              <w:rPr>
-                <w:rFonts w:ascii="Arial" w:hAnsi="Arial" w:cs="Arial"/>
-              </w:rPr>
-              <w:t>/07</w:t>
-            </w:r>
-            <w:r>
-              <w:rPr>
-                <w:rFonts w:ascii="Arial" w:hAnsi="Arial" w:cs="Arial"/>
-              </w:rPr>
-              <w:t>/2024</w:t>
-            </w:r>
+            <w:bookmarkStart w:id="14" w:name="fecha_investigacion"/>
+            <w:r>
+              <w:rPr>
+                <w:rFonts w:ascii="Arial" w:hAnsi="Arial" w:cs="Arial"/>
+              </w:rPr>
+              <w:t>{</w:t>
+            </w:r>
+            <w:proofErr w:type="spellStart"/>
+            <w:r>
+              <w:rPr>
+                <w:rFonts w:ascii="Arial" w:hAnsi="Arial" w:cs="Arial"/>
+              </w:rPr>
+              <w:t>fecha_investigacion</w:t>
+            </w:r>
+            <w:proofErr w:type="spellEnd"/>
+            <w:r>
+              <w:rPr>
+                <w:rFonts w:ascii="Arial" w:hAnsi="Arial" w:cs="Arial"/>
+              </w:rPr>
+              <w:t>}</w:t>
+            </w:r>
+            <w:bookmarkEnd w:id="14"/>
           </w:p>
         </w:tc>
       </w:tr>

</xml_diff>

<commit_message>
GenerateWord: formas de producirse accidente dinámico si existe un campo escrito
</commit_message>
<xml_diff>
--- a/plantilla_ficha_accidente.docx
+++ b/plantilla_ficha_accidente.docx
@@ -1345,6 +1345,7 @@
           <w:bCs/>
         </w:rPr>
       </w:pPr>
+      <w:bookmarkStart w:id="10" w:name="tabla_formas_producirse"/>
       <w:r>
         <w:rPr>
           <w:rFonts w:ascii="Arial" w:hAnsi="Arial" w:cs="Arial"/>
@@ -3022,55 +3023,6 @@
                 <w:szCs w:val="22"/>
               </w:rPr>
             </w:pPr>
-            <w:r>
-              <w:rPr>
-                <w:rFonts w:ascii="Arial" w:hAnsi="Arial" w:cs="Arial"/>
-                <w:sz w:val="22"/>
-                <w:szCs w:val="22"/>
-              </w:rPr>
-              <w:fldChar w:fldCharType="begin">
-                <w:ffData>
-                  <w:name w:val="Casilla8"/>
-                  <w:enabled/>
-                  <w:calcOnExit w:val="0"/>
-                  <w:checkBox>
-                    <w:sizeAuto/>
-                    <w:default w:val="0"/>
-                  </w:checkBox>
-                </w:ffData>
-              </w:fldChar>
-            </w:r>
-            <w:r>
-              <w:rPr>
-                <w:rFonts w:ascii="Arial" w:hAnsi="Arial" w:cs="Arial"/>
-                <w:sz w:val="22"/>
-                <w:szCs w:val="22"/>
-              </w:rPr>
-              <w:instrText xml:space="preserve"> FORMCHECKBOX </w:instrText>
-            </w:r>
-            <w:r>
-              <w:rPr>
-                <w:rFonts w:ascii="Arial" w:hAnsi="Arial" w:cs="Arial"/>
-                <w:sz w:val="22"/>
-                <w:szCs w:val="22"/>
-              </w:rPr>
-            </w:r>
-            <w:r>
-              <w:rPr>
-                <w:rFonts w:ascii="Arial" w:hAnsi="Arial" w:cs="Arial"/>
-                <w:sz w:val="22"/>
-                <w:szCs w:val="22"/>
-              </w:rPr>
-              <w:fldChar w:fldCharType="separate"/>
-            </w:r>
-            <w:r>
-              <w:rPr>
-                <w:rFonts w:ascii="Arial" w:hAnsi="Arial" w:cs="Arial"/>
-                <w:sz w:val="22"/>
-                <w:szCs w:val="22"/>
-              </w:rPr>
-              <w:fldChar w:fldCharType="end"/>
-            </w:r>
           </w:p>
         </w:tc>
         <w:tc>
@@ -3239,55 +3191,6 @@
                 <w:szCs w:val="22"/>
               </w:rPr>
             </w:pPr>
-            <w:r>
-              <w:rPr>
-                <w:rFonts w:ascii="Arial" w:hAnsi="Arial" w:cs="Arial"/>
-                <w:sz w:val="22"/>
-                <w:szCs w:val="22"/>
-              </w:rPr>
-              <w:fldChar w:fldCharType="begin">
-                <w:ffData>
-                  <w:name w:val="Casilla8"/>
-                  <w:enabled/>
-                  <w:calcOnExit w:val="0"/>
-                  <w:checkBox>
-                    <w:sizeAuto/>
-                    <w:default w:val="0"/>
-                  </w:checkBox>
-                </w:ffData>
-              </w:fldChar>
-            </w:r>
-            <w:r>
-              <w:rPr>
-                <w:rFonts w:ascii="Arial" w:hAnsi="Arial" w:cs="Arial"/>
-                <w:sz w:val="22"/>
-                <w:szCs w:val="22"/>
-              </w:rPr>
-              <w:instrText xml:space="preserve"> FORMCHECKBOX </w:instrText>
-            </w:r>
-            <w:r>
-              <w:rPr>
-                <w:rFonts w:ascii="Arial" w:hAnsi="Arial" w:cs="Arial"/>
-                <w:sz w:val="22"/>
-                <w:szCs w:val="22"/>
-              </w:rPr>
-            </w:r>
-            <w:r>
-              <w:rPr>
-                <w:rFonts w:ascii="Arial" w:hAnsi="Arial" w:cs="Arial"/>
-                <w:sz w:val="22"/>
-                <w:szCs w:val="22"/>
-              </w:rPr>
-              <w:fldChar w:fldCharType="separate"/>
-            </w:r>
-            <w:r>
-              <w:rPr>
-                <w:rFonts w:ascii="Arial" w:hAnsi="Arial" w:cs="Arial"/>
-                <w:sz w:val="22"/>
-                <w:szCs w:val="22"/>
-              </w:rPr>
-              <w:fldChar w:fldCharType="end"/>
-            </w:r>
           </w:p>
         </w:tc>
         <w:tc>
@@ -3307,6 +3210,7 @@
         </w:tc>
       </w:tr>
     </w:tbl>
+    <w:bookmarkEnd w:id="10"/>
     <w:p>
       <w:pPr>
         <w:numPr>
@@ -5898,7 +5802,7 @@
           <w:cantSplit/>
           <w:trHeight w:val="400"/>
         </w:trPr>
-        <w:bookmarkStart w:id="10" w:name="_Hlk171331389" w:displacedByCustomXml="next"/>
+        <w:bookmarkStart w:id="11" w:name="_Hlk171331389" w:displacedByCustomXml="next"/>
         <w:sdt>
           <w:sdtPr>
             <w:rPr>
@@ -6110,7 +6014,7 @@
           </w:p>
         </w:tc>
       </w:tr>
-      <w:bookmarkEnd w:id="10"/>
+      <w:bookmarkEnd w:id="11"/>
       <w:tr>
         <w:trPr>
           <w:cantSplit/>
@@ -7600,7 +7504,7 @@
           <w:rFonts w:ascii="Arial" w:hAnsi="Arial" w:cs="Arial"/>
         </w:rPr>
       </w:pPr>
-      <w:bookmarkStart w:id="11" w:name="lista_causas"/>
+      <w:bookmarkStart w:id="12" w:name="lista_causas"/>
       <w:r>
         <w:rPr>
           <w:rFonts w:ascii="Arial" w:hAnsi="Arial" w:cs="Arial"/>
@@ -7621,7 +7525,7 @@
         </w:rPr>
         <w:t>}</w:t>
       </w:r>
-      <w:bookmarkEnd w:id="11"/>
+      <w:bookmarkEnd w:id="12"/>
       <w:r>
         <w:rPr>
           <w:rFonts w:ascii="Arial" w:hAnsi="Arial" w:cs="Arial"/>
@@ -8863,7 +8767,7 @@
                 <w:szCs w:val="16"/>
               </w:rPr>
             </w:pPr>
-            <w:bookmarkStart w:id="12" w:name="tabla_acciones"/>
+            <w:bookmarkStart w:id="13" w:name="tabla_acciones"/>
             <w:proofErr w:type="gramStart"/>
             <w:r>
               <w:rPr>
@@ -9026,7 +8930,7 @@
           </w:p>
         </w:tc>
       </w:tr>
-      <w:bookmarkEnd w:id="12"/>
+      <w:bookmarkEnd w:id="13"/>
     </w:tbl>
     <w:p>
       <w:pPr>
@@ -9173,14 +9077,14 @@
                 <w:rFonts w:ascii="Arial" w:hAnsi="Arial" w:cs="Arial"/>
               </w:rPr>
             </w:pPr>
-            <w:bookmarkStart w:id="13" w:name="creador"/>
+            <w:bookmarkStart w:id="14" w:name="creador"/>
             <w:r>
               <w:rPr>
                 <w:rFonts w:ascii="Arial" w:hAnsi="Arial" w:cs="Arial"/>
               </w:rPr>
               <w:t>{creador}</w:t>
             </w:r>
-            <w:bookmarkEnd w:id="13"/>
+            <w:bookmarkEnd w:id="14"/>
           </w:p>
         </w:tc>
         <w:tc>
@@ -9200,7 +9104,7 @@
                 <w:rFonts w:ascii="Arial" w:hAnsi="Arial" w:cs="Arial"/>
               </w:rPr>
             </w:pPr>
-            <w:bookmarkStart w:id="14" w:name="fecha_investigacion"/>
+            <w:bookmarkStart w:id="15" w:name="fecha_investigacion"/>
             <w:r>
               <w:rPr>
                 <w:rFonts w:ascii="Arial" w:hAnsi="Arial" w:cs="Arial"/>
@@ -9221,7 +9125,7 @@
               </w:rPr>
               <w:t>}</w:t>
             </w:r>
-            <w:bookmarkEnd w:id="14"/>
+            <w:bookmarkEnd w:id="15"/>
           </w:p>
         </w:tc>
       </w:tr>

</xml_diff>

<commit_message>
registra el nombre de la empresa en el word
</commit_message>
<xml_diff>
--- a/plantilla_ficha_accidente.docx
+++ b/plantilla_ficha_accidente.docx
@@ -9475,7 +9475,12 @@
           <w:rFonts w:ascii="Arial" w:hAnsi="Arial" w:cs="Arial"/>
         </w:rPr>
         <w:sectPr>
-          <w:headerReference w:type="default" r:id="rId9"/>
+          <w:headerReference w:type="even" r:id="rId9"/>
+          <w:headerReference w:type="default" r:id="rId10"/>
+          <w:footerReference w:type="even" r:id="rId11"/>
+          <w:footerReference w:type="default" r:id="rId12"/>
+          <w:headerReference w:type="first" r:id="rId13"/>
+          <w:footerReference w:type="first" r:id="rId14"/>
           <w:pgSz w:w="11906" w:h="16838"/>
           <w:pgMar w:top="902" w:right="851" w:bottom="1077" w:left="1134" w:header="709" w:footer="709" w:gutter="0"/>
           <w:cols w:space="708"/>
@@ -10223,7 +10228,7 @@
       </w:pPr>
     </w:p>
     <w:sectPr>
-      <w:headerReference w:type="default" r:id="rId10"/>
+      <w:headerReference w:type="default" r:id="rId15"/>
       <w:pgSz w:w="16838" w:h="11906" w:orient="landscape"/>
       <w:pgMar w:top="1701" w:right="1021" w:bottom="1701" w:left="1021" w:header="709" w:footer="709" w:gutter="0"/>
       <w:cols w:space="708"/>
@@ -10252,6 +10257,36 @@
 </w:endnotes>
 </file>
 
+<file path=word/footer1.xml><?xml version="1.0" encoding="utf-8"?>
+<w:ftr xmlns:wpc="http://schemas.microsoft.com/office/word/2010/wordprocessingCanvas" xmlns:cx="http://schemas.microsoft.com/office/drawing/2014/chartex" xmlns:cx1="http://schemas.microsoft.com/office/drawing/2015/9/8/chartex" xmlns:cx2="http://schemas.microsoft.com/office/drawing/2015/10/21/chartex" xmlns:cx3="http://schemas.microsoft.com/office/drawing/2016/5/9/chartex" xmlns:cx4="http://schemas.microsoft.com/office/drawing/2016/5/10/chartex" xmlns:cx5="http://schemas.microsoft.com/office/drawing/2016/5/11/chartex" xmlns:cx6="http://schemas.microsoft.com/office/drawing/2016/5/12/chartex" xmlns:cx7="http://schemas.microsoft.com/office/drawing/2016/5/13/chartex" xmlns:cx8="http://schemas.microsoft.com/office/drawing/2016/5/14/chartex" xmlns:mc="http://schemas.openxmlformats.org/markup-compatibility/2006" xmlns:aink="http://schemas.microsoft.com/office/drawing/2016/ink" xmlns:am3d="http://schemas.microsoft.com/office/drawing/2017/model3d" xmlns:o="urn:schemas-microsoft-com:office:office" xmlns:oel="http://schemas.microsoft.com/office/2019/extlst" xmlns:r="http://schemas.openxmlformats.org/officeDocument/2006/relationships" xmlns:m="http://schemas.openxmlformats.org/officeDocument/2006/math" xmlns:v="urn:schemas-microsoft-com:vml" xmlns:wp14="http://schemas.microsoft.com/office/word/2010/wordprocessingDrawing" xmlns:wp="http://schemas.openxmlformats.org/drawingml/2006/wordprocessingDrawing" xmlns:w10="urn:schemas-microsoft-com:office:word" xmlns:w="http://schemas.openxmlformats.org/wordprocessingml/2006/main" xmlns:w14="http://schemas.microsoft.com/office/word/2010/wordml" xmlns:w15="http://schemas.microsoft.com/office/word/2012/wordml" xmlns:w16cex="http://schemas.microsoft.com/office/word/2018/wordml/cex" xmlns:w16cid="http://schemas.microsoft.com/office/word/2016/wordml/cid" xmlns:w16="http://schemas.microsoft.com/office/word/2018/wordml" xmlns:w16du="http://schemas.microsoft.com/office/word/2023/wordml/word16du" xmlns:w16sdtdh="http://schemas.microsoft.com/office/word/2020/wordml/sdtdatahash" xmlns:w16se="http://schemas.microsoft.com/office/word/2015/wordml/symex" xmlns:wpg="http://schemas.microsoft.com/office/word/2010/wordprocessingGroup" xmlns:wpi="http://schemas.microsoft.com/office/word/2010/wordprocessingInk" xmlns:wne="http://schemas.microsoft.com/office/word/2006/wordml" xmlns:wps="http://schemas.microsoft.com/office/word/2010/wordprocessingShape" mc:Ignorable="w14 w15 w16se w16cid w16 w16cex w16sdtdh w16du wp14">
+  <w:p>
+    <w:pPr>
+      <w:pStyle w:val="Piedepgina"/>
+    </w:pPr>
+  </w:p>
+</w:ftr>
+</file>
+
+<file path=word/footer2.xml><?xml version="1.0" encoding="utf-8"?>
+<w:ftr xmlns:wpc="http://schemas.microsoft.com/office/word/2010/wordprocessingCanvas" xmlns:cx="http://schemas.microsoft.com/office/drawing/2014/chartex" xmlns:cx1="http://schemas.microsoft.com/office/drawing/2015/9/8/chartex" xmlns:cx2="http://schemas.microsoft.com/office/drawing/2015/10/21/chartex" xmlns:cx3="http://schemas.microsoft.com/office/drawing/2016/5/9/chartex" xmlns:cx4="http://schemas.microsoft.com/office/drawing/2016/5/10/chartex" xmlns:cx5="http://schemas.microsoft.com/office/drawing/2016/5/11/chartex" xmlns:cx6="http://schemas.microsoft.com/office/drawing/2016/5/12/chartex" xmlns:cx7="http://schemas.microsoft.com/office/drawing/2016/5/13/chartex" xmlns:cx8="http://schemas.microsoft.com/office/drawing/2016/5/14/chartex" xmlns:mc="http://schemas.openxmlformats.org/markup-compatibility/2006" xmlns:aink="http://schemas.microsoft.com/office/drawing/2016/ink" xmlns:am3d="http://schemas.microsoft.com/office/drawing/2017/model3d" xmlns:o="urn:schemas-microsoft-com:office:office" xmlns:oel="http://schemas.microsoft.com/office/2019/extlst" xmlns:r="http://schemas.openxmlformats.org/officeDocument/2006/relationships" xmlns:m="http://schemas.openxmlformats.org/officeDocument/2006/math" xmlns:v="urn:schemas-microsoft-com:vml" xmlns:wp14="http://schemas.microsoft.com/office/word/2010/wordprocessingDrawing" xmlns:wp="http://schemas.openxmlformats.org/drawingml/2006/wordprocessingDrawing" xmlns:w10="urn:schemas-microsoft-com:office:word" xmlns:w="http://schemas.openxmlformats.org/wordprocessingml/2006/main" xmlns:w14="http://schemas.microsoft.com/office/word/2010/wordml" xmlns:w15="http://schemas.microsoft.com/office/word/2012/wordml" xmlns:w16cex="http://schemas.microsoft.com/office/word/2018/wordml/cex" xmlns:w16cid="http://schemas.microsoft.com/office/word/2016/wordml/cid" xmlns:w16="http://schemas.microsoft.com/office/word/2018/wordml" xmlns:w16du="http://schemas.microsoft.com/office/word/2023/wordml/word16du" xmlns:w16sdtdh="http://schemas.microsoft.com/office/word/2020/wordml/sdtdatahash" xmlns:w16se="http://schemas.microsoft.com/office/word/2015/wordml/symex" xmlns:wpg="http://schemas.microsoft.com/office/word/2010/wordprocessingGroup" xmlns:wpi="http://schemas.microsoft.com/office/word/2010/wordprocessingInk" xmlns:wne="http://schemas.microsoft.com/office/word/2006/wordml" xmlns:wps="http://schemas.microsoft.com/office/word/2010/wordprocessingShape" mc:Ignorable="w14 w15 w16se w16cid w16 w16cex w16sdtdh w16du wp14">
+  <w:p>
+    <w:pPr>
+      <w:pStyle w:val="Piedepgina"/>
+    </w:pPr>
+  </w:p>
+</w:ftr>
+</file>
+
+<file path=word/footer3.xml><?xml version="1.0" encoding="utf-8"?>
+<w:ftr xmlns:wpc="http://schemas.microsoft.com/office/word/2010/wordprocessingCanvas" xmlns:cx="http://schemas.microsoft.com/office/drawing/2014/chartex" xmlns:cx1="http://schemas.microsoft.com/office/drawing/2015/9/8/chartex" xmlns:cx2="http://schemas.microsoft.com/office/drawing/2015/10/21/chartex" xmlns:cx3="http://schemas.microsoft.com/office/drawing/2016/5/9/chartex" xmlns:cx4="http://schemas.microsoft.com/office/drawing/2016/5/10/chartex" xmlns:cx5="http://schemas.microsoft.com/office/drawing/2016/5/11/chartex" xmlns:cx6="http://schemas.microsoft.com/office/drawing/2016/5/12/chartex" xmlns:cx7="http://schemas.microsoft.com/office/drawing/2016/5/13/chartex" xmlns:cx8="http://schemas.microsoft.com/office/drawing/2016/5/14/chartex" xmlns:mc="http://schemas.openxmlformats.org/markup-compatibility/2006" xmlns:aink="http://schemas.microsoft.com/office/drawing/2016/ink" xmlns:am3d="http://schemas.microsoft.com/office/drawing/2017/model3d" xmlns:o="urn:schemas-microsoft-com:office:office" xmlns:oel="http://schemas.microsoft.com/office/2019/extlst" xmlns:r="http://schemas.openxmlformats.org/officeDocument/2006/relationships" xmlns:m="http://schemas.openxmlformats.org/officeDocument/2006/math" xmlns:v="urn:schemas-microsoft-com:vml" xmlns:wp14="http://schemas.microsoft.com/office/word/2010/wordprocessingDrawing" xmlns:wp="http://schemas.openxmlformats.org/drawingml/2006/wordprocessingDrawing" xmlns:w10="urn:schemas-microsoft-com:office:word" xmlns:w="http://schemas.openxmlformats.org/wordprocessingml/2006/main" xmlns:w14="http://schemas.microsoft.com/office/word/2010/wordml" xmlns:w15="http://schemas.microsoft.com/office/word/2012/wordml" xmlns:w16cex="http://schemas.microsoft.com/office/word/2018/wordml/cex" xmlns:w16cid="http://schemas.microsoft.com/office/word/2016/wordml/cid" xmlns:w16="http://schemas.microsoft.com/office/word/2018/wordml" xmlns:w16du="http://schemas.microsoft.com/office/word/2023/wordml/word16du" xmlns:w16sdtdh="http://schemas.microsoft.com/office/word/2020/wordml/sdtdatahash" xmlns:w16se="http://schemas.microsoft.com/office/word/2015/wordml/symex" xmlns:wpg="http://schemas.microsoft.com/office/word/2010/wordprocessingGroup" xmlns:wpi="http://schemas.microsoft.com/office/word/2010/wordprocessingInk" xmlns:wne="http://schemas.microsoft.com/office/word/2006/wordml" xmlns:wps="http://schemas.microsoft.com/office/word/2010/wordprocessingShape" mc:Ignorable="w14 w15 w16se w16cid w16 w16cex w16sdtdh w16du wp14">
+  <w:p>
+    <w:pPr>
+      <w:pStyle w:val="Piedepgina"/>
+    </w:pPr>
+  </w:p>
+</w:ftr>
+</file>
+
 <file path=word/footnotes.xml><?xml version="1.0" encoding="utf-8"?>
 <w:footnotes xmlns:wpc="http://schemas.microsoft.com/office/word/2010/wordprocessingCanvas" xmlns:cx="http://schemas.microsoft.com/office/drawing/2014/chartex" xmlns:cx1="http://schemas.microsoft.com/office/drawing/2015/9/8/chartex" xmlns:cx2="http://schemas.microsoft.com/office/drawing/2015/10/21/chartex" xmlns:cx3="http://schemas.microsoft.com/office/drawing/2016/5/9/chartex" xmlns:cx4="http://schemas.microsoft.com/office/drawing/2016/5/10/chartex" xmlns:cx5="http://schemas.microsoft.com/office/drawing/2016/5/11/chartex" xmlns:cx6="http://schemas.microsoft.com/office/drawing/2016/5/12/chartex" xmlns:cx7="http://schemas.microsoft.com/office/drawing/2016/5/13/chartex" xmlns:cx8="http://schemas.microsoft.com/office/drawing/2016/5/14/chartex" xmlns:mc="http://schemas.openxmlformats.org/markup-compatibility/2006" xmlns:aink="http://schemas.microsoft.com/office/drawing/2016/ink" xmlns:am3d="http://schemas.microsoft.com/office/drawing/2017/model3d" xmlns:o="urn:schemas-microsoft-com:office:office" xmlns:oel="http://schemas.microsoft.com/office/2019/extlst" xmlns:r="http://schemas.openxmlformats.org/officeDocument/2006/relationships" xmlns:m="http://schemas.openxmlformats.org/officeDocument/2006/math" xmlns:v="urn:schemas-microsoft-com:vml" xmlns:wp14="http://schemas.microsoft.com/office/word/2010/wordprocessingDrawing" xmlns:wp="http://schemas.openxmlformats.org/drawingml/2006/wordprocessingDrawing" xmlns:w10="urn:schemas-microsoft-com:office:word" xmlns:w="http://schemas.openxmlformats.org/wordprocessingml/2006/main" xmlns:w14="http://schemas.microsoft.com/office/word/2010/wordml" xmlns:w15="http://schemas.microsoft.com/office/word/2012/wordml" xmlns:w16cex="http://schemas.microsoft.com/office/word/2018/wordml/cex" xmlns:w16cid="http://schemas.microsoft.com/office/word/2016/wordml/cid" xmlns:w16="http://schemas.microsoft.com/office/word/2018/wordml" xmlns:w16du="http://schemas.microsoft.com/office/word/2023/wordml/word16du" xmlns:w16sdtdh="http://schemas.microsoft.com/office/word/2020/wordml/sdtdatahash" xmlns:w16se="http://schemas.microsoft.com/office/word/2015/wordml/symex" xmlns:wpg="http://schemas.microsoft.com/office/word/2010/wordprocessingGroup" xmlns:wpi="http://schemas.microsoft.com/office/word/2010/wordprocessingInk" xmlns:wne="http://schemas.microsoft.com/office/word/2006/wordml" xmlns:wps="http://schemas.microsoft.com/office/word/2010/wordprocessingShape" mc:Ignorable="w14 w15 w16se w16cid w16 w16cex w16sdtdh w16du wp14">
   <w:footnote w:type="separator" w:id="-1">
@@ -10272,6 +10307,16 @@
 </file>
 
 <file path=word/header1.xml><?xml version="1.0" encoding="utf-8"?>
+<w:hdr xmlns:wpc="http://schemas.microsoft.com/office/word/2010/wordprocessingCanvas" xmlns:cx="http://schemas.microsoft.com/office/drawing/2014/chartex" xmlns:cx1="http://schemas.microsoft.com/office/drawing/2015/9/8/chartex" xmlns:cx2="http://schemas.microsoft.com/office/drawing/2015/10/21/chartex" xmlns:cx3="http://schemas.microsoft.com/office/drawing/2016/5/9/chartex" xmlns:cx4="http://schemas.microsoft.com/office/drawing/2016/5/10/chartex" xmlns:cx5="http://schemas.microsoft.com/office/drawing/2016/5/11/chartex" xmlns:cx6="http://schemas.microsoft.com/office/drawing/2016/5/12/chartex" xmlns:cx7="http://schemas.microsoft.com/office/drawing/2016/5/13/chartex" xmlns:cx8="http://schemas.microsoft.com/office/drawing/2016/5/14/chartex" xmlns:mc="http://schemas.openxmlformats.org/markup-compatibility/2006" xmlns:aink="http://schemas.microsoft.com/office/drawing/2016/ink" xmlns:am3d="http://schemas.microsoft.com/office/drawing/2017/model3d" xmlns:o="urn:schemas-microsoft-com:office:office" xmlns:oel="http://schemas.microsoft.com/office/2019/extlst" xmlns:r="http://schemas.openxmlformats.org/officeDocument/2006/relationships" xmlns:m="http://schemas.openxmlformats.org/officeDocument/2006/math" xmlns:v="urn:schemas-microsoft-com:vml" xmlns:wp14="http://schemas.microsoft.com/office/word/2010/wordprocessingDrawing" xmlns:wp="http://schemas.openxmlformats.org/drawingml/2006/wordprocessingDrawing" xmlns:w10="urn:schemas-microsoft-com:office:word" xmlns:w="http://schemas.openxmlformats.org/wordprocessingml/2006/main" xmlns:w14="http://schemas.microsoft.com/office/word/2010/wordml" xmlns:w15="http://schemas.microsoft.com/office/word/2012/wordml" xmlns:w16cex="http://schemas.microsoft.com/office/word/2018/wordml/cex" xmlns:w16cid="http://schemas.microsoft.com/office/word/2016/wordml/cid" xmlns:w16="http://schemas.microsoft.com/office/word/2018/wordml" xmlns:w16du="http://schemas.microsoft.com/office/word/2023/wordml/word16du" xmlns:w16sdtdh="http://schemas.microsoft.com/office/word/2020/wordml/sdtdatahash" xmlns:w16se="http://schemas.microsoft.com/office/word/2015/wordml/symex" xmlns:wpg="http://schemas.microsoft.com/office/word/2010/wordprocessingGroup" xmlns:wpi="http://schemas.microsoft.com/office/word/2010/wordprocessingInk" xmlns:wne="http://schemas.microsoft.com/office/word/2006/wordml" xmlns:wps="http://schemas.microsoft.com/office/word/2010/wordprocessingShape" mc:Ignorable="w14 w15 w16se w16cid w16 w16cex w16sdtdh w16du wp14">
+  <w:p>
+    <w:pPr>
+      <w:pStyle w:val="Encabezado"/>
+    </w:pPr>
+  </w:p>
+</w:hdr>
+</file>
+
+<file path=word/header2.xml><?xml version="1.0" encoding="utf-8"?>
 <w:hdr xmlns:wpc="http://schemas.microsoft.com/office/word/2010/wordprocessingCanvas" xmlns:cx="http://schemas.microsoft.com/office/drawing/2014/chartex" xmlns:cx1="http://schemas.microsoft.com/office/drawing/2015/9/8/chartex" xmlns:cx2="http://schemas.microsoft.com/office/drawing/2015/10/21/chartex" xmlns:cx3="http://schemas.microsoft.com/office/drawing/2016/5/9/chartex" xmlns:cx4="http://schemas.microsoft.com/office/drawing/2016/5/10/chartex" xmlns:cx5="http://schemas.microsoft.com/office/drawing/2016/5/11/chartex" xmlns:cx6="http://schemas.microsoft.com/office/drawing/2016/5/12/chartex" xmlns:cx7="http://schemas.microsoft.com/office/drawing/2016/5/13/chartex" xmlns:cx8="http://schemas.microsoft.com/office/drawing/2016/5/14/chartex" xmlns:mc="http://schemas.openxmlformats.org/markup-compatibility/2006" xmlns:aink="http://schemas.microsoft.com/office/drawing/2016/ink" xmlns:am3d="http://schemas.microsoft.com/office/drawing/2017/model3d" xmlns:o="urn:schemas-microsoft-com:office:office" xmlns:oel="http://schemas.microsoft.com/office/2019/extlst" xmlns:r="http://schemas.openxmlformats.org/officeDocument/2006/relationships" xmlns:m="http://schemas.openxmlformats.org/officeDocument/2006/math" xmlns:v="urn:schemas-microsoft-com:vml" xmlns:wp14="http://schemas.microsoft.com/office/word/2010/wordprocessingDrawing" xmlns:wp="http://schemas.openxmlformats.org/drawingml/2006/wordprocessingDrawing" xmlns:w10="urn:schemas-microsoft-com:office:word" xmlns:w="http://schemas.openxmlformats.org/wordprocessingml/2006/main" xmlns:w14="http://schemas.microsoft.com/office/word/2010/wordml" xmlns:w15="http://schemas.microsoft.com/office/word/2012/wordml" xmlns:w16cex="http://schemas.microsoft.com/office/word/2018/wordml/cex" xmlns:w16cid="http://schemas.microsoft.com/office/word/2016/wordml/cid" xmlns:w16="http://schemas.microsoft.com/office/word/2018/wordml" xmlns:w16du="http://schemas.microsoft.com/office/word/2023/wordml/word16du" xmlns:w16sdtdh="http://schemas.microsoft.com/office/word/2020/wordml/sdtdatahash" xmlns:w16se="http://schemas.microsoft.com/office/word/2015/wordml/symex" xmlns:wpg="http://schemas.microsoft.com/office/word/2010/wordprocessingGroup" xmlns:wpi="http://schemas.microsoft.com/office/word/2010/wordprocessingInk" xmlns:wne="http://schemas.microsoft.com/office/word/2006/wordml" xmlns:wps="http://schemas.microsoft.com/office/word/2010/wordprocessingShape" mc:Ignorable="w14 w15 w16se w16cid w16 w16cex w16sdtdh w16du wp14">
   <w:tbl>
     <w:tblPr>
@@ -10372,7 +10417,25 @@
               <w:b/>
               <w:szCs w:val="28"/>
             </w:rPr>
-            <w:t>MKTO CATAL IMPORTACIONES, S.L</w:t>
+            <w:t xml:space="preserve">MKTO </w:t>
+          </w:r>
+          <w:bookmarkStart w:id="16" w:name="empresa"/>
+          <w:r>
+            <w:rPr>
+              <w:rFonts w:ascii="Arial" w:hAnsi="Arial" w:cs="Arial"/>
+              <w:b/>
+              <w:szCs w:val="28"/>
+            </w:rPr>
+            <w:t>{empresa}</w:t>
+          </w:r>
+          <w:bookmarkEnd w:id="16"/>
+          <w:r>
+            <w:rPr>
+              <w:rFonts w:ascii="Arial" w:hAnsi="Arial" w:cs="Arial"/>
+              <w:b/>
+              <w:szCs w:val="28"/>
+            </w:rPr>
+            <w:t xml:space="preserve"> IMPORTACIONES, S.L</w:t>
           </w:r>
           <w:r>
             <w:rPr>
@@ -10394,7 +10457,17 @@
 </w:hdr>
 </file>
 
-<file path=word/header2.xml><?xml version="1.0" encoding="utf-8"?>
+<file path=word/header3.xml><?xml version="1.0" encoding="utf-8"?>
+<w:hdr xmlns:wpc="http://schemas.microsoft.com/office/word/2010/wordprocessingCanvas" xmlns:cx="http://schemas.microsoft.com/office/drawing/2014/chartex" xmlns:cx1="http://schemas.microsoft.com/office/drawing/2015/9/8/chartex" xmlns:cx2="http://schemas.microsoft.com/office/drawing/2015/10/21/chartex" xmlns:cx3="http://schemas.microsoft.com/office/drawing/2016/5/9/chartex" xmlns:cx4="http://schemas.microsoft.com/office/drawing/2016/5/10/chartex" xmlns:cx5="http://schemas.microsoft.com/office/drawing/2016/5/11/chartex" xmlns:cx6="http://schemas.microsoft.com/office/drawing/2016/5/12/chartex" xmlns:cx7="http://schemas.microsoft.com/office/drawing/2016/5/13/chartex" xmlns:cx8="http://schemas.microsoft.com/office/drawing/2016/5/14/chartex" xmlns:mc="http://schemas.openxmlformats.org/markup-compatibility/2006" xmlns:aink="http://schemas.microsoft.com/office/drawing/2016/ink" xmlns:am3d="http://schemas.microsoft.com/office/drawing/2017/model3d" xmlns:o="urn:schemas-microsoft-com:office:office" xmlns:oel="http://schemas.microsoft.com/office/2019/extlst" xmlns:r="http://schemas.openxmlformats.org/officeDocument/2006/relationships" xmlns:m="http://schemas.openxmlformats.org/officeDocument/2006/math" xmlns:v="urn:schemas-microsoft-com:vml" xmlns:wp14="http://schemas.microsoft.com/office/word/2010/wordprocessingDrawing" xmlns:wp="http://schemas.openxmlformats.org/drawingml/2006/wordprocessingDrawing" xmlns:w10="urn:schemas-microsoft-com:office:word" xmlns:w="http://schemas.openxmlformats.org/wordprocessingml/2006/main" xmlns:w14="http://schemas.microsoft.com/office/word/2010/wordml" xmlns:w15="http://schemas.microsoft.com/office/word/2012/wordml" xmlns:w16cex="http://schemas.microsoft.com/office/word/2018/wordml/cex" xmlns:w16cid="http://schemas.microsoft.com/office/word/2016/wordml/cid" xmlns:w16="http://schemas.microsoft.com/office/word/2018/wordml" xmlns:w16du="http://schemas.microsoft.com/office/word/2023/wordml/word16du" xmlns:w16sdtdh="http://schemas.microsoft.com/office/word/2020/wordml/sdtdatahash" xmlns:w16se="http://schemas.microsoft.com/office/word/2015/wordml/symex" xmlns:wpg="http://schemas.microsoft.com/office/word/2010/wordprocessingGroup" xmlns:wpi="http://schemas.microsoft.com/office/word/2010/wordprocessingInk" xmlns:wne="http://schemas.microsoft.com/office/word/2006/wordml" xmlns:wps="http://schemas.microsoft.com/office/word/2010/wordprocessingShape" mc:Ignorable="w14 w15 w16se w16cid w16 w16cex w16sdtdh w16du wp14">
+  <w:p>
+    <w:pPr>
+      <w:pStyle w:val="Encabezado"/>
+    </w:pPr>
+  </w:p>
+</w:hdr>
+</file>
+
+<file path=word/header4.xml><?xml version="1.0" encoding="utf-8"?>
 <w:hdr xmlns:wpc="http://schemas.microsoft.com/office/word/2010/wordprocessingCanvas" xmlns:cx="http://schemas.microsoft.com/office/drawing/2014/chartex" xmlns:cx1="http://schemas.microsoft.com/office/drawing/2015/9/8/chartex" xmlns:cx2="http://schemas.microsoft.com/office/drawing/2015/10/21/chartex" xmlns:cx3="http://schemas.microsoft.com/office/drawing/2016/5/9/chartex" xmlns:cx4="http://schemas.microsoft.com/office/drawing/2016/5/10/chartex" xmlns:cx5="http://schemas.microsoft.com/office/drawing/2016/5/11/chartex" xmlns:cx6="http://schemas.microsoft.com/office/drawing/2016/5/12/chartex" xmlns:cx7="http://schemas.microsoft.com/office/drawing/2016/5/13/chartex" xmlns:cx8="http://schemas.microsoft.com/office/drawing/2016/5/14/chartex" xmlns:mc="http://schemas.openxmlformats.org/markup-compatibility/2006" xmlns:aink="http://schemas.microsoft.com/office/drawing/2016/ink" xmlns:am3d="http://schemas.microsoft.com/office/drawing/2017/model3d" xmlns:o="urn:schemas-microsoft-com:office:office" xmlns:oel="http://schemas.microsoft.com/office/2019/extlst" xmlns:r="http://schemas.openxmlformats.org/officeDocument/2006/relationships" xmlns:m="http://schemas.openxmlformats.org/officeDocument/2006/math" xmlns:v="urn:schemas-microsoft-com:vml" xmlns:wp14="http://schemas.microsoft.com/office/word/2010/wordprocessingDrawing" xmlns:wp="http://schemas.openxmlformats.org/drawingml/2006/wordprocessingDrawing" xmlns:w10="urn:schemas-microsoft-com:office:word" xmlns:w="http://schemas.openxmlformats.org/wordprocessingml/2006/main" xmlns:w14="http://schemas.microsoft.com/office/word/2010/wordml" xmlns:w15="http://schemas.microsoft.com/office/word/2012/wordml" xmlns:w16cex="http://schemas.microsoft.com/office/word/2018/wordml/cex" xmlns:w16cid="http://schemas.microsoft.com/office/word/2016/wordml/cid" xmlns:w16="http://schemas.microsoft.com/office/word/2018/wordml" xmlns:w16du="http://schemas.microsoft.com/office/word/2023/wordml/word16du" xmlns:w16sdtdh="http://schemas.microsoft.com/office/word/2020/wordml/sdtdatahash" xmlns:w16se="http://schemas.microsoft.com/office/word/2015/wordml/symex" xmlns:wpg="http://schemas.microsoft.com/office/word/2010/wordprocessingGroup" xmlns:wpi="http://schemas.microsoft.com/office/word/2010/wordprocessingInk" xmlns:wne="http://schemas.microsoft.com/office/word/2006/wordml" xmlns:wps="http://schemas.microsoft.com/office/word/2010/wordprocessingShape" mc:Ignorable="w14 w15 w16se w16cid w16 w16cex w16sdtdh w16du wp14">
   <w:tbl>
     <w:tblPr>

</xml_diff>

<commit_message>
Acciones aplicar en el ultimo punto de word completo
</commit_message>
<xml_diff>
--- a/plantilla_ficha_accidente.docx
+++ b/plantilla_ficha_accidente.docx
@@ -9496,6 +9496,7 @@
           <w:b/>
         </w:rPr>
       </w:pPr>
+      <w:bookmarkStart w:id="17" w:name="planificacion"/>
       <w:r>
         <w:rPr>
           <w:rFonts w:ascii="Arial" w:hAnsi="Arial" w:cs="Arial"/>
@@ -9810,29 +9811,6 @@
           </w:tcPr>
           <w:p>
             <w:pPr>
-              <w:pStyle w:val="Encabezado"/>
-              <w:tabs>
-                <w:tab w:val="clear" w:pos="4252"/>
-                <w:tab w:val="clear" w:pos="8504"/>
-              </w:tabs>
-              <w:spacing w:line="360" w:lineRule="auto"/>
-              <w:rPr>
-                <w:rFonts w:ascii="Arial" w:hAnsi="Arial" w:cs="Arial"/>
-                <w:sz w:val="16"/>
-                <w:szCs w:val="16"/>
-              </w:rPr>
-            </w:pPr>
-            <w:r>
-              <w:rPr>
-                <w:rFonts w:ascii="Arial" w:hAnsi="Arial" w:cs="Arial"/>
-                <w:sz w:val="16"/>
-                <w:szCs w:val="16"/>
-              </w:rPr>
-              <w:t>INFORMAR A LAS TRABAJADORAS DE LA PROHIBICIÓN DE MANIPULAR CARGAS POCO ACCESIBLES. TODAS LAS CARGAS SE DEBEN MANIPULAR PEGADAS AL CUERPO. EN CASO DE TENER QUE MANIPULAR CAJAS POCO ACCESIBLES, SE SOLICITARÁ A UNA AYUDANTE QUE DESPLACE EL PALET HASTA PODER ACCEDER A LA CAJA CON EL CUERPO PEGADO A LA MISMA.</w:t>
-            </w:r>
-          </w:p>
-          <w:p>
-            <w:pPr>
               <w:spacing w:line="360" w:lineRule="auto"/>
               <w:ind w:left="9"/>
               <w:jc w:val="center"/>
@@ -9860,15 +9838,6 @@
                 <w:szCs w:val="16"/>
               </w:rPr>
             </w:pPr>
-            <w:r>
-              <w:rPr>
-                <w:rFonts w:ascii="Arial" w:hAnsi="Arial" w:cs="Arial"/>
-                <w:bCs/>
-                <w:sz w:val="16"/>
-                <w:szCs w:val="16"/>
-              </w:rPr>
-              <w:t>2</w:t>
-            </w:r>
           </w:p>
         </w:tc>
         <w:tc>
@@ -9914,24 +9883,6 @@
                 <w:szCs w:val="16"/>
               </w:rPr>
             </w:pPr>
-            <w:r>
-              <w:rPr>
-                <w:rFonts w:ascii="Arial" w:hAnsi="Arial" w:cs="Arial"/>
-                <w:bCs/>
-                <w:sz w:val="16"/>
-                <w:szCs w:val="16"/>
-              </w:rPr>
-              <w:t xml:space="preserve">Responsable </w:t>
-            </w:r>
-            <w:r>
-              <w:rPr>
-                <w:rFonts w:ascii="Arial" w:hAnsi="Arial" w:cs="Arial"/>
-                <w:bCs/>
-                <w:sz w:val="16"/>
-                <w:szCs w:val="16"/>
-              </w:rPr>
-              <w:t>Envasado</w:t>
-            </w:r>
           </w:p>
         </w:tc>
         <w:tc>
@@ -9949,35 +9900,33 @@
               </w:rPr>
             </w:pPr>
           </w:p>
+        </w:tc>
+        <w:tc>
+          <w:tcPr>
+            <w:tcW w:w="1417" w:type="dxa"/>
+            <w:vAlign w:val="center"/>
+          </w:tcPr>
           <w:p>
             <w:pPr>
               <w:spacing w:line="360" w:lineRule="auto"/>
               <w:jc w:val="center"/>
               <w:rPr>
                 <w:rFonts w:ascii="Arial" w:hAnsi="Arial" w:cs="Arial"/>
-                <w:sz w:val="16"/>
-                <w:szCs w:val="16"/>
-              </w:rPr>
-            </w:pPr>
-            <w:r>
-              <w:rPr>
-                <w:rFonts w:ascii="Arial" w:hAnsi="Arial" w:cs="Arial"/>
-                <w:sz w:val="16"/>
-                <w:szCs w:val="16"/>
-              </w:rPr>
-              <w:t>08/07/2024</w:t>
-            </w:r>
-          </w:p>
-        </w:tc>
-        <w:tc>
-          <w:tcPr>
-            <w:tcW w:w="1417" w:type="dxa"/>
+                <w:bCs/>
+                <w:sz w:val="16"/>
+                <w:szCs w:val="16"/>
+              </w:rPr>
+            </w:pPr>
+          </w:p>
+        </w:tc>
+        <w:tc>
+          <w:tcPr>
+            <w:tcW w:w="1985" w:type="dxa"/>
             <w:vAlign w:val="center"/>
           </w:tcPr>
           <w:p>
             <w:pPr>
               <w:spacing w:line="360" w:lineRule="auto"/>
-              <w:jc w:val="center"/>
               <w:rPr>
                 <w:rFonts w:ascii="Arial" w:hAnsi="Arial" w:cs="Arial"/>
                 <w:bCs/>
@@ -9987,238 +9936,8 @@
             </w:pPr>
           </w:p>
         </w:tc>
-        <w:tc>
-          <w:tcPr>
-            <w:tcW w:w="1985" w:type="dxa"/>
-            <w:vAlign w:val="center"/>
-          </w:tcPr>
-          <w:p>
-            <w:pPr>
-              <w:spacing w:line="360" w:lineRule="auto"/>
-              <w:rPr>
-                <w:rFonts w:ascii="Arial" w:hAnsi="Arial" w:cs="Arial"/>
-                <w:bCs/>
-                <w:sz w:val="16"/>
-                <w:szCs w:val="16"/>
-              </w:rPr>
-            </w:pPr>
-          </w:p>
-        </w:tc>
       </w:tr>
-      <w:tr>
-        <w:trPr>
-          <w:jc w:val="right"/>
-        </w:trPr>
-        <w:tc>
-          <w:tcPr>
-            <w:tcW w:w="4961" w:type="dxa"/>
-            <w:vAlign w:val="center"/>
-          </w:tcPr>
-          <w:p>
-            <w:pPr>
-              <w:spacing w:line="360" w:lineRule="auto"/>
-              <w:ind w:left="9"/>
-              <w:jc w:val="both"/>
-              <w:rPr>
-                <w:rFonts w:ascii="Arial" w:hAnsi="Arial" w:cs="Arial"/>
-                <w:sz w:val="16"/>
-                <w:szCs w:val="16"/>
-              </w:rPr>
-            </w:pPr>
-            <w:r>
-              <w:rPr>
-                <w:rFonts w:ascii="Arial" w:hAnsi="Arial" w:cs="Arial"/>
-                <w:sz w:val="16"/>
-                <w:szCs w:val="16"/>
-              </w:rPr>
-              <w:t xml:space="preserve">INFORMAR A </w:t>
-            </w:r>
-            <w:r>
-              <w:rPr>
-                <w:rFonts w:ascii="Arial" w:hAnsi="Arial" w:cs="Arial"/>
-                <w:sz w:val="16"/>
-                <w:szCs w:val="16"/>
-              </w:rPr>
-              <w:t xml:space="preserve">LAS AYUDANTES / ENCARGADOS DE LA OBLIGACIÓN DE MANTENER UNA DISTANCIA SUFICIENTE ENTRE PALETS (SIEMPRE QUE SEA POSIBLE) DE FORMA QUE LAS TRABAJADORAS TENGAN ACCESO LIBRE A TODAS LAS </w:t>
-            </w:r>
-            <w:proofErr w:type="gramStart"/>
-            <w:r>
-              <w:rPr>
-                <w:rFonts w:ascii="Arial" w:hAnsi="Arial" w:cs="Arial"/>
-                <w:sz w:val="16"/>
-                <w:szCs w:val="16"/>
-              </w:rPr>
-              <w:t>CAJAS.</w:t>
-            </w:r>
-            <w:r>
-              <w:rPr>
-                <w:rFonts w:ascii="Arial" w:hAnsi="Arial" w:cs="Arial"/>
-                <w:sz w:val="16"/>
-                <w:szCs w:val="16"/>
-              </w:rPr>
-              <w:t>.</w:t>
-            </w:r>
-            <w:proofErr w:type="gramEnd"/>
-          </w:p>
-        </w:tc>
-        <w:tc>
-          <w:tcPr>
-            <w:tcW w:w="1134" w:type="dxa"/>
-            <w:vAlign w:val="center"/>
-          </w:tcPr>
-          <w:p>
-            <w:pPr>
-              <w:spacing w:line="360" w:lineRule="auto"/>
-              <w:jc w:val="center"/>
-              <w:rPr>
-                <w:rFonts w:ascii="Arial" w:hAnsi="Arial" w:cs="Arial"/>
-                <w:bCs/>
-                <w:sz w:val="16"/>
-                <w:szCs w:val="16"/>
-              </w:rPr>
-            </w:pPr>
-            <w:r>
-              <w:rPr>
-                <w:rFonts w:ascii="Arial" w:hAnsi="Arial" w:cs="Arial"/>
-                <w:bCs/>
-                <w:sz w:val="16"/>
-                <w:szCs w:val="16"/>
-              </w:rPr>
-              <w:t>2</w:t>
-            </w:r>
-          </w:p>
-        </w:tc>
-        <w:tc>
-          <w:tcPr>
-            <w:tcW w:w="1276" w:type="dxa"/>
-            <w:vAlign w:val="center"/>
-          </w:tcPr>
-          <w:p>
-            <w:pPr>
-              <w:spacing w:line="360" w:lineRule="auto"/>
-              <w:jc w:val="center"/>
-              <w:rPr>
-                <w:rFonts w:ascii="Arial" w:hAnsi="Arial" w:cs="Arial"/>
-                <w:bCs/>
-                <w:sz w:val="16"/>
-                <w:szCs w:val="16"/>
-              </w:rPr>
-            </w:pPr>
-            <w:r>
-              <w:rPr>
-                <w:rFonts w:ascii="Arial" w:hAnsi="Arial" w:cs="Arial"/>
-                <w:bCs/>
-                <w:sz w:val="16"/>
-                <w:szCs w:val="16"/>
-              </w:rPr>
-              <w:t>--</w:t>
-            </w:r>
-          </w:p>
-        </w:tc>
-        <w:tc>
-          <w:tcPr>
-            <w:tcW w:w="2410" w:type="dxa"/>
-            <w:vAlign w:val="center"/>
-          </w:tcPr>
-          <w:p>
-            <w:pPr>
-              <w:spacing w:line="360" w:lineRule="auto"/>
-              <w:jc w:val="center"/>
-              <w:rPr>
-                <w:rFonts w:ascii="Arial" w:hAnsi="Arial" w:cs="Arial"/>
-                <w:bCs/>
-                <w:sz w:val="16"/>
-                <w:szCs w:val="16"/>
-              </w:rPr>
-            </w:pPr>
-            <w:r>
-              <w:rPr>
-                <w:rFonts w:ascii="Arial" w:hAnsi="Arial" w:cs="Arial"/>
-                <w:bCs/>
-                <w:sz w:val="16"/>
-                <w:szCs w:val="16"/>
-              </w:rPr>
-              <w:t xml:space="preserve">Responsable </w:t>
-            </w:r>
-            <w:r>
-              <w:rPr>
-                <w:rFonts w:ascii="Arial" w:hAnsi="Arial" w:cs="Arial"/>
-                <w:bCs/>
-                <w:sz w:val="16"/>
-                <w:szCs w:val="16"/>
-              </w:rPr>
-              <w:t>Envasado</w:t>
-            </w:r>
-          </w:p>
-        </w:tc>
-        <w:tc>
-          <w:tcPr>
-            <w:tcW w:w="1417" w:type="dxa"/>
-          </w:tcPr>
-          <w:p>
-            <w:pPr>
-              <w:spacing w:line="360" w:lineRule="auto"/>
-              <w:jc w:val="center"/>
-              <w:rPr>
-                <w:rFonts w:ascii="Arial" w:hAnsi="Arial" w:cs="Arial"/>
-                <w:sz w:val="16"/>
-                <w:szCs w:val="16"/>
-              </w:rPr>
-            </w:pPr>
-            <w:r>
-              <w:rPr>
-                <w:rFonts w:ascii="Arial" w:hAnsi="Arial" w:cs="Arial"/>
-                <w:sz w:val="16"/>
-                <w:szCs w:val="16"/>
-              </w:rPr>
-              <w:t>08</w:t>
-            </w:r>
-            <w:r>
-              <w:rPr>
-                <w:rFonts w:ascii="Arial" w:hAnsi="Arial" w:cs="Arial"/>
-                <w:sz w:val="16"/>
-                <w:szCs w:val="16"/>
-              </w:rPr>
-              <w:t>/07/2024</w:t>
-            </w:r>
-          </w:p>
-        </w:tc>
-        <w:tc>
-          <w:tcPr>
-            <w:tcW w:w="1417" w:type="dxa"/>
-            <w:vAlign w:val="center"/>
-          </w:tcPr>
-          <w:p>
-            <w:pPr>
-              <w:spacing w:line="360" w:lineRule="auto"/>
-              <w:jc w:val="center"/>
-              <w:rPr>
-                <w:rFonts w:ascii="Arial" w:hAnsi="Arial" w:cs="Arial"/>
-                <w:bCs/>
-                <w:sz w:val="16"/>
-                <w:szCs w:val="16"/>
-              </w:rPr>
-            </w:pPr>
-          </w:p>
-        </w:tc>
-        <w:tc>
-          <w:tcPr>
-            <w:tcW w:w="1985" w:type="dxa"/>
-          </w:tcPr>
-          <w:p>
-            <w:pPr>
-              <w:spacing w:line="360" w:lineRule="auto"/>
-              <w:ind w:right="113"/>
-              <w:rPr>
-                <w:rFonts w:ascii="Arial" w:hAnsi="Arial" w:cs="Arial"/>
-                <w:bCs/>
-                <w:sz w:val="16"/>
-                <w:szCs w:val="16"/>
-              </w:rPr>
-            </w:pPr>
-          </w:p>
-        </w:tc>
-      </w:tr>
+      <w:bookmarkEnd w:id="17"/>
     </w:tbl>
     <w:p>
       <w:pPr>

</xml_diff>

<commit_message>
Correcciones, fecha formateada en español
</commit_message>
<xml_diff>
--- a/plantilla_ficha_accidente.docx
+++ b/plantilla_ficha_accidente.docx
@@ -304,17 +304,17 @@
                 <w:bCs/>
                 <w:sz w:val="20"/>
               </w:rPr>
-              <w:t>{{edad</w:t>
-            </w:r>
-            <w:proofErr w:type="gramStart"/>
+              <w:t>{{edad}}</w:t>
+            </w:r>
             <w:r>
               <w:rPr>
                 <w:rFonts w:ascii="Arial" w:hAnsi="Arial" w:cs="Arial"/>
                 <w:bCs/>
                 <w:sz w:val="20"/>
               </w:rPr>
-              <w:t>}}</w:t>
-            </w:r>
+              <w:t xml:space="preserve"> </w:t>
+            </w:r>
+            <w:bookmarkEnd w:id="3"/>
             <w:r>
               <w:rPr>
                 <w:rFonts w:ascii="Arial" w:hAnsi="Arial" w:cs="Arial"/>
@@ -323,24 +323,14 @@
               </w:rPr>
               <w:t xml:space="preserve"> </w:t>
             </w:r>
-            <w:bookmarkEnd w:id="3"/>
             <w:r>
               <w:rPr>
                 <w:rFonts w:ascii="Arial" w:hAnsi="Arial" w:cs="Arial"/>
                 <w:bCs/>
                 <w:sz w:val="20"/>
               </w:rPr>
-              <w:t xml:space="preserve"> </w:t>
-            </w:r>
-            <w:r>
-              <w:rPr>
-                <w:rFonts w:ascii="Arial" w:hAnsi="Arial" w:cs="Arial"/>
-                <w:bCs/>
-                <w:sz w:val="20"/>
-              </w:rPr>
               <w:t>años</w:t>
             </w:r>
-            <w:proofErr w:type="gramEnd"/>
           </w:p>
           <w:p>
             <w:pPr>
@@ -580,21 +570,13 @@
                 <w:rFonts w:ascii="Arial" w:hAnsi="Arial" w:cs="Arial"/>
                 <w:b/>
               </w:rPr>
-              <w:t>LUGAR DEL ACCIDENTE</w:t>
-            </w:r>
-            <w:proofErr w:type="gramStart"/>
+              <w:t>LUGAR DEL ACCIDENTE:</w:t>
+            </w:r>
             <w:r>
               <w:rPr>
                 <w:rFonts w:ascii="Arial" w:hAnsi="Arial" w:cs="Arial"/>
                 <w:b/>
               </w:rPr>
-              <w:t>:</w:t>
-            </w:r>
-            <w:r>
-              <w:rPr>
-                <w:rFonts w:ascii="Arial" w:hAnsi="Arial" w:cs="Arial"/>
-                <w:b/>
-              </w:rPr>
               <w:t xml:space="preserve"> </w:t>
             </w:r>
             <w:r>
@@ -610,31 +592,7 @@
                 <w:rFonts w:ascii="Arial" w:hAnsi="Arial" w:cs="Arial"/>
                 <w:bCs/>
               </w:rPr>
-              <w:t>{</w:t>
-            </w:r>
-            <w:proofErr w:type="gramEnd"/>
-            <w:r>
-              <w:rPr>
-                <w:rFonts w:ascii="Arial" w:hAnsi="Arial" w:cs="Arial"/>
-                <w:bCs/>
-              </w:rPr>
-              <w:t>{</w:t>
-            </w:r>
-            <w:proofErr w:type="spellStart"/>
-            <w:r>
-              <w:rPr>
-                <w:rFonts w:ascii="Arial" w:hAnsi="Arial" w:cs="Arial"/>
-                <w:bCs/>
-              </w:rPr>
-              <w:t>lugar_accidente</w:t>
-            </w:r>
-            <w:proofErr w:type="spellEnd"/>
-            <w:r>
-              <w:rPr>
-                <w:rFonts w:ascii="Arial" w:hAnsi="Arial" w:cs="Arial"/>
-                <w:bCs/>
-              </w:rPr>
-              <w:t>}}</w:t>
+              <w:t>{{lugar_accidente}}</w:t>
             </w:r>
             <w:bookmarkEnd w:id="5"/>
           </w:p>
@@ -721,7 +679,6 @@
               </w:rPr>
               <w:t>{{</w:t>
             </w:r>
-            <w:proofErr w:type="spellStart"/>
             <w:r>
               <w:rPr>
                 <w:rFonts w:ascii="Arial" w:hAnsi="Arial" w:cs="Arial"/>
@@ -729,7 +686,6 @@
               </w:rPr>
               <w:t>fecha_accidente</w:t>
             </w:r>
-            <w:proofErr w:type="spellEnd"/>
             <w:r>
               <w:rPr>
                 <w:rFonts w:ascii="Arial" w:hAnsi="Arial" w:cs="Arial"/>
@@ -852,7 +808,6 @@
               </w:rPr>
               <w:t>{{</w:t>
             </w:r>
-            <w:proofErr w:type="spellStart"/>
             <w:r>
               <w:rPr>
                 <w:rFonts w:ascii="Arial" w:hAnsi="Arial" w:cs="Arial"/>
@@ -860,7 +815,6 @@
               </w:rPr>
               <w:t>lesion</w:t>
             </w:r>
-            <w:proofErr w:type="spellEnd"/>
             <w:r>
               <w:rPr>
                 <w:rFonts w:ascii="Arial" w:hAnsi="Arial" w:cs="Arial"/>
@@ -1301,23 +1255,7 @@
                 <w:rFonts w:ascii="Arial" w:hAnsi="Arial" w:cs="Arial"/>
                 <w:sz w:val="22"/>
               </w:rPr>
-              <w:t>{{</w:t>
-            </w:r>
-            <w:proofErr w:type="spellStart"/>
-            <w:r>
-              <w:rPr>
-                <w:rFonts w:ascii="Arial" w:hAnsi="Arial" w:cs="Arial"/>
-                <w:sz w:val="22"/>
-              </w:rPr>
-              <w:t>descripción_hechos</w:t>
-            </w:r>
-            <w:proofErr w:type="spellEnd"/>
-            <w:r>
-              <w:rPr>
-                <w:rFonts w:ascii="Arial" w:hAnsi="Arial" w:cs="Arial"/>
-                <w:sz w:val="22"/>
-              </w:rPr>
-              <w:t>}}</w:t>
+              <w:t>{{descripción_hechos}}</w:t>
             </w:r>
             <w:bookmarkEnd w:id="9"/>
           </w:p>
@@ -1952,25 +1890,7 @@
                 <w:sz w:val="18"/>
                 <w:szCs w:val="18"/>
               </w:rPr>
-              <w:t xml:space="preserve">Atrapamientos por vuelco de </w:t>
-            </w:r>
-            <w:proofErr w:type="spellStart"/>
-            <w:r>
-              <w:rPr>
-                <w:rFonts w:ascii="Arial" w:hAnsi="Arial" w:cs="Arial"/>
-                <w:sz w:val="18"/>
-                <w:szCs w:val="18"/>
-              </w:rPr>
-              <w:t>maquinas</w:t>
-            </w:r>
-            <w:proofErr w:type="spellEnd"/>
-            <w:r>
-              <w:rPr>
-                <w:rFonts w:ascii="Arial" w:hAnsi="Arial" w:cs="Arial"/>
-                <w:sz w:val="18"/>
-                <w:szCs w:val="18"/>
-              </w:rPr>
-              <w:t>.</w:t>
+              <w:t>Atrapamientos por vuelco de maquinas.</w:t>
             </w:r>
           </w:p>
         </w:tc>
@@ -2923,25 +2843,7 @@
                 <w:sz w:val="18"/>
                 <w:szCs w:val="18"/>
               </w:rPr>
-              <w:t xml:space="preserve">Golpes y contactos con </w:t>
-            </w:r>
-            <w:proofErr w:type="gramStart"/>
-            <w:r>
-              <w:rPr>
-                <w:rFonts w:ascii="Arial" w:hAnsi="Arial" w:cs="Arial"/>
-                <w:sz w:val="18"/>
-                <w:szCs w:val="18"/>
-              </w:rPr>
-              <w:t>elementos  móviles</w:t>
-            </w:r>
-            <w:proofErr w:type="gramEnd"/>
-            <w:r>
-              <w:rPr>
-                <w:rFonts w:ascii="Arial" w:hAnsi="Arial" w:cs="Arial"/>
-                <w:sz w:val="18"/>
-                <w:szCs w:val="18"/>
-              </w:rPr>
-              <w:t>.</w:t>
+              <w:t>Golpes y contactos con elementos  móviles.</w:t>
             </w:r>
           </w:p>
         </w:tc>
@@ -3856,25 +3758,7 @@
                 <w:sz w:val="16"/>
                 <w:szCs w:val="16"/>
               </w:rPr>
-              <w:t xml:space="preserve">Desconocimiento medidas </w:t>
-            </w:r>
-            <w:proofErr w:type="gramStart"/>
-            <w:r>
-              <w:rPr>
-                <w:rFonts w:ascii="Arial" w:hAnsi="Arial" w:cs="Arial"/>
-                <w:sz w:val="16"/>
-                <w:szCs w:val="16"/>
-              </w:rPr>
-              <w:t>prevención  a</w:t>
-            </w:r>
-            <w:proofErr w:type="gramEnd"/>
-            <w:r>
-              <w:rPr>
-                <w:rFonts w:ascii="Arial" w:hAnsi="Arial" w:cs="Arial"/>
-                <w:sz w:val="16"/>
-                <w:szCs w:val="16"/>
-              </w:rPr>
-              <w:t xml:space="preserve"> aplicar.</w:t>
+              <w:t>Desconocimiento medidas prevención  a aplicar.</w:t>
             </w:r>
           </w:p>
         </w:tc>
@@ -3946,25 +3830,7 @@
                 <w:sz w:val="16"/>
                 <w:szCs w:val="16"/>
               </w:rPr>
-              <w:t xml:space="preserve">Paro emergencia inexistente </w:t>
-            </w:r>
-            <w:proofErr w:type="spellStart"/>
-            <w:r>
-              <w:rPr>
-                <w:rFonts w:ascii="Arial" w:hAnsi="Arial" w:cs="Arial"/>
-                <w:sz w:val="16"/>
-                <w:szCs w:val="16"/>
-              </w:rPr>
-              <w:t>ó</w:t>
-            </w:r>
-            <w:proofErr w:type="spellEnd"/>
-            <w:r>
-              <w:rPr>
-                <w:rFonts w:ascii="Arial" w:hAnsi="Arial" w:cs="Arial"/>
-                <w:sz w:val="16"/>
-                <w:szCs w:val="16"/>
-              </w:rPr>
-              <w:t xml:space="preserve"> ineficaz</w:t>
+              <w:t>Paro emergencia inexistente ó ineficaz</w:t>
             </w:r>
           </w:p>
         </w:tc>
@@ -4035,25 +3901,7 @@
                 <w:sz w:val="16"/>
                 <w:szCs w:val="16"/>
               </w:rPr>
-              <w:t xml:space="preserve">Objetos peligrosos por naturaleza (pesados, </w:t>
-            </w:r>
-            <w:proofErr w:type="gramStart"/>
-            <w:r>
-              <w:rPr>
-                <w:rFonts w:ascii="Arial" w:hAnsi="Arial" w:cs="Arial"/>
-                <w:sz w:val="16"/>
-                <w:szCs w:val="16"/>
-              </w:rPr>
-              <w:t>cortantes,...</w:t>
-            </w:r>
-            <w:proofErr w:type="gramEnd"/>
-            <w:r>
-              <w:rPr>
-                <w:rFonts w:ascii="Arial" w:hAnsi="Arial" w:cs="Arial"/>
-                <w:sz w:val="16"/>
-                <w:szCs w:val="16"/>
-              </w:rPr>
-              <w:t>)</w:t>
+              <w:t>Objetos peligrosos por naturaleza (pesados, cortantes,...)</w:t>
             </w:r>
           </w:p>
         </w:tc>
@@ -4197,18 +4045,8 @@
                 <w:sz w:val="16"/>
                 <w:szCs w:val="16"/>
               </w:rPr>
-              <w:t xml:space="preserve">Dispositivos </w:t>
-            </w:r>
-            <w:proofErr w:type="gramStart"/>
-            <w:r>
-              <w:rPr>
-                <w:rFonts w:ascii="Arial" w:hAnsi="Arial" w:cs="Arial"/>
-                <w:sz w:val="16"/>
-                <w:szCs w:val="16"/>
-              </w:rPr>
-              <w:t>enclavamiento violados</w:t>
-            </w:r>
-            <w:proofErr w:type="gramEnd"/>
+              <w:t>Dispositivos enclavamiento violados</w:t>
+            </w:r>
           </w:p>
         </w:tc>
         <w:sdt>
@@ -4514,18 +4352,8 @@
                 <w:sz w:val="16"/>
                 <w:szCs w:val="16"/>
               </w:rPr>
-              <w:t xml:space="preserve">No utilización de </w:t>
-            </w:r>
-            <w:proofErr w:type="spellStart"/>
-            <w:r>
-              <w:rPr>
-                <w:rFonts w:ascii="Arial" w:hAnsi="Arial" w:cs="Arial"/>
-                <w:sz w:val="16"/>
-                <w:szCs w:val="16"/>
-              </w:rPr>
-              <w:t>EPI`s</w:t>
-            </w:r>
-            <w:proofErr w:type="spellEnd"/>
+              <w:t>No utilización de EPI`s</w:t>
+            </w:r>
           </w:p>
         </w:tc>
       </w:tr>
@@ -4805,16 +4633,7 @@
                 <w:sz w:val="16"/>
                 <w:szCs w:val="16"/>
               </w:rPr>
-              <w:t>Otros</w:t>
-            </w:r>
-            <w:proofErr w:type="gramStart"/>
-            <w:r>
-              <w:rPr>
-                <w:rFonts w:ascii="Arial" w:hAnsi="Arial" w:cs="Arial"/>
-                <w:sz w:val="16"/>
-                <w:szCs w:val="16"/>
-              </w:rPr>
-              <w:t>.</w:t>
+              <w:t>Otros.</w:t>
             </w:r>
             <w:r>
               <w:rPr>
@@ -4832,7 +4651,6 @@
               </w:rPr>
               <w:t>.....................</w:t>
             </w:r>
-            <w:proofErr w:type="gramEnd"/>
           </w:p>
         </w:tc>
         <w:sdt>
@@ -5075,25 +4893,7 @@
                 <w:sz w:val="16"/>
                 <w:szCs w:val="16"/>
               </w:rPr>
-              <w:t xml:space="preserve">Iluminación insuficiente </w:t>
-            </w:r>
-            <w:proofErr w:type="spellStart"/>
-            <w:r>
-              <w:rPr>
-                <w:rFonts w:ascii="Arial" w:hAnsi="Arial" w:cs="Arial"/>
-                <w:sz w:val="16"/>
-                <w:szCs w:val="16"/>
-              </w:rPr>
-              <w:t>ó</w:t>
-            </w:r>
-            <w:proofErr w:type="spellEnd"/>
-            <w:r>
-              <w:rPr>
-                <w:rFonts w:ascii="Arial" w:hAnsi="Arial" w:cs="Arial"/>
-                <w:sz w:val="16"/>
-                <w:szCs w:val="16"/>
-              </w:rPr>
-              <w:t xml:space="preserve"> deslumbramiento.</w:t>
+              <w:t>Iluminación insuficiente ó deslumbramiento.</w:t>
             </w:r>
           </w:p>
         </w:tc>
@@ -5774,25 +5574,7 @@
                 <w:sz w:val="16"/>
                 <w:szCs w:val="16"/>
               </w:rPr>
-              <w:t xml:space="preserve">Mantenimiento </w:t>
-            </w:r>
-            <w:proofErr w:type="spellStart"/>
-            <w:r>
-              <w:rPr>
-                <w:rFonts w:ascii="Arial" w:hAnsi="Arial" w:cs="Arial"/>
-                <w:sz w:val="16"/>
-                <w:szCs w:val="16"/>
-              </w:rPr>
-              <w:t>ó</w:t>
-            </w:r>
-            <w:proofErr w:type="spellEnd"/>
-            <w:r>
-              <w:rPr>
-                <w:rFonts w:ascii="Arial" w:hAnsi="Arial" w:cs="Arial"/>
-                <w:sz w:val="16"/>
-                <w:szCs w:val="16"/>
-              </w:rPr>
-              <w:t xml:space="preserve"> limpieza del equipo de trabajo sin detenerlo.</w:t>
+              <w:t>Mantenimiento ó limpieza del equipo de trabajo sin detenerlo.</w:t>
             </w:r>
           </w:p>
         </w:tc>
@@ -6754,7 +6536,6 @@
                 <w:szCs w:val="16"/>
               </w:rPr>
             </w:pPr>
-            <w:proofErr w:type="gramStart"/>
             <w:r>
               <w:rPr>
                 <w:rFonts w:ascii="Arial" w:hAnsi="Arial" w:cs="Arial"/>
@@ -6779,7 +6560,6 @@
               </w:rPr>
               <w:t>.</w:t>
             </w:r>
-            <w:proofErr w:type="gramEnd"/>
           </w:p>
         </w:tc>
         <w:sdt>
@@ -6844,25 +6624,7 @@
                 <w:sz w:val="16"/>
                 <w:szCs w:val="16"/>
               </w:rPr>
-              <w:t xml:space="preserve">Mantenimiento de equipos inexistente </w:t>
-            </w:r>
-            <w:proofErr w:type="spellStart"/>
-            <w:r>
-              <w:rPr>
-                <w:rFonts w:ascii="Arial" w:hAnsi="Arial" w:cs="Arial"/>
-                <w:sz w:val="16"/>
-                <w:szCs w:val="16"/>
-              </w:rPr>
-              <w:t>ó</w:t>
-            </w:r>
-            <w:proofErr w:type="spellEnd"/>
-            <w:r>
-              <w:rPr>
-                <w:rFonts w:ascii="Arial" w:hAnsi="Arial" w:cs="Arial"/>
-                <w:sz w:val="16"/>
-                <w:szCs w:val="16"/>
-              </w:rPr>
-              <w:t xml:space="preserve"> inadecuado.</w:t>
+              <w:t>Mantenimiento de equipos inexistente ó inadecuado.</w:t>
             </w:r>
           </w:p>
         </w:tc>
@@ -7014,18 +6776,8 @@
                 <w:sz w:val="16"/>
                 <w:szCs w:val="16"/>
               </w:rPr>
-              <w:t xml:space="preserve">Inexistencia de </w:t>
-            </w:r>
-            <w:proofErr w:type="spellStart"/>
-            <w:r>
-              <w:rPr>
-                <w:rFonts w:ascii="Arial" w:hAnsi="Arial" w:cs="Arial"/>
-                <w:sz w:val="16"/>
-                <w:szCs w:val="16"/>
-              </w:rPr>
-              <w:t>EPI`s</w:t>
-            </w:r>
-            <w:proofErr w:type="spellEnd"/>
+              <w:t>Inexistencia de EPI`s</w:t>
+            </w:r>
           </w:p>
         </w:tc>
       </w:tr>
@@ -7509,21 +7261,7 @@
         <w:rPr>
           <w:rFonts w:ascii="Arial" w:hAnsi="Arial" w:cs="Arial"/>
         </w:rPr>
-        <w:t>{</w:t>
-      </w:r>
-      <w:proofErr w:type="spellStart"/>
-      <w:r>
-        <w:rPr>
-          <w:rFonts w:ascii="Arial" w:hAnsi="Arial" w:cs="Arial"/>
-        </w:rPr>
-        <w:t>lista_causas</w:t>
-      </w:r>
-      <w:proofErr w:type="spellEnd"/>
-      <w:r>
-        <w:rPr>
-          <w:rFonts w:ascii="Arial" w:hAnsi="Arial" w:cs="Arial"/>
-        </w:rPr>
-        <w:t>}</w:t>
+        <w:t>{lista_causas}</w:t>
       </w:r>
       <w:bookmarkEnd w:id="12"/>
       <w:r>
@@ -8768,7 +8506,6 @@
               </w:rPr>
             </w:pPr>
             <w:bookmarkStart w:id="13" w:name="tabla_acciones"/>
-            <w:proofErr w:type="gramStart"/>
             <w:r>
               <w:rPr>
                 <w:rFonts w:ascii="Arial" w:hAnsi="Arial" w:cs="Arial"/>
@@ -8778,7 +8515,6 @@
               </w:rPr>
               <w:t>ACCIONES A REALIZAR</w:t>
             </w:r>
-            <w:proofErr w:type="gramEnd"/>
           </w:p>
         </w:tc>
         <w:tc>
@@ -8838,95 +8574,6 @@
               </w:rPr>
               <w:t>RESPONSABLE</w:t>
             </w:r>
-          </w:p>
-        </w:tc>
-      </w:tr>
-      <w:tr>
-        <w:trPr>
-          <w:cantSplit/>
-          <w:trHeight w:val="533"/>
-          <w:jc w:val="center"/>
-        </w:trPr>
-        <w:tc>
-          <w:tcPr>
-            <w:tcW w:w="6886" w:type="dxa"/>
-            <w:tcBorders>
-              <w:top w:val="single" w:sz="4" w:space="0" w:color="auto"/>
-              <w:left w:val="single" w:sz="4" w:space="0" w:color="auto"/>
-              <w:bottom w:val="single" w:sz="4" w:space="0" w:color="auto"/>
-              <w:right w:val="single" w:sz="4" w:space="0" w:color="auto"/>
-            </w:tcBorders>
-            <w:vAlign w:val="center"/>
-          </w:tcPr>
-          <w:p>
-            <w:pPr>
-              <w:pStyle w:val="Encabezado"/>
-              <w:tabs>
-                <w:tab w:val="clear" w:pos="4252"/>
-                <w:tab w:val="clear" w:pos="8504"/>
-              </w:tabs>
-              <w:spacing w:line="360" w:lineRule="auto"/>
-              <w:ind w:left="1214"/>
-              <w:rPr>
-                <w:rFonts w:ascii="Arial" w:hAnsi="Arial" w:cs="Arial"/>
-                <w:sz w:val="16"/>
-                <w:szCs w:val="16"/>
-              </w:rPr>
-            </w:pPr>
-          </w:p>
-        </w:tc>
-        <w:tc>
-          <w:tcPr>
-            <w:tcW w:w="1134" w:type="dxa"/>
-            <w:tcBorders>
-              <w:top w:val="single" w:sz="4" w:space="0" w:color="auto"/>
-              <w:left w:val="single" w:sz="4" w:space="0" w:color="auto"/>
-              <w:bottom w:val="single" w:sz="4" w:space="0" w:color="auto"/>
-              <w:right w:val="single" w:sz="4" w:space="0" w:color="auto"/>
-            </w:tcBorders>
-          </w:tcPr>
-          <w:p>
-            <w:pPr>
-              <w:pStyle w:val="Encabezado"/>
-              <w:tabs>
-                <w:tab w:val="clear" w:pos="4252"/>
-                <w:tab w:val="clear" w:pos="8504"/>
-              </w:tabs>
-              <w:spacing w:line="360" w:lineRule="auto"/>
-              <w:jc w:val="center"/>
-              <w:rPr>
-                <w:rFonts w:ascii="Arial" w:hAnsi="Arial" w:cs="Arial"/>
-                <w:sz w:val="16"/>
-                <w:szCs w:val="16"/>
-              </w:rPr>
-            </w:pPr>
-          </w:p>
-        </w:tc>
-        <w:tc>
-          <w:tcPr>
-            <w:tcW w:w="2410" w:type="dxa"/>
-            <w:tcBorders>
-              <w:top w:val="single" w:sz="4" w:space="0" w:color="auto"/>
-              <w:left w:val="single" w:sz="4" w:space="0" w:color="auto"/>
-              <w:bottom w:val="single" w:sz="4" w:space="0" w:color="auto"/>
-              <w:right w:val="single" w:sz="4" w:space="0" w:color="auto"/>
-            </w:tcBorders>
-            <w:vAlign w:val="center"/>
-          </w:tcPr>
-          <w:p>
-            <w:pPr>
-              <w:pStyle w:val="Encabezado"/>
-              <w:tabs>
-                <w:tab w:val="clear" w:pos="4252"/>
-                <w:tab w:val="clear" w:pos="8504"/>
-              </w:tabs>
-              <w:spacing w:line="360" w:lineRule="auto"/>
-              <w:rPr>
-                <w:rFonts w:ascii="Arial" w:hAnsi="Arial" w:cs="Arial"/>
-                <w:sz w:val="16"/>
-                <w:szCs w:val="16"/>
-              </w:rPr>
-            </w:pPr>
           </w:p>
         </w:tc>
       </w:tr>
@@ -9109,21 +8756,7 @@
               <w:rPr>
                 <w:rFonts w:ascii="Arial" w:hAnsi="Arial" w:cs="Arial"/>
               </w:rPr>
-              <w:t>{</w:t>
-            </w:r>
-            <w:proofErr w:type="spellStart"/>
-            <w:r>
-              <w:rPr>
-                <w:rFonts w:ascii="Arial" w:hAnsi="Arial" w:cs="Arial"/>
-              </w:rPr>
-              <w:t>fecha_investigacion</w:t>
-            </w:r>
-            <w:proofErr w:type="spellEnd"/>
-            <w:r>
-              <w:rPr>
-                <w:rFonts w:ascii="Arial" w:hAnsi="Arial" w:cs="Arial"/>
-              </w:rPr>
-              <w:t>}</w:t>
+              <w:t>{fecha_investigacion}</w:t>
             </w:r>
             <w:bookmarkEnd w:id="15"/>
           </w:p>
@@ -9796,144 +9429,6 @@
               </w:rPr>
               <w:t>Observaciones</w:t>
             </w:r>
-          </w:p>
-        </w:tc>
-      </w:tr>
-      <w:tr>
-        <w:trPr>
-          <w:trHeight w:val="657"/>
-          <w:jc w:val="right"/>
-        </w:trPr>
-        <w:tc>
-          <w:tcPr>
-            <w:tcW w:w="4961" w:type="dxa"/>
-            <w:vAlign w:val="center"/>
-          </w:tcPr>
-          <w:p>
-            <w:pPr>
-              <w:spacing w:line="360" w:lineRule="auto"/>
-              <w:ind w:left="9"/>
-              <w:jc w:val="center"/>
-              <w:rPr>
-                <w:rFonts w:ascii="Arial" w:hAnsi="Arial" w:cs="Arial"/>
-                <w:sz w:val="16"/>
-                <w:szCs w:val="16"/>
-              </w:rPr>
-            </w:pPr>
-          </w:p>
-        </w:tc>
-        <w:tc>
-          <w:tcPr>
-            <w:tcW w:w="1134" w:type="dxa"/>
-            <w:vAlign w:val="center"/>
-          </w:tcPr>
-          <w:p>
-            <w:pPr>
-              <w:spacing w:line="360" w:lineRule="auto"/>
-              <w:jc w:val="center"/>
-              <w:rPr>
-                <w:rFonts w:ascii="Arial" w:hAnsi="Arial" w:cs="Arial"/>
-                <w:bCs/>
-                <w:sz w:val="16"/>
-                <w:szCs w:val="16"/>
-              </w:rPr>
-            </w:pPr>
-          </w:p>
-        </w:tc>
-        <w:tc>
-          <w:tcPr>
-            <w:tcW w:w="1276" w:type="dxa"/>
-            <w:vAlign w:val="center"/>
-          </w:tcPr>
-          <w:p>
-            <w:pPr>
-              <w:spacing w:line="360" w:lineRule="auto"/>
-              <w:jc w:val="center"/>
-              <w:rPr>
-                <w:rFonts w:ascii="Arial" w:hAnsi="Arial" w:cs="Arial"/>
-                <w:bCs/>
-                <w:sz w:val="16"/>
-                <w:szCs w:val="16"/>
-              </w:rPr>
-            </w:pPr>
-            <w:r>
-              <w:rPr>
-                <w:rFonts w:ascii="Arial" w:hAnsi="Arial" w:cs="Arial"/>
-                <w:bCs/>
-                <w:sz w:val="16"/>
-                <w:szCs w:val="16"/>
-              </w:rPr>
-              <w:t xml:space="preserve"> </w:t>
-            </w:r>
-          </w:p>
-        </w:tc>
-        <w:tc>
-          <w:tcPr>
-            <w:tcW w:w="2410" w:type="dxa"/>
-            <w:vAlign w:val="center"/>
-          </w:tcPr>
-          <w:p>
-            <w:pPr>
-              <w:spacing w:line="360" w:lineRule="auto"/>
-              <w:jc w:val="center"/>
-              <w:rPr>
-                <w:rFonts w:ascii="Arial" w:hAnsi="Arial" w:cs="Arial"/>
-                <w:bCs/>
-                <w:sz w:val="16"/>
-                <w:szCs w:val="16"/>
-              </w:rPr>
-            </w:pPr>
-          </w:p>
-        </w:tc>
-        <w:tc>
-          <w:tcPr>
-            <w:tcW w:w="1417" w:type="dxa"/>
-          </w:tcPr>
-          <w:p>
-            <w:pPr>
-              <w:spacing w:line="360" w:lineRule="auto"/>
-              <w:jc w:val="center"/>
-              <w:rPr>
-                <w:rFonts w:ascii="Arial" w:hAnsi="Arial" w:cs="Arial"/>
-                <w:sz w:val="16"/>
-                <w:szCs w:val="16"/>
-              </w:rPr>
-            </w:pPr>
-          </w:p>
-        </w:tc>
-        <w:tc>
-          <w:tcPr>
-            <w:tcW w:w="1417" w:type="dxa"/>
-            <w:vAlign w:val="center"/>
-          </w:tcPr>
-          <w:p>
-            <w:pPr>
-              <w:spacing w:line="360" w:lineRule="auto"/>
-              <w:jc w:val="center"/>
-              <w:rPr>
-                <w:rFonts w:ascii="Arial" w:hAnsi="Arial" w:cs="Arial"/>
-                <w:bCs/>
-                <w:sz w:val="16"/>
-                <w:szCs w:val="16"/>
-              </w:rPr>
-            </w:pPr>
-          </w:p>
-        </w:tc>
-        <w:tc>
-          <w:tcPr>
-            <w:tcW w:w="1985" w:type="dxa"/>
-            <w:vAlign w:val="center"/>
-          </w:tcPr>
-          <w:p>
-            <w:pPr>
-              <w:spacing w:line="360" w:lineRule="auto"/>
-              <w:rPr>
-                <w:rFonts w:ascii="Arial" w:hAnsi="Arial" w:cs="Arial"/>
-                <w:bCs/>
-                <w:sz w:val="16"/>
-                <w:szCs w:val="16"/>
-              </w:rPr>
-            </w:pPr>
           </w:p>
         </w:tc>
       </w:tr>

</xml_diff>